<commit_message>
Alterando arquivo de entrevista
Refinando arquivos de entrevista e adicionando o .pdf à pasta
</commit_message>
<xml_diff>
--- a/Documentos/Entrevista MPC.docx
+++ b/Documentos/Entrevista MPC.docx
@@ -151,7 +151,7 @@
         </w:rPr>
         <w:t xml:space="preserve">Data: </w:t>
       </w:r>
-      <w:ins w:author="GUSTAVO DE OLIVEIRA REGO MORAIS" w:date="2025-05-23T20:53:34.658Z" w:id="1783719104">
+      <w:ins w:author="GUSTAVO DE OLIVEIRA REGO MORAIS" w:date="2025-05-23T20:53:34.658Z" w:id="1649535832">
         <w:r>
           <w:rPr>
             <w:rFonts w:ascii="Aptos" w:hAnsi="Aptos" w:eastAsia="Aptos" w:cs="Aptos"/>
@@ -163,7 +163,7 @@
           <w:t>23</w:t>
         </w:r>
       </w:ins>
-      <w:del w:author="GUSTAVO DE OLIVEIRA REGO MORAIS" w:date="2025-05-23T20:53:33.393Z" w:id="1881193985">
+      <w:del w:author="GUSTAVO DE OLIVEIRA REGO MORAIS" w:date="2025-05-23T20:53:33.393Z" w:id="608099897">
         <w:r>
           <w:rPr>
             <w:rFonts w:ascii="Aptos" w:hAnsi="Aptos" w:eastAsia="Aptos" w:cs="Aptos"/>
@@ -185,7 +185,7 @@
         </w:rPr>
         <w:t xml:space="preserve"> / </w:t>
       </w:r>
-      <w:ins w:author="GUSTAVO DE OLIVEIRA REGO MORAIS" w:date="2025-05-23T20:53:38.662Z" w:id="1824850491">
+      <w:ins w:author="GUSTAVO DE OLIVEIRA REGO MORAIS" w:date="2025-05-23T20:53:38.662Z" w:id="1101425748">
         <w:r>
           <w:rPr>
             <w:rFonts w:ascii="Aptos" w:hAnsi="Aptos" w:eastAsia="Aptos" w:cs="Aptos"/>
@@ -197,7 +197,7 @@
           <w:t xml:space="preserve">05 </w:t>
         </w:r>
       </w:ins>
-      <w:del w:author="GUSTAVO DE OLIVEIRA REGO MORAIS" w:date="2025-05-23T20:53:37.303Z" w:id="851622547">
+      <w:del w:author="GUSTAVO DE OLIVEIRA REGO MORAIS" w:date="2025-05-23T20:53:37.303Z" w:id="1792414203">
         <w:r>
           <w:rPr>
             <w:rFonts w:ascii="Aptos" w:hAnsi="Aptos" w:eastAsia="Aptos" w:cs="Aptos"/>
@@ -219,7 +219,7 @@
         </w:rPr>
         <w:t xml:space="preserve"> / </w:t>
       </w:r>
-      <w:del w:author="GUSTAVO DE OLIVEIRA REGO MORAIS" w:date="2025-05-23T20:53:43.217Z" w:id="24253356">
+      <w:del w:author="GUSTAVO DE OLIVEIRA REGO MORAIS" w:date="2025-05-23T20:53:43.217Z" w:id="1787775868">
         <w:r>
           <w:rPr>
             <w:rFonts w:ascii="Aptos" w:hAnsi="Aptos" w:eastAsia="Aptos" w:cs="Aptos"/>
@@ -231,7 +231,7 @@
           <w:delText xml:space="preserve">_____ </w:delText>
         </w:r>
       </w:del>
-      <w:ins w:author="GUSTAVO DE OLIVEIRA REGO MORAIS" w:date="2025-05-23T20:53:43.807Z" w:id="1872468122">
+      <w:ins w:author="GUSTAVO DE OLIVEIRA REGO MORAIS" w:date="2025-05-23T20:53:43.807Z" w:id="342182631">
         <w:r>
           <w:rPr>
             <w:rFonts w:ascii="Aptos" w:hAnsi="Aptos" w:eastAsia="Aptos" w:cs="Aptos"/>
@@ -264,7 +264,7 @@
         </w:rPr>
         <w:t>Entrevistador</w:t>
       </w:r>
-      <w:ins w:author="GUSTAVO DE OLIVEIRA REGO MORAIS" w:date="2025-05-23T01:55:38.711Z" w:id="188796878">
+      <w:ins w:author="GUSTAVO DE OLIVEIRA REGO MORAIS" w:date="2025-05-23T01:55:38.711Z" w:id="376170326">
         <w:r>
           <w:rPr>
             <w:rFonts w:ascii="Aptos" w:hAnsi="Aptos" w:eastAsia="Aptos" w:cs="Aptos"/>
@@ -296,7 +296,7 @@
         </w:rPr>
         <w:t xml:space="preserve"> </w:t>
       </w:r>
-      <w:ins w:author="GUSTAVO DE OLIVEIRA REGO MORAIS" w:date="2025-05-23T20:36:55.23Z" w:id="607845756">
+      <w:ins w:author="GUSTAVO DE OLIVEIRA REGO MORAIS" w:date="2025-05-23T20:36:55.23Z" w:id="15011247">
         <w:r>
           <w:rPr>
             <w:rFonts w:ascii="Aptos" w:hAnsi="Aptos" w:eastAsia="Aptos" w:cs="Aptos"/>
@@ -318,7 +318,7 @@
           <w:t xml:space="preserve"> Gabriel Santos Barros, Gustavo de Oliveira, Ítalo Francisco e </w:t>
         </w:r>
       </w:ins>
-      <w:ins w:author="GUSTAVO DE OLIVEIRA REGO MORAIS" w:date="2025-05-23T20:37:11.879Z" w:id="1148095173">
+      <w:ins w:author="GUSTAVO DE OLIVEIRA REGO MORAIS" w:date="2025-05-23T20:37:11.879Z" w:id="328083940">
         <w:r>
           <w:rPr>
             <w:rFonts w:ascii="Aptos" w:hAnsi="Aptos" w:eastAsia="Aptos" w:cs="Aptos"/>
@@ -351,7 +351,7 @@
         </w:rPr>
         <w:t>Responsável (PO):</w:t>
       </w:r>
-      <w:ins w:author="GUSTAVO DE OLIVEIRA REGO MORAIS" w:date="2025-05-23T20:45:28.732Z" w:id="472897147">
+      <w:ins w:author="GUSTAVO DE OLIVEIRA REGO MORAIS" w:date="2025-05-23T20:45:28.732Z" w:id="2125265801">
         <w:r>
           <w:rPr>
             <w:rFonts w:ascii="Aptos" w:hAnsi="Aptos" w:eastAsia="Aptos" w:cs="Aptos"/>
@@ -383,7 +383,7 @@
           <w:t xml:space="preserve"> Gaspar de Oliveira</w:t>
         </w:r>
       </w:ins>
-      <w:del w:author="GUSTAVO DE OLIVEIRA REGO MORAIS" w:date="2025-05-23T20:45:06.606Z" w:id="843755222">
+      <w:del w:author="GUSTAVO DE OLIVEIRA REGO MORAIS" w:date="2025-05-23T20:45:06.606Z" w:id="1291799916">
         <w:r>
           <w:rPr>
             <w:rFonts w:ascii="Aptos" w:hAnsi="Aptos" w:eastAsia="Aptos" w:cs="Aptos"/>
@@ -643,7 +643,7 @@
         </w:rPr>
         <w:t xml:space="preserve"> de forma eficaz</w:t>
       </w:r>
-      <w:ins w:author="JOAO PEDRO MIRANDA SOUSA" w:date="2025-05-23T22:56:48.226Z" w:id="1698957936">
+      <w:ins w:author="JOAO PEDRO MIRANDA SOUSA" w:date="2025-05-23T22:56:48.226Z" w:id="1017340485">
         <w:r>
           <w:rPr>
             <w:rFonts w:ascii="Aptos" w:hAnsi="Aptos" w:eastAsia="Aptos" w:cs="Aptos"/>
@@ -758,7 +758,7 @@
         </w:rPr>
         <w:t>cadastra</w:t>
       </w:r>
-      <w:ins w:author="JOAO PEDRO MIRANDA SOUSA" w:date="2025-05-23T22:56:58.798Z" w:id="817161891">
+      <w:ins w:author="JOAO PEDRO MIRANDA SOUSA" w:date="2025-05-23T22:56:58.798Z" w:id="407786175">
         <w:r>
           <w:rPr>
             <w:rFonts w:ascii="Aptos" w:hAnsi="Aptos" w:eastAsia="Aptos" w:cs="Aptos"/>
@@ -993,7 +993,7 @@
         </w:rPr>
         <w:t>Diferente de outras, terá suporte de uma IA para sugestões de peças de acordo com que o usuário quer com gasto disponível para ele</w:t>
       </w:r>
-      <w:ins w:author="JOAO PEDRO MIRANDA SOUSA" w:date="2025-05-23T22:57:58.519Z" w:id="1316117473">
+      <w:ins w:author="JOAO PEDRO MIRANDA SOUSA" w:date="2025-05-23T22:57:58.519Z" w:id="666040721">
         <w:r>
           <w:rPr>
             <w:rFonts w:ascii="Aptos" w:hAnsi="Aptos" w:eastAsia="Aptos" w:cs="Aptos"/>
@@ -1005,7 +1005,7 @@
           <w:t>, levando em consideração</w:t>
         </w:r>
       </w:ins>
-      <w:ins w:author="JOAO PEDRO MIRANDA SOUSA" w:date="2025-05-23T22:58:43.557Z" w:id="1428732008">
+      <w:ins w:author="JOAO PEDRO MIRANDA SOUSA" w:date="2025-05-23T22:58:43.557Z" w:id="622242603">
         <w:r>
           <w:rPr>
             <w:rFonts w:ascii="Aptos" w:hAnsi="Aptos" w:eastAsia="Aptos" w:cs="Aptos"/>
@@ -1047,7 +1047,7 @@
           <w:t xml:space="preserve"> por exem</w:t>
         </w:r>
       </w:ins>
-      <w:ins w:author="JOAO PEDRO MIRANDA SOUSA" w:date="2025-05-23T22:59:00.368Z" w:id="745976422">
+      <w:ins w:author="JOAO PEDRO MIRANDA SOUSA" w:date="2025-05-23T22:59:00.368Z" w:id="287655656">
         <w:r>
           <w:rPr>
             <w:rFonts w:ascii="Aptos" w:hAnsi="Aptos" w:eastAsia="Aptos" w:cs="Aptos"/>
@@ -1059,7 +1059,7 @@
           <w:t>plo</w:t>
         </w:r>
       </w:ins>
-      <w:ins w:author="JOAO PEDRO MIRANDA SOUSA" w:date="2025-05-23T22:58:43.557Z" w:id="22757036">
+      <w:ins w:author="JOAO PEDRO MIRANDA SOUSA" w:date="2025-05-23T22:58:43.557Z" w:id="190619829">
         <w:r>
           <w:rPr>
             <w:rFonts w:ascii="Aptos" w:hAnsi="Aptos" w:eastAsia="Aptos" w:cs="Aptos"/>
@@ -1344,7 +1344,7 @@
         </w:rPr>
         <w:t xml:space="preserve">em </w:t>
       </w:r>
-      <w:del w:author="JOAO PEDRO MIRANDA SOUSA" w:date="2025-05-23T23:00:31.249Z" w:id="1545793792">
+      <w:del w:author="JOAO PEDRO MIRANDA SOUSA" w:date="2025-05-23T23:00:31.249Z" w:id="761943183">
         <w:r>
           <w:rPr>
             <w:rFonts w:ascii="Aptos" w:hAnsi="Aptos" w:eastAsia="Aptos" w:cs="Aptos"/>
@@ -1396,7 +1396,7 @@
         </w:rPr>
         <w:t xml:space="preserve"> compatibilidade entre as peças ou informar que o valor </w:t>
       </w:r>
-      <w:ins w:author="JOAO PEDRO MIRANDA SOUSA" w:date="2025-05-23T23:01:03.811Z" w:id="1208126209">
+      <w:ins w:author="JOAO PEDRO MIRANDA SOUSA" w:date="2025-05-23T23:01:03.811Z" w:id="568760491">
         <w:r>
           <w:rPr>
             <w:rFonts w:ascii="Aptos" w:hAnsi="Aptos" w:eastAsia="Aptos" w:cs="Aptos"/>
@@ -1408,7 +1408,7 @@
           <w:t xml:space="preserve">a ser </w:t>
         </w:r>
       </w:ins>
-      <w:del w:author="JOAO PEDRO MIRANDA SOUSA" w:date="2025-05-23T23:00:59.298Z" w:id="92969067">
+      <w:del w:author="JOAO PEDRO MIRANDA SOUSA" w:date="2025-05-23T23:00:59.298Z" w:id="1842231357">
         <w:r>
           <w:rPr>
             <w:rFonts w:ascii="Aptos" w:hAnsi="Aptos" w:eastAsia="Aptos" w:cs="Aptos"/>
@@ -1430,7 +1430,7 @@
         </w:rPr>
         <w:t xml:space="preserve">gasto </w:t>
       </w:r>
-      <w:ins w:author="JOAO PEDRO MIRANDA SOUSA" w:date="2025-05-23T23:01:11.987Z" w:id="889194978">
+      <w:ins w:author="JOAO PEDRO MIRANDA SOUSA" w:date="2025-05-23T23:01:11.987Z" w:id="194710792">
         <w:r>
           <w:rPr>
             <w:rFonts w:ascii="Aptos" w:hAnsi="Aptos" w:eastAsia="Aptos" w:cs="Aptos"/>
@@ -1462,7 +1462,7 @@
         </w:rPr>
         <w:t>ente para atender as necessidades</w:t>
       </w:r>
-      <w:ins w:author="GUSTAVO DE OLIVEIRA REGO MORAIS" w:date="2025-05-23T20:35:05.862Z" w:id="1208554411">
+      <w:ins w:author="GUSTAVO DE OLIVEIRA REGO MORAIS" w:date="2025-05-23T20:35:05.862Z" w:id="526987571">
         <w:r>
           <w:rPr>
             <w:rFonts w:ascii="Aptos" w:hAnsi="Aptos" w:eastAsia="Aptos" w:cs="Aptos"/>
@@ -1474,7 +1474,7 @@
           <w:t>.</w:t>
         </w:r>
       </w:ins>
-      <w:ins w:author="ARLISON GASPAR DE OLIVEIRA" w:date="2025-05-24T17:23:42.79Z" w:id="1695496448">
+      <w:ins w:author="ARLISON GASPAR DE OLIVEIRA" w:date="2025-05-24T17:23:42.79Z" w:id="1178728025">
         <w:r>
           <w:rPr>
             <w:rFonts w:ascii="Aptos" w:hAnsi="Aptos" w:eastAsia="Aptos" w:cs="Aptos"/>
@@ -1496,7 +1496,7 @@
           <w:t>bot</w:t>
         </w:r>
       </w:ins>
-      <w:ins w:author="ARLISON GASPAR DE OLIVEIRA" w:date="2025-05-24T17:24:04.987Z" w:id="131687768">
+      <w:ins w:author="ARLISON GASPAR DE OLIVEIRA" w:date="2025-05-24T17:24:04.987Z" w:id="1240513631">
         <w:r>
           <w:rPr>
             <w:rFonts w:ascii="Aptos" w:hAnsi="Aptos" w:eastAsia="Aptos" w:cs="Aptos"/>
@@ -1561,7 +1561,7 @@
         </w:rPr>
         <w:t>Será tanto manual quanto automático</w:t>
       </w:r>
-      <w:ins w:author="GUSTAVO DE OLIVEIRA REGO MORAIS" w:date="2025-05-23T20:35:03.306Z" w:id="443740619">
+      <w:ins w:author="GUSTAVO DE OLIVEIRA REGO MORAIS" w:date="2025-05-23T20:35:03.306Z" w:id="1914701610">
         <w:r>
           <w:rPr>
             <w:rFonts w:ascii="Aptos" w:hAnsi="Aptos" w:eastAsia="Aptos" w:cs="Aptos"/>
@@ -1676,7 +1676,7 @@
         </w:rPr>
         <w:t xml:space="preserve"> mas não compartilhar</w:t>
       </w:r>
-      <w:ins w:author="GUSTAVO DE OLIVEIRA REGO MORAIS" w:date="2025-05-23T21:03:45.711Z" w:id="582164705">
+      <w:ins w:author="GUSTAVO DE OLIVEIRA REGO MORAIS" w:date="2025-05-23T21:03:45.711Z" w:id="1302086482">
         <w:r>
           <w:rPr>
             <w:rFonts w:ascii="Aptos" w:hAnsi="Aptos" w:eastAsia="Aptos" w:cs="Aptos"/>
@@ -1741,7 +1741,7 @@
         </w:rPr>
         <w:t xml:space="preserve">Sim, </w:t>
       </w:r>
-      <w:del w:author="GUSTAVO DE OLIVEIRA REGO MORAIS" w:date="2025-05-23T20:44:14.785Z" w:id="817847829">
+      <w:del w:author="GUSTAVO DE OLIVEIRA REGO MORAIS" w:date="2025-05-23T20:44:14.785Z" w:id="1391141812">
         <w:r>
           <w:rPr>
             <w:rFonts w:ascii="Aptos" w:hAnsi="Aptos" w:eastAsia="Aptos" w:cs="Aptos"/>
@@ -1753,7 +1753,7 @@
           <w:delText>ira</w:delText>
         </w:r>
       </w:del>
-      <w:ins w:author="GUSTAVO DE OLIVEIRA REGO MORAIS" w:date="2025-05-23T20:44:14.785Z" w:id="400203856">
+      <w:ins w:author="GUSTAVO DE OLIVEIRA REGO MORAIS" w:date="2025-05-23T20:44:14.785Z" w:id="1368896427">
         <w:r>
           <w:rPr>
             <w:rFonts w:ascii="Aptos" w:hAnsi="Aptos" w:eastAsia="Aptos" w:cs="Aptos"/>
@@ -1775,7 +1775,7 @@
         </w:rPr>
         <w:t xml:space="preserve"> </w:t>
       </w:r>
-      <w:del w:author="ARLISON GASPAR DE OLIVEIRA" w:date="2025-05-22T17:12:56.009Z" w:id="23136908">
+      <w:del w:author="ARLISON GASPAR DE OLIVEIRA" w:date="2025-05-22T17:12:56.009Z" w:id="1306155581">
         <w:r>
           <w:rPr>
             <w:rFonts w:ascii="Aptos" w:hAnsi="Aptos" w:eastAsia="Aptos" w:cs="Aptos"/>
@@ -1787,7 +1787,7 @@
           <w:delText>fonecer</w:delText>
         </w:r>
       </w:del>
-      <w:ins w:author="ARLISON GASPAR DE OLIVEIRA" w:date="2025-05-22T17:12:56.009Z" w:id="1109917575">
+      <w:ins w:author="ARLISON GASPAR DE OLIVEIRA" w:date="2025-05-22T17:12:56.009Z" w:id="269592578">
         <w:r>
           <w:rPr>
             <w:rFonts w:ascii="Aptos" w:hAnsi="Aptos" w:eastAsia="Aptos" w:cs="Aptos"/>
@@ -1872,7 +1872,7 @@
         </w:rPr>
         <w:t xml:space="preserve">Sim, </w:t>
       </w:r>
-      <w:del w:author="ITALO FRANCISCO ALMEIDA DE OLIVEIRA" w:date="2025-05-23T18:22:35.293Z" w:id="1348008086">
+      <w:del w:author="ITALO FRANCISCO ALMEIDA DE OLIVEIRA" w:date="2025-05-23T18:22:35.293Z" w:id="452435772">
         <w:r>
           <w:rPr>
             <w:rFonts w:ascii="Aptos" w:hAnsi="Aptos" w:eastAsia="Aptos" w:cs="Aptos"/>
@@ -1884,7 +1884,7 @@
           <w:delText>havera</w:delText>
         </w:r>
       </w:del>
-      <w:ins w:author="ITALO FRANCISCO ALMEIDA DE OLIVEIRA" w:date="2025-05-23T18:22:35.294Z" w:id="352595420">
+      <w:ins w:author="ITALO FRANCISCO ALMEIDA DE OLIVEIRA" w:date="2025-05-23T18:22:35.294Z" w:id="1163287709">
         <w:r>
           <w:rPr>
             <w:rFonts w:ascii="Aptos" w:hAnsi="Aptos" w:eastAsia="Aptos" w:cs="Aptos"/>
@@ -1906,7 +1906,7 @@
         </w:rPr>
         <w:t xml:space="preserve"> </w:t>
       </w:r>
-      <w:del w:author="ARLISON GASPAR DE OLIVEIRA" w:date="2025-05-22T17:12:59.615Z" w:id="464988008">
+      <w:del w:author="ARLISON GASPAR DE OLIVEIRA" w:date="2025-05-22T17:12:59.615Z" w:id="443398267">
         <w:r>
           <w:rPr>
             <w:rFonts w:ascii="Aptos" w:hAnsi="Aptos" w:eastAsia="Aptos" w:cs="Aptos"/>
@@ -1918,7 +1918,7 @@
           <w:delText>nessecidade</w:delText>
         </w:r>
       </w:del>
-      <w:ins w:author="ARLISON GASPAR DE OLIVEIRA" w:date="2025-05-22T17:12:59.616Z" w:id="834576343">
+      <w:ins w:author="ARLISON GASPAR DE OLIVEIRA" w:date="2025-05-22T17:12:59.616Z" w:id="1250441960">
         <w:r>
           <w:rPr>
             <w:rFonts w:ascii="Aptos" w:hAnsi="Aptos" w:eastAsia="Aptos" w:cs="Aptos"/>
@@ -1950,7 +1950,7 @@
         </w:rPr>
         <w:t xml:space="preserve">alvar </w:t>
       </w:r>
-      <w:ins w:author="GUSTAVO DE OLIVEIRA REGO MORAIS" w:date="2025-05-23T21:04:04.654Z" w:id="337609752">
+      <w:ins w:author="GUSTAVO DE OLIVEIRA REGO MORAIS" w:date="2025-05-23T21:04:04.654Z" w:id="910100770">
         <w:r>
           <w:rPr>
             <w:rFonts w:ascii="Aptos" w:hAnsi="Aptos" w:eastAsia="Aptos" w:cs="Aptos"/>
@@ -1972,7 +1972,7 @@
         </w:rPr>
         <w:t>m</w:t>
       </w:r>
-      <w:ins w:author="GUSTAVO DE OLIVEIRA REGO MORAIS" w:date="2025-05-23T21:04:06.639Z" w:id="1277535375">
+      <w:ins w:author="GUSTAVO DE OLIVEIRA REGO MORAIS" w:date="2025-05-23T21:04:06.639Z" w:id="2025198538">
         <w:r>
           <w:rPr>
             <w:rFonts w:ascii="Aptos" w:hAnsi="Aptos" w:eastAsia="Aptos" w:cs="Aptos"/>
@@ -1984,7 +1984,7 @@
           <w:t>o</w:t>
         </w:r>
       </w:ins>
-      <w:del w:author="GUSTAVO DE OLIVEIRA REGO MORAIS" w:date="2025-05-23T21:04:06.343Z" w:id="1647029223">
+      <w:del w:author="GUSTAVO DE OLIVEIRA REGO MORAIS" w:date="2025-05-23T21:04:06.343Z" w:id="868655574">
         <w:r>
           <w:rPr>
             <w:rFonts w:ascii="Aptos" w:hAnsi="Aptos" w:eastAsia="Aptos" w:cs="Aptos"/>
@@ -2036,7 +2036,7 @@
         </w:rPr>
         <w:t xml:space="preserve"> do </w:t>
       </w:r>
-      <w:del w:author="ITALO FRANCISCO ALMEIDA DE OLIVEIRA" w:date="2025-05-23T18:23:17.201Z" w:id="1478415379">
+      <w:del w:author="ITALO FRANCISCO ALMEIDA DE OLIVEIRA" w:date="2025-05-23T18:23:17.201Z" w:id="674393084">
         <w:r>
           <w:rPr>
             <w:rFonts w:ascii="Aptos" w:hAnsi="Aptos" w:eastAsia="Aptos" w:cs="Aptos"/>
@@ -2058,7 +2058,7 @@
           <w:delText>suario</w:delText>
         </w:r>
       </w:del>
-      <w:ins w:author="ITALO FRANCISCO ALMEIDA DE OLIVEIRA" w:date="2025-05-23T18:23:17.201Z" w:id="1599918294">
+      <w:ins w:author="ITALO FRANCISCO ALMEIDA DE OLIVEIRA" w:date="2025-05-23T18:23:17.201Z" w:id="209537764">
         <w:r>
           <w:rPr>
             <w:rFonts w:ascii="Aptos" w:hAnsi="Aptos" w:eastAsia="Aptos" w:cs="Aptos"/>
@@ -2100,7 +2100,7 @@
         </w:rPr>
         <w:t xml:space="preserve"> de </w:t>
       </w:r>
-      <w:del w:author="ITALO FRANCISCO ALMEIDA DE OLIVEIRA" w:date="2025-05-23T18:23:34.959Z" w:id="1080314138">
+      <w:del w:author="ITALO FRANCISCO ALMEIDA DE OLIVEIRA" w:date="2025-05-23T18:23:34.959Z" w:id="1689287875">
         <w:r>
           <w:rPr>
             <w:rFonts w:ascii="Aptos" w:hAnsi="Aptos" w:eastAsia="Aptos" w:cs="Aptos"/>
@@ -2132,7 +2132,7 @@
           <w:delText>es</w:delText>
         </w:r>
       </w:del>
-      <w:ins w:author="ITALO FRANCISCO ALMEIDA DE OLIVEIRA" w:date="2025-05-23T18:23:34.959Z" w:id="1678536495">
+      <w:ins w:author="ITALO FRANCISCO ALMEIDA DE OLIVEIRA" w:date="2025-05-23T18:23:34.959Z" w:id="573539051">
         <w:r>
           <w:rPr>
             <w:rFonts w:ascii="Aptos" w:hAnsi="Aptos" w:eastAsia="Aptos" w:cs="Aptos"/>
@@ -2154,7 +2154,7 @@
         </w:rPr>
         <w:t xml:space="preserve"> pelo </w:t>
       </w:r>
-      <w:del w:author="ITALO FRANCISCO ALMEIDA DE OLIVEIRA" w:date="2025-05-23T18:23:39.928Z" w:id="595628622">
+      <w:del w:author="ITALO FRANCISCO ALMEIDA DE OLIVEIRA" w:date="2025-05-23T18:23:39.928Z" w:id="1197109721">
         <w:r>
           <w:rPr>
             <w:rFonts w:ascii="Aptos" w:hAnsi="Aptos" w:eastAsia="Aptos" w:cs="Aptos"/>
@@ -2166,7 +2166,7 @@
           <w:delText>email</w:delText>
         </w:r>
       </w:del>
-      <w:ins w:author="ITALO FRANCISCO ALMEIDA DE OLIVEIRA" w:date="2025-05-23T18:23:39.928Z" w:id="228299251">
+      <w:ins w:author="ITALO FRANCISCO ALMEIDA DE OLIVEIRA" w:date="2025-05-23T18:23:39.928Z" w:id="1472754885">
         <w:r>
           <w:rPr>
             <w:rFonts w:ascii="Aptos" w:hAnsi="Aptos" w:eastAsia="Aptos" w:cs="Aptos"/>
@@ -2198,7 +2198,7 @@
         </w:rPr>
         <w:t xml:space="preserve"> ou contato fornecido no cadastro</w:t>
       </w:r>
-      <w:ins w:author="GUSTAVO DE OLIVEIRA REGO MORAIS" w:date="2025-05-23T20:35:37.155Z" w:id="983134048">
+      <w:ins w:author="GUSTAVO DE OLIVEIRA REGO MORAIS" w:date="2025-05-23T20:35:37.155Z" w:id="45668943">
         <w:r>
           <w:rPr>
             <w:rFonts w:ascii="Aptos" w:hAnsi="Aptos" w:eastAsia="Aptos" w:cs="Aptos"/>
@@ -2303,7 +2303,7 @@
         </w:rPr>
         <w:t xml:space="preserve">Os maiores gastos serão focados nas peças mais necessárias e </w:t>
       </w:r>
-      <w:ins w:author="GUSTAVO DE OLIVEIRA REGO MORAIS" w:date="2025-05-23T20:44:06.739Z" w:id="440370996">
+      <w:ins w:author="GUSTAVO DE OLIVEIRA REGO MORAIS" w:date="2025-05-23T20:44:06.739Z" w:id="171565537">
         <w:r>
           <w:rPr>
             <w:rFonts w:ascii="Aptos" w:hAnsi="Aptos" w:eastAsia="Aptos" w:cs="Aptos"/>
@@ -2315,7 +2315,7 @@
           <w:t>enssenciais</w:t>
         </w:r>
       </w:ins>
-      <w:del w:author="GUSTAVO DE OLIVEIRA REGO MORAIS" w:date="2025-05-23T20:44:01.534Z" w:id="1657691631">
+      <w:del w:author="GUSTAVO DE OLIVEIRA REGO MORAIS" w:date="2025-05-23T20:44:01.534Z" w:id="487561475">
         <w:r>
           <w:rPr>
             <w:rFonts w:ascii="Aptos" w:hAnsi="Aptos" w:eastAsia="Aptos" w:cs="Aptos"/>
@@ -2337,7 +2337,7 @@
         </w:rPr>
         <w:t xml:space="preserve"> de acordo com a necessidade do usuário</w:t>
       </w:r>
-      <w:ins w:author="GUSTAVO DE OLIVEIRA REGO MORAIS" w:date="2025-05-23T20:35:33.875Z" w:id="2100540145">
+      <w:ins w:author="GUSTAVO DE OLIVEIRA REGO MORAIS" w:date="2025-05-23T20:35:33.875Z" w:id="1800910854">
         <w:r>
           <w:rPr>
             <w:rFonts w:ascii="Aptos" w:hAnsi="Aptos" w:eastAsia="Aptos" w:cs="Aptos"/>
@@ -2410,7 +2410,7 @@
         </w:rPr>
         <w:t>ir</w:t>
       </w:r>
-      <w:ins w:author="GUSTAVO DE OLIVEIRA REGO MORAIS" w:date="2025-05-23T01:55:05.192Z" w:id="931047909">
+      <w:ins w:author="GUSTAVO DE OLIVEIRA REGO MORAIS" w:date="2025-05-23T01:55:05.192Z" w:id="1811927581">
         <w:r>
           <w:rPr>
             <w:rFonts w:ascii="Aptos" w:hAnsi="Aptos" w:eastAsia="Aptos" w:cs="Aptos"/>
@@ -2422,7 +2422,7 @@
           <w:t>á</w:t>
         </w:r>
       </w:ins>
-      <w:ins w:author="GUSTAVO DE OLIVEIRA REGO MORAIS" w:date="2025-05-23T20:30:03.777Z" w:id="23834751">
+      <w:ins w:author="GUSTAVO DE OLIVEIRA REGO MORAIS" w:date="2025-05-23T20:30:03.777Z" w:id="1238754000">
         <w:r>
           <w:rPr>
             <w:rFonts w:ascii="Aptos" w:hAnsi="Aptos" w:eastAsia="Aptos" w:cs="Aptos"/>
@@ -2434,7 +2434,7 @@
           <w:t xml:space="preserve"> </w:t>
         </w:r>
       </w:ins>
-      <w:del w:author="GUSTAVO DE OLIVEIRA REGO MORAIS" w:date="2025-05-23T01:55:03.854Z" w:id="1345756604">
+      <w:del w:author="GUSTAVO DE OLIVEIRA REGO MORAIS" w:date="2025-05-23T01:55:03.854Z" w:id="1245700598">
         <w:r>
           <w:rPr>
             <w:rFonts w:ascii="Aptos" w:hAnsi="Aptos" w:eastAsia="Aptos" w:cs="Aptos"/>
@@ -2486,7 +2486,7 @@
         </w:rPr>
         <w:t>idade</w:t>
       </w:r>
-      <w:ins w:author="JOAO PEDRO MIRANDA SOUSA" w:date="2025-05-23T23:07:17.955Z" w:id="631305912">
+      <w:ins w:author="JOAO PEDRO MIRANDA SOUSA" w:date="2025-05-23T23:07:17.955Z" w:id="177613260">
         <w:r>
           <w:rPr>
             <w:rFonts w:ascii="Aptos" w:hAnsi="Aptos" w:eastAsia="Aptos" w:cs="Aptos"/>
@@ -2518,7 +2518,7 @@
         </w:rPr>
         <w:t>por</w:t>
       </w:r>
-      <w:ins w:author="GUSTAVO DE OLIVEIRA REGO MORAIS" w:date="2025-05-23T01:55:19.32Z" w:id="157156362">
+      <w:ins w:author="GUSTAVO DE OLIVEIRA REGO MORAIS" w:date="2025-05-23T01:55:19.32Z" w:id="16751753">
         <w:r>
           <w:rPr>
             <w:rFonts w:ascii="Aptos" w:hAnsi="Aptos" w:eastAsia="Aptos" w:cs="Aptos"/>
@@ -2530,7 +2530,7 @@
           <w:t>é</w:t>
         </w:r>
       </w:ins>
-      <w:del w:author="GUSTAVO DE OLIVEIRA REGO MORAIS" w:date="2025-05-23T01:55:18.928Z" w:id="1188501165">
+      <w:del w:author="GUSTAVO DE OLIVEIRA REGO MORAIS" w:date="2025-05-23T01:55:18.928Z" w:id="204699827">
         <w:r>
           <w:rPr>
             <w:rFonts w:ascii="Aptos" w:hAnsi="Aptos" w:eastAsia="Aptos" w:cs="Aptos"/>
@@ -2552,7 +2552,7 @@
         </w:rPr>
         <w:t>m</w:t>
       </w:r>
-      <w:ins w:author="GUSTAVO DE OLIVEIRA REGO MORAIS" w:date="2025-05-23T20:35:20.87Z" w:id="926981103">
+      <w:ins w:author="GUSTAVO DE OLIVEIRA REGO MORAIS" w:date="2025-05-23T20:35:20.87Z" w:id="578197908">
         <w:r>
           <w:rPr>
             <w:rFonts w:ascii="Aptos" w:hAnsi="Aptos" w:eastAsia="Aptos" w:cs="Aptos"/>
@@ -2564,7 +2564,7 @@
           <w:t xml:space="preserve"> </w:t>
         </w:r>
       </w:ins>
-      <w:del w:author="GUSTAVO DE OLIVEIRA REGO MORAIS" w:date="2025-05-23T20:35:20.453Z" w:id="571002748">
+      <w:del w:author="GUSTAVO DE OLIVEIRA REGO MORAIS" w:date="2025-05-23T20:35:20.453Z" w:id="1240177839">
         <w:r>
           <w:rPr>
             <w:rFonts w:ascii="Aptos" w:hAnsi="Aptos" w:eastAsia="Aptos" w:cs="Aptos"/>
@@ -2596,7 +2596,7 @@
         </w:rPr>
         <w:t>benef</w:t>
       </w:r>
-      <w:ins w:author="GUSTAVO DE OLIVEIRA REGO MORAIS" w:date="2025-05-23T01:55:12.265Z" w:id="774804964">
+      <w:ins w:author="GUSTAVO DE OLIVEIRA REGO MORAIS" w:date="2025-05-23T01:55:12.265Z" w:id="767986074">
         <w:r>
           <w:rPr>
             <w:rFonts w:ascii="Aptos" w:hAnsi="Aptos" w:eastAsia="Aptos" w:cs="Aptos"/>
@@ -2608,7 +2608,7 @@
           <w:t>í</w:t>
         </w:r>
       </w:ins>
-      <w:del w:author="GUSTAVO DE OLIVEIRA REGO MORAIS" w:date="2025-05-23T01:55:11.528Z" w:id="1490945188">
+      <w:del w:author="GUSTAVO DE OLIVEIRA REGO MORAIS" w:date="2025-05-23T01:55:11.528Z" w:id="1529796606">
         <w:r>
           <w:rPr>
             <w:rFonts w:ascii="Aptos" w:hAnsi="Aptos" w:eastAsia="Aptos" w:cs="Aptos"/>
@@ -2640,7 +2640,7 @@
         </w:rPr>
         <w:t xml:space="preserve"> </w:t>
       </w:r>
-      <w:del w:author="ITALO FRANCISCO ALMEIDA DE OLIVEIRA" w:date="2025-05-23T18:22:04.637Z" w:id="567986473">
+      <w:del w:author="ITALO FRANCISCO ALMEIDA DE OLIVEIRA" w:date="2025-05-23T18:22:04.637Z" w:id="441939818">
         <w:r>
           <w:rPr>
             <w:rFonts w:ascii="Aptos" w:hAnsi="Aptos" w:eastAsia="Aptos" w:cs="Aptos"/>
@@ -2652,7 +2652,7 @@
           <w:delText>sera</w:delText>
         </w:r>
       </w:del>
-      <w:ins w:author="ITALO FRANCISCO ALMEIDA DE OLIVEIRA" w:date="2025-05-23T18:22:04.638Z" w:id="250551543">
+      <w:ins w:author="ITALO FRANCISCO ALMEIDA DE OLIVEIRA" w:date="2025-05-23T18:22:04.638Z" w:id="977639645">
         <w:r>
           <w:rPr>
             <w:rFonts w:ascii="Aptos" w:hAnsi="Aptos" w:eastAsia="Aptos" w:cs="Aptos"/>
@@ -2674,7 +2674,7 @@
         </w:rPr>
         <w:t xml:space="preserve"> de acordo com </w:t>
       </w:r>
-      <w:del w:author="ITALO FRANCISCO ALMEIDA DE OLIVEIRA" w:date="2025-05-23T18:22:07.056Z" w:id="1622877884">
+      <w:del w:author="ITALO FRANCISCO ALMEIDA DE OLIVEIRA" w:date="2025-05-23T18:22:07.056Z" w:id="1038025973">
         <w:r>
           <w:rPr>
             <w:rFonts w:ascii="Aptos" w:hAnsi="Aptos" w:eastAsia="Aptos" w:cs="Aptos"/>
@@ -2696,7 +2696,7 @@
         </w:rPr>
         <w:t xml:space="preserve"> as necessidades e </w:t>
       </w:r>
-      <w:del w:author="ITALO FRANCISCO ALMEIDA DE OLIVEIRA" w:date="2025-05-23T18:22:14.717Z" w:id="1590362637">
+      <w:del w:author="ITALO FRANCISCO ALMEIDA DE OLIVEIRA" w:date="2025-05-23T18:22:14.717Z" w:id="336267613">
         <w:r>
           <w:rPr>
             <w:rFonts w:ascii="Aptos" w:hAnsi="Aptos" w:eastAsia="Aptos" w:cs="Aptos"/>
@@ -2708,7 +2708,7 @@
           <w:delText>gsotos</w:delText>
         </w:r>
       </w:del>
-      <w:ins w:author="ITALO FRANCISCO ALMEIDA DE OLIVEIRA" w:date="2025-05-23T18:22:14.718Z" w:id="700772410">
+      <w:ins w:author="ITALO FRANCISCO ALMEIDA DE OLIVEIRA" w:date="2025-05-23T18:22:14.718Z" w:id="1052052087">
         <w:r>
           <w:rPr>
             <w:rFonts w:ascii="Aptos" w:hAnsi="Aptos" w:eastAsia="Aptos" w:cs="Aptos"/>
@@ -2750,7 +2750,7 @@
         </w:rPr>
         <w:t xml:space="preserve">lo </w:t>
       </w:r>
-      <w:del w:author="ITALO FRANCISCO ALMEIDA DE OLIVEIRA" w:date="2025-05-23T18:22:18.446Z" w:id="2054253644">
+      <w:del w:author="ITALO FRANCISCO ALMEIDA DE OLIVEIRA" w:date="2025-05-23T18:22:18.446Z" w:id="2075850036">
         <w:r>
           <w:rPr>
             <w:rFonts w:ascii="Aptos" w:hAnsi="Aptos" w:eastAsia="Aptos" w:cs="Aptos"/>
@@ -2762,7 +2762,7 @@
           <w:delText>usuario</w:delText>
         </w:r>
       </w:del>
-      <w:ins w:author="ITALO FRANCISCO ALMEIDA DE OLIVEIRA" w:date="2025-05-23T18:22:18.447Z" w:id="1315925442">
+      <w:ins w:author="ITALO FRANCISCO ALMEIDA DE OLIVEIRA" w:date="2025-05-23T18:22:18.447Z" w:id="1227606309">
         <w:r>
           <w:rPr>
             <w:rFonts w:ascii="Aptos" w:hAnsi="Aptos" w:eastAsia="Aptos" w:cs="Aptos"/>
@@ -2774,7 +2774,7 @@
           <w:t>usuário</w:t>
         </w:r>
       </w:ins>
-      <w:ins w:author="GUSTAVO DE OLIVEIRA REGO MORAIS" w:date="2025-05-23T20:35:31.701Z" w:id="593610340">
+      <w:ins w:author="GUSTAVO DE OLIVEIRA REGO MORAIS" w:date="2025-05-23T20:35:31.701Z" w:id="236254238">
         <w:r>
           <w:rPr>
             <w:rFonts w:ascii="Aptos" w:hAnsi="Aptos" w:eastAsia="Aptos" w:cs="Aptos"/>
@@ -2786,7 +2786,7 @@
           <w:t>.</w:t>
         </w:r>
       </w:ins>
-      <w:ins w:author="JOAO PEDRO MIRANDA SOUSA" w:date="2025-05-23T23:07:59.445Z" w:id="1168684892">
+      <w:ins w:author="JOAO PEDRO MIRANDA SOUSA" w:date="2025-05-23T23:07:59.445Z" w:id="467333378">
         <w:r>
           <w:rPr>
             <w:rFonts w:ascii="Aptos" w:hAnsi="Aptos" w:eastAsia="Aptos" w:cs="Aptos"/>
@@ -2798,7 +2798,7 @@
           <w:t xml:space="preserve"> Ou seja, se o usuário deseja uma configuração e tem </w:t>
         </w:r>
       </w:ins>
-      <w:ins w:author="JOAO PEDRO MIRANDA SOUSA" w:date="2025-05-23T23:08:51.198Z" w:id="1173817869">
+      <w:ins w:author="JOAO PEDRO MIRANDA SOUSA" w:date="2025-05-23T23:08:51.198Z" w:id="1679838215">
         <w:r>
           <w:rPr>
             <w:rFonts w:ascii="Aptos" w:hAnsi="Aptos" w:eastAsia="Aptos" w:cs="Aptos"/>
@@ -2810,7 +2810,7 @@
           <w:t xml:space="preserve">um valor </w:t>
         </w:r>
       </w:ins>
-      <w:ins w:author="JOAO PEDRO MIRANDA SOUSA" w:date="2025-05-23T23:11:07.693Z" w:id="945374382">
+      <w:ins w:author="JOAO PEDRO MIRANDA SOUSA" w:date="2025-05-23T23:11:07.693Z" w:id="132124369">
         <w:r>
           <w:rPr>
             <w:rFonts w:ascii="Aptos" w:hAnsi="Aptos" w:eastAsia="Aptos" w:cs="Aptos"/>
@@ -2822,7 +2822,7 @@
           <w:t xml:space="preserve">de gasto </w:t>
         </w:r>
       </w:ins>
-      <w:ins w:author="JOAO PEDRO MIRANDA SOUSA" w:date="2025-05-23T23:08:51.198Z" w:id="1736494515">
+      <w:ins w:author="JOAO PEDRO MIRANDA SOUSA" w:date="2025-05-23T23:08:51.198Z" w:id="1109565718">
         <w:r>
           <w:rPr>
             <w:rFonts w:ascii="Aptos" w:hAnsi="Aptos" w:eastAsia="Aptos" w:cs="Aptos"/>
@@ -2844,7 +2844,7 @@
           <w:t xml:space="preserve">com um custo-benefício </w:t>
         </w:r>
       </w:ins>
-      <w:ins w:author="JOAO PEDRO MIRANDA SOUSA" w:date="2025-05-23T23:09:28.574Z" w:id="1678719095">
+      <w:ins w:author="JOAO PEDRO MIRANDA SOUSA" w:date="2025-05-23T23:09:28.574Z" w:id="701420380">
         <w:r>
           <w:rPr>
             <w:rFonts w:ascii="Aptos" w:hAnsi="Aptos" w:eastAsia="Aptos" w:cs="Aptos"/>
@@ -2866,7 +2866,7 @@
           <w:t xml:space="preserve">ém mais custo </w:t>
         </w:r>
       </w:ins>
-      <w:ins w:author="JOAO PEDRO MIRANDA SOUSA" w:date="2025-05-23T23:10:36.22Z" w:id="840931844">
+      <w:ins w:author="JOAO PEDRO MIRANDA SOUSA" w:date="2025-05-23T23:10:36.22Z" w:id="432139936">
         <w:r>
           <w:rPr>
             <w:rFonts w:ascii="Aptos" w:hAnsi="Aptos" w:eastAsia="Aptos" w:cs="Aptos"/>
@@ -2878,7 +2878,7 @@
           <w:t xml:space="preserve">do </w:t>
         </w:r>
       </w:ins>
-      <w:ins w:author="JOAO PEDRO MIRANDA SOUSA" w:date="2025-05-23T23:09:28.574Z" w:id="96380255">
+      <w:ins w:author="JOAO PEDRO MIRANDA SOUSA" w:date="2025-05-23T23:09:28.574Z" w:id="1936720003">
         <w:r>
           <w:rPr>
             <w:rFonts w:ascii="Aptos" w:hAnsi="Aptos" w:eastAsia="Aptos" w:cs="Aptos"/>
@@ -2900,7 +2900,7 @@
           <w:t>)</w:t>
         </w:r>
       </w:ins>
-      <w:ins w:author="JOAO PEDRO MIRANDA SOUSA" w:date="2025-05-23T23:10:07.483Z" w:id="1866895756">
+      <w:ins w:author="JOAO PEDRO MIRANDA SOUSA" w:date="2025-05-23T23:10:07.483Z" w:id="676204134">
         <w:r>
           <w:rPr>
             <w:rFonts w:ascii="Aptos" w:hAnsi="Aptos" w:eastAsia="Aptos" w:cs="Aptos"/>
@@ -3001,7 +3001,7 @@
         </w:rPr>
         <w:t xml:space="preserve">erfis </w:t>
       </w:r>
-      <w:del w:author="ITALO FRANCISCO ALMEIDA DE OLIVEIRA" w:date="2025-05-23T18:21:36.64Z" w:id="1851158850">
+      <w:del w:author="ITALO FRANCISCO ALMEIDA DE OLIVEIRA" w:date="2025-05-23T18:21:36.64Z" w:id="362796997">
         <w:r>
           <w:rPr>
             <w:rFonts w:ascii="Aptos" w:hAnsi="Aptos" w:eastAsia="Aptos" w:cs="Aptos"/>
@@ -3013,7 +3013,7 @@
           <w:delText>padroes</w:delText>
         </w:r>
       </w:del>
-      <w:ins w:author="ITALO FRANCISCO ALMEIDA DE OLIVEIRA" w:date="2025-05-23T18:21:36.643Z" w:id="1231970915">
+      <w:ins w:author="ITALO FRANCISCO ALMEIDA DE OLIVEIRA" w:date="2025-05-23T18:21:36.643Z" w:id="949187572">
         <w:r>
           <w:rPr>
             <w:rFonts w:ascii="Aptos" w:hAnsi="Aptos" w:eastAsia="Aptos" w:cs="Aptos"/>
@@ -3045,7 +3045,7 @@
         </w:rPr>
         <w:t>ser</w:t>
       </w:r>
-      <w:ins w:author="GUSTAVO DE OLIVEIRA REGO MORAIS" w:date="2025-05-23T01:55:59.849Z" w:id="864409497">
+      <w:ins w:author="GUSTAVO DE OLIVEIRA REGO MORAIS" w:date="2025-05-23T01:55:59.849Z" w:id="1578118962">
         <w:r>
           <w:rPr>
             <w:rFonts w:ascii="Aptos" w:hAnsi="Aptos" w:eastAsia="Aptos" w:cs="Aptos"/>
@@ -3057,7 +3057,7 @@
           <w:t>ã</w:t>
         </w:r>
       </w:ins>
-      <w:del w:author="GUSTAVO DE OLIVEIRA REGO MORAIS" w:date="2025-05-23T01:55:59.481Z" w:id="1426353536">
+      <w:del w:author="GUSTAVO DE OLIVEIRA REGO MORAIS" w:date="2025-05-23T01:55:59.481Z" w:id="2094102734">
         <w:r>
           <w:rPr>
             <w:rFonts w:ascii="Aptos" w:hAnsi="Aptos" w:eastAsia="Aptos" w:cs="Aptos"/>
@@ -3109,7 +3109,7 @@
         </w:rPr>
         <w:t xml:space="preserve">s </w:t>
       </w:r>
-      <w:del w:author="GUSTAVO DE OLIVEIRA REGO MORAIS" w:date="2025-05-23T16:33:00.433Z" w:id="1846772588">
+      <w:del w:author="GUSTAVO DE OLIVEIRA REGO MORAIS" w:date="2025-05-23T16:33:00.433Z" w:id="1763317865">
         <w:r>
           <w:rPr>
             <w:rFonts w:ascii="Aptos" w:hAnsi="Aptos" w:eastAsia="Aptos" w:cs="Aptos"/>
@@ -3122,7 +3122,7 @@
         </w:r>
       </w:del>
       <w:bookmarkStart w:name="_Int_y61CoPB7" w:id="832317077"/>
-      <w:ins w:author="GUSTAVO DE OLIVEIRA REGO MORAIS" w:date="2025-05-23T16:33:00.437Z" w:id="596181821">
+      <w:ins w:author="GUSTAVO DE OLIVEIRA REGO MORAIS" w:date="2025-05-23T16:33:00.437Z" w:id="122500134">
         <w:r>
           <w:rPr>
             <w:rFonts w:ascii="Aptos" w:hAnsi="Aptos" w:eastAsia="Aptos" w:cs="Aptos"/>
@@ -3175,7 +3175,7 @@
         </w:rPr>
         <w:t>r</w:t>
       </w:r>
-      <w:ins w:author="GUSTAVO DE OLIVEIRA REGO MORAIS" w:date="2025-05-22T23:46:07.163Z" w:id="1336512889">
+      <w:ins w:author="GUSTAVO DE OLIVEIRA REGO MORAIS" w:date="2025-05-22T23:46:07.163Z" w:id="845926396">
         <w:r>
           <w:rPr>
             <w:rFonts w:ascii="Aptos" w:hAnsi="Aptos" w:eastAsia="Aptos" w:cs="Aptos"/>
@@ -3187,7 +3187,7 @@
           <w:t>á</w:t>
         </w:r>
       </w:ins>
-      <w:del w:author="GUSTAVO DE OLIVEIRA REGO MORAIS" w:date="2025-05-22T23:46:06.741Z" w:id="176488304">
+      <w:del w:author="GUSTAVO DE OLIVEIRA REGO MORAIS" w:date="2025-05-22T23:46:06.741Z" w:id="1249966639">
         <w:r>
           <w:rPr>
             <w:rFonts w:ascii="Aptos" w:hAnsi="Aptos" w:eastAsia="Aptos" w:cs="Aptos"/>
@@ -3209,7 +3209,7 @@
         </w:rPr>
         <w:t xml:space="preserve"> </w:t>
       </w:r>
-      <w:del w:author="GUSTAVO DE OLIVEIRA REGO MORAIS" w:date="2025-05-23T16:33:02.815Z" w:id="315407453">
+      <w:del w:author="GUSTAVO DE OLIVEIRA REGO MORAIS" w:date="2025-05-23T16:33:02.815Z" w:id="2110573347">
         <w:r>
           <w:rPr>
             <w:rFonts w:ascii="Aptos" w:hAnsi="Aptos" w:eastAsia="Aptos" w:cs="Aptos"/>
@@ -3221,7 +3221,7 @@
           <w:delText>dinamico</w:delText>
         </w:r>
       </w:del>
-      <w:ins w:author="GUSTAVO DE OLIVEIRA REGO MORAIS" w:date="2025-05-23T16:33:02.816Z" w:id="1558403820">
+      <w:ins w:author="GUSTAVO DE OLIVEIRA REGO MORAIS" w:date="2025-05-23T16:33:02.816Z" w:id="455363389">
         <w:r>
           <w:rPr>
             <w:rFonts w:ascii="Aptos" w:hAnsi="Aptos" w:eastAsia="Aptos" w:cs="Aptos"/>
@@ -3263,7 +3263,7 @@
         </w:rPr>
         <w:t xml:space="preserve">estão do sistema </w:t>
       </w:r>
-      <w:del w:author="GUSTAVO DE OLIVEIRA REGO MORAIS" w:date="2025-05-23T18:59:44.528Z" w:id="1604430389">
+      <w:del w:author="GUSTAVO DE OLIVEIRA REGO MORAIS" w:date="2025-05-23T18:59:44.528Z" w:id="911644594">
         <w:r>
           <w:rPr>
             <w:rFonts w:ascii="Aptos" w:hAnsi="Aptos" w:eastAsia="Aptos" w:cs="Aptos"/>
@@ -3275,7 +3275,7 @@
           <w:delText>ira</w:delText>
         </w:r>
       </w:del>
-      <w:ins w:author="GUSTAVO DE OLIVEIRA REGO MORAIS" w:date="2025-05-23T18:59:44.529Z" w:id="1120572969">
+      <w:ins w:author="GUSTAVO DE OLIVEIRA REGO MORAIS" w:date="2025-05-23T18:59:44.529Z" w:id="1892413855">
         <w:r>
           <w:rPr>
             <w:rFonts w:ascii="Aptos" w:hAnsi="Aptos" w:eastAsia="Aptos" w:cs="Aptos"/>
@@ -3297,7 +3297,7 @@
         </w:rPr>
         <w:t xml:space="preserve"> ser de acordo com que foi informado pelo </w:t>
       </w:r>
-      <w:del w:author="GUSTAVO DE OLIVEIRA REGO MORAIS" w:date="2025-05-22T23:46:02.934Z" w:id="792094211">
+      <w:del w:author="GUSTAVO DE OLIVEIRA REGO MORAIS" w:date="2025-05-22T23:46:02.934Z" w:id="1579610067">
         <w:r>
           <w:rPr>
             <w:rFonts w:ascii="Aptos" w:hAnsi="Aptos" w:eastAsia="Aptos" w:cs="Aptos"/>
@@ -3319,7 +3319,7 @@
           <w:delText>ario</w:delText>
         </w:r>
       </w:del>
-      <w:ins w:author="GUSTAVO DE OLIVEIRA REGO MORAIS" w:date="2025-05-22T23:46:02.936Z" w:id="1371031801">
+      <w:ins w:author="GUSTAVO DE OLIVEIRA REGO MORAIS" w:date="2025-05-22T23:46:02.936Z" w:id="896538156">
         <w:r>
           <w:rPr>
             <w:rFonts w:ascii="Aptos" w:hAnsi="Aptos" w:eastAsia="Aptos" w:cs="Aptos"/>
@@ -3341,7 +3341,7 @@
         </w:rPr>
         <w:t xml:space="preserve"> e com gasto estabelecido</w:t>
       </w:r>
-      <w:ins w:author="JOAO PEDRO MIRANDA SOUSA" w:date="2025-05-23T23:10:59.306Z" w:id="1751171870">
+      <w:ins w:author="JOAO PEDRO MIRANDA SOUSA" w:date="2025-05-23T23:10:59.306Z" w:id="1347613457">
         <w:r>
           <w:rPr>
             <w:rFonts w:ascii="Aptos" w:hAnsi="Aptos" w:eastAsia="Aptos" w:cs="Aptos"/>
@@ -3422,7 +3422,7 @@
         </w:rPr>
         <w:t xml:space="preserve">Ele </w:t>
       </w:r>
-      <w:del w:author="GUSTAVO DE OLIVEIRA REGO MORAIS" w:date="2025-05-23T16:33:13.693Z" w:id="523010225">
+      <w:del w:author="GUSTAVO DE OLIVEIRA REGO MORAIS" w:date="2025-05-23T16:33:13.693Z" w:id="1088639387">
         <w:r>
           <w:rPr>
             <w:rFonts w:ascii="Aptos" w:hAnsi="Aptos" w:eastAsia="Aptos" w:cs="Aptos"/>
@@ -3434,7 +3434,7 @@
           <w:delText>ira</w:delText>
         </w:r>
       </w:del>
-      <w:ins w:author="GUSTAVO DE OLIVEIRA REGO MORAIS" w:date="2025-05-23T16:33:13.694Z" w:id="81711525">
+      <w:ins w:author="GUSTAVO DE OLIVEIRA REGO MORAIS" w:date="2025-05-23T16:33:13.694Z" w:id="1907539876">
         <w:r>
           <w:rPr>
             <w:rFonts w:ascii="Aptos" w:hAnsi="Aptos" w:eastAsia="Aptos" w:cs="Aptos"/>
@@ -3466,7 +3466,7 @@
         </w:rPr>
         <w:t>q</w:t>
       </w:r>
-      <w:ins w:author="GUSTAVO DE OLIVEIRA REGO MORAIS" w:date="2025-05-22T23:45:36.24Z" w:id="1187826344">
+      <w:ins w:author="GUSTAVO DE OLIVEIRA REGO MORAIS" w:date="2025-05-22T23:45:36.24Z" w:id="44264335">
         <w:r>
           <w:rPr>
             <w:rFonts w:ascii="Aptos" w:hAnsi="Aptos" w:eastAsia="Aptos" w:cs="Aptos"/>
@@ -3498,7 +3498,7 @@
         </w:rPr>
         <w:t xml:space="preserve"> peças precisam ser mais caras e o </w:t>
       </w:r>
-      <w:del w:author="GUSTAVO DE OLIVEIRA REGO MORAIS" w:date="2025-05-22T23:45:40.135Z" w:id="1100557038">
+      <w:del w:author="GUSTAVO DE OLIVEIRA REGO MORAIS" w:date="2025-05-22T23:45:40.135Z" w:id="1979554433">
         <w:r>
           <w:rPr>
             <w:rFonts w:ascii="Aptos" w:hAnsi="Aptos" w:eastAsia="Aptos" w:cs="Aptos"/>
@@ -3510,7 +3510,7 @@
           <w:delText>porque</w:delText>
         </w:r>
       </w:del>
-      <w:ins w:author="GUSTAVO DE OLIVEIRA REGO MORAIS" w:date="2025-05-22T23:45:40.137Z" w:id="607980340">
+      <w:ins w:author="GUSTAVO DE OLIVEIRA REGO MORAIS" w:date="2025-05-22T23:45:40.137Z" w:id="1521924775">
         <w:r>
           <w:rPr>
             <w:rFonts w:ascii="Aptos" w:hAnsi="Aptos" w:eastAsia="Aptos" w:cs="Aptos"/>
@@ -3532,7 +3532,7 @@
         </w:rPr>
         <w:t xml:space="preserve"> e sugerir um valor </w:t>
       </w:r>
-      <w:del w:author="GUSTAVO DE OLIVEIRA REGO MORAIS" w:date="2025-05-22T23:45:44.582Z" w:id="1460476449">
+      <w:del w:author="GUSTAVO DE OLIVEIRA REGO MORAIS" w:date="2025-05-22T23:45:44.582Z" w:id="122013322">
         <w:r>
           <w:rPr>
             <w:rFonts w:ascii="Aptos" w:hAnsi="Aptos" w:eastAsia="Aptos" w:cs="Aptos"/>
@@ -3544,7 +3544,7 @@
           <w:delText>medio</w:delText>
         </w:r>
       </w:del>
-      <w:ins w:author="GUSTAVO DE OLIVEIRA REGO MORAIS" w:date="2025-05-22T23:45:44.583Z" w:id="1754441926">
+      <w:ins w:author="GUSTAVO DE OLIVEIRA REGO MORAIS" w:date="2025-05-22T23:45:44.583Z" w:id="1156054873">
         <w:r>
           <w:rPr>
             <w:rFonts w:ascii="Aptos" w:hAnsi="Aptos" w:eastAsia="Aptos" w:cs="Aptos"/>
@@ -3576,7 +3576,7 @@
         </w:rPr>
         <w:t xml:space="preserve"> uma montagem um pouco abaixo do pedido e dizer seus </w:t>
       </w:r>
-      <w:del w:author="GUSTAVO DE OLIVEIRA REGO MORAIS" w:date="2025-05-22T23:45:46.174Z" w:id="1567208318">
+      <w:del w:author="GUSTAVO DE OLIVEIRA REGO MORAIS" w:date="2025-05-22T23:45:46.174Z" w:id="600256366">
         <w:r>
           <w:rPr>
             <w:rFonts w:ascii="Aptos" w:hAnsi="Aptos" w:eastAsia="Aptos" w:cs="Aptos"/>
@@ -3588,7 +3588,7 @@
           <w:delText>beneficios</w:delText>
         </w:r>
       </w:del>
-      <w:ins w:author="GUSTAVO DE OLIVEIRA REGO MORAIS" w:date="2025-05-22T23:45:46.175Z" w:id="7861360">
+      <w:ins w:author="GUSTAVO DE OLIVEIRA REGO MORAIS" w:date="2025-05-22T23:45:46.175Z" w:id="686936582">
         <w:r>
           <w:rPr>
             <w:rFonts w:ascii="Aptos" w:hAnsi="Aptos" w:eastAsia="Aptos" w:cs="Aptos"/>
@@ -3600,7 +3600,7 @@
           <w:t>benefícios</w:t>
         </w:r>
       </w:ins>
-      <w:ins w:author="JOAO PEDRO MIRANDA SOUSA" w:date="2025-05-23T23:13:31.276Z" w:id="674169461">
+      <w:ins w:author="JOAO PEDRO MIRANDA SOUSA" w:date="2025-05-23T23:13:31.276Z" w:id="844409526">
         <w:r>
           <w:rPr>
             <w:rFonts w:ascii="Aptos" w:hAnsi="Aptos" w:eastAsia="Aptos" w:cs="Aptos"/>
@@ -3612,7 +3612,7 @@
           <w:t xml:space="preserve"> e o que não garant</w:t>
         </w:r>
       </w:ins>
-      <w:ins w:author="JOAO PEDRO MIRANDA SOUSA" w:date="2025-05-23T23:15:10.417Z" w:id="1577840363">
+      <w:ins w:author="JOAO PEDRO MIRANDA SOUSA" w:date="2025-05-23T23:15:10.417Z" w:id="964538775">
         <w:r>
           <w:rPr>
             <w:rFonts w:ascii="Aptos" w:hAnsi="Aptos" w:eastAsia="Aptos" w:cs="Aptos"/>
@@ -3624,7 +3624,7 @@
           <w:t>imos</w:t>
         </w:r>
       </w:ins>
-      <w:ins w:author="JOAO PEDRO MIRANDA SOUSA" w:date="2025-05-23T23:13:31.276Z" w:id="383691881">
+      <w:ins w:author="JOAO PEDRO MIRANDA SOUSA" w:date="2025-05-23T23:13:31.276Z" w:id="630529018">
         <w:r>
           <w:rPr>
             <w:rFonts w:ascii="Aptos" w:hAnsi="Aptos" w:eastAsia="Aptos" w:cs="Aptos"/>
@@ -3636,7 +3636,7 @@
           <w:t xml:space="preserve"> o funcionamento (principalmente </w:t>
         </w:r>
       </w:ins>
-      <w:ins w:author="JOAO PEDRO MIRANDA SOUSA" w:date="2025-05-23T23:14:59.378Z" w:id="968176119">
+      <w:ins w:author="JOAO PEDRO MIRANDA SOUSA" w:date="2025-05-23T23:14:59.378Z" w:id="915151051">
         <w:r>
           <w:rPr>
             <w:rFonts w:ascii="Aptos" w:hAnsi="Aptos" w:eastAsia="Aptos" w:cs="Aptos"/>
@@ -3648,7 +3648,7 @@
           <w:t xml:space="preserve">nos casos em que um usuário informa a utilização de determinados softwares que têm pré-requisitos mínimos </w:t>
         </w:r>
       </w:ins>
-      <w:ins w:author="JOAO PEDRO MIRANDA SOUSA" w:date="2025-05-23T23:15:03.519Z" w:id="915577966">
+      <w:ins w:author="JOAO PEDRO MIRANDA SOUSA" w:date="2025-05-23T23:15:03.519Z" w:id="2091210287">
         <w:r>
           <w:rPr>
             <w:rFonts w:ascii="Aptos" w:hAnsi="Aptos" w:eastAsia="Aptos" w:cs="Aptos"/>
@@ -3660,7 +3660,7 @@
           <w:t>para funcionamento</w:t>
         </w:r>
       </w:ins>
-      <w:ins w:author="JOAO PEDRO MIRANDA SOUSA" w:date="2025-05-23T23:13:31.276Z" w:id="50103072">
+      <w:ins w:author="JOAO PEDRO MIRANDA SOUSA" w:date="2025-05-23T23:13:31.276Z" w:id="185307102">
         <w:r>
           <w:rPr>
             <w:rFonts w:ascii="Aptos" w:hAnsi="Aptos" w:eastAsia="Aptos" w:cs="Aptos"/>
@@ -3761,15 +3761,15 @@
       <w:pPr>
         <w:ind w:firstLine="708"/>
         <w:rPr>
-          <w:del w:author="GUSTAVO DE OLIVEIRA REGO MORAIS" w:date="2025-05-23T20:42:42.965Z" w16du:dateUtc="2025-05-23T20:42:42.965Z" w:id="34134252"/>
-          <w:rFonts w:ascii="Aptos" w:hAnsi="Aptos" w:eastAsia="Aptos" w:cs="Aptos"/>
-          <w:noProof w:val="0"/>
-          <w:sz w:val="28"/>
-          <w:szCs w:val="28"/>
-          <w:lang w:val="pt-BR"/>
-        </w:rPr>
-      </w:pPr>
-      <w:ins w:author="GUSTAVO DE OLIVEIRA REGO MORAIS" w:date="2025-05-23T20:43:37.665Z" w:id="1722503508">
+          <w:del w:author="GUSTAVO DE OLIVEIRA REGO MORAIS" w:date="2025-05-23T20:42:42.965Z" w16du:dateUtc="2025-05-23T20:42:42.965Z" w:id="773087329"/>
+          <w:rFonts w:ascii="Aptos" w:hAnsi="Aptos" w:eastAsia="Aptos" w:cs="Aptos"/>
+          <w:noProof w:val="0"/>
+          <w:sz w:val="28"/>
+          <w:szCs w:val="28"/>
+          <w:lang w:val="pt-BR"/>
+        </w:rPr>
+      </w:pPr>
+      <w:ins w:author="GUSTAVO DE OLIVEIRA REGO MORAIS" w:date="2025-05-23T20:43:37.665Z" w:id="859357906">
         <w:r>
           <w:rPr>
             <w:rFonts w:ascii="Aptos" w:hAnsi="Aptos" w:eastAsia="Aptos" w:cs="Aptos"/>
@@ -3781,7 +3781,7 @@
           <w:t>Principalmente</w:t>
         </w:r>
       </w:ins>
-      <w:ins w:author="GUSTAVO DE OLIVEIRA REGO MORAIS" w:date="2025-05-23T20:42:58.267Z" w:id="184457297">
+      <w:ins w:author="GUSTAVO DE OLIVEIRA REGO MORAIS" w:date="2025-05-23T20:42:58.267Z" w:id="412366814">
         <w:r>
           <w:rPr>
             <w:rFonts w:ascii="Aptos" w:hAnsi="Aptos" w:eastAsia="Aptos" w:cs="Aptos"/>
@@ -3813,7 +3813,7 @@
           <w:t xml:space="preserve"> e algumas APIS</w:t>
         </w:r>
       </w:ins>
-      <w:ins w:author="GUSTAVO DE OLIVEIRA REGO MORAIS" w:date="2025-05-23T20:43:24.852Z" w:id="524408890">
+      <w:ins w:author="GUSTAVO DE OLIVEIRA REGO MORAIS" w:date="2025-05-23T20:43:24.852Z" w:id="517228327">
         <w:r>
           <w:rPr>
             <w:rFonts w:ascii="Aptos" w:hAnsi="Aptos" w:eastAsia="Aptos" w:cs="Aptos"/>
@@ -3825,8 +3825,8 @@
           <w:t>.</w:t>
         </w:r>
       </w:ins>
-      <w:ins w:author="ARLISON GASPAR DE OLIVEIRA" w:date="2025-05-22T17:13:33.112Z" w:id="1614517734">
-        <w:del w:author="GUSTAVO DE OLIVEIRA REGO MORAIS" w:date="2025-05-23T19:05:52.63Z" w:id="828484455">
+      <w:ins w:author="ARLISON GASPAR DE OLIVEIRA" w:date="2025-05-22T17:13:33.112Z" w:id="1136071082">
+        <w:del w:author="GUSTAVO DE OLIVEIRA REGO MORAIS" w:date="2025-05-23T19:05:52.63Z" w:id="1876716771">
           <w:r>
             <w:rPr>
               <w:rFonts w:ascii="Aptos" w:hAnsi="Aptos" w:eastAsia="Aptos" w:cs="Aptos"/>
@@ -3838,7 +3838,7 @@
             <w:delText>Principalmento</w:delText>
           </w:r>
         </w:del>
-        <w:del w:author="GUSTAVO DE OLIVEIRA REGO MORAIS" w:date="2025-05-23T20:42:42.965Z" w:id="649212414">
+        <w:del w:author="GUSTAVO DE OLIVEIRA REGO MORAIS" w:date="2025-05-23T20:42:42.965Z" w:id="412484726">
           <w:r>
             <w:rPr>
               <w:rFonts w:ascii="Aptos" w:hAnsi="Aptos" w:eastAsia="Aptos" w:cs="Aptos"/>
@@ -3955,7 +3955,7 @@
           <w:lang w:val="pt-BR"/>
         </w:rPr>
       </w:pPr>
-      <w:ins w:author="ARLISON GASPAR DE OLIVEIRA" w:date="2025-05-22T17:13:46.562Z" w:id="294412951">
+      <w:ins w:author="ARLISON GASPAR DE OLIVEIRA" w:date="2025-05-22T17:13:46.562Z" w:id="174511451">
         <w:r>
           <w:rPr>
             <w:rFonts w:ascii="Aptos" w:hAnsi="Aptos" w:eastAsia="Aptos" w:cs="Aptos"/>
@@ -3967,7 +3967,7 @@
           <w:t>No momento não</w:t>
         </w:r>
       </w:ins>
-      <w:ins w:author="GUSTAVO DE OLIVEIRA REGO MORAIS" w:date="2025-05-23T19:05:43.862Z" w:id="1293351818">
+      <w:ins w:author="GUSTAVO DE OLIVEIRA REGO MORAIS" w:date="2025-05-23T19:05:43.862Z" w:id="542919728">
         <w:r>
           <w:rPr>
             <w:rFonts w:ascii="Aptos" w:hAnsi="Aptos" w:eastAsia="Aptos" w:cs="Aptos"/>
@@ -4022,7 +4022,7 @@
         </w:rPr>
         <w:t>Semanalmente, mas se não for possível pode ser em 15 dias ou mensalmente</w:t>
       </w:r>
-      <w:ins w:author="GUSTAVO DE OLIVEIRA REGO MORAIS" w:date="2025-05-23T20:42:17.624Z" w:id="134250227">
+      <w:ins w:author="GUSTAVO DE OLIVEIRA REGO MORAIS" w:date="2025-05-23T20:42:17.624Z" w:id="1453635607">
         <w:r>
           <w:rPr>
             <w:rFonts w:ascii="Aptos" w:hAnsi="Aptos" w:eastAsia="Aptos" w:cs="Aptos"/>
@@ -4070,7 +4070,7 @@
     <w:p>
       <w:pPr>
         <w:rPr>
-          <w:ins w:author="GUSTAVO DE OLIVEIRA REGO MORAIS" w:date="2025-05-23T17:49:46.944Z" w16du:dateUtc="2025-05-23T17:49:46.944Z" w:id="2069823645"/>
+          <w:ins w:author="GUSTAVO DE OLIVEIRA REGO MORAIS" w:date="2025-05-23T17:49:46.944Z" w16du:dateUtc="2025-05-23T17:49:46.944Z" w:id="1524360022"/>
           <w:rFonts w:ascii="Aptos" w:hAnsi="Aptos" w:eastAsia="Aptos" w:cs="Aptos"/>
           <w:noProof w:val="0"/>
           <w:sz w:val="28"/>
@@ -4110,7 +4110,7 @@
           <w:lang w:val="pt-BR"/>
         </w:rPr>
       </w:pPr>
-      <w:ins w:author="GUSTAVO DE OLIVEIRA REGO MORAIS" w:date="2025-05-23T17:49:59.968Z" w:id="1562413878">
+      <w:ins w:author="GUSTAVO DE OLIVEIRA REGO MORAIS" w:date="2025-05-23T17:49:59.968Z" w:id="1678394482">
         <w:r>
           <w:rPr>
             <w:rFonts w:ascii="Aptos" w:hAnsi="Aptos" w:eastAsia="Aptos" w:cs="Aptos"/>
@@ -4122,7 +4122,7 @@
           <w:t>O site deve ser simples e minimalis</w:t>
         </w:r>
       </w:ins>
-      <w:ins w:author="GUSTAVO DE OLIVEIRA REGO MORAIS" w:date="2025-05-23T17:50:47.745Z" w:id="269435312">
+      <w:ins w:author="GUSTAVO DE OLIVEIRA REGO MORAIS" w:date="2025-05-23T17:50:47.745Z" w:id="582038489">
         <w:r>
           <w:rPr>
             <w:rFonts w:ascii="Aptos" w:hAnsi="Aptos" w:eastAsia="Aptos" w:cs="Aptos"/>
@@ -4134,7 +4134,7 @@
           <w:t>ta para não haver poluição visual para o usuário</w:t>
         </w:r>
       </w:ins>
-      <w:ins w:author="GUSTAVO DE OLIVEIRA REGO MORAIS" w:date="2025-05-23T20:42:10.097Z" w:id="596291958">
+      <w:ins w:author="GUSTAVO DE OLIVEIRA REGO MORAIS" w:date="2025-05-23T20:42:10.097Z" w:id="1261969713">
         <w:r>
           <w:rPr>
             <w:rFonts w:ascii="Aptos" w:hAnsi="Aptos" w:eastAsia="Aptos" w:cs="Aptos"/>
@@ -4180,7 +4180,7 @@
           <w:lang w:val="pt-BR"/>
         </w:rPr>
       </w:pPr>
-      <w:ins w:author="ARLISON GASPAR DE OLIVEIRA" w:date="2025-05-22T17:15:59.935Z" w:id="346177931">
+      <w:ins w:author="ARLISON GASPAR DE OLIVEIRA" w:date="2025-05-22T17:15:59.935Z" w:id="135460833">
         <w:r>
           <w:rPr>
             <w:rFonts w:ascii="Aptos" w:hAnsi="Aptos" w:eastAsia="Aptos" w:cs="Aptos"/>
@@ -4192,7 +4192,7 @@
           <w:t>O</w:t>
         </w:r>
       </w:ins>
-      <w:ins w:author="ARLISON GASPAR DE OLIVEIRA" w:date="2025-05-22T17:16:22.734Z" w:id="957944129">
+      <w:ins w:author="ARLISON GASPAR DE OLIVEIRA" w:date="2025-05-22T17:16:22.734Z" w:id="51404581">
         <w:r>
           <w:rPr>
             <w:rFonts w:ascii="Aptos" w:hAnsi="Aptos" w:eastAsia="Aptos" w:cs="Aptos"/>
@@ -4254,7 +4254,7 @@
         </w:rPr>
         <w:t xml:space="preserve"> </w:t>
       </w:r>
-      <w:ins w:author="JOAO PEDRO MIRANDA SOUSA" w:date="2025-05-23T23:46:24.511Z" w:id="768808493">
+      <w:ins w:author="JOAO PEDRO MIRANDA SOUSA" w:date="2025-05-23T23:46:24.511Z" w:id="1445439788">
         <w:r>
           <w:rPr>
             <w:rFonts w:ascii="Aptos" w:hAnsi="Aptos" w:eastAsia="Aptos" w:cs="Aptos"/>
@@ -4266,7 +4266,7 @@
           <w:t xml:space="preserve">Algo a se pensar é a inclusão de </w:t>
         </w:r>
       </w:ins>
-      <w:ins w:author="JOAO PEDRO MIRANDA SOUSA" w:date="2025-05-23T23:44:33.016Z" w:id="553772513">
+      <w:ins w:author="JOAO PEDRO MIRANDA SOUSA" w:date="2025-05-23T23:44:33.016Z" w:id="693255917">
         <w:r>
           <w:rPr>
             <w:rFonts w:ascii="Aptos" w:hAnsi="Aptos" w:eastAsia="Aptos" w:cs="Aptos"/>
@@ -4278,7 +4278,7 @@
           <w:t>uma</w:t>
         </w:r>
       </w:ins>
-      <w:ins w:author="JOAO PEDRO MIRANDA SOUSA" w:date="2025-05-23T23:45:10.122Z" w:id="45759366">
+      <w:ins w:author="JOAO PEDRO MIRANDA SOUSA" w:date="2025-05-23T23:45:10.122Z" w:id="590339577">
         <w:r>
           <w:rPr>
             <w:rFonts w:ascii="Aptos" w:hAnsi="Aptos" w:eastAsia="Aptos" w:cs="Aptos"/>
@@ -4290,7 +4290,7 @@
           <w:t xml:space="preserve"> breve</w:t>
         </w:r>
       </w:ins>
-      <w:ins w:author="JOAO PEDRO MIRANDA SOUSA" w:date="2025-05-23T23:44:33.016Z" w:id="117201517">
+      <w:ins w:author="JOAO PEDRO MIRANDA SOUSA" w:date="2025-05-23T23:44:33.016Z" w:id="1272929503">
         <w:r>
           <w:rPr>
             <w:rFonts w:ascii="Aptos" w:hAnsi="Aptos" w:eastAsia="Aptos" w:cs="Aptos"/>
@@ -4312,7 +4312,7 @@
           <w:t xml:space="preserve"> arqui</w:t>
         </w:r>
       </w:ins>
-      <w:ins w:author="JOAO PEDRO MIRANDA SOUSA" w:date="2025-05-23T23:45:00.937Z" w:id="872055094">
+      <w:ins w:author="JOAO PEDRO MIRANDA SOUSA" w:date="2025-05-23T23:45:00.937Z" w:id="1401706470">
         <w:r>
           <w:rPr>
             <w:rFonts w:ascii="Aptos" w:hAnsi="Aptos" w:eastAsia="Aptos" w:cs="Aptos"/>
@@ -4324,7 +4324,7 @@
           <w:t>tetura</w:t>
         </w:r>
       </w:ins>
-      <w:ins w:author="JOAO PEDRO MIRANDA SOUSA" w:date="2025-05-23T23:44:33.016Z" w:id="1013993237">
+      <w:ins w:author="JOAO PEDRO MIRANDA SOUSA" w:date="2025-05-23T23:44:33.016Z" w:id="1315532471">
         <w:r>
           <w:rPr>
             <w:rFonts w:ascii="Aptos" w:hAnsi="Aptos" w:eastAsia="Aptos" w:cs="Aptos"/>
@@ -4340,7 +4340,7 @@
     <w:p>
       <w:pPr>
         <w:rPr>
-          <w:del w:author="GUSTAVO DE OLIVEIRA REGO MORAIS" w:date="2025-05-23T18:58:49.66Z" w16du:dateUtc="2025-05-23T18:58:49.66Z" w:id="1645835489"/>
+          <w:del w:author="GUSTAVO DE OLIVEIRA REGO MORAIS" w:date="2025-05-23T18:58:49.66Z" w16du:dateUtc="2025-05-23T18:58:49.66Z" w:id="317216009"/>
           <w:rFonts w:ascii="Aptos" w:hAnsi="Aptos" w:eastAsia="Aptos" w:cs="Aptos"/>
           <w:noProof w:val="0"/>
           <w:sz w:val="28"/>
@@ -4363,7 +4363,7 @@
       <w:pPr>
         <w:ind w:firstLine="708"/>
         <w:rPr>
-          <w:ins w:author="GUSTAVO DE OLIVEIRA REGO MORAIS" w:date="2025-05-23T18:59:00.143Z" w16du:dateUtc="2025-05-23T18:59:00.143Z" w:id="254625260"/>
+          <w:ins w:author="GUSTAVO DE OLIVEIRA REGO MORAIS" w:date="2025-05-23T18:59:00.143Z" w16du:dateUtc="2025-05-23T18:59:00.143Z" w:id="1140512320"/>
           <w:rFonts w:ascii="Aptos" w:hAnsi="Aptos" w:eastAsia="Aptos" w:cs="Aptos"/>
           <w:noProof w:val="0"/>
           <w:sz w:val="28"/>
@@ -4477,7 +4477,7 @@
     <w:p>
       <w:pPr>
         <w:rPr>
-          <w:ins w:author="GUSTAVO DE OLIVEIRA REGO MORAIS" w:date="2025-05-23T19:00:06.367Z" w16du:dateUtc="2025-05-23T19:00:06.367Z" w:id="1198163626"/>
+          <w:ins w:author="GUSTAVO DE OLIVEIRA REGO MORAIS" w:date="2025-05-23T19:00:06.367Z" w16du:dateUtc="2025-05-23T19:00:06.367Z" w:id="1416971337"/>
           <w:rFonts w:ascii="Aptos" w:hAnsi="Aptos" w:eastAsia="Aptos" w:cs="Aptos"/>
           <w:noProof w:val="0"/>
           <w:sz w:val="28"/>
@@ -4507,7 +4507,7 @@
           <w:lang w:val="pt-BR"/>
         </w:rPr>
       </w:pPr>
-      <w:ins w:author="GUSTAVO DE OLIVEIRA REGO MORAIS" w:date="2025-05-23T19:00:09.012Z" w:id="1055508125">
+      <w:ins w:author="GUSTAVO DE OLIVEIRA REGO MORAIS" w:date="2025-05-23T19:00:09.012Z" w:id="892981538">
         <w:r>
           <w:rPr>
             <w:rFonts w:ascii="Aptos" w:hAnsi="Aptos" w:eastAsia="Aptos" w:cs="Aptos"/>
@@ -4519,7 +4519,7 @@
           <w:t>Não.</w:t>
         </w:r>
       </w:ins>
-      <w:del w:author="GUSTAVO DE OLIVEIRA REGO MORAIS" w:date="2025-05-23T19:00:17.59Z" w:id="1755547495">
+      <w:del w:author="GUSTAVO DE OLIVEIRA REGO MORAIS" w:date="2025-05-23T19:00:17.59Z" w:id="927192362">
         <w:r>
           <w:rPr>
             <w:rFonts w:ascii="Aptos" w:hAnsi="Aptos" w:eastAsia="Aptos" w:cs="Aptos"/>
@@ -4535,7 +4535,7 @@
     <w:p>
       <w:pPr>
         <w:rPr>
-          <w:ins w:author="GUSTAVO DE OLIVEIRA REGO MORAIS" w:date="2025-05-23T19:00:54.353Z" w16du:dateUtc="2025-05-23T19:00:54.353Z" w:id="465710909"/>
+          <w:ins w:author="GUSTAVO DE OLIVEIRA REGO MORAIS" w:date="2025-05-23T19:00:54.353Z" w16du:dateUtc="2025-05-23T19:00:54.353Z" w:id="1347857552"/>
           <w:rFonts w:ascii="Aptos" w:hAnsi="Aptos" w:eastAsia="Aptos" w:cs="Aptos"/>
           <w:noProof w:val="0"/>
           <w:sz w:val="28"/>
@@ -4565,7 +4565,7 @@
           <w:lang w:val="pt-BR"/>
         </w:rPr>
       </w:pPr>
-      <w:ins w:author="GUSTAVO DE OLIVEIRA REGO MORAIS" w:date="2025-05-23T20:37:59.959Z" w:id="597433612">
+      <w:ins w:author="GUSTAVO DE OLIVEIRA REGO MORAIS" w:date="2025-05-23T20:37:59.959Z" w:id="1485128454">
         <w:r>
           <w:rPr>
             <w:rFonts w:ascii="Aptos" w:hAnsi="Aptos" w:eastAsia="Aptos" w:cs="Aptos"/>
@@ -4577,7 +4577,7 @@
           <w:t>Sim, é de interes</w:t>
         </w:r>
       </w:ins>
-      <w:ins w:author="GUSTAVO DE OLIVEIRA REGO MORAIS" w:date="2025-05-23T20:38:59.925Z" w:id="1457240879">
+      <w:ins w:author="GUSTAVO DE OLIVEIRA REGO MORAIS" w:date="2025-05-23T20:38:59.925Z" w:id="336023695">
         <w:r>
           <w:rPr>
             <w:rFonts w:ascii="Aptos" w:hAnsi="Aptos" w:eastAsia="Aptos" w:cs="Aptos"/>
@@ -4599,7 +4599,7 @@
           <w:t xml:space="preserve">talvez o usuário que vá montar o computador não tenha um disponível no momento </w:t>
         </w:r>
       </w:ins>
-      <w:ins w:author="GUSTAVO DE OLIVEIRA REGO MORAIS" w:date="2025-05-23T20:39:10.331Z" w:id="1385459797">
+      <w:ins w:author="GUSTAVO DE OLIVEIRA REGO MORAIS" w:date="2025-05-23T20:39:10.331Z" w:id="771578736">
         <w:r>
           <w:rPr>
             <w:rFonts w:ascii="Aptos" w:hAnsi="Aptos" w:eastAsia="Aptos" w:cs="Aptos"/>
@@ -4615,7 +4615,7 @@
     <w:p>
       <w:pPr>
         <w:rPr>
-          <w:ins w:author="GUSTAVO DE OLIVEIRA REGO MORAIS" w:date="2025-05-23T20:56:50.258Z" w16du:dateUtc="2025-05-23T20:56:50.258Z" w:id="932642105"/>
+          <w:ins w:author="GUSTAVO DE OLIVEIRA REGO MORAIS" w:date="2025-05-23T20:56:50.258Z" w16du:dateUtc="2025-05-23T20:56:50.258Z" w:id="606095705"/>
           <w:rFonts w:ascii="Aptos" w:hAnsi="Aptos" w:eastAsia="Aptos" w:cs="Aptos"/>
           <w:noProof w:val="0"/>
           <w:sz w:val="28"/>
@@ -4644,7 +4644,7 @@
           <w:lang w:val="pt-BR"/>
         </w:rPr>
       </w:pPr>
-      <w:ins w:author="GUSTAVO DE OLIVEIRA REGO MORAIS" w:date="2025-05-23T20:56:51.191Z" w:id="406323370">
+      <w:ins w:author="GUSTAVO DE OLIVEIRA REGO MORAIS" w:date="2025-05-23T20:56:51.191Z" w:id="261456471">
         <w:r>
           <w:tab/>
         </w:r>
@@ -4652,7 +4652,7 @@
           <w:rPr>
             <w:sz w:val="28"/>
             <w:szCs w:val="28"/>
-            <w:rPrChange w:author="GUSTAVO DE OLIVEIRA REGO MORAIS" w:date="2025-05-23T20:57:05.822Z" w:id="1413478502"/>
+            <w:rPrChange w:author="GUSTAVO DE OLIVEIRA REGO MORAIS" w:date="2025-05-23T20:57:05.822Z" w:id="2078997892"/>
           </w:rPr>
           <w:t>Não haverá painel administrativo nesta primeira versão, pois o sistema está sendo pensado para ser 100% automatizado com informações vindas de APIs externas. No futuro, caso as peças sejam gerenciadas manualmente, o painel pode ser considerado.</w:t>
         </w:r>
@@ -4710,7 +4710,7 @@
         </w:rPr>
         <w:t>- Qual o prazo ideal para a entrega da primeira versão funcional (MVP)?</w:t>
       </w:r>
-      <w:del w:author="GUSTAVO DE OLIVEIRA REGO MORAIS" w:date="2025-05-23T20:34:14.314Z" w:id="1565746335">
+      <w:del w:author="GUSTAVO DE OLIVEIRA REGO MORAIS" w:date="2025-05-23T20:34:14.314Z" w:id="1900288686">
         <w:r>
           <w:rPr>
             <w:rFonts w:ascii="Aptos" w:hAnsi="Aptos" w:eastAsia="Aptos" w:cs="Aptos"/>
@@ -4726,7 +4726,7 @@
     <w:p>
       <w:pPr>
         <w:rPr>
-          <w:del w:author="GUSTAVO DE OLIVEIRA REGO MORAIS" w:date="2025-05-23T21:06:30.961Z" w16du:dateUtc="2025-05-23T21:06:30.961Z" w:id="587679670"/>
+          <w:del w:author="GUSTAVO DE OLIVEIRA REGO MORAIS" w:date="2025-05-23T21:06:30.961Z" w16du:dateUtc="2025-05-23T21:06:30.961Z" w:id="1957658832"/>
           <w:rFonts w:ascii="Aptos" w:hAnsi="Aptos" w:eastAsia="Aptos" w:cs="Aptos"/>
           <w:noProof w:val="0"/>
           <w:sz w:val="28"/>
@@ -4749,15 +4749,15 @@
       <w:pPr>
         <w:ind w:firstLine="708"/>
         <w:rPr>
-          <w:ins w:author="GUSTAVO DE OLIVEIRA REGO MORAIS" w:date="2025-05-23T21:06:25.441Z" w16du:dateUtc="2025-05-23T21:06:25.441Z" w:id="397147403"/>
-          <w:rFonts w:ascii="Aptos" w:hAnsi="Aptos" w:eastAsia="Aptos" w:cs="Aptos"/>
-          <w:noProof w:val="0"/>
-          <w:sz w:val="28"/>
-          <w:szCs w:val="28"/>
-          <w:lang w:val="pt-BR"/>
-        </w:rPr>
-      </w:pPr>
-      <w:ins w:author="GUSTAVO DE OLIVEIRA REGO MORAIS" w:date="2025-05-23T21:06:25.441Z" w:id="897308149">
+          <w:ins w:author="GUSTAVO DE OLIVEIRA REGO MORAIS" w:date="2025-05-23T21:06:25.441Z" w16du:dateUtc="2025-05-23T21:06:25.441Z" w:id="607013869"/>
+          <w:rFonts w:ascii="Aptos" w:hAnsi="Aptos" w:eastAsia="Aptos" w:cs="Aptos"/>
+          <w:noProof w:val="0"/>
+          <w:sz w:val="28"/>
+          <w:szCs w:val="28"/>
+          <w:lang w:val="pt-BR"/>
+        </w:rPr>
+      </w:pPr>
+      <w:ins w:author="GUSTAVO DE OLIVEIRA REGO MORAIS" w:date="2025-05-23T21:06:25.441Z" w:id="1076651560">
         <w:r>
           <w:rPr>
             <w:rFonts w:ascii="Aptos" w:hAnsi="Aptos" w:eastAsia="Aptos" w:cs="Aptos"/>
@@ -4768,7 +4768,7 @@
           </w:rPr>
           <w:t xml:space="preserve">De preferência entregas parciais e iterativas, para que que seja </w:t>
         </w:r>
-        <w:del w:author="JOAO PEDRO MIRANDA SOUSA" w:date="2025-05-23T23:46:55.712Z" w:id="392411891">
+        <w:del w:author="JOAO PEDRO MIRANDA SOUSA" w:date="2025-05-23T23:46:55.712Z" w:id="647800391">
           <w:r>
             <w:rPr>
               <w:rFonts w:ascii="Aptos" w:hAnsi="Aptos" w:eastAsia="Aptos" w:cs="Aptos"/>
@@ -4781,7 +4781,7 @@
           </w:r>
         </w:del>
       </w:ins>
-      <w:ins w:author="JOAO PEDRO MIRANDA SOUSA" w:date="2025-05-23T23:46:55.713Z" w:id="1967271829">
+      <w:ins w:author="JOAO PEDRO MIRANDA SOUSA" w:date="2025-05-23T23:46:55.713Z" w:id="1298643878">
         <w:r>
           <w:rPr>
             <w:rFonts w:ascii="Aptos" w:hAnsi="Aptos" w:eastAsia="Aptos" w:cs="Aptos"/>
@@ -4793,7 +4793,7 @@
           <w:t>possível</w:t>
         </w:r>
       </w:ins>
-      <w:ins w:author="GUSTAVO DE OLIVEIRA REGO MORAIS" w:date="2025-05-23T21:06:25.441Z" w:id="219814942">
+      <w:ins w:author="GUSTAVO DE OLIVEIRA REGO MORAIS" w:date="2025-05-23T21:06:25.441Z" w:id="90855514">
         <w:r>
           <w:rPr>
             <w:rFonts w:ascii="Aptos" w:hAnsi="Aptos" w:eastAsia="Aptos" w:cs="Aptos"/>
@@ -4840,20 +4840,20 @@
     <w:p>
       <w:pPr>
         <w:rPr>
-          <w:ins w:author="GUSTAVO DE OLIVEIRA REGO MORAIS" w:date="2025-05-23T21:11:52.518Z" w16du:dateUtc="2025-05-23T21:11:52.518Z" w:id="988590520"/>
-          <w:rFonts w:ascii="Aptos" w:hAnsi="Aptos" w:eastAsia="Aptos" w:cs="Aptos"/>
-          <w:noProof w:val="0"/>
-          <w:sz w:val="28"/>
-          <w:szCs w:val="28"/>
-          <w:lang w:val="pt-BR"/>
-        </w:rPr>
-      </w:pPr>
-      <w:ins w:author="GUSTAVO DE OLIVEIRA REGO MORAIS" w:date="2025-05-23T21:07:31.414Z" w:id="1411301860">
+          <w:ins w:author="GUSTAVO DE OLIVEIRA REGO MORAIS" w:date="2025-05-23T21:11:52.518Z" w16du:dateUtc="2025-05-23T21:11:52.518Z" w:id="1403928279"/>
+          <w:rFonts w:ascii="Aptos" w:hAnsi="Aptos" w:eastAsia="Aptos" w:cs="Aptos"/>
+          <w:noProof w:val="0"/>
+          <w:sz w:val="28"/>
+          <w:szCs w:val="28"/>
+          <w:lang w:val="pt-BR"/>
+        </w:rPr>
+      </w:pPr>
+      <w:ins w:author="GUSTAVO DE OLIVEIRA REGO MORAIS" w:date="2025-05-23T21:07:31.414Z" w:id="1633079511">
         <w:r>
           <w:tab/>
         </w:r>
       </w:ins>
-      <w:ins w:author="GUSTAVO DE OLIVEIRA REGO MORAIS" w:date="2025-05-23T21:09:57.972Z" w:id="1877965781">
+      <w:ins w:author="GUSTAVO DE OLIVEIRA REGO MORAIS" w:date="2025-05-23T21:09:57.972Z" w:id="869894229">
         <w:r>
           <w:rPr>
             <w:rFonts w:ascii="Aptos" w:hAnsi="Aptos" w:eastAsia="Aptos" w:cs="Aptos"/>
@@ -4865,7 +4865,7 @@
           <w:t xml:space="preserve">Algumas funcionalidades </w:t>
         </w:r>
       </w:ins>
-      <w:ins w:author="GUSTAVO DE OLIVEIRA REGO MORAIS" w:date="2025-05-23T21:10:59.061Z" w:id="1465187205">
+      <w:ins w:author="GUSTAVO DE OLIVEIRA REGO MORAIS" w:date="2025-05-23T21:10:59.061Z" w:id="1141502832">
         <w:r>
           <w:rPr>
             <w:rFonts w:ascii="Aptos" w:hAnsi="Aptos" w:eastAsia="Aptos" w:cs="Aptos"/>
@@ -4876,7 +4876,7 @@
           </w:rPr>
           <w:t>que podem ser planejadas para versões futuras como: Painel Administrativo, Exportação</w:t>
         </w:r>
-        <w:del w:author="JOAO PEDRO MIRANDA SOUSA" w:date="2025-05-23T23:47:39.912Z" w:id="1192560331">
+        <w:del w:author="JOAO PEDRO MIRANDA SOUSA" w:date="2025-05-23T23:47:39.912Z" w:id="1991911653">
           <w:r>
             <w:rPr>
               <w:rFonts w:ascii="Aptos" w:hAnsi="Aptos" w:eastAsia="Aptos" w:cs="Aptos"/>
@@ -4889,7 +4889,7 @@
           </w:r>
         </w:del>
       </w:ins>
-      <w:ins w:author="JOAO PEDRO MIRANDA SOUSA" w:date="2025-05-23T23:47:33.04Z" w:id="1458167326">
+      <w:ins w:author="JOAO PEDRO MIRANDA SOUSA" w:date="2025-05-23T23:47:33.04Z" w:id="2127359292">
         <w:r>
           <w:rPr>
             <w:rFonts w:ascii="Aptos" w:hAnsi="Aptos" w:eastAsia="Aptos" w:cs="Aptos"/>
@@ -4901,7 +4901,7 @@
           <w:t xml:space="preserve"> </w:t>
         </w:r>
       </w:ins>
-      <w:ins w:author="GUSTAVO DE OLIVEIRA REGO MORAIS" w:date="2025-05-23T21:10:59.061Z" w:id="468529269">
+      <w:ins w:author="GUSTAVO DE OLIVEIRA REGO MORAIS" w:date="2025-05-23T21:10:59.061Z" w:id="1906881143">
         <w:r>
           <w:rPr>
             <w:rFonts w:ascii="Aptos" w:hAnsi="Aptos" w:eastAsia="Aptos" w:cs="Aptos"/>
@@ -4923,7 +4923,7 @@
           <w:t xml:space="preserve"> para arquivos</w:t>
         </w:r>
       </w:ins>
-      <w:ins w:author="GUSTAVO DE OLIVEIRA REGO MORAIS" w:date="2025-05-23T21:11:45.518Z" w:id="1204246654">
+      <w:ins w:author="GUSTAVO DE OLIVEIRA REGO MORAIS" w:date="2025-05-23T21:11:45.518Z" w:id="842645953">
         <w:r>
           <w:rPr>
             <w:rFonts w:ascii="Aptos" w:hAnsi="Aptos" w:eastAsia="Aptos" w:cs="Aptos"/>
@@ -4935,7 +4935,7 @@
           <w:t xml:space="preserve"> </w:t>
         </w:r>
       </w:ins>
-      <w:ins w:author="JOAO PEDRO MIRANDA SOUSA" w:date="2025-05-23T23:47:54.215Z" w:id="468276209">
+      <w:ins w:author="JOAO PEDRO MIRANDA SOUSA" w:date="2025-05-23T23:47:54.215Z" w:id="1854112742">
         <w:r>
           <w:rPr>
             <w:rFonts w:ascii="Aptos" w:hAnsi="Aptos" w:eastAsia="Aptos" w:cs="Aptos"/>
@@ -4947,8 +4947,8 @@
           <w:t>e compartilhamento entre perfis, bem como</w:t>
         </w:r>
       </w:ins>
-      <w:ins w:author="GUSTAVO DE OLIVEIRA REGO MORAIS" w:date="2025-05-23T21:11:45.518Z" w:id="364690976">
-        <w:del w:author="JOAO PEDRO MIRANDA SOUSA" w:date="2025-05-23T23:47:54.942Z" w:id="1892178057">
+      <w:ins w:author="GUSTAVO DE OLIVEIRA REGO MORAIS" w:date="2025-05-23T21:11:45.518Z" w:id="1075045995">
+        <w:del w:author="JOAO PEDRO MIRANDA SOUSA" w:date="2025-05-23T23:47:54.942Z" w:id="2106616582">
           <w:r>
             <w:rPr>
               <w:rFonts w:ascii="Aptos" w:hAnsi="Aptos" w:eastAsia="Aptos" w:cs="Aptos"/>
@@ -5007,7 +5007,7 @@
     <w:p>
       <w:pPr>
         <w:rPr>
-          <w:ins w:author="GUSTAVO DE OLIVEIRA REGO MORAIS" w:date="2025-05-23T21:12:46.05Z" w16du:dateUtc="2025-05-23T21:12:46.05Z" w:id="119535746"/>
+          <w:ins w:author="GUSTAVO DE OLIVEIRA REGO MORAIS" w:date="2025-05-23T21:12:46.05Z" w16du:dateUtc="2025-05-23T21:12:46.05Z" w:id="653803549"/>
           <w:rFonts w:ascii="Aptos" w:hAnsi="Aptos" w:eastAsia="Aptos" w:cs="Aptos"/>
           <w:noProof w:val="0"/>
           <w:sz w:val="28"/>
@@ -5025,7 +5025,7 @@
         </w:rPr>
         <w:t>- Como saberemos se o projeto está funcionando bem?</w:t>
       </w:r>
-      <w:del w:author="GUSTAVO DE OLIVEIRA REGO MORAIS" w:date="2025-05-23T18:56:18.19Z" w:id="1497517018">
+      <w:del w:author="GUSTAVO DE OLIVEIRA REGO MORAIS" w:date="2025-05-23T18:56:18.19Z" w:id="2030595251">
         <w:r>
           <w:rPr>
             <w:rFonts w:ascii="Aptos" w:hAnsi="Aptos" w:eastAsia="Aptos" w:cs="Aptos"/>
@@ -5048,12 +5048,12 @@
           <w:lang w:val="pt-BR"/>
         </w:rPr>
       </w:pPr>
-      <w:ins w:author="GUSTAVO DE OLIVEIRA REGO MORAIS" w:date="2025-05-23T21:12:59.42Z" w:id="152488040">
+      <w:ins w:author="GUSTAVO DE OLIVEIRA REGO MORAIS" w:date="2025-05-23T21:12:59.42Z" w:id="301225606">
         <w:r>
           <w:tab/>
         </w:r>
       </w:ins>
-      <w:ins w:author="GUSTAVO DE OLIVEIRA REGO MORAIS" w:date="2025-05-23T21:16:11.616Z" w:id="817427317">
+      <w:ins w:author="GUSTAVO DE OLIVEIRA REGO MORAIS" w:date="2025-05-23T21:16:11.616Z" w:id="999723300">
         <w:r>
           <w:rPr>
             <w:rFonts w:ascii="Aptos" w:hAnsi="Aptos" w:eastAsia="Aptos" w:cs="Aptos"/>
@@ -5069,7 +5069,7 @@
     <w:p>
       <w:pPr>
         <w:rPr>
-          <w:ins w:author="GUSTAVO DE OLIVEIRA REGO MORAIS" w:date="2025-05-23T21:16:25.256Z" w16du:dateUtc="2025-05-23T21:16:25.256Z" w:id="434114699"/>
+          <w:ins w:author="GUSTAVO DE OLIVEIRA REGO MORAIS" w:date="2025-05-23T21:16:25.256Z" w16du:dateUtc="2025-05-23T21:16:25.256Z" w:id="553211630"/>
           <w:rFonts w:ascii="Aptos" w:hAnsi="Aptos" w:eastAsia="Aptos" w:cs="Aptos"/>
           <w:noProof w:val="0"/>
           <w:sz w:val="28"/>
@@ -5139,7 +5139,7 @@
           <w:lang w:val="pt-BR"/>
         </w:rPr>
       </w:pPr>
-      <w:del w:author="GUSTAVO DE OLIVEIRA REGO MORAIS" w:date="2025-05-23T21:16:23.726Z" w:id="535489064">
+      <w:del w:author="GUSTAVO DE OLIVEIRA REGO MORAIS" w:date="2025-05-23T21:16:23.726Z" w:id="1048959434">
         <w:r>
           <w:rPr>
             <w:rFonts w:ascii="Aptos" w:hAnsi="Aptos" w:eastAsia="Aptos" w:cs="Aptos"/>
@@ -5151,7 +5151,7 @@
           <w:delText xml:space="preserve"> </w:delText>
         </w:r>
       </w:del>
-      <w:ins w:author="GUSTAVO DE OLIVEIRA REGO MORAIS" w:date="2025-05-23T21:23:45.036Z" w:id="1121378527">
+      <w:ins w:author="GUSTAVO DE OLIVEIRA REGO MORAIS" w:date="2025-05-23T21:23:45.036Z" w:id="17111463">
         <w:r>
           <w:rPr>
             <w:rFonts w:ascii="Aptos" w:hAnsi="Aptos" w:eastAsia="Aptos" w:cs="Aptos"/>
@@ -5188,20 +5188,20 @@
     <w:p>
       <w:pPr>
         <w:rPr>
-          <w:ins w:author="ITALO FRANCISCO ALMEIDA DE OLIVEIRA" w:date="2025-05-23T21:31:06.557Z" w16du:dateUtc="2025-05-23T21:31:06.557Z" w:id="518115440"/>
-          <w:rFonts w:ascii="Aptos" w:hAnsi="Aptos" w:eastAsia="Aptos" w:cs="Aptos"/>
-          <w:noProof w:val="0"/>
-          <w:sz w:val="28"/>
-          <w:szCs w:val="28"/>
-          <w:lang w:val="pt-BR"/>
-        </w:rPr>
-      </w:pPr>
-      <w:ins w:author="GUSTAVO DE OLIVEIRA REGO MORAIS" w:date="2025-05-23T21:23:48.868Z" w:id="1791165549">
+          <w:ins w:author="ITALO FRANCISCO ALMEIDA DE OLIVEIRA" w:date="2025-05-23T21:31:06.557Z" w16du:dateUtc="2025-05-23T21:31:06.557Z" w:id="1426149170"/>
+          <w:rFonts w:ascii="Aptos" w:hAnsi="Aptos" w:eastAsia="Aptos" w:cs="Aptos"/>
+          <w:noProof w:val="0"/>
+          <w:sz w:val="28"/>
+          <w:szCs w:val="28"/>
+          <w:lang w:val="pt-BR"/>
+        </w:rPr>
+      </w:pPr>
+      <w:ins w:author="GUSTAVO DE OLIVEIRA REGO MORAIS" w:date="2025-05-23T21:23:48.868Z" w:id="228498993">
         <w:r>
           <w:tab/>
         </w:r>
       </w:ins>
-      <w:ins w:author="GUSTAVO DE OLIVEIRA REGO MORAIS" w:date="2025-05-23T21:25:59.878Z" w:id="715154661">
+      <w:ins w:author="GUSTAVO DE OLIVEIRA REGO MORAIS" w:date="2025-05-23T21:25:59.878Z" w:id="985665653">
         <w:r>
           <w:rPr>
             <w:rFonts w:ascii="Aptos" w:hAnsi="Aptos" w:eastAsia="Aptos" w:cs="Aptos"/>
@@ -5213,7 +5213,7 @@
           <w:t xml:space="preserve">Sim, </w:t>
         </w:r>
       </w:ins>
-      <w:ins w:author="GUSTAVO DE OLIVEIRA REGO MORAIS" w:date="2025-05-23T21:26:54.345Z" w:id="1669288951">
+      <w:ins w:author="GUSTAVO DE OLIVEIRA REGO MORAIS" w:date="2025-05-23T21:26:54.345Z" w:id="685314326">
         <w:r>
           <w:rPr>
             <w:rFonts w:ascii="Aptos" w:hAnsi="Aptos" w:eastAsia="Aptos" w:cs="Aptos"/>
@@ -5249,7 +5249,7 @@
     <w:p>
       <w:pPr>
         <w:rPr>
-          <w:ins w:author="ITALO FRANCISCO ALMEIDA DE OLIVEIRA" w:date="2025-05-23T21:31:06.718Z" w16du:dateUtc="2025-05-23T21:31:06.718Z" w:id="1679211794"/>
+          <w:ins w:author="ITALO FRANCISCO ALMEIDA DE OLIVEIRA" w:date="2025-05-23T21:31:06.718Z" w16du:dateUtc="2025-05-23T21:31:06.718Z" w:id="247084383"/>
           <w:rFonts w:ascii="Aptos" w:hAnsi="Aptos" w:eastAsia="Aptos" w:cs="Aptos"/>
           <w:noProof w:val="0"/>
           <w:sz w:val="28"/>
@@ -5322,7 +5322,7 @@
                 <w:lang w:val="pt-BR"/>
               </w:rPr>
             </w:pPr>
-            <w:ins w:author="ITALO FRANCISCO ALMEIDA DE OLIVEIRA" w:date="2025-05-23T21:02:09.868Z" w:id="554684780">
+            <w:ins w:author="ITALO FRANCISCO ALMEIDA DE OLIVEIRA" w:date="2025-05-23T21:02:09.868Z" w:id="196637587">
               <w:r>
                 <w:rPr>
                   <w:rFonts w:ascii="Aptos" w:hAnsi="Aptos" w:eastAsia="Aptos" w:cs="Aptos"/>
@@ -5352,7 +5352,7 @@
                 <w:lang w:val="pt-BR"/>
               </w:rPr>
             </w:pPr>
-            <w:ins w:author="ITALO FRANCISCO ALMEIDA DE OLIVEIRA" w:date="2025-05-23T21:02:13.511Z" w:id="918825760">
+            <w:ins w:author="ITALO FRANCISCO ALMEIDA DE OLIVEIRA" w:date="2025-05-23T21:02:13.511Z" w:id="1825678662">
               <w:r>
                 <w:rPr>
                   <w:rFonts w:ascii="Aptos" w:hAnsi="Aptos" w:eastAsia="Aptos" w:cs="Aptos"/>
@@ -5382,7 +5382,7 @@
                 <w:lang w:val="pt-BR"/>
               </w:rPr>
             </w:pPr>
-            <w:ins w:author="ITALO FRANCISCO ALMEIDA DE OLIVEIRA" w:date="2025-05-23T21:02:26.04Z" w:id="761816328">
+            <w:ins w:author="ITALO FRANCISCO ALMEIDA DE OLIVEIRA" w:date="2025-05-23T21:02:26.04Z" w:id="1099217085">
               <w:r>
                 <w:rPr>
                   <w:rFonts w:ascii="Aptos" w:hAnsi="Aptos" w:eastAsia="Aptos" w:cs="Aptos"/>
@@ -5466,15 +5466,15 @@
             <w:pPr>
               <w:pStyle w:val="Normal"/>
               <w:rPr>
-                <w:ins w:author="ITALO FRANCISCO ALMEIDA DE OLIVEIRA" w:date="2025-05-23T21:03:01.307Z" w16du:dateUtc="2025-05-23T21:03:01.307Z" w:id="182570482"/>
-                <w:rFonts w:ascii="Aptos" w:hAnsi="Aptos" w:eastAsia="Aptos" w:cs="Aptos"/>
-                <w:noProof w:val="0"/>
-                <w:sz w:val="28"/>
-                <w:szCs w:val="28"/>
-                <w:lang w:val="pt-BR"/>
-              </w:rPr>
-            </w:pPr>
-            <w:ins w:author="ITALO FRANCISCO ALMEIDA DE OLIVEIRA" w:date="2025-05-23T21:03:01.307Z" w:id="413634748">
+                <w:ins w:author="ITALO FRANCISCO ALMEIDA DE OLIVEIRA" w:date="2025-05-23T21:03:01.307Z" w16du:dateUtc="2025-05-23T21:03:01.307Z" w:id="1798362824"/>
+                <w:rFonts w:ascii="Aptos" w:hAnsi="Aptos" w:eastAsia="Aptos" w:cs="Aptos"/>
+                <w:noProof w:val="0"/>
+                <w:sz w:val="28"/>
+                <w:szCs w:val="28"/>
+                <w:lang w:val="pt-BR"/>
+              </w:rPr>
+            </w:pPr>
+            <w:ins w:author="ITALO FRANCISCO ALMEIDA DE OLIVEIRA" w:date="2025-05-23T21:03:01.307Z" w:id="1034377421">
               <w:r>
                 <w:rPr>
                   <w:rFonts w:ascii="Aptos" w:hAnsi="Aptos" w:eastAsia="Aptos" w:cs="Aptos"/>
@@ -5549,7 +5549,7 @@
                 <w:lang w:val="pt-BR"/>
               </w:rPr>
             </w:pPr>
-            <w:ins w:author="ITALO FRANCISCO ALMEIDA DE OLIVEIRA" w:date="2025-05-23T21:03:13.944Z" w:id="2001435760">
+            <w:ins w:author="ITALO FRANCISCO ALMEIDA DE OLIVEIRA" w:date="2025-05-23T21:03:13.944Z" w:id="2035439322">
               <w:r>
                 <w:rPr>
                   <w:rFonts w:ascii="Aptos" w:hAnsi="Aptos" w:eastAsia="Aptos" w:cs="Aptos"/>
@@ -5579,7 +5579,7 @@
                 <w:lang w:val="pt-BR"/>
               </w:rPr>
             </w:pPr>
-            <w:ins w:author="ITALO FRANCISCO ALMEIDA DE OLIVEIRA" w:date="2025-05-23T21:03:26.849Z" w:id="849140592">
+            <w:ins w:author="ITALO FRANCISCO ALMEIDA DE OLIVEIRA" w:date="2025-05-23T21:03:26.849Z" w:id="1627509807">
               <w:r>
                 <w:rPr>
                   <w:rFonts w:ascii="Aptos" w:hAnsi="Aptos" w:eastAsia="Aptos" w:cs="Aptos"/>
@@ -5642,7 +5642,7 @@
                 <w:lang w:val="pt-BR"/>
               </w:rPr>
             </w:pPr>
-            <w:ins w:author="ITALO FRANCISCO ALMEIDA DE OLIVEIRA" w:date="2025-05-23T21:03:35.388Z" w:id="739924094">
+            <w:ins w:author="ITALO FRANCISCO ALMEIDA DE OLIVEIRA" w:date="2025-05-23T21:03:35.388Z" w:id="161602850">
               <w:r>
                 <w:rPr>
                   <w:rFonts w:ascii="Aptos" w:hAnsi="Aptos" w:eastAsia="Aptos" w:cs="Aptos"/>
@@ -5665,15 +5665,15 @@
             <w:pPr>
               <w:pStyle w:val="Normal"/>
               <w:rPr>
-                <w:ins w:author="ITALO FRANCISCO ALMEIDA DE OLIVEIRA" w:date="2025-05-23T21:03:40.828Z" w16du:dateUtc="2025-05-23T21:03:40.828Z" w:id="1350507170"/>
-                <w:rFonts w:ascii="Aptos" w:hAnsi="Aptos" w:eastAsia="Aptos" w:cs="Aptos"/>
-                <w:noProof w:val="0"/>
-                <w:sz w:val="28"/>
-                <w:szCs w:val="28"/>
-                <w:lang w:val="pt-BR"/>
-              </w:rPr>
-            </w:pPr>
-            <w:ins w:author="ITALO FRANCISCO ALMEIDA DE OLIVEIRA" w:date="2025-05-23T21:03:40.828Z" w:id="1853755852">
+                <w:ins w:author="ITALO FRANCISCO ALMEIDA DE OLIVEIRA" w:date="2025-05-23T21:03:40.828Z" w16du:dateUtc="2025-05-23T21:03:40.828Z" w:id="855787406"/>
+                <w:rFonts w:ascii="Aptos" w:hAnsi="Aptos" w:eastAsia="Aptos" w:cs="Aptos"/>
+                <w:noProof w:val="0"/>
+                <w:sz w:val="28"/>
+                <w:szCs w:val="28"/>
+                <w:lang w:val="pt-BR"/>
+              </w:rPr>
+            </w:pPr>
+            <w:ins w:author="ITALO FRANCISCO ALMEIDA DE OLIVEIRA" w:date="2025-05-23T21:03:40.828Z" w:id="2112698172">
               <w:r>
                 <w:rPr>
                   <w:rFonts w:ascii="Aptos" w:hAnsi="Aptos" w:eastAsia="Aptos" w:cs="Aptos"/>
@@ -5748,7 +5748,7 @@
                 <w:lang w:val="pt-BR"/>
               </w:rPr>
             </w:pPr>
-            <w:ins w:author="ITALO FRANCISCO ALMEIDA DE OLIVEIRA" w:date="2025-05-23T21:03:54.814Z" w:id="1630232396">
+            <w:ins w:author="ITALO FRANCISCO ALMEIDA DE OLIVEIRA" w:date="2025-05-23T21:03:54.814Z" w:id="562077190">
               <w:r>
                 <w:rPr>
                   <w:rFonts w:ascii="Aptos" w:hAnsi="Aptos" w:eastAsia="Aptos" w:cs="Aptos"/>
@@ -5771,15 +5771,15 @@
             <w:pPr>
               <w:pStyle w:val="Normal"/>
               <w:rPr>
-                <w:ins w:author="ITALO FRANCISCO ALMEIDA DE OLIVEIRA" w:date="2025-05-23T21:03:59.266Z" w16du:dateUtc="2025-05-23T21:03:59.266Z" w:id="1404945825"/>
-                <w:rFonts w:ascii="Aptos" w:hAnsi="Aptos" w:eastAsia="Aptos" w:cs="Aptos"/>
-                <w:noProof w:val="0"/>
-                <w:sz w:val="28"/>
-                <w:szCs w:val="28"/>
-                <w:lang w:val="pt-BR"/>
-              </w:rPr>
-            </w:pPr>
-            <w:ins w:author="ITALO FRANCISCO ALMEIDA DE OLIVEIRA" w:date="2025-05-23T21:03:59.266Z" w:id="2007135383">
+                <w:ins w:author="ITALO FRANCISCO ALMEIDA DE OLIVEIRA" w:date="2025-05-23T21:03:59.266Z" w16du:dateUtc="2025-05-23T21:03:59.266Z" w:id="1978754051"/>
+                <w:rFonts w:ascii="Aptos" w:hAnsi="Aptos" w:eastAsia="Aptos" w:cs="Aptos"/>
+                <w:noProof w:val="0"/>
+                <w:sz w:val="28"/>
+                <w:szCs w:val="28"/>
+                <w:lang w:val="pt-BR"/>
+              </w:rPr>
+            </w:pPr>
+            <w:ins w:author="ITALO FRANCISCO ALMEIDA DE OLIVEIRA" w:date="2025-05-23T21:03:59.266Z" w:id="694519980">
               <w:r>
                 <w:rPr>
                   <w:rFonts w:ascii="Aptos" w:hAnsi="Aptos" w:eastAsia="Aptos" w:cs="Aptos"/>
@@ -5819,15 +5819,15 @@
             <w:pPr>
               <w:pStyle w:val="Normal"/>
               <w:rPr>
-                <w:ins w:author="ITALO FRANCISCO ALMEIDA DE OLIVEIRA" w:date="2025-05-23T21:04:40.451Z" w16du:dateUtc="2025-05-23T21:04:40.451Z" w:id="302944612"/>
-                <w:rFonts w:ascii="Aptos" w:hAnsi="Aptos" w:eastAsia="Aptos" w:cs="Aptos"/>
-                <w:noProof w:val="0"/>
-                <w:sz w:val="28"/>
-                <w:szCs w:val="28"/>
-                <w:lang w:val="pt-BR"/>
-              </w:rPr>
-            </w:pPr>
-            <w:ins w:author="ITALO FRANCISCO ALMEIDA DE OLIVEIRA" w:date="2025-05-23T21:04:57.916Z" w:id="789078532">
+                <w:ins w:author="ITALO FRANCISCO ALMEIDA DE OLIVEIRA" w:date="2025-05-23T21:04:40.451Z" w16du:dateUtc="2025-05-23T21:04:40.451Z" w:id="1207579620"/>
+                <w:rFonts w:ascii="Aptos" w:hAnsi="Aptos" w:eastAsia="Aptos" w:cs="Aptos"/>
+                <w:noProof w:val="0"/>
+                <w:sz w:val="28"/>
+                <w:szCs w:val="28"/>
+                <w:lang w:val="pt-BR"/>
+              </w:rPr>
+            </w:pPr>
+            <w:ins w:author="ITALO FRANCISCO ALMEIDA DE OLIVEIRA" w:date="2025-05-23T21:04:57.916Z" w:id="151792934">
               <w:r>
                 <w:rPr>
                   <w:rFonts w:ascii="Aptos" w:hAnsi="Aptos" w:eastAsia="Aptos" w:cs="Aptos"/>
@@ -5869,7 +5869,7 @@
                 <w:lang w:val="pt-BR"/>
               </w:rPr>
             </w:pPr>
-            <w:ins w:author="ITALO FRANCISCO ALMEIDA DE OLIVEIRA" w:date="2025-05-23T21:05:44.091Z" w:id="198590330">
+            <w:ins w:author="ITALO FRANCISCO ALMEIDA DE OLIVEIRA" w:date="2025-05-23T21:05:44.091Z" w:id="1385512618">
               <w:r>
                 <w:rPr>
                   <w:rFonts w:ascii="Aptos" w:hAnsi="Aptos" w:eastAsia="Aptos" w:cs="Aptos"/>
@@ -5892,15 +5892,15 @@
             <w:pPr>
               <w:pStyle w:val="Normal"/>
               <w:rPr>
-                <w:ins w:author="ITALO FRANCISCO ALMEIDA DE OLIVEIRA" w:date="2025-05-23T21:05:50.732Z" w16du:dateUtc="2025-05-23T21:05:50.732Z" w:id="393817859"/>
-                <w:rFonts w:ascii="Aptos" w:hAnsi="Aptos" w:eastAsia="Aptos" w:cs="Aptos"/>
-                <w:noProof w:val="0"/>
-                <w:sz w:val="28"/>
-                <w:szCs w:val="28"/>
-                <w:lang w:val="pt-BR"/>
-              </w:rPr>
-            </w:pPr>
-            <w:ins w:author="ITALO FRANCISCO ALMEIDA DE OLIVEIRA" w:date="2025-05-23T21:05:50.732Z" w:id="1502951113">
+                <w:ins w:author="ITALO FRANCISCO ALMEIDA DE OLIVEIRA" w:date="2025-05-23T21:05:50.732Z" w16du:dateUtc="2025-05-23T21:05:50.732Z" w:id="1538072614"/>
+                <w:rFonts w:ascii="Aptos" w:hAnsi="Aptos" w:eastAsia="Aptos" w:cs="Aptos"/>
+                <w:noProof w:val="0"/>
+                <w:sz w:val="28"/>
+                <w:szCs w:val="28"/>
+                <w:lang w:val="pt-BR"/>
+              </w:rPr>
+            </w:pPr>
+            <w:ins w:author="ITALO FRANCISCO ALMEIDA DE OLIVEIRA" w:date="2025-05-23T21:05:50.732Z" w:id="1818143806">
               <w:r>
                 <w:rPr>
                   <w:rFonts w:ascii="Aptos" w:hAnsi="Aptos" w:eastAsia="Aptos" w:cs="Aptos"/>
@@ -5940,15 +5940,15 @@
             <w:pPr>
               <w:pStyle w:val="Normal"/>
               <w:rPr>
-                <w:ins w:author="ITALO FRANCISCO ALMEIDA DE OLIVEIRA" w:date="2025-05-23T21:04:44.542Z" w16du:dateUtc="2025-05-23T21:04:44.542Z" w:id="883450293"/>
-                <w:rFonts w:ascii="Aptos" w:hAnsi="Aptos" w:eastAsia="Aptos" w:cs="Aptos"/>
-                <w:noProof w:val="0"/>
-                <w:sz w:val="28"/>
-                <w:szCs w:val="28"/>
-                <w:lang w:val="pt-BR"/>
-              </w:rPr>
-            </w:pPr>
-            <w:ins w:author="ITALO FRANCISCO ALMEIDA DE OLIVEIRA" w:date="2025-05-23T21:04:42.401Z" w:id="2125270310">
+                <w:ins w:author="ITALO FRANCISCO ALMEIDA DE OLIVEIRA" w:date="2025-05-23T21:04:44.542Z" w16du:dateUtc="2025-05-23T21:04:44.542Z" w:id="427111466"/>
+                <w:rFonts w:ascii="Aptos" w:hAnsi="Aptos" w:eastAsia="Aptos" w:cs="Aptos"/>
+                <w:noProof w:val="0"/>
+                <w:sz w:val="28"/>
+                <w:szCs w:val="28"/>
+                <w:lang w:val="pt-BR"/>
+              </w:rPr>
+            </w:pPr>
+            <w:ins w:author="ITALO FRANCISCO ALMEIDA DE OLIVEIRA" w:date="2025-05-23T21:04:42.401Z" w:id="472543269">
               <w:r>
                 <w:rPr>
                   <w:rFonts w:ascii="Aptos" w:hAnsi="Aptos" w:eastAsia="Aptos" w:cs="Aptos"/>
@@ -5960,7 +5960,7 @@
                 <w:t>RF 0</w:t>
               </w:r>
             </w:ins>
-            <w:ins w:author="ITALO FRANCISCO ALMEIDA DE OLIVEIRA" w:date="2025-05-23T21:05:00.786Z" w:id="1884395751">
+            <w:ins w:author="ITALO FRANCISCO ALMEIDA DE OLIVEIRA" w:date="2025-05-23T21:05:00.786Z" w:id="1563906059">
               <w:r>
                 <w:rPr>
                   <w:rFonts w:ascii="Aptos" w:hAnsi="Aptos" w:eastAsia="Aptos" w:cs="Aptos"/>
@@ -6002,7 +6002,7 @@
                 <w:lang w:val="pt-BR"/>
               </w:rPr>
             </w:pPr>
-            <w:ins w:author="ITALO FRANCISCO ALMEIDA DE OLIVEIRA" w:date="2025-05-23T21:07:34.037Z" w:id="1904755816">
+            <w:ins w:author="ITALO FRANCISCO ALMEIDA DE OLIVEIRA" w:date="2025-05-23T21:07:34.037Z" w:id="1032602510">
               <w:r>
                 <w:rPr>
                   <w:rFonts w:ascii="Aptos" w:hAnsi="Aptos" w:eastAsia="Aptos" w:cs="Aptos"/>
@@ -6025,15 +6025,15 @@
             <w:pPr>
               <w:pStyle w:val="Normal"/>
               <w:rPr>
-                <w:ins w:author="ITALO FRANCISCO ALMEIDA DE OLIVEIRA" w:date="2025-05-23T21:07:48.029Z" w16du:dateUtc="2025-05-23T21:07:48.029Z" w:id="478797751"/>
-                <w:rFonts w:ascii="Aptos" w:hAnsi="Aptos" w:eastAsia="Aptos" w:cs="Aptos"/>
-                <w:noProof w:val="0"/>
-                <w:sz w:val="28"/>
-                <w:szCs w:val="28"/>
-                <w:lang w:val="pt-BR"/>
-              </w:rPr>
-            </w:pPr>
-            <w:ins w:author="ITALO FRANCISCO ALMEIDA DE OLIVEIRA" w:date="2025-05-23T21:07:48.029Z" w:id="2080802083">
+                <w:ins w:author="ITALO FRANCISCO ALMEIDA DE OLIVEIRA" w:date="2025-05-23T21:07:48.029Z" w16du:dateUtc="2025-05-23T21:07:48.029Z" w:id="1223994211"/>
+                <w:rFonts w:ascii="Aptos" w:hAnsi="Aptos" w:eastAsia="Aptos" w:cs="Aptos"/>
+                <w:noProof w:val="0"/>
+                <w:sz w:val="28"/>
+                <w:szCs w:val="28"/>
+                <w:lang w:val="pt-BR"/>
+              </w:rPr>
+            </w:pPr>
+            <w:ins w:author="ITALO FRANCISCO ALMEIDA DE OLIVEIRA" w:date="2025-05-23T21:07:48.029Z" w:id="1371091890">
               <w:r>
                 <w:rPr>
                   <w:rFonts w:ascii="Aptos" w:hAnsi="Aptos" w:eastAsia="Aptos" w:cs="Aptos"/>
@@ -6073,15 +6073,15 @@
             <w:pPr>
               <w:pStyle w:val="Normal"/>
               <w:rPr>
-                <w:ins w:author="ITALO FRANCISCO ALMEIDA DE OLIVEIRA" w:date="2025-05-23T21:04:45.842Z" w16du:dateUtc="2025-05-23T21:04:45.842Z" w:id="1122603144"/>
-                <w:rFonts w:ascii="Aptos" w:hAnsi="Aptos" w:eastAsia="Aptos" w:cs="Aptos"/>
-                <w:noProof w:val="0"/>
-                <w:sz w:val="28"/>
-                <w:szCs w:val="28"/>
-                <w:lang w:val="pt-BR"/>
-              </w:rPr>
-            </w:pPr>
-            <w:ins w:author="ITALO FRANCISCO ALMEIDA DE OLIVEIRA" w:date="2025-05-23T21:04:45.842Z" w:id="577586343">
+                <w:ins w:author="ITALO FRANCISCO ALMEIDA DE OLIVEIRA" w:date="2025-05-23T21:04:45.842Z" w16du:dateUtc="2025-05-23T21:04:45.842Z" w:id="177188765"/>
+                <w:rFonts w:ascii="Aptos" w:hAnsi="Aptos" w:eastAsia="Aptos" w:cs="Aptos"/>
+                <w:noProof w:val="0"/>
+                <w:sz w:val="28"/>
+                <w:szCs w:val="28"/>
+                <w:lang w:val="pt-BR"/>
+              </w:rPr>
+            </w:pPr>
+            <w:ins w:author="ITALO FRANCISCO ALMEIDA DE OLIVEIRA" w:date="2025-05-23T21:04:45.842Z" w:id="1498630077">
               <w:r>
                 <w:rPr>
                   <w:rFonts w:ascii="Aptos" w:hAnsi="Aptos" w:eastAsia="Aptos" w:cs="Aptos"/>
@@ -6093,7 +6093,7 @@
                 <w:t>RF 0</w:t>
               </w:r>
             </w:ins>
-            <w:ins w:author="ITALO FRANCISCO ALMEIDA DE OLIVEIRA" w:date="2025-05-23T21:07:02.917Z" w:id="482301370">
+            <w:ins w:author="ITALO FRANCISCO ALMEIDA DE OLIVEIRA" w:date="2025-05-23T21:07:02.917Z" w:id="898315991">
               <w:r>
                 <w:rPr>
                   <w:rFonts w:ascii="Aptos" w:hAnsi="Aptos" w:eastAsia="Aptos" w:cs="Aptos"/>
@@ -6135,7 +6135,7 @@
                 <w:lang w:val="pt-BR"/>
               </w:rPr>
             </w:pPr>
-            <w:ins w:author="ITALO FRANCISCO ALMEIDA DE OLIVEIRA" w:date="2025-05-23T21:07:56.768Z" w:id="359220315">
+            <w:ins w:author="ITALO FRANCISCO ALMEIDA DE OLIVEIRA" w:date="2025-05-23T21:07:56.768Z" w:id="1858882147">
               <w:r>
                 <w:rPr>
                   <w:rFonts w:ascii="Aptos" w:hAnsi="Aptos" w:eastAsia="Aptos" w:cs="Aptos"/>
@@ -6158,15 +6158,15 @@
             <w:pPr>
               <w:pStyle w:val="Normal"/>
               <w:rPr>
-                <w:ins w:author="ITALO FRANCISCO ALMEIDA DE OLIVEIRA" w:date="2025-05-23T21:08:09.463Z" w16du:dateUtc="2025-05-23T21:08:09.463Z" w:id="2079757031"/>
-                <w:rFonts w:ascii="Aptos" w:hAnsi="Aptos" w:eastAsia="Aptos" w:cs="Aptos"/>
-                <w:noProof w:val="0"/>
-                <w:sz w:val="28"/>
-                <w:szCs w:val="28"/>
-                <w:lang w:val="pt-BR"/>
-              </w:rPr>
-            </w:pPr>
-            <w:ins w:author="ITALO FRANCISCO ALMEIDA DE OLIVEIRA" w:date="2025-05-23T21:08:09.463Z" w:id="1723964664">
+                <w:ins w:author="ITALO FRANCISCO ALMEIDA DE OLIVEIRA" w:date="2025-05-23T21:08:09.463Z" w16du:dateUtc="2025-05-23T21:08:09.463Z" w:id="1019797758"/>
+                <w:rFonts w:ascii="Aptos" w:hAnsi="Aptos" w:eastAsia="Aptos" w:cs="Aptos"/>
+                <w:noProof w:val="0"/>
+                <w:sz w:val="28"/>
+                <w:szCs w:val="28"/>
+                <w:lang w:val="pt-BR"/>
+              </w:rPr>
+            </w:pPr>
+            <w:ins w:author="ITALO FRANCISCO ALMEIDA DE OLIVEIRA" w:date="2025-05-23T21:08:09.463Z" w:id="136110534">
               <w:r>
                 <w:rPr>
                   <w:rFonts w:ascii="Aptos" w:hAnsi="Aptos" w:eastAsia="Aptos" w:cs="Aptos"/>
@@ -6183,7 +6183,7 @@
             <w:pPr>
               <w:pStyle w:val="Normal"/>
               <w:rPr>
-                <w:ins w:author="ITALO FRANCISCO ALMEIDA DE OLIVEIRA" w:date="2025-05-23T21:08:09.463Z" w16du:dateUtc="2025-05-23T21:08:09.463Z" w:id="519438130"/>
+                <w:ins w:author="ITALO FRANCISCO ALMEIDA DE OLIVEIRA" w:date="2025-05-23T21:08:09.463Z" w16du:dateUtc="2025-05-23T21:08:09.463Z" w:id="686627962"/>
                 <w:rFonts w:ascii="Aptos" w:hAnsi="Aptos" w:eastAsia="Aptos" w:cs="Aptos"/>
                 <w:noProof w:val="0"/>
                 <w:sz w:val="28"/>
@@ -6229,7 +6229,7 @@
                 <w:lang w:val="pt-BR"/>
               </w:rPr>
             </w:pPr>
-            <w:ins w:author="ITALO FRANCISCO ALMEIDA DE OLIVEIRA" w:date="2025-05-23T21:04:47.193Z" w:id="478626001">
+            <w:ins w:author="ITALO FRANCISCO ALMEIDA DE OLIVEIRA" w:date="2025-05-23T21:04:47.193Z" w:id="642679237">
               <w:r>
                 <w:rPr>
                   <w:rFonts w:ascii="Aptos" w:hAnsi="Aptos" w:eastAsia="Aptos" w:cs="Aptos"/>
@@ -6241,7 +6241,7 @@
                 <w:t xml:space="preserve">RF </w:t>
               </w:r>
             </w:ins>
-            <w:ins w:author="ITALO FRANCISCO ALMEIDA DE OLIVEIRA" w:date="2025-05-23T21:07:08.95Z" w:id="798588256">
+            <w:ins w:author="ITALO FRANCISCO ALMEIDA DE OLIVEIRA" w:date="2025-05-23T21:07:08.95Z" w:id="133993317">
               <w:r>
                 <w:rPr>
                   <w:rFonts w:ascii="Aptos" w:hAnsi="Aptos" w:eastAsia="Aptos" w:cs="Aptos"/>
@@ -6271,7 +6271,7 @@
                 <w:lang w:val="pt-BR"/>
               </w:rPr>
             </w:pPr>
-            <w:ins w:author="ITALO FRANCISCO ALMEIDA DE OLIVEIRA" w:date="2025-05-23T21:08:24.394Z" w:id="72239109">
+            <w:ins w:author="ITALO FRANCISCO ALMEIDA DE OLIVEIRA" w:date="2025-05-23T21:08:24.394Z" w:id="183643479">
               <w:r>
                 <w:rPr>
                   <w:rFonts w:ascii="Aptos" w:hAnsi="Aptos" w:eastAsia="Aptos" w:cs="Aptos"/>
@@ -6301,7 +6301,7 @@
                 <w:lang w:val="pt-BR"/>
               </w:rPr>
             </w:pPr>
-            <w:ins w:author="ITALO FRANCISCO ALMEIDA DE OLIVEIRA" w:date="2025-05-23T21:08:31.841Z" w:id="326625248">
+            <w:ins w:author="ITALO FRANCISCO ALMEIDA DE OLIVEIRA" w:date="2025-05-23T21:08:31.841Z" w:id="2100347876">
               <w:r>
                 <w:rPr>
                   <w:rFonts w:ascii="Aptos" w:hAnsi="Aptos" w:eastAsia="Aptos" w:cs="Aptos"/>
@@ -6329,15 +6329,15 @@
             <w:pPr>
               <w:pStyle w:val="Normal"/>
               <w:rPr>
-                <w:ins w:author="ITALO FRANCISCO ALMEIDA DE OLIVEIRA" w:date="2025-05-23T21:04:48.199Z" w16du:dateUtc="2025-05-23T21:04:48.199Z" w:id="211006233"/>
-                <w:rFonts w:ascii="Aptos" w:hAnsi="Aptos" w:eastAsia="Aptos" w:cs="Aptos"/>
-                <w:noProof w:val="0"/>
-                <w:sz w:val="28"/>
-                <w:szCs w:val="28"/>
-                <w:lang w:val="pt-BR"/>
-              </w:rPr>
-            </w:pPr>
-            <w:ins w:author="ITALO FRANCISCO ALMEIDA DE OLIVEIRA" w:date="2025-05-23T21:04:48.199Z" w:id="1143351125">
+                <w:ins w:author="ITALO FRANCISCO ALMEIDA DE OLIVEIRA" w:date="2025-05-23T21:04:48.199Z" w16du:dateUtc="2025-05-23T21:04:48.199Z" w:id="735564201"/>
+                <w:rFonts w:ascii="Aptos" w:hAnsi="Aptos" w:eastAsia="Aptos" w:cs="Aptos"/>
+                <w:noProof w:val="0"/>
+                <w:sz w:val="28"/>
+                <w:szCs w:val="28"/>
+                <w:lang w:val="pt-BR"/>
+              </w:rPr>
+            </w:pPr>
+            <w:ins w:author="ITALO FRANCISCO ALMEIDA DE OLIVEIRA" w:date="2025-05-23T21:04:48.199Z" w:id="2128876406">
               <w:r>
                 <w:rPr>
                   <w:rFonts w:ascii="Aptos" w:hAnsi="Aptos" w:eastAsia="Aptos" w:cs="Aptos"/>
@@ -6349,7 +6349,7 @@
                 <w:t>RF</w:t>
               </w:r>
             </w:ins>
-            <w:ins w:author="ITALO FRANCISCO ALMEIDA DE OLIVEIRA" w:date="2025-05-23T21:05:17.394Z" w:id="112729313">
+            <w:ins w:author="ITALO FRANCISCO ALMEIDA DE OLIVEIRA" w:date="2025-05-23T21:05:17.394Z" w:id="1056233372">
               <w:r>
                 <w:rPr>
                   <w:rFonts w:ascii="Aptos" w:hAnsi="Aptos" w:eastAsia="Aptos" w:cs="Aptos"/>
@@ -6361,7 +6361,7 @@
                 <w:t xml:space="preserve"> </w:t>
               </w:r>
             </w:ins>
-            <w:ins w:author="ITALO FRANCISCO ALMEIDA DE OLIVEIRA" w:date="2025-05-23T21:07:13.225Z" w:id="226526199">
+            <w:ins w:author="ITALO FRANCISCO ALMEIDA DE OLIVEIRA" w:date="2025-05-23T21:07:13.225Z" w:id="2077082948">
               <w:r>
                 <w:rPr>
                   <w:rFonts w:ascii="Aptos" w:hAnsi="Aptos" w:eastAsia="Aptos" w:cs="Aptos"/>
@@ -6403,7 +6403,7 @@
                 <w:lang w:val="pt-BR"/>
               </w:rPr>
             </w:pPr>
-            <w:ins w:author="ITALO FRANCISCO ALMEIDA DE OLIVEIRA" w:date="2025-05-23T21:08:43.587Z" w:id="744261479">
+            <w:ins w:author="ITALO FRANCISCO ALMEIDA DE OLIVEIRA" w:date="2025-05-23T21:08:43.587Z" w:id="1698568592">
               <w:r>
                 <w:rPr>
                   <w:rFonts w:ascii="Aptos" w:hAnsi="Aptos" w:eastAsia="Aptos" w:cs="Aptos"/>
@@ -6426,15 +6426,15 @@
             <w:pPr>
               <w:pStyle w:val="Normal"/>
               <w:rPr>
-                <w:ins w:author="ITALO FRANCISCO ALMEIDA DE OLIVEIRA" w:date="2025-05-23T21:08:54.38Z" w16du:dateUtc="2025-05-23T21:08:54.38Z" w:id="2131072108"/>
-                <w:rFonts w:ascii="Aptos" w:hAnsi="Aptos" w:eastAsia="Aptos" w:cs="Aptos"/>
-                <w:noProof w:val="0"/>
-                <w:sz w:val="28"/>
-                <w:szCs w:val="28"/>
-                <w:lang w:val="pt-BR"/>
-              </w:rPr>
-            </w:pPr>
-            <w:ins w:author="ITALO FRANCISCO ALMEIDA DE OLIVEIRA" w:date="2025-05-23T21:08:54.379Z" w:id="489217417">
+                <w:ins w:author="ITALO FRANCISCO ALMEIDA DE OLIVEIRA" w:date="2025-05-23T21:08:54.38Z" w16du:dateUtc="2025-05-23T21:08:54.38Z" w:id="959586407"/>
+                <w:rFonts w:ascii="Aptos" w:hAnsi="Aptos" w:eastAsia="Aptos" w:cs="Aptos"/>
+                <w:noProof w:val="0"/>
+                <w:sz w:val="28"/>
+                <w:szCs w:val="28"/>
+                <w:lang w:val="pt-BR"/>
+              </w:rPr>
+            </w:pPr>
+            <w:ins w:author="ITALO FRANCISCO ALMEIDA DE OLIVEIRA" w:date="2025-05-23T21:08:54.379Z" w:id="82998983">
               <w:r>
                 <w:rPr>
                   <w:rFonts w:ascii="Aptos" w:hAnsi="Aptos" w:eastAsia="Aptos" w:cs="Aptos"/>
@@ -6474,15 +6474,15 @@
             <w:pPr>
               <w:pStyle w:val="Normal"/>
               <w:rPr>
-                <w:ins w:author="ITALO FRANCISCO ALMEIDA DE OLIVEIRA" w:date="2025-05-23T21:04:49.596Z" w16du:dateUtc="2025-05-23T21:04:49.596Z" w:id="2053949804"/>
-                <w:rFonts w:ascii="Aptos" w:hAnsi="Aptos" w:eastAsia="Aptos" w:cs="Aptos"/>
-                <w:noProof w:val="0"/>
-                <w:sz w:val="28"/>
-                <w:szCs w:val="28"/>
-                <w:lang w:val="pt-BR"/>
-              </w:rPr>
-            </w:pPr>
-            <w:ins w:author="ITALO FRANCISCO ALMEIDA DE OLIVEIRA" w:date="2025-05-23T21:04:49.595Z" w:id="1652255746">
+                <w:ins w:author="ITALO FRANCISCO ALMEIDA DE OLIVEIRA" w:date="2025-05-23T21:04:49.596Z" w16du:dateUtc="2025-05-23T21:04:49.596Z" w:id="2133804392"/>
+                <w:rFonts w:ascii="Aptos" w:hAnsi="Aptos" w:eastAsia="Aptos" w:cs="Aptos"/>
+                <w:noProof w:val="0"/>
+                <w:sz w:val="28"/>
+                <w:szCs w:val="28"/>
+                <w:lang w:val="pt-BR"/>
+              </w:rPr>
+            </w:pPr>
+            <w:ins w:author="ITALO FRANCISCO ALMEIDA DE OLIVEIRA" w:date="2025-05-23T21:04:49.595Z" w:id="2178108">
               <w:r>
                 <w:rPr>
                   <w:rFonts w:ascii="Aptos" w:hAnsi="Aptos" w:eastAsia="Aptos" w:cs="Aptos"/>
@@ -6494,7 +6494,7 @@
                 <w:t xml:space="preserve">RF </w:t>
               </w:r>
             </w:ins>
-            <w:ins w:author="ITALO FRANCISCO ALMEIDA DE OLIVEIRA" w:date="2025-05-23T21:07:16.73Z" w:id="2115123786">
+            <w:ins w:author="ITALO FRANCISCO ALMEIDA DE OLIVEIRA" w:date="2025-05-23T21:07:16.73Z" w:id="1247445747">
               <w:r>
                 <w:rPr>
                   <w:rFonts w:ascii="Aptos" w:hAnsi="Aptos" w:eastAsia="Aptos" w:cs="Aptos"/>
@@ -6536,7 +6536,7 @@
                 <w:lang w:val="pt-BR"/>
               </w:rPr>
             </w:pPr>
-            <w:ins w:author="ITALO FRANCISCO ALMEIDA DE OLIVEIRA" w:date="2025-05-23T21:09:01.993Z" w:id="203895806">
+            <w:ins w:author="ITALO FRANCISCO ALMEIDA DE OLIVEIRA" w:date="2025-05-23T21:09:01.993Z" w:id="1774188576">
               <w:r>
                 <w:rPr>
                   <w:rFonts w:ascii="Aptos" w:hAnsi="Aptos" w:eastAsia="Aptos" w:cs="Aptos"/>
@@ -6559,15 +6559,15 @@
             <w:pPr>
               <w:pStyle w:val="Normal"/>
               <w:rPr>
-                <w:ins w:author="ITALO FRANCISCO ALMEIDA DE OLIVEIRA" w:date="2025-05-23T21:09:12.14Z" w16du:dateUtc="2025-05-23T21:09:12.14Z" w:id="409371018"/>
-                <w:rFonts w:ascii="Aptos" w:hAnsi="Aptos" w:eastAsia="Aptos" w:cs="Aptos"/>
-                <w:noProof w:val="0"/>
-                <w:sz w:val="28"/>
-                <w:szCs w:val="28"/>
-                <w:lang w:val="pt-BR"/>
-              </w:rPr>
-            </w:pPr>
-            <w:ins w:author="ITALO FRANCISCO ALMEIDA DE OLIVEIRA" w:date="2025-05-23T21:09:12.14Z" w:id="342362353">
+                <w:ins w:author="ITALO FRANCISCO ALMEIDA DE OLIVEIRA" w:date="2025-05-23T21:09:12.14Z" w16du:dateUtc="2025-05-23T21:09:12.14Z" w:id="972140309"/>
+                <w:rFonts w:ascii="Aptos" w:hAnsi="Aptos" w:eastAsia="Aptos" w:cs="Aptos"/>
+                <w:noProof w:val="0"/>
+                <w:sz w:val="28"/>
+                <w:szCs w:val="28"/>
+                <w:lang w:val="pt-BR"/>
+              </w:rPr>
+            </w:pPr>
+            <w:ins w:author="ITALO FRANCISCO ALMEIDA DE OLIVEIRA" w:date="2025-05-23T21:09:12.14Z" w:id="1273020190">
               <w:r>
                 <w:rPr>
                   <w:rFonts w:ascii="Aptos" w:hAnsi="Aptos" w:eastAsia="Aptos" w:cs="Aptos"/>
@@ -6607,15 +6607,15 @@
             <w:pPr>
               <w:pStyle w:val="Normal"/>
               <w:rPr>
-                <w:ins w:author="ITALO FRANCISCO ALMEIDA DE OLIVEIRA" w:date="2025-05-23T21:04:50.634Z" w16du:dateUtc="2025-05-23T21:04:50.634Z" w:id="119712603"/>
-                <w:rFonts w:ascii="Aptos" w:hAnsi="Aptos" w:eastAsia="Aptos" w:cs="Aptos"/>
-                <w:noProof w:val="0"/>
-                <w:sz w:val="28"/>
-                <w:szCs w:val="28"/>
-                <w:lang w:val="pt-BR"/>
-              </w:rPr>
-            </w:pPr>
-            <w:ins w:author="ITALO FRANCISCO ALMEIDA DE OLIVEIRA" w:date="2025-05-23T21:04:50.634Z" w:id="1883550469">
+                <w:ins w:author="ITALO FRANCISCO ALMEIDA DE OLIVEIRA" w:date="2025-05-23T21:04:50.634Z" w16du:dateUtc="2025-05-23T21:04:50.634Z" w:id="2115762682"/>
+                <w:rFonts w:ascii="Aptos" w:hAnsi="Aptos" w:eastAsia="Aptos" w:cs="Aptos"/>
+                <w:noProof w:val="0"/>
+                <w:sz w:val="28"/>
+                <w:szCs w:val="28"/>
+                <w:lang w:val="pt-BR"/>
+              </w:rPr>
+            </w:pPr>
+            <w:ins w:author="ITALO FRANCISCO ALMEIDA DE OLIVEIRA" w:date="2025-05-23T21:04:50.634Z" w:id="929109322">
               <w:r>
                 <w:rPr>
                   <w:rFonts w:ascii="Aptos" w:hAnsi="Aptos" w:eastAsia="Aptos" w:cs="Aptos"/>
@@ -6627,7 +6627,7 @@
                 <w:t xml:space="preserve">RF </w:t>
               </w:r>
             </w:ins>
-            <w:ins w:author="ITALO FRANCISCO ALMEIDA DE OLIVEIRA" w:date="2025-05-23T21:07:20.368Z" w:id="1795580146">
+            <w:ins w:author="ITALO FRANCISCO ALMEIDA DE OLIVEIRA" w:date="2025-05-23T21:07:20.368Z" w:id="2091287368">
               <w:r>
                 <w:rPr>
                   <w:rFonts w:ascii="Aptos" w:hAnsi="Aptos" w:eastAsia="Aptos" w:cs="Aptos"/>
@@ -6669,7 +6669,7 @@
                 <w:lang w:val="pt-BR"/>
               </w:rPr>
             </w:pPr>
-            <w:ins w:author="ITALO FRANCISCO ALMEIDA DE OLIVEIRA" w:date="2025-05-23T21:09:20.545Z" w:id="1268501383">
+            <w:ins w:author="ITALO FRANCISCO ALMEIDA DE OLIVEIRA" w:date="2025-05-23T21:09:20.545Z" w:id="1647235489">
               <w:r>
                 <w:rPr>
                   <w:rFonts w:ascii="Aptos" w:hAnsi="Aptos" w:eastAsia="Aptos" w:cs="Aptos"/>
@@ -6692,15 +6692,15 @@
             <w:pPr>
               <w:pStyle w:val="Normal"/>
               <w:rPr>
-                <w:ins w:author="ITALO FRANCISCO ALMEIDA DE OLIVEIRA" w:date="2025-05-23T21:09:25.479Z" w16du:dateUtc="2025-05-23T21:09:25.479Z" w:id="360810482"/>
-                <w:rFonts w:ascii="Aptos" w:hAnsi="Aptos" w:eastAsia="Aptos" w:cs="Aptos"/>
-                <w:noProof w:val="0"/>
-                <w:sz w:val="28"/>
-                <w:szCs w:val="28"/>
-                <w:lang w:val="pt-BR"/>
-              </w:rPr>
-            </w:pPr>
-            <w:ins w:author="ITALO FRANCISCO ALMEIDA DE OLIVEIRA" w:date="2025-05-23T21:09:25.479Z" w:id="1646018711">
+                <w:ins w:author="ITALO FRANCISCO ALMEIDA DE OLIVEIRA" w:date="2025-05-23T21:09:25.479Z" w16du:dateUtc="2025-05-23T21:09:25.479Z" w:id="1816351737"/>
+                <w:rFonts w:ascii="Aptos" w:hAnsi="Aptos" w:eastAsia="Aptos" w:cs="Aptos"/>
+                <w:noProof w:val="0"/>
+                <w:sz w:val="28"/>
+                <w:szCs w:val="28"/>
+                <w:lang w:val="pt-BR"/>
+              </w:rPr>
+            </w:pPr>
+            <w:ins w:author="ITALO FRANCISCO ALMEIDA DE OLIVEIRA" w:date="2025-05-23T21:09:25.479Z" w:id="153871802">
               <w:r>
                 <w:rPr>
                   <w:rFonts w:ascii="Aptos" w:hAnsi="Aptos" w:eastAsia="Aptos" w:cs="Aptos"/>
@@ -6740,15 +6740,15 @@
             <w:pPr>
               <w:pStyle w:val="Normal"/>
               <w:rPr>
-                <w:ins w:author="ITALO FRANCISCO ALMEIDA DE OLIVEIRA" w:date="2025-05-23T21:04:51.555Z" w16du:dateUtc="2025-05-23T21:04:51.555Z" w:id="1556649434"/>
-                <w:rFonts w:ascii="Aptos" w:hAnsi="Aptos" w:eastAsia="Aptos" w:cs="Aptos"/>
-                <w:noProof w:val="0"/>
-                <w:sz w:val="28"/>
-                <w:szCs w:val="28"/>
-                <w:lang w:val="pt-BR"/>
-              </w:rPr>
-            </w:pPr>
-            <w:ins w:author="ITALO FRANCISCO ALMEIDA DE OLIVEIRA" w:date="2025-05-23T21:04:51.555Z" w:id="1552089055">
+                <w:ins w:author="ITALO FRANCISCO ALMEIDA DE OLIVEIRA" w:date="2025-05-23T21:04:51.555Z" w16du:dateUtc="2025-05-23T21:04:51.555Z" w:id="194920264"/>
+                <w:rFonts w:ascii="Aptos" w:hAnsi="Aptos" w:eastAsia="Aptos" w:cs="Aptos"/>
+                <w:noProof w:val="0"/>
+                <w:sz w:val="28"/>
+                <w:szCs w:val="28"/>
+                <w:lang w:val="pt-BR"/>
+              </w:rPr>
+            </w:pPr>
+            <w:ins w:author="ITALO FRANCISCO ALMEIDA DE OLIVEIRA" w:date="2025-05-23T21:04:51.555Z" w:id="819381125">
               <w:r>
                 <w:rPr>
                   <w:rFonts w:ascii="Aptos" w:hAnsi="Aptos" w:eastAsia="Aptos" w:cs="Aptos"/>
@@ -6760,7 +6760,7 @@
                 <w:t xml:space="preserve">RF </w:t>
               </w:r>
             </w:ins>
-            <w:ins w:author="ITALO FRANCISCO ALMEIDA DE OLIVEIRA" w:date="2025-05-23T21:07:23.858Z" w:id="1414235114">
+            <w:ins w:author="ITALO FRANCISCO ALMEIDA DE OLIVEIRA" w:date="2025-05-23T21:07:23.858Z" w:id="2133823089">
               <w:r>
                 <w:rPr>
                   <w:rFonts w:ascii="Aptos" w:hAnsi="Aptos" w:eastAsia="Aptos" w:cs="Aptos"/>
@@ -6802,7 +6802,7 @@
                 <w:lang w:val="pt-BR"/>
               </w:rPr>
             </w:pPr>
-            <w:ins w:author="ITALO FRANCISCO ALMEIDA DE OLIVEIRA" w:date="2025-05-23T21:09:31.431Z" w:id="1463596141">
+            <w:ins w:author="ITALO FRANCISCO ALMEIDA DE OLIVEIRA" w:date="2025-05-23T21:09:31.431Z" w:id="268827969">
               <w:r>
                 <w:rPr>
                   <w:rFonts w:ascii="Aptos" w:hAnsi="Aptos" w:eastAsia="Aptos" w:cs="Aptos"/>
@@ -6825,15 +6825,15 @@
             <w:pPr>
               <w:pStyle w:val="Normal"/>
               <w:rPr>
-                <w:ins w:author="ITALO FRANCISCO ALMEIDA DE OLIVEIRA" w:date="2025-05-23T21:09:36.267Z" w16du:dateUtc="2025-05-23T21:09:36.267Z" w:id="242619064"/>
-                <w:rFonts w:ascii="Aptos" w:hAnsi="Aptos" w:eastAsia="Aptos" w:cs="Aptos"/>
-                <w:noProof w:val="0"/>
-                <w:sz w:val="28"/>
-                <w:szCs w:val="28"/>
-                <w:lang w:val="pt-BR"/>
-              </w:rPr>
-            </w:pPr>
-            <w:ins w:author="ITALO FRANCISCO ALMEIDA DE OLIVEIRA" w:date="2025-05-23T21:09:36.267Z" w:id="1618409478">
+                <w:ins w:author="ITALO FRANCISCO ALMEIDA DE OLIVEIRA" w:date="2025-05-23T21:09:36.267Z" w16du:dateUtc="2025-05-23T21:09:36.267Z" w:id="93432207"/>
+                <w:rFonts w:ascii="Aptos" w:hAnsi="Aptos" w:eastAsia="Aptos" w:cs="Aptos"/>
+                <w:noProof w:val="0"/>
+                <w:sz w:val="28"/>
+                <w:szCs w:val="28"/>
+                <w:lang w:val="pt-BR"/>
+              </w:rPr>
+            </w:pPr>
+            <w:ins w:author="ITALO FRANCISCO ALMEIDA DE OLIVEIRA" w:date="2025-05-23T21:09:36.267Z" w:id="2052154672">
               <w:r>
                 <w:rPr>
                   <w:rFonts w:ascii="Aptos" w:hAnsi="Aptos" w:eastAsia="Aptos" w:cs="Aptos"/>
@@ -6863,7 +6863,7 @@
       <w:tr>
         <w:trPr>
           <w:trHeight w:val="300"/>
-          <w:ins w:author="ARLISON GASPAR DE OLIVEIRA" w:date="2025-05-24T17:19:19.004Z" w16du:dateUtc="2025-05-24T17:19:19.004Z" w:id="1325261490"/>
+          <w:ins w:author="ARLISON GASPAR DE OLIVEIRA" w:date="2025-05-24T17:19:19.004Z" w16du:dateUtc="2025-05-24T17:19:19.004Z" w:id="65163421"/>
         </w:trPr>
         <w:tc>
           <w:tcPr>
@@ -6881,7 +6881,7 @@
                 <w:lang w:val="pt-BR"/>
               </w:rPr>
             </w:pPr>
-            <w:ins w:author="ARLISON GASPAR DE OLIVEIRA" w:date="2025-05-24T17:20:34.99Z" w:id="255717199">
+            <w:ins w:author="ARLISON GASPAR DE OLIVEIRA" w:date="2025-05-24T17:20:34.99Z" w:id="1941226421">
               <w:r>
                 <w:rPr>
                   <w:rFonts w:ascii="Aptos" w:hAnsi="Aptos" w:eastAsia="Aptos" w:cs="Aptos"/>
@@ -6911,7 +6911,7 @@
                 <w:lang w:val="pt-BR"/>
               </w:rPr>
             </w:pPr>
-            <w:ins w:author="ARLISON GASPAR DE OLIVEIRA" w:date="2025-05-24T17:20:42.028Z" w:id="1870510202">
+            <w:ins w:author="ARLISON GASPAR DE OLIVEIRA" w:date="2025-05-24T17:20:42.028Z" w:id="1441980012">
               <w:r>
                 <w:rPr>
                   <w:rFonts w:ascii="Aptos" w:hAnsi="Aptos" w:eastAsia="Aptos" w:cs="Aptos"/>
@@ -6941,7 +6941,83 @@
                 <w:lang w:val="pt-BR"/>
               </w:rPr>
             </w:pPr>
-            <w:ins w:author="ARLISON GASPAR DE OLIVEIRA" w:date="2025-05-24T17:20:59.231Z" w:id="1735258491">
+            <w:ins w:author="ARLISON GASPAR DE OLIVEIRA" w:date="2025-05-24T17:20:59.231Z" w:id="1948494334">
+              <w:del w:author="GUSTAVO DE OLIVEIRA REGO MORAIS" w:date="2025-05-24T19:34:15.117Z" w:id="1099062711">
+                <w:r>
+                  <w:rPr>
+                    <w:rFonts w:ascii="Aptos" w:hAnsi="Aptos" w:eastAsia="Aptos" w:cs="Aptos"/>
+                    <w:noProof w:val="0"/>
+                    <w:sz w:val="28"/>
+                    <w:szCs w:val="28"/>
+                    <w:lang w:val="pt-BR"/>
+                  </w:rPr>
+                  <w:delText xml:space="preserve">Coletar as necessidades e </w:delText>
+                </w:r>
+              </w:del>
+            </w:ins>
+            <w:ins w:author="ARLISON GASPAR DE OLIVEIRA" w:date="2025-05-24T17:21:10.755Z" w:id="1947519698">
+              <w:del w:author="GUSTAVO DE OLIVEIRA REGO MORAIS" w:date="2025-05-24T19:34:15.117Z" w:id="1447024490">
+                <w:r>
+                  <w:rPr>
+                    <w:rFonts w:ascii="Aptos" w:hAnsi="Aptos" w:eastAsia="Aptos" w:cs="Aptos"/>
+                    <w:noProof w:val="0"/>
+                    <w:sz w:val="28"/>
+                    <w:szCs w:val="28"/>
+                    <w:lang w:val="pt-BR"/>
+                  </w:rPr>
+                  <w:delText>interesses</w:delText>
+                </w:r>
+              </w:del>
+            </w:ins>
+            <w:ins w:author="ARLISON GASPAR DE OLIVEIRA" w:date="2025-05-24T17:20:59.231Z" w:id="747272582">
+              <w:del w:author="GUSTAVO DE OLIVEIRA REGO MORAIS" w:date="2025-05-24T19:34:15.117Z" w:id="20239358">
+                <w:r>
+                  <w:rPr>
+                    <w:rFonts w:ascii="Aptos" w:hAnsi="Aptos" w:eastAsia="Aptos" w:cs="Aptos"/>
+                    <w:noProof w:val="0"/>
+                    <w:sz w:val="28"/>
+                    <w:szCs w:val="28"/>
+                    <w:lang w:val="pt-BR"/>
+                  </w:rPr>
+                  <w:delText xml:space="preserve"> do </w:delText>
+                </w:r>
+              </w:del>
+            </w:ins>
+            <w:ins w:author="ARLISON GASPAR DE OLIVEIRA" w:date="2025-05-24T17:21:06.518Z" w:id="2128921788">
+              <w:del w:author="GUSTAVO DE OLIVEIRA REGO MORAIS" w:date="2025-05-24T19:34:15.117Z" w:id="1590485933">
+                <w:r>
+                  <w:rPr>
+                    <w:rFonts w:ascii="Aptos" w:hAnsi="Aptos" w:eastAsia="Aptos" w:cs="Aptos"/>
+                    <w:noProof w:val="0"/>
+                    <w:sz w:val="28"/>
+                    <w:szCs w:val="28"/>
+                    <w:lang w:val="pt-BR"/>
+                  </w:rPr>
+                  <w:delText>usuário</w:delText>
+                </w:r>
+                <w:r>
+                  <w:rPr>
+                    <w:rFonts w:ascii="Aptos" w:hAnsi="Aptos" w:eastAsia="Aptos" w:cs="Aptos"/>
+                    <w:noProof w:val="0"/>
+                    <w:sz w:val="28"/>
+                    <w:szCs w:val="28"/>
+                    <w:lang w:val="pt-BR"/>
+                  </w:rPr>
+                  <w:delText xml:space="preserve"> por chat </w:delText>
+                </w:r>
+                <w:r>
+                  <w:rPr>
+                    <w:rFonts w:ascii="Aptos" w:hAnsi="Aptos" w:eastAsia="Aptos" w:cs="Aptos"/>
+                    <w:noProof w:val="0"/>
+                    <w:sz w:val="28"/>
+                    <w:szCs w:val="28"/>
+                    <w:lang w:val="pt-BR"/>
+                  </w:rPr>
+                  <w:delText>bot</w:delText>
+                </w:r>
+              </w:del>
+            </w:ins>
+            <w:ins w:author="GUSTAVO DE OLIVEIRA REGO MORAIS" w:date="2025-05-24T19:34:15.141Z" w:id="1680955751">
               <w:r>
                 <w:rPr>
                   <w:rFonts w:ascii="Aptos" w:hAnsi="Aptos" w:eastAsia="Aptos" w:cs="Aptos"/>
@@ -6950,63 +7026,7 @@
                   <w:szCs w:val="28"/>
                   <w:lang w:val="pt-BR"/>
                 </w:rPr>
-                <w:t xml:space="preserve">Coletar as necessidades e </w:t>
-              </w:r>
-            </w:ins>
-            <w:ins w:author="ARLISON GASPAR DE OLIVEIRA" w:date="2025-05-24T17:21:10.755Z" w:id="1728678875">
-              <w:r>
-                <w:rPr>
-                  <w:rFonts w:ascii="Aptos" w:hAnsi="Aptos" w:eastAsia="Aptos" w:cs="Aptos"/>
-                  <w:noProof w:val="0"/>
-                  <w:sz w:val="28"/>
-                  <w:szCs w:val="28"/>
-                  <w:lang w:val="pt-BR"/>
-                </w:rPr>
-                <w:t>interesses</w:t>
-              </w:r>
-            </w:ins>
-            <w:ins w:author="ARLISON GASPAR DE OLIVEIRA" w:date="2025-05-24T17:20:59.231Z" w:id="1233329299">
-              <w:r>
-                <w:rPr>
-                  <w:rFonts w:ascii="Aptos" w:hAnsi="Aptos" w:eastAsia="Aptos" w:cs="Aptos"/>
-                  <w:noProof w:val="0"/>
-                  <w:sz w:val="28"/>
-                  <w:szCs w:val="28"/>
-                  <w:lang w:val="pt-BR"/>
-                </w:rPr>
-                <w:t xml:space="preserve"> do </w:t>
-              </w:r>
-            </w:ins>
-            <w:ins w:author="ARLISON GASPAR DE OLIVEIRA" w:date="2025-05-24T17:21:06.518Z" w:id="704742301">
-              <w:r>
-                <w:rPr>
-                  <w:rFonts w:ascii="Aptos" w:hAnsi="Aptos" w:eastAsia="Aptos" w:cs="Aptos"/>
-                  <w:noProof w:val="0"/>
-                  <w:sz w:val="28"/>
-                  <w:szCs w:val="28"/>
-                  <w:lang w:val="pt-BR"/>
-                </w:rPr>
-                <w:t>usuário</w:t>
-              </w:r>
-              <w:r>
-                <w:rPr>
-                  <w:rFonts w:ascii="Aptos" w:hAnsi="Aptos" w:eastAsia="Aptos" w:cs="Aptos"/>
-                  <w:noProof w:val="0"/>
-                  <w:sz w:val="28"/>
-                  <w:szCs w:val="28"/>
-                  <w:lang w:val="pt-BR"/>
-                </w:rPr>
-                <w:t xml:space="preserve"> por chat </w:t>
-              </w:r>
-              <w:r>
-                <w:rPr>
-                  <w:rFonts w:ascii="Aptos" w:hAnsi="Aptos" w:eastAsia="Aptos" w:cs="Aptos"/>
-                  <w:noProof w:val="0"/>
-                  <w:sz w:val="28"/>
-                  <w:szCs w:val="28"/>
-                  <w:lang w:val="pt-BR"/>
-                </w:rPr>
-                <w:t>bot</w:t>
+                <w:t xml:space="preserve"> O sistema deve disponibilizar um chatbot para coletar necessidades e preferências do usuário de forma interativa.</w:t>
               </w:r>
             </w:ins>
           </w:p>
@@ -7224,7 +7244,7 @@
             <w:pPr>
               <w:pStyle w:val="Normal"/>
               <w:rPr>
-                <w:ins w:author="ITALO FRANCISCO ALMEIDA DE OLIVEIRA" w:date="2025-05-23T23:30:25.888Z" w16du:dateUtc="2025-05-23T23:30:25.888Z" w:id="1181293110"/>
+                <w:ins w:author="ITALO FRANCISCO ALMEIDA DE OLIVEIRA" w:date="2025-05-23T23:30:25.888Z" w16du:dateUtc="2025-05-23T23:30:25.888Z" w:id="776941333"/>
                 <w:rFonts w:ascii="Aptos" w:hAnsi="Aptos" w:eastAsia="Aptos" w:cs="Aptos"/>
                 <w:noProof w:val="0"/>
                 <w:sz w:val="28"/>
@@ -7247,33 +7267,33 @@
             <w:pPr>
               <w:pStyle w:val="Normal"/>
               <w:rPr>
-                <w:ins w:author="ITALO FRANCISCO ALMEIDA DE OLIVEIRA" w:date="2025-05-23T23:30:26.277Z" w16du:dateUtc="2025-05-23T23:30:26.277Z" w:id="7813777"/>
-                <w:rFonts w:ascii="Aptos" w:hAnsi="Aptos" w:eastAsia="Aptos" w:cs="Aptos"/>
-                <w:noProof w:val="0"/>
-                <w:sz w:val="28"/>
-                <w:szCs w:val="28"/>
-                <w:lang w:val="pt-BR"/>
-              </w:rPr>
-            </w:pPr>
-          </w:p>
-          <w:p>
-            <w:pPr>
-              <w:pStyle w:val="Normal"/>
-              <w:rPr>
-                <w:ins w:author="ITALO FRANCISCO ALMEIDA DE OLIVEIRA" w:date="2025-05-23T23:30:26.535Z" w16du:dateUtc="2025-05-23T23:30:26.535Z" w:id="596874123"/>
-                <w:rFonts w:ascii="Aptos" w:hAnsi="Aptos" w:eastAsia="Aptos" w:cs="Aptos"/>
-                <w:noProof w:val="0"/>
-                <w:sz w:val="28"/>
-                <w:szCs w:val="28"/>
-                <w:lang w:val="pt-BR"/>
-              </w:rPr>
-            </w:pPr>
-          </w:p>
-          <w:p>
-            <w:pPr>
-              <w:pStyle w:val="Normal"/>
-              <w:rPr>
-                <w:ins w:author="ITALO FRANCISCO ALMEIDA DE OLIVEIRA" w:date="2025-05-23T23:30:26.761Z" w16du:dateUtc="2025-05-23T23:30:26.761Z" w:id="295409849"/>
+                <w:ins w:author="ITALO FRANCISCO ALMEIDA DE OLIVEIRA" w:date="2025-05-23T23:30:26.277Z" w16du:dateUtc="2025-05-23T23:30:26.277Z" w:id="770682342"/>
+                <w:rFonts w:ascii="Aptos" w:hAnsi="Aptos" w:eastAsia="Aptos" w:cs="Aptos"/>
+                <w:noProof w:val="0"/>
+                <w:sz w:val="28"/>
+                <w:szCs w:val="28"/>
+                <w:lang w:val="pt-BR"/>
+              </w:rPr>
+            </w:pPr>
+          </w:p>
+          <w:p>
+            <w:pPr>
+              <w:pStyle w:val="Normal"/>
+              <w:rPr>
+                <w:ins w:author="ITALO FRANCISCO ALMEIDA DE OLIVEIRA" w:date="2025-05-23T23:30:26.535Z" w16du:dateUtc="2025-05-23T23:30:26.535Z" w:id="166174325"/>
+                <w:rFonts w:ascii="Aptos" w:hAnsi="Aptos" w:eastAsia="Aptos" w:cs="Aptos"/>
+                <w:noProof w:val="0"/>
+                <w:sz w:val="28"/>
+                <w:szCs w:val="28"/>
+                <w:lang w:val="pt-BR"/>
+              </w:rPr>
+            </w:pPr>
+          </w:p>
+          <w:p>
+            <w:pPr>
+              <w:pStyle w:val="Normal"/>
+              <w:rPr>
+                <w:ins w:author="ITALO FRANCISCO ALMEIDA DE OLIVEIRA" w:date="2025-05-23T23:30:26.761Z" w16du:dateUtc="2025-05-23T23:30:26.761Z" w:id="1658992602"/>
                 <w:rFonts w:ascii="Aptos" w:hAnsi="Aptos" w:eastAsia="Aptos" w:cs="Aptos"/>
                 <w:noProof w:val="0"/>
                 <w:sz w:val="28"/>
@@ -7355,7 +7375,7 @@
       <w:tr>
         <w:trPr>
           <w:trHeight w:val="300"/>
-          <w:ins w:author="ITALO FRANCISCO ALMEIDA DE OLIVEIRA" w:date="2025-05-23T23:31:18.407Z" w16du:dateUtc="2025-05-23T23:31:18.407Z" w:id="157442021"/>
+          <w:ins w:author="ITALO FRANCISCO ALMEIDA DE OLIVEIRA" w:date="2025-05-23T23:31:18.407Z" w16du:dateUtc="2025-05-23T23:31:18.407Z" w:id="1655570916"/>
         </w:trPr>
         <w:tc>
           <w:tcPr>
@@ -7373,7 +7393,7 @@
                 <w:lang w:val="pt-BR"/>
               </w:rPr>
             </w:pPr>
-            <w:ins w:author="ITALO FRANCISCO ALMEIDA DE OLIVEIRA" w:date="2025-05-23T23:31:34.32Z" w:id="1395803728">
+            <w:ins w:author="ITALO FRANCISCO ALMEIDA DE OLIVEIRA" w:date="2025-05-23T23:31:34.32Z" w:id="523247470">
               <w:r>
                 <w:rPr>
                   <w:rFonts w:ascii="Aptos" w:hAnsi="Aptos" w:eastAsia="Aptos" w:cs="Aptos"/>
@@ -7403,7 +7423,7 @@
                 <w:lang w:val="pt-BR"/>
               </w:rPr>
             </w:pPr>
-            <w:ins w:author="ITALO FRANCISCO ALMEIDA DE OLIVEIRA" w:date="2025-05-23T23:33:40.395Z" w:id="1966853254">
+            <w:ins w:author="ITALO FRANCISCO ALMEIDA DE OLIVEIRA" w:date="2025-05-23T23:33:40.395Z" w:id="881325343">
               <w:r>
                 <w:rPr>
                   <w:rFonts w:ascii="Aptos" w:hAnsi="Aptos" w:eastAsia="Aptos" w:cs="Aptos"/>
@@ -7426,15 +7446,15 @@
             <w:pPr>
               <w:pStyle w:val="Normal"/>
               <w:rPr>
-                <w:ins w:author="ITALO FRANCISCO ALMEIDA DE OLIVEIRA" w:date="2025-05-23T23:33:56.195Z" w16du:dateUtc="2025-05-23T23:33:56.195Z" w:id="701901231"/>
-                <w:rFonts w:ascii="Aptos" w:hAnsi="Aptos" w:eastAsia="Aptos" w:cs="Aptos"/>
-                <w:noProof w:val="0"/>
-                <w:sz w:val="28"/>
-                <w:szCs w:val="28"/>
-                <w:lang w:val="pt-BR"/>
-              </w:rPr>
-            </w:pPr>
-            <w:ins w:author="ITALO FRANCISCO ALMEIDA DE OLIVEIRA" w:date="2025-05-23T23:33:56.195Z" w:id="1792757149">
+                <w:ins w:author="ITALO FRANCISCO ALMEIDA DE OLIVEIRA" w:date="2025-05-23T23:33:56.195Z" w16du:dateUtc="2025-05-23T23:33:56.195Z" w:id="1682359060"/>
+                <w:rFonts w:ascii="Aptos" w:hAnsi="Aptos" w:eastAsia="Aptos" w:cs="Aptos"/>
+                <w:noProof w:val="0"/>
+                <w:sz w:val="28"/>
+                <w:szCs w:val="28"/>
+                <w:lang w:val="pt-BR"/>
+              </w:rPr>
+            </w:pPr>
+            <w:ins w:author="ITALO FRANCISCO ALMEIDA DE OLIVEIRA" w:date="2025-05-23T23:33:56.195Z" w:id="1729944537">
               <w:r>
                 <w:rPr>
                   <w:rFonts w:ascii="Aptos" w:hAnsi="Aptos" w:eastAsia="Aptos" w:cs="Aptos"/>
@@ -7464,7 +7484,7 @@
       <w:tr>
         <w:trPr>
           <w:trHeight w:val="300"/>
-          <w:ins w:author="ITALO FRANCISCO ALMEIDA DE OLIVEIRA" w:date="2025-05-23T23:31:13.065Z" w16du:dateUtc="2025-05-23T23:31:13.065Z" w:id="812697134"/>
+          <w:ins w:author="ITALO FRANCISCO ALMEIDA DE OLIVEIRA" w:date="2025-05-23T23:31:13.065Z" w16du:dateUtc="2025-05-23T23:31:13.065Z" w:id="100960614"/>
         </w:trPr>
         <w:tc>
           <w:tcPr>
@@ -7482,7 +7502,7 @@
                 <w:lang w:val="pt-BR"/>
               </w:rPr>
             </w:pPr>
-            <w:ins w:author="ITALO FRANCISCO ALMEIDA DE OLIVEIRA" w:date="2025-05-23T23:31:36.644Z" w:id="1669220373">
+            <w:ins w:author="ITALO FRANCISCO ALMEIDA DE OLIVEIRA" w:date="2025-05-23T23:31:36.644Z" w:id="1739123145">
               <w:r>
                 <w:rPr>
                   <w:rFonts w:ascii="Aptos" w:hAnsi="Aptos" w:eastAsia="Aptos" w:cs="Aptos"/>
@@ -7512,7 +7532,7 @@
                 <w:lang w:val="pt-BR"/>
               </w:rPr>
             </w:pPr>
-            <w:ins w:author="ITALO FRANCISCO ALMEIDA DE OLIVEIRA" w:date="2025-05-23T23:34:04.263Z" w:id="1909234416">
+            <w:ins w:author="ITALO FRANCISCO ALMEIDA DE OLIVEIRA" w:date="2025-05-23T23:34:04.263Z" w:id="649276967">
               <w:r>
                 <w:rPr>
                   <w:rFonts w:ascii="Aptos" w:hAnsi="Aptos" w:eastAsia="Aptos" w:cs="Aptos"/>
@@ -7542,7 +7562,7 @@
                 <w:lang w:val="pt-BR"/>
               </w:rPr>
             </w:pPr>
-            <w:ins w:author="ITALO FRANCISCO ALMEIDA DE OLIVEIRA" w:date="2025-05-23T23:34:24.968Z" w:id="1414649302">
+            <w:ins w:author="ITALO FRANCISCO ALMEIDA DE OLIVEIRA" w:date="2025-05-23T23:34:24.968Z" w:id="1706502661">
               <w:r>
                 <w:rPr>
                   <w:rFonts w:ascii="Aptos" w:hAnsi="Aptos" w:eastAsia="Aptos" w:cs="Aptos"/>
@@ -7560,7 +7580,7 @@
       <w:tr>
         <w:trPr>
           <w:trHeight w:val="300"/>
-          <w:ins w:author="ITALO FRANCISCO ALMEIDA DE OLIVEIRA" w:date="2025-05-23T23:31:10.603Z" w16du:dateUtc="2025-05-23T23:31:10.603Z" w:id="1873119929"/>
+          <w:ins w:author="ITALO FRANCISCO ALMEIDA DE OLIVEIRA" w:date="2025-05-23T23:31:10.603Z" w16du:dateUtc="2025-05-23T23:31:10.603Z" w:id="1594292398"/>
         </w:trPr>
         <w:tc>
           <w:tcPr>
@@ -7578,7 +7598,7 @@
                 <w:lang w:val="pt-BR"/>
               </w:rPr>
             </w:pPr>
-            <w:ins w:author="ITALO FRANCISCO ALMEIDA DE OLIVEIRA" w:date="2025-05-23T23:31:39.107Z" w:id="1009310893">
+            <w:ins w:author="ITALO FRANCISCO ALMEIDA DE OLIVEIRA" w:date="2025-05-23T23:31:39.107Z" w:id="1654128811">
               <w:r>
                 <w:rPr>
                   <w:rFonts w:ascii="Aptos" w:hAnsi="Aptos" w:eastAsia="Aptos" w:cs="Aptos"/>
@@ -7608,7 +7628,7 @@
                 <w:lang w:val="pt-BR"/>
               </w:rPr>
             </w:pPr>
-            <w:ins w:author="ITALO FRANCISCO ALMEIDA DE OLIVEIRA" w:date="2025-05-23T23:34:31.007Z" w:id="517428849">
+            <w:ins w:author="ITALO FRANCISCO ALMEIDA DE OLIVEIRA" w:date="2025-05-23T23:34:31.007Z" w:id="1079513363">
               <w:r>
                 <w:rPr>
                   <w:rFonts w:ascii="Aptos" w:hAnsi="Aptos" w:eastAsia="Aptos" w:cs="Aptos"/>
@@ -7631,15 +7651,15 @@
             <w:pPr>
               <w:pStyle w:val="Normal"/>
               <w:rPr>
-                <w:ins w:author="ITALO FRANCISCO ALMEIDA DE OLIVEIRA" w:date="2025-05-23T23:34:39.608Z" w16du:dateUtc="2025-05-23T23:34:39.608Z" w:id="301705577"/>
-                <w:rFonts w:ascii="Aptos" w:hAnsi="Aptos" w:eastAsia="Aptos" w:cs="Aptos"/>
-                <w:noProof w:val="0"/>
-                <w:sz w:val="28"/>
-                <w:szCs w:val="28"/>
-                <w:lang w:val="pt-BR"/>
-              </w:rPr>
-            </w:pPr>
-            <w:ins w:author="ITALO FRANCISCO ALMEIDA DE OLIVEIRA" w:date="2025-05-23T23:34:39.608Z" w:id="1731339314">
+                <w:ins w:author="ITALO FRANCISCO ALMEIDA DE OLIVEIRA" w:date="2025-05-23T23:34:39.608Z" w16du:dateUtc="2025-05-23T23:34:39.608Z" w:id="1608190172"/>
+                <w:rFonts w:ascii="Aptos" w:hAnsi="Aptos" w:eastAsia="Aptos" w:cs="Aptos"/>
+                <w:noProof w:val="0"/>
+                <w:sz w:val="28"/>
+                <w:szCs w:val="28"/>
+                <w:lang w:val="pt-BR"/>
+              </w:rPr>
+            </w:pPr>
+            <w:ins w:author="ITALO FRANCISCO ALMEIDA DE OLIVEIRA" w:date="2025-05-23T23:34:39.608Z" w:id="2057001553">
               <w:r>
                 <w:rPr>
                   <w:rFonts w:ascii="Aptos" w:hAnsi="Aptos" w:eastAsia="Aptos" w:cs="Aptos"/>
@@ -7669,7 +7689,7 @@
       <w:tr>
         <w:trPr>
           <w:trHeight w:val="300"/>
-          <w:ins w:author="ITALO FRANCISCO ALMEIDA DE OLIVEIRA" w:date="2025-05-23T23:31:08.138Z" w16du:dateUtc="2025-05-23T23:31:08.138Z" w:id="1106542968"/>
+          <w:ins w:author="ITALO FRANCISCO ALMEIDA DE OLIVEIRA" w:date="2025-05-23T23:31:08.138Z" w16du:dateUtc="2025-05-23T23:31:08.138Z" w:id="151363946"/>
         </w:trPr>
         <w:tc>
           <w:tcPr>
@@ -7687,7 +7707,7 @@
                 <w:lang w:val="pt-BR"/>
               </w:rPr>
             </w:pPr>
-            <w:ins w:author="ITALO FRANCISCO ALMEIDA DE OLIVEIRA" w:date="2025-05-23T23:31:40.967Z" w:id="1348341881">
+            <w:ins w:author="ITALO FRANCISCO ALMEIDA DE OLIVEIRA" w:date="2025-05-23T23:31:40.967Z" w:id="782052137">
               <w:r>
                 <w:rPr>
                   <w:rFonts w:ascii="Aptos" w:hAnsi="Aptos" w:eastAsia="Aptos" w:cs="Aptos"/>
@@ -7717,7 +7737,7 @@
                 <w:lang w:val="pt-BR"/>
               </w:rPr>
             </w:pPr>
-            <w:ins w:author="ITALO FRANCISCO ALMEIDA DE OLIVEIRA" w:date="2025-05-23T23:34:47.736Z" w:id="183831484">
+            <w:ins w:author="ITALO FRANCISCO ALMEIDA DE OLIVEIRA" w:date="2025-05-23T23:34:47.736Z" w:id="60778034">
               <w:r>
                 <w:rPr>
                   <w:rFonts w:ascii="Aptos" w:hAnsi="Aptos" w:eastAsia="Aptos" w:cs="Aptos"/>
@@ -7740,15 +7760,15 @@
             <w:pPr>
               <w:pStyle w:val="Normal"/>
               <w:rPr>
-                <w:ins w:author="ITALO FRANCISCO ALMEIDA DE OLIVEIRA" w:date="2025-05-23T23:34:52.249Z" w16du:dateUtc="2025-05-23T23:34:52.249Z" w:id="1569545253"/>
-                <w:rFonts w:ascii="Aptos" w:hAnsi="Aptos" w:eastAsia="Aptos" w:cs="Aptos"/>
-                <w:noProof w:val="0"/>
-                <w:sz w:val="28"/>
-                <w:szCs w:val="28"/>
-                <w:lang w:val="pt-BR"/>
-              </w:rPr>
-            </w:pPr>
-            <w:ins w:author="ITALO FRANCISCO ALMEIDA DE OLIVEIRA" w:date="2025-05-23T23:34:52.249Z" w:id="1311744085">
+                <w:ins w:author="ITALO FRANCISCO ALMEIDA DE OLIVEIRA" w:date="2025-05-23T23:34:52.249Z" w16du:dateUtc="2025-05-23T23:34:52.249Z" w:id="448406654"/>
+                <w:rFonts w:ascii="Aptos" w:hAnsi="Aptos" w:eastAsia="Aptos" w:cs="Aptos"/>
+                <w:noProof w:val="0"/>
+                <w:sz w:val="28"/>
+                <w:szCs w:val="28"/>
+                <w:lang w:val="pt-BR"/>
+              </w:rPr>
+            </w:pPr>
+            <w:ins w:author="ITALO FRANCISCO ALMEIDA DE OLIVEIRA" w:date="2025-05-23T23:34:52.249Z" w:id="1342642480">
               <w:r>
                 <w:rPr>
                   <w:rFonts w:ascii="Aptos" w:hAnsi="Aptos" w:eastAsia="Aptos" w:cs="Aptos"/>
@@ -7778,7 +7798,7 @@
       <w:tr>
         <w:trPr>
           <w:trHeight w:val="300"/>
-          <w:ins w:author="ITALO FRANCISCO ALMEIDA DE OLIVEIRA" w:date="2025-05-23T23:31:04.369Z" w16du:dateUtc="2025-05-23T23:31:04.369Z" w:id="732649242"/>
+          <w:ins w:author="ITALO FRANCISCO ALMEIDA DE OLIVEIRA" w:date="2025-05-23T23:31:04.369Z" w16du:dateUtc="2025-05-23T23:31:04.369Z" w:id="2072275434"/>
         </w:trPr>
         <w:tc>
           <w:tcPr>
@@ -7796,7 +7816,7 @@
                 <w:lang w:val="pt-BR"/>
               </w:rPr>
             </w:pPr>
-            <w:ins w:author="ITALO FRANCISCO ALMEIDA DE OLIVEIRA" w:date="2025-05-23T23:31:43.002Z" w:id="958804726">
+            <w:ins w:author="ITALO FRANCISCO ALMEIDA DE OLIVEIRA" w:date="2025-05-23T23:31:43.002Z" w:id="1629130066">
               <w:r>
                 <w:rPr>
                   <w:rFonts w:ascii="Aptos" w:hAnsi="Aptos" w:eastAsia="Aptos" w:cs="Aptos"/>
@@ -7826,7 +7846,7 @@
                 <w:lang w:val="pt-BR"/>
               </w:rPr>
             </w:pPr>
-            <w:ins w:author="ITALO FRANCISCO ALMEIDA DE OLIVEIRA" w:date="2025-05-23T23:34:58.456Z" w:id="1209577483">
+            <w:ins w:author="ITALO FRANCISCO ALMEIDA DE OLIVEIRA" w:date="2025-05-23T23:34:58.456Z" w:id="1117079884">
               <w:r>
                 <w:rPr>
                   <w:rFonts w:ascii="Aptos" w:hAnsi="Aptos" w:eastAsia="Aptos" w:cs="Aptos"/>
@@ -7849,15 +7869,15 @@
             <w:pPr>
               <w:pStyle w:val="Normal"/>
               <w:rPr>
-                <w:ins w:author="ITALO FRANCISCO ALMEIDA DE OLIVEIRA" w:date="2025-05-23T23:35:04.899Z" w16du:dateUtc="2025-05-23T23:35:04.899Z" w:id="2130920277"/>
-                <w:rFonts w:ascii="Aptos" w:hAnsi="Aptos" w:eastAsia="Aptos" w:cs="Aptos"/>
-                <w:noProof w:val="0"/>
-                <w:sz w:val="28"/>
-                <w:szCs w:val="28"/>
-                <w:lang w:val="pt-BR"/>
-              </w:rPr>
-            </w:pPr>
-            <w:ins w:author="ITALO FRANCISCO ALMEIDA DE OLIVEIRA" w:date="2025-05-23T23:35:04.899Z" w:id="215818044">
+                <w:ins w:author="ITALO FRANCISCO ALMEIDA DE OLIVEIRA" w:date="2025-05-23T23:35:04.899Z" w16du:dateUtc="2025-05-23T23:35:04.899Z" w:id="300907473"/>
+                <w:rFonts w:ascii="Aptos" w:hAnsi="Aptos" w:eastAsia="Aptos" w:cs="Aptos"/>
+                <w:noProof w:val="0"/>
+                <w:sz w:val="28"/>
+                <w:szCs w:val="28"/>
+                <w:lang w:val="pt-BR"/>
+              </w:rPr>
+            </w:pPr>
+            <w:ins w:author="ITALO FRANCISCO ALMEIDA DE OLIVEIRA" w:date="2025-05-23T23:35:04.899Z" w:id="1178751489">
               <w:r>
                 <w:rPr>
                   <w:rFonts w:ascii="Aptos" w:hAnsi="Aptos" w:eastAsia="Aptos" w:cs="Aptos"/>
@@ -7887,7 +7907,7 @@
       <w:tr>
         <w:trPr>
           <w:trHeight w:val="300"/>
-          <w:ins w:author="ITALO FRANCISCO ALMEIDA DE OLIVEIRA" w:date="2025-05-23T23:30:53.303Z" w16du:dateUtc="2025-05-23T23:30:53.303Z" w:id="1379482329"/>
+          <w:ins w:author="ITALO FRANCISCO ALMEIDA DE OLIVEIRA" w:date="2025-05-23T23:30:53.303Z" w16du:dateUtc="2025-05-23T23:30:53.303Z" w:id="1171757011"/>
         </w:trPr>
         <w:tc>
           <w:tcPr>
@@ -7905,7 +7925,7 @@
                 <w:lang w:val="pt-BR"/>
               </w:rPr>
             </w:pPr>
-            <w:ins w:author="ITALO FRANCISCO ALMEIDA DE OLIVEIRA" w:date="2025-05-23T23:31:45.541Z" w:id="451123257">
+            <w:ins w:author="ITALO FRANCISCO ALMEIDA DE OLIVEIRA" w:date="2025-05-23T23:31:45.541Z" w:id="993185440">
               <w:r>
                 <w:rPr>
                   <w:rFonts w:ascii="Aptos" w:hAnsi="Aptos" w:eastAsia="Aptos" w:cs="Aptos"/>
@@ -7935,7 +7955,7 @@
                 <w:lang w:val="pt-BR"/>
               </w:rPr>
             </w:pPr>
-            <w:ins w:author="ITALO FRANCISCO ALMEIDA DE OLIVEIRA" w:date="2025-05-23T23:35:12.829Z" w:id="1155678249">
+            <w:ins w:author="ITALO FRANCISCO ALMEIDA DE OLIVEIRA" w:date="2025-05-23T23:35:12.829Z" w:id="1545892271">
               <w:r>
                 <w:rPr>
                   <w:rFonts w:ascii="Aptos" w:hAnsi="Aptos" w:eastAsia="Aptos" w:cs="Aptos"/>
@@ -7958,15 +7978,15 @@
             <w:pPr>
               <w:pStyle w:val="Normal"/>
               <w:rPr>
-                <w:ins w:author="ITALO FRANCISCO ALMEIDA DE OLIVEIRA" w:date="2025-05-23T23:35:16.913Z" w16du:dateUtc="2025-05-23T23:35:16.913Z" w:id="1850638965"/>
-                <w:rFonts w:ascii="Aptos" w:hAnsi="Aptos" w:eastAsia="Aptos" w:cs="Aptos"/>
-                <w:noProof w:val="0"/>
-                <w:sz w:val="28"/>
-                <w:szCs w:val="28"/>
-                <w:lang w:val="pt-BR"/>
-              </w:rPr>
-            </w:pPr>
-            <w:ins w:author="ITALO FRANCISCO ALMEIDA DE OLIVEIRA" w:date="2025-05-23T23:35:16.913Z" w:id="632267947">
+                <w:ins w:author="ITALO FRANCISCO ALMEIDA DE OLIVEIRA" w:date="2025-05-23T23:35:16.913Z" w16du:dateUtc="2025-05-23T23:35:16.913Z" w:id="1169453999"/>
+                <w:rFonts w:ascii="Aptos" w:hAnsi="Aptos" w:eastAsia="Aptos" w:cs="Aptos"/>
+                <w:noProof w:val="0"/>
+                <w:sz w:val="28"/>
+                <w:szCs w:val="28"/>
+                <w:lang w:val="pt-BR"/>
+              </w:rPr>
+            </w:pPr>
+            <w:ins w:author="ITALO FRANCISCO ALMEIDA DE OLIVEIRA" w:date="2025-05-23T23:35:16.913Z" w:id="2069404870">
               <w:r>
                 <w:rPr>
                   <w:rFonts w:ascii="Aptos" w:hAnsi="Aptos" w:eastAsia="Aptos" w:cs="Aptos"/>
@@ -7996,7 +8016,7 @@
       <w:tr>
         <w:trPr>
           <w:trHeight w:val="300"/>
-          <w:ins w:author="ITALO FRANCISCO ALMEIDA DE OLIVEIRA" w:date="2025-05-23T23:30:42.94Z" w16du:dateUtc="2025-05-23T23:30:42.94Z" w:id="1412377465"/>
+          <w:ins w:author="ITALO FRANCISCO ALMEIDA DE OLIVEIRA" w:date="2025-05-23T23:30:42.94Z" w16du:dateUtc="2025-05-23T23:30:42.94Z" w:id="60537429"/>
         </w:trPr>
         <w:tc>
           <w:tcPr>
@@ -8014,7 +8034,7 @@
                 <w:lang w:val="pt-BR"/>
               </w:rPr>
             </w:pPr>
-            <w:ins w:author="ITALO FRANCISCO ALMEIDA DE OLIVEIRA" w:date="2025-05-23T23:31:47.761Z" w:id="1956796267">
+            <w:ins w:author="ITALO FRANCISCO ALMEIDA DE OLIVEIRA" w:date="2025-05-23T23:31:47.761Z" w:id="1162527439">
               <w:r>
                 <w:rPr>
                   <w:rFonts w:ascii="Aptos" w:hAnsi="Aptos" w:eastAsia="Aptos" w:cs="Aptos"/>
@@ -8044,7 +8064,7 @@
                 <w:lang w:val="pt-BR"/>
               </w:rPr>
             </w:pPr>
-            <w:ins w:author="ITALO FRANCISCO ALMEIDA DE OLIVEIRA" w:date="2025-05-23T23:35:22.635Z" w:id="992514829">
+            <w:ins w:author="ITALO FRANCISCO ALMEIDA DE OLIVEIRA" w:date="2025-05-23T23:35:22.635Z" w:id="1160842056">
               <w:r>
                 <w:rPr>
                   <w:rFonts w:ascii="Aptos" w:hAnsi="Aptos" w:eastAsia="Aptos" w:cs="Aptos"/>
@@ -8074,7 +8094,7 @@
                 <w:lang w:val="pt-BR"/>
               </w:rPr>
             </w:pPr>
-            <w:ins w:author="ITALO FRANCISCO ALMEIDA DE OLIVEIRA" w:date="2025-05-23T23:35:35.194Z" w:id="1166760012">
+            <w:ins w:author="ITALO FRANCISCO ALMEIDA DE OLIVEIRA" w:date="2025-05-23T23:35:35.194Z" w:id="1600352333">
               <w:r>
                 <w:rPr>
                   <w:rFonts w:ascii="Aptos" w:hAnsi="Aptos" w:eastAsia="Aptos" w:cs="Aptos"/>
@@ -8092,7 +8112,7 @@
       <w:tr>
         <w:trPr>
           <w:trHeight w:val="300"/>
-          <w:ins w:author="ITALO FRANCISCO ALMEIDA DE OLIVEIRA" w:date="2025-05-23T23:35:40.27Z" w16du:dateUtc="2025-05-23T23:35:40.27Z" w:id="1084269125"/>
+          <w:ins w:author="ITALO FRANCISCO ALMEIDA DE OLIVEIRA" w:date="2025-05-23T23:35:40.27Z" w16du:dateUtc="2025-05-23T23:35:40.27Z" w:id="2139175658"/>
         </w:trPr>
         <w:tc>
           <w:tcPr>
@@ -8110,7 +8130,7 @@
                 <w:lang w:val="pt-BR"/>
               </w:rPr>
             </w:pPr>
-            <w:ins w:author="ITALO FRANCISCO ALMEIDA DE OLIVEIRA" w:date="2025-05-23T23:36:15.135Z" w:id="420143263">
+            <w:ins w:author="ITALO FRANCISCO ALMEIDA DE OLIVEIRA" w:date="2025-05-23T23:36:15.135Z" w:id="548242184">
               <w:r>
                 <w:rPr>
                   <w:rFonts w:ascii="Aptos" w:hAnsi="Aptos" w:eastAsia="Aptos" w:cs="Aptos"/>
@@ -8140,7 +8160,7 @@
                 <w:lang w:val="pt-BR"/>
               </w:rPr>
             </w:pPr>
-            <w:ins w:author="ITALO FRANCISCO ALMEIDA DE OLIVEIRA" w:date="2025-05-23T23:36:28.165Z" w:id="541985468">
+            <w:ins w:author="ITALO FRANCISCO ALMEIDA DE OLIVEIRA" w:date="2025-05-23T23:36:28.165Z" w:id="627407557">
               <w:r>
                 <w:rPr>
                   <w:rFonts w:ascii="Aptos" w:hAnsi="Aptos" w:eastAsia="Aptos" w:cs="Aptos"/>
@@ -8163,15 +8183,15 @@
             <w:pPr>
               <w:pStyle w:val="Normal"/>
               <w:rPr>
-                <w:ins w:author="ITALO FRANCISCO ALMEIDA DE OLIVEIRA" w:date="2025-05-23T23:36:33.183Z" w16du:dateUtc="2025-05-23T23:36:33.183Z" w:id="433114475"/>
-                <w:rFonts w:ascii="Aptos" w:hAnsi="Aptos" w:eastAsia="Aptos" w:cs="Aptos"/>
-                <w:noProof w:val="0"/>
-                <w:sz w:val="28"/>
-                <w:szCs w:val="28"/>
-                <w:lang w:val="pt-BR"/>
-              </w:rPr>
-            </w:pPr>
-            <w:ins w:author="ITALO FRANCISCO ALMEIDA DE OLIVEIRA" w:date="2025-05-23T23:36:33.183Z" w:id="867192395">
+                <w:ins w:author="ITALO FRANCISCO ALMEIDA DE OLIVEIRA" w:date="2025-05-23T23:36:33.183Z" w16du:dateUtc="2025-05-23T23:36:33.183Z" w:id="444382336"/>
+                <w:rFonts w:ascii="Aptos" w:hAnsi="Aptos" w:eastAsia="Aptos" w:cs="Aptos"/>
+                <w:noProof w:val="0"/>
+                <w:sz w:val="28"/>
+                <w:szCs w:val="28"/>
+                <w:lang w:val="pt-BR"/>
+              </w:rPr>
+            </w:pPr>
+            <w:ins w:author="ITALO FRANCISCO ALMEIDA DE OLIVEIRA" w:date="2025-05-23T23:36:33.183Z" w:id="799932539">
               <w:r>
                 <w:rPr>
                   <w:rFonts w:ascii="Aptos" w:hAnsi="Aptos" w:eastAsia="Aptos" w:cs="Aptos"/>
@@ -8201,7 +8221,7 @@
       <w:tr>
         <w:trPr>
           <w:trHeight w:val="300"/>
-          <w:ins w:author="ITALO FRANCISCO ALMEIDA DE OLIVEIRA" w:date="2025-05-23T23:35:48.519Z" w16du:dateUtc="2025-05-23T23:35:48.519Z" w:id="1442128282"/>
+          <w:ins w:author="ITALO FRANCISCO ALMEIDA DE OLIVEIRA" w:date="2025-05-23T23:35:48.519Z" w16du:dateUtc="2025-05-23T23:35:48.519Z" w:id="932615760"/>
         </w:trPr>
         <w:tc>
           <w:tcPr>
@@ -8219,7 +8239,7 @@
                 <w:lang w:val="pt-BR"/>
               </w:rPr>
             </w:pPr>
-            <w:ins w:author="ITALO FRANCISCO ALMEIDA DE OLIVEIRA" w:date="2025-05-23T23:36:18.339Z" w:id="1222325414">
+            <w:ins w:author="ITALO FRANCISCO ALMEIDA DE OLIVEIRA" w:date="2025-05-23T23:36:18.339Z" w:id="1500533789">
               <w:r>
                 <w:rPr>
                   <w:rFonts w:ascii="Aptos" w:hAnsi="Aptos" w:eastAsia="Aptos" w:cs="Aptos"/>
@@ -8249,7 +8269,7 @@
                 <w:lang w:val="pt-BR"/>
               </w:rPr>
             </w:pPr>
-            <w:ins w:author="ITALO FRANCISCO ALMEIDA DE OLIVEIRA" w:date="2025-05-23T23:36:39.155Z" w:id="2059860635">
+            <w:ins w:author="ITALO FRANCISCO ALMEIDA DE OLIVEIRA" w:date="2025-05-23T23:36:39.155Z" w:id="780576931">
               <w:r>
                 <w:rPr>
                   <w:rFonts w:ascii="Aptos" w:hAnsi="Aptos" w:eastAsia="Aptos" w:cs="Aptos"/>
@@ -8272,15 +8292,15 @@
             <w:pPr>
               <w:pStyle w:val="Normal"/>
               <w:rPr>
-                <w:ins w:author="ITALO FRANCISCO ALMEIDA DE OLIVEIRA" w:date="2025-05-23T23:36:43.123Z" w16du:dateUtc="2025-05-23T23:36:43.123Z" w:id="100789709"/>
-                <w:rFonts w:ascii="Aptos" w:hAnsi="Aptos" w:eastAsia="Aptos" w:cs="Aptos"/>
-                <w:noProof w:val="0"/>
-                <w:sz w:val="28"/>
-                <w:szCs w:val="28"/>
-                <w:lang w:val="pt-BR"/>
-              </w:rPr>
-            </w:pPr>
-            <w:ins w:author="ITALO FRANCISCO ALMEIDA DE OLIVEIRA" w:date="2025-05-23T23:36:43.123Z" w:id="1259440509">
+                <w:ins w:author="ITALO FRANCISCO ALMEIDA DE OLIVEIRA" w:date="2025-05-23T23:36:43.123Z" w16du:dateUtc="2025-05-23T23:36:43.123Z" w:id="1407246482"/>
+                <w:rFonts w:ascii="Aptos" w:hAnsi="Aptos" w:eastAsia="Aptos" w:cs="Aptos"/>
+                <w:noProof w:val="0"/>
+                <w:sz w:val="28"/>
+                <w:szCs w:val="28"/>
+                <w:lang w:val="pt-BR"/>
+              </w:rPr>
+            </w:pPr>
+            <w:ins w:author="ITALO FRANCISCO ALMEIDA DE OLIVEIRA" w:date="2025-05-23T23:36:43.123Z" w:id="1319492582">
               <w:r>
                 <w:rPr>
                   <w:rFonts w:ascii="Aptos" w:hAnsi="Aptos" w:eastAsia="Aptos" w:cs="Aptos"/>
@@ -8310,7 +8330,7 @@
       <w:tr>
         <w:trPr>
           <w:trHeight w:val="300"/>
-          <w:ins w:author="ITALO FRANCISCO ALMEIDA DE OLIVEIRA" w:date="2025-05-23T23:35:53.009Z" w16du:dateUtc="2025-05-23T23:35:53.009Z" w:id="131073936"/>
+          <w:ins w:author="ITALO FRANCISCO ALMEIDA DE OLIVEIRA" w:date="2025-05-23T23:35:53.009Z" w16du:dateUtc="2025-05-23T23:35:53.009Z" w:id="78020887"/>
         </w:trPr>
         <w:tc>
           <w:tcPr>
@@ -8328,7 +8348,7 @@
                 <w:lang w:val="pt-BR"/>
               </w:rPr>
             </w:pPr>
-            <w:ins w:author="ITALO FRANCISCO ALMEIDA DE OLIVEIRA" w:date="2025-05-23T23:36:21.162Z" w:id="1547975325">
+            <w:ins w:author="ITALO FRANCISCO ALMEIDA DE OLIVEIRA" w:date="2025-05-23T23:36:21.162Z" w:id="84384858">
               <w:r>
                 <w:rPr>
                   <w:rFonts w:ascii="Aptos" w:hAnsi="Aptos" w:eastAsia="Aptos" w:cs="Aptos"/>
@@ -8358,7 +8378,7 @@
                 <w:lang w:val="pt-BR"/>
               </w:rPr>
             </w:pPr>
-            <w:ins w:author="ITALO FRANCISCO ALMEIDA DE OLIVEIRA" w:date="2025-05-23T23:36:48.931Z" w:id="635379743">
+            <w:ins w:author="ITALO FRANCISCO ALMEIDA DE OLIVEIRA" w:date="2025-05-23T23:36:48.931Z" w:id="999878075">
               <w:r>
                 <w:rPr>
                   <w:rFonts w:ascii="Aptos" w:hAnsi="Aptos" w:eastAsia="Aptos" w:cs="Aptos"/>
@@ -8388,7 +8408,7 @@
                 <w:lang w:val="pt-BR"/>
               </w:rPr>
             </w:pPr>
-            <w:ins w:author="ITALO FRANCISCO ALMEIDA DE OLIVEIRA" w:date="2025-05-23T23:36:54.578Z" w:id="1181497899">
+            <w:ins w:author="ITALO FRANCISCO ALMEIDA DE OLIVEIRA" w:date="2025-05-23T23:36:54.578Z" w:id="1044376431">
               <w:r>
                 <w:rPr>
                   <w:rFonts w:ascii="Aptos" w:hAnsi="Aptos" w:eastAsia="Aptos" w:cs="Aptos"/>
@@ -8406,7 +8426,8 @@
       <w:tr>
         <w:trPr>
           <w:trHeight w:val="300"/>
-          <w:ins w:author="ARLISON GASPAR DE OLIVEIRA" w:date="2025-05-24T17:25:36.638Z" w16du:dateUtc="2025-05-24T17:25:36.638Z" w:id="9392791"/>
+          <w:ins w:author="ARLISON GASPAR DE OLIVEIRA" w:date="2025-05-24T17:25:36.638Z" w16du:dateUtc="2025-05-24T17:25:36.638Z" w:id="1926423864"/>
+          <w:del w:author="GUSTAVO DE OLIVEIRA REGO MORAIS" w:date="2025-05-24T19:34:57.077Z" w16du:dateUtc="2025-05-24T19:34:57.077Z" w:id="1246755077"/>
         </w:trPr>
         <w:tc>
           <w:tcPr>
@@ -8424,7 +8445,7 @@
                 <w:lang w:val="pt-BR"/>
               </w:rPr>
             </w:pPr>
-            <w:ins w:author="ARLISON GASPAR DE OLIVEIRA" w:date="2025-05-24T17:25:40.843Z" w:id="1040115611">
+            <w:ins w:author="ARLISON GASPAR DE OLIVEIRA" w:date="2025-05-24T17:25:40.843Z" w:id="85089062">
               <w:r>
                 <w:rPr>
                   <w:rFonts w:ascii="Aptos" w:hAnsi="Aptos" w:eastAsia="Aptos" w:cs="Aptos"/>
@@ -8454,7 +8475,7 @@
                 <w:lang w:val="pt-BR"/>
               </w:rPr>
             </w:pPr>
-            <w:ins w:author="ARLISON GASPAR DE OLIVEIRA" w:date="2025-05-24T17:25:49.182Z" w:id="1623376478">
+            <w:ins w:author="ARLISON GASPAR DE OLIVEIRA" w:date="2025-05-24T17:25:49.182Z" w:id="1092092937">
               <w:r>
                 <w:rPr>
                   <w:rFonts w:ascii="Aptos" w:hAnsi="Aptos" w:eastAsia="Aptos" w:cs="Aptos"/>
@@ -8494,7 +8515,7 @@
                 <w:lang w:val="pt-BR"/>
               </w:rPr>
             </w:pPr>
-            <w:ins w:author="ARLISON GASPAR DE OLIVEIRA" w:date="2025-05-24T17:25:58.897Z" w:id="883507856">
+            <w:ins w:author="ARLISON GASPAR DE OLIVEIRA" w:date="2025-05-24T17:25:58.897Z" w:id="1001530585">
               <w:r>
                 <w:rPr>
                   <w:rFonts w:ascii="Aptos" w:hAnsi="Aptos" w:eastAsia="Aptos" w:cs="Aptos"/>
@@ -8506,7 +8527,7 @@
                 <w:t>Solicitar antes</w:t>
               </w:r>
             </w:ins>
-            <w:ins w:author="ARLISON GASPAR DE OLIVEIRA" w:date="2025-05-24T17:26:13.528Z" w:id="552922767">
+            <w:ins w:author="ARLISON GASPAR DE OLIVEIRA" w:date="2025-05-24T17:26:13.528Z" w:id="1469752273">
               <w:r>
                 <w:rPr>
                   <w:rFonts w:ascii="Aptos" w:hAnsi="Aptos" w:eastAsia="Aptos" w:cs="Aptos"/>
@@ -8524,7 +8545,8 @@
       <w:tr>
         <w:trPr>
           <w:trHeight w:val="300"/>
-          <w:ins w:author="ARLISON GASPAR DE OLIVEIRA" w:date="2025-05-24T17:26:52.313Z" w16du:dateUtc="2025-05-24T17:26:52.313Z" w:id="230289237"/>
+          <w:ins w:author="ARLISON GASPAR DE OLIVEIRA" w:date="2025-05-24T17:26:52.313Z" w16du:dateUtc="2025-05-24T17:26:52.313Z" w:id="162485962"/>
+          <w:del w:author="GUSTAVO DE OLIVEIRA REGO MORAIS" w:date="2025-05-24T19:30:33.487Z" w16du:dateUtc="2025-05-24T19:30:33.487Z" w:id="1692026276"/>
         </w:trPr>
         <w:tc>
           <w:tcPr>
@@ -8535,14 +8557,29 @@
             <w:pPr>
               <w:pStyle w:val="Normal"/>
               <w:rPr>
-                <w:rFonts w:ascii="Aptos" w:hAnsi="Aptos" w:eastAsia="Aptos" w:cs="Aptos"/>
-                <w:noProof w:val="0"/>
-                <w:sz w:val="28"/>
-                <w:szCs w:val="28"/>
-                <w:lang w:val="pt-BR"/>
-              </w:rPr>
-            </w:pPr>
-            <w:ins w:author="ARLISON GASPAR DE OLIVEIRA" w:date="2025-05-24T17:26:59.4Z" w:id="1558740472">
+                <w:del w:author="GUSTAVO DE OLIVEIRA REGO MORAIS" w:date="2025-05-24T19:30:48.014Z" w16du:dateUtc="2025-05-24T19:30:48.014Z" w:id="844114252"/>
+                <w:rFonts w:ascii="Aptos" w:hAnsi="Aptos" w:eastAsia="Aptos" w:cs="Aptos"/>
+                <w:noProof w:val="0"/>
+                <w:sz w:val="28"/>
+                <w:szCs w:val="28"/>
+                <w:lang w:val="pt-BR"/>
+              </w:rPr>
+            </w:pPr>
+            <w:ins w:author="ARLISON GASPAR DE OLIVEIRA" w:date="2025-05-24T17:26:59.4Z" w:id="1074554991">
+              <w:del w:author="GUSTAVO DE OLIVEIRA REGO MORAIS" w:date="2025-05-24T19:30:23.655Z" w:id="1136196997">
+                <w:r>
+                  <w:rPr>
+                    <w:rFonts w:ascii="Aptos" w:hAnsi="Aptos" w:eastAsia="Aptos" w:cs="Aptos"/>
+                    <w:noProof w:val="0"/>
+                    <w:sz w:val="28"/>
+                    <w:szCs w:val="28"/>
+                    <w:lang w:val="pt-BR"/>
+                  </w:rPr>
+                  <w:delText>RNF13a</w:delText>
+                </w:r>
+              </w:del>
+            </w:ins>
+            <w:ins w:author="GUSTAVO DE OLIVEIRA REGO MORAIS" w:date="2025-05-24T19:30:48.015Z" w:id="750352512">
               <w:r>
                 <w:rPr>
                   <w:rFonts w:ascii="Aptos" w:hAnsi="Aptos" w:eastAsia="Aptos" w:cs="Aptos"/>
@@ -8551,7 +8588,7 @@
                   <w:szCs w:val="28"/>
                   <w:lang w:val="pt-BR"/>
                 </w:rPr>
-                <w:t>RNF13</w:t>
+                <w:t>sas</w:t>
               </w:r>
             </w:ins>
           </w:p>
@@ -8565,14 +8602,29 @@
             <w:pPr>
               <w:pStyle w:val="Normal"/>
               <w:rPr>
-                <w:rFonts w:ascii="Aptos" w:hAnsi="Aptos" w:eastAsia="Aptos" w:cs="Aptos"/>
-                <w:noProof w:val="0"/>
-                <w:sz w:val="28"/>
-                <w:szCs w:val="28"/>
-                <w:lang w:val="pt-BR"/>
-              </w:rPr>
-            </w:pPr>
-            <w:ins w:author="ARLISON GASPAR DE OLIVEIRA" w:date="2025-05-24T17:27:07.453Z" w:id="1115046946">
+                <w:del w:author="GUSTAVO DE OLIVEIRA REGO MORAIS" w:date="2025-05-24T19:30:47.153Z" w16du:dateUtc="2025-05-24T19:30:47.153Z" w:id="1304696963"/>
+                <w:rFonts w:ascii="Aptos" w:hAnsi="Aptos" w:eastAsia="Aptos" w:cs="Aptos"/>
+                <w:noProof w:val="0"/>
+                <w:sz w:val="28"/>
+                <w:szCs w:val="28"/>
+                <w:lang w:val="pt-BR"/>
+              </w:rPr>
+            </w:pPr>
+            <w:ins w:author="ARLISON GASPAR DE OLIVEIRA" w:date="2025-05-24T17:27:07.453Z" w:id="1159107288">
+              <w:del w:author="GUSTAVO DE OLIVEIRA REGO MORAIS" w:date="2025-05-24T19:30:23.654Z" w:id="1074546011">
+                <w:r>
+                  <w:rPr>
+                    <w:rFonts w:ascii="Aptos" w:hAnsi="Aptos" w:eastAsia="Aptos" w:cs="Aptos"/>
+                    <w:noProof w:val="0"/>
+                    <w:sz w:val="28"/>
+                    <w:szCs w:val="28"/>
+                    <w:lang w:val="pt-BR"/>
+                  </w:rPr>
+                  <w:delText>Organizaçãoa</w:delText>
+                </w:r>
+              </w:del>
+            </w:ins>
+            <w:ins w:author="GUSTAVO DE OLIVEIRA REGO MORAIS" w:date="2025-05-24T19:30:47.154Z" w:id="113855627">
               <w:r>
                 <w:rPr>
                   <w:rFonts w:ascii="Aptos" w:hAnsi="Aptos" w:eastAsia="Aptos" w:cs="Aptos"/>
@@ -8581,7 +8633,7 @@
                   <w:szCs w:val="28"/>
                   <w:lang w:val="pt-BR"/>
                 </w:rPr>
-                <w:t>Organização</w:t>
+                <w:t>as</w:t>
               </w:r>
             </w:ins>
           </w:p>
@@ -8595,14 +8647,103 @@
             <w:pPr>
               <w:pStyle w:val="Normal"/>
               <w:rPr>
-                <w:rFonts w:ascii="Aptos" w:hAnsi="Aptos" w:eastAsia="Aptos" w:cs="Aptos"/>
-                <w:noProof w:val="0"/>
-                <w:sz w:val="28"/>
-                <w:szCs w:val="28"/>
-                <w:lang w:val="pt-BR"/>
-              </w:rPr>
-            </w:pPr>
-            <w:ins w:author="ARLISON GASPAR DE OLIVEIRA" w:date="2025-05-24T17:27:59.88Z" w:id="2006291688">
+                <w:del w:author="GUSTAVO DE OLIVEIRA REGO MORAIS" w:date="2025-05-24T19:30:49Z" w16du:dateUtc="2025-05-24T19:30:49Z" w:id="1097342756"/>
+                <w:rFonts w:ascii="Aptos" w:hAnsi="Aptos" w:eastAsia="Aptos" w:cs="Aptos"/>
+                <w:noProof w:val="0"/>
+                <w:sz w:val="28"/>
+                <w:szCs w:val="28"/>
+                <w:lang w:val="pt-BR"/>
+              </w:rPr>
+            </w:pPr>
+            <w:ins w:author="ARLISON GASPAR DE OLIVEIRA" w:date="2025-05-24T17:27:59.88Z" w:id="315399295">
+              <w:del w:author="GUSTAVO DE OLIVEIRA REGO MORAIS" w:date="2025-05-24T19:30:23.648Z" w:id="1568255774">
+                <w:r>
+                  <w:rPr>
+                    <w:rFonts w:ascii="Aptos" w:hAnsi="Aptos" w:eastAsia="Aptos" w:cs="Aptos"/>
+                    <w:noProof w:val="0"/>
+                    <w:sz w:val="28"/>
+                    <w:szCs w:val="28"/>
+                    <w:lang w:val="pt-BR"/>
+                  </w:rPr>
+                  <w:delText xml:space="preserve">Ao lado esquerdo será a </w:delText>
+                </w:r>
+                <w:r>
+                  <w:rPr>
+                    <w:rFonts w:ascii="Aptos" w:hAnsi="Aptos" w:eastAsia="Aptos" w:cs="Aptos"/>
+                    <w:noProof w:val="0"/>
+                    <w:sz w:val="28"/>
+                    <w:szCs w:val="28"/>
+                    <w:lang w:val="pt-BR"/>
+                  </w:rPr>
+                  <w:delText>tebela</w:delText>
+                </w:r>
+                <w:r>
+                  <w:rPr>
+                    <w:rFonts w:ascii="Aptos" w:hAnsi="Aptos" w:eastAsia="Aptos" w:cs="Aptos"/>
+                    <w:noProof w:val="0"/>
+                    <w:sz w:val="28"/>
+                    <w:szCs w:val="28"/>
+                    <w:lang w:val="pt-BR"/>
+                  </w:rPr>
+                  <w:delText xml:space="preserve"> com as </w:delText>
+                </w:r>
+                <w:r>
+                  <w:rPr>
+                    <w:rFonts w:ascii="Aptos" w:hAnsi="Aptos" w:eastAsia="Aptos" w:cs="Aptos"/>
+                    <w:noProof w:val="0"/>
+                    <w:sz w:val="28"/>
+                    <w:szCs w:val="28"/>
+                    <w:lang w:val="pt-BR"/>
+                  </w:rPr>
+                  <w:delText>peças,  e</w:delText>
+                </w:r>
+                <w:r>
+                  <w:rPr>
+                    <w:rFonts w:ascii="Aptos" w:hAnsi="Aptos" w:eastAsia="Aptos" w:cs="Aptos"/>
+                    <w:noProof w:val="0"/>
+                    <w:sz w:val="28"/>
+                    <w:szCs w:val="28"/>
+                    <w:lang w:val="pt-BR"/>
+                  </w:rPr>
+                  <w:delText xml:space="preserve"> a direita o</w:delText>
+                </w:r>
+              </w:del>
+            </w:ins>
+            <w:ins w:author="ARLISON GASPAR DE OLIVEIRA" w:date="2025-05-24T17:28:02.221Z" w:id="1706802633">
+              <w:del w:author="GUSTAVO DE OLIVEIRA REGO MORAIS" w:date="2025-05-24T19:30:23.648Z" w:id="2043320905">
+                <w:r>
+                  <w:rPr>
+                    <w:rFonts w:ascii="Aptos" w:hAnsi="Aptos" w:eastAsia="Aptos" w:cs="Aptos"/>
+                    <w:noProof w:val="0"/>
+                    <w:sz w:val="28"/>
+                    <w:szCs w:val="28"/>
+                    <w:lang w:val="pt-BR"/>
+                  </w:rPr>
+                  <w:delText xml:space="preserve"> chat</w:delText>
+                </w:r>
+                <w:r>
+                  <w:rPr>
+                    <w:rFonts w:ascii="Aptos" w:hAnsi="Aptos" w:eastAsia="Aptos" w:cs="Aptos"/>
+                    <w:noProof w:val="0"/>
+                    <w:sz w:val="28"/>
+                    <w:szCs w:val="28"/>
+                    <w:lang w:val="pt-BR"/>
+                  </w:rPr>
+                  <w:delText xml:space="preserve"> </w:delText>
+                </w:r>
+                <w:r>
+                  <w:rPr>
+                    <w:rFonts w:ascii="Aptos" w:hAnsi="Aptos" w:eastAsia="Aptos" w:cs="Aptos"/>
+                    <w:noProof w:val="0"/>
+                    <w:sz w:val="28"/>
+                    <w:szCs w:val="28"/>
+                    <w:lang w:val="pt-BR"/>
+                  </w:rPr>
+                  <w:delText>bota</w:delText>
+                </w:r>
+              </w:del>
+            </w:ins>
+            <w:ins w:author="GUSTAVO DE OLIVEIRA REGO MORAIS" w:date="2025-05-24T19:30:49Z" w:id="479944855">
               <w:r>
                 <w:rPr>
                   <w:rFonts w:ascii="Aptos" w:hAnsi="Aptos" w:eastAsia="Aptos" w:cs="Aptos"/>
@@ -8611,59 +8752,7 @@
                   <w:szCs w:val="28"/>
                   <w:lang w:val="pt-BR"/>
                 </w:rPr>
-                <w:t xml:space="preserve">Ao lado esquerdo será a </w:t>
-              </w:r>
-              <w:r>
-                <w:rPr>
-                  <w:rFonts w:ascii="Aptos" w:hAnsi="Aptos" w:eastAsia="Aptos" w:cs="Aptos"/>
-                  <w:noProof w:val="0"/>
-                  <w:sz w:val="28"/>
-                  <w:szCs w:val="28"/>
-                  <w:lang w:val="pt-BR"/>
-                </w:rPr>
-                <w:t>tebela</w:t>
-              </w:r>
-              <w:r>
-                <w:rPr>
-                  <w:rFonts w:ascii="Aptos" w:hAnsi="Aptos" w:eastAsia="Aptos" w:cs="Aptos"/>
-                  <w:noProof w:val="0"/>
-                  <w:sz w:val="28"/>
-                  <w:szCs w:val="28"/>
-                  <w:lang w:val="pt-BR"/>
-                </w:rPr>
-                <w:t xml:space="preserve"> com as </w:t>
-              </w:r>
-              <w:r>
-                <w:rPr>
-                  <w:rFonts w:ascii="Aptos" w:hAnsi="Aptos" w:eastAsia="Aptos" w:cs="Aptos"/>
-                  <w:noProof w:val="0"/>
-                  <w:sz w:val="28"/>
-                  <w:szCs w:val="28"/>
-                  <w:lang w:val="pt-BR"/>
-                </w:rPr>
-                <w:t>peças,  e</w:t>
-              </w:r>
-              <w:r>
-                <w:rPr>
-                  <w:rFonts w:ascii="Aptos" w:hAnsi="Aptos" w:eastAsia="Aptos" w:cs="Aptos"/>
-                  <w:noProof w:val="0"/>
-                  <w:sz w:val="28"/>
-                  <w:szCs w:val="28"/>
-                  <w:lang w:val="pt-BR"/>
-                </w:rPr>
-                <w:t xml:space="preserve"> a direita o</w:t>
-              </w:r>
-            </w:ins>
-            <w:ins w:author="ARLISON GASPAR DE OLIVEIRA" w:date="2025-05-24T17:28:02.221Z" w:id="1563768224">
-              <w:r>
-                <w:rPr>
-                  <w:rFonts w:ascii="Aptos" w:hAnsi="Aptos" w:eastAsia="Aptos" w:cs="Aptos"/>
-                  <w:noProof w:val="0"/>
-                  <w:sz w:val="28"/>
-                  <w:szCs w:val="28"/>
-                  <w:lang w:val="pt-BR"/>
-                </w:rPr>
-                <w:t xml:space="preserve"> chat bot</w:t>
+                <w:t>sas</w:t>
               </w:r>
             </w:ins>
           </w:p>
@@ -8684,7 +8773,7 @@
     <w:p>
       <w:pPr>
         <w:rPr>
-          <w:del w:author="GUSTAVO DE OLIVEIRA REGO MORAIS" w:date="2025-05-24T17:11:22.613Z" w16du:dateUtc="2025-05-24T17:11:22.613Z" w:id="1733813010"/>
+          <w:del w:author="GUSTAVO DE OLIVEIRA REGO MORAIS" w:date="2025-05-24T17:11:22.613Z" w16du:dateUtc="2025-05-24T17:11:22.613Z" w:id="2036542581"/>
           <w:rFonts w:ascii="Aptos" w:hAnsi="Aptos" w:eastAsia="Aptos" w:cs="Aptos"/>
           <w:noProof w:val="0"/>
           <w:sz w:val="28"/>
@@ -8708,7 +8797,7 @@
       <w:pPr>
         <w:pStyle w:val="Normal"/>
         <w:rPr>
-          <w:del w:author="GUSTAVO DE OLIVEIRA REGO MORAIS" w:date="2025-05-24T17:11:22.141Z" w16du:dateUtc="2025-05-24T17:11:22.141Z" w:id="998782872"/>
+          <w:del w:author="GUSTAVO DE OLIVEIRA REGO MORAIS" w:date="2025-05-24T17:11:22.141Z" w16du:dateUtc="2025-05-24T17:11:22.141Z" w:id="1051650373"/>
           <w:rFonts w:ascii="Aptos" w:hAnsi="Aptos" w:eastAsia="Aptos" w:cs="Aptos"/>
           <w:noProof w:val="0"/>
           <w:sz w:val="28"/>
@@ -8726,7 +8815,7 @@
           <w:sz w:val="28"/>
           <w:szCs w:val="28"/>
           <w:lang w:val="pt-BR"/>
-          <w:rPrChange w:author="ARLISON GASPAR DE OLIVEIRA" w:date="2025-05-22T16:30:52.568Z" w:id="516970952">
+          <w:rPrChange w:author="ARLISON GASPAR DE OLIVEIRA" w:date="2025-05-22T16:30:52.568Z" w:id="1983349495">
             <w:rPr>
               <w:b w:val="1"/>
               <w:bCs w:val="1"/>

</xml_diff>

<commit_message>
Alterando arquivos de entrevista
Alterando novamente os arquivos de entrevista.
</commit_message>
<xml_diff>
--- a/Documentos/Entrevista MPC.docx
+++ b/Documentos/Entrevista MPC.docx
@@ -151,7 +151,7 @@
         </w:rPr>
         <w:t xml:space="preserve">Data: </w:t>
       </w:r>
-      <w:ins w:author="GUSTAVO DE OLIVEIRA REGO MORAIS" w:date="2025-05-23T20:53:34.658Z" w:id="1649535832">
+      <w:ins w:author="GUSTAVO DE OLIVEIRA REGO MORAIS" w:date="2025-05-23T20:53:34.658Z" w:id="617244435">
         <w:r>
           <w:rPr>
             <w:rFonts w:ascii="Aptos" w:hAnsi="Aptos" w:eastAsia="Aptos" w:cs="Aptos"/>
@@ -163,7 +163,7 @@
           <w:t>23</w:t>
         </w:r>
       </w:ins>
-      <w:del w:author="GUSTAVO DE OLIVEIRA REGO MORAIS" w:date="2025-05-23T20:53:33.393Z" w:id="608099897">
+      <w:del w:author="GUSTAVO DE OLIVEIRA REGO MORAIS" w:date="2025-05-23T20:53:33.393Z" w:id="1803612850">
         <w:r>
           <w:rPr>
             <w:rFonts w:ascii="Aptos" w:hAnsi="Aptos" w:eastAsia="Aptos" w:cs="Aptos"/>
@@ -185,7 +185,7 @@
         </w:rPr>
         <w:t xml:space="preserve"> / </w:t>
       </w:r>
-      <w:ins w:author="GUSTAVO DE OLIVEIRA REGO MORAIS" w:date="2025-05-23T20:53:38.662Z" w:id="1101425748">
+      <w:ins w:author="GUSTAVO DE OLIVEIRA REGO MORAIS" w:date="2025-05-23T20:53:38.662Z" w:id="237849686">
         <w:r>
           <w:rPr>
             <w:rFonts w:ascii="Aptos" w:hAnsi="Aptos" w:eastAsia="Aptos" w:cs="Aptos"/>
@@ -197,7 +197,7 @@
           <w:t xml:space="preserve">05 </w:t>
         </w:r>
       </w:ins>
-      <w:del w:author="GUSTAVO DE OLIVEIRA REGO MORAIS" w:date="2025-05-23T20:53:37.303Z" w:id="1792414203">
+      <w:del w:author="GUSTAVO DE OLIVEIRA REGO MORAIS" w:date="2025-05-23T20:53:37.303Z" w:id="1284754422">
         <w:r>
           <w:rPr>
             <w:rFonts w:ascii="Aptos" w:hAnsi="Aptos" w:eastAsia="Aptos" w:cs="Aptos"/>
@@ -219,7 +219,7 @@
         </w:rPr>
         <w:t xml:space="preserve"> / </w:t>
       </w:r>
-      <w:del w:author="GUSTAVO DE OLIVEIRA REGO MORAIS" w:date="2025-05-23T20:53:43.217Z" w:id="1787775868">
+      <w:del w:author="GUSTAVO DE OLIVEIRA REGO MORAIS" w:date="2025-05-23T20:53:43.217Z" w:id="1125878457">
         <w:r>
           <w:rPr>
             <w:rFonts w:ascii="Aptos" w:hAnsi="Aptos" w:eastAsia="Aptos" w:cs="Aptos"/>
@@ -231,7 +231,7 @@
           <w:delText xml:space="preserve">_____ </w:delText>
         </w:r>
       </w:del>
-      <w:ins w:author="GUSTAVO DE OLIVEIRA REGO MORAIS" w:date="2025-05-23T20:53:43.807Z" w:id="342182631">
+      <w:ins w:author="GUSTAVO DE OLIVEIRA REGO MORAIS" w:date="2025-05-23T20:53:43.807Z" w:id="433338392">
         <w:r>
           <w:rPr>
             <w:rFonts w:ascii="Aptos" w:hAnsi="Aptos" w:eastAsia="Aptos" w:cs="Aptos"/>
@@ -264,7 +264,7 @@
         </w:rPr>
         <w:t>Entrevistador</w:t>
       </w:r>
-      <w:ins w:author="GUSTAVO DE OLIVEIRA REGO MORAIS" w:date="2025-05-23T01:55:38.711Z" w:id="376170326">
+      <w:ins w:author="GUSTAVO DE OLIVEIRA REGO MORAIS" w:date="2025-05-23T01:55:38.711Z" w:id="387615824">
         <w:r>
           <w:rPr>
             <w:rFonts w:ascii="Aptos" w:hAnsi="Aptos" w:eastAsia="Aptos" w:cs="Aptos"/>
@@ -296,7 +296,7 @@
         </w:rPr>
         <w:t xml:space="preserve"> </w:t>
       </w:r>
-      <w:ins w:author="GUSTAVO DE OLIVEIRA REGO MORAIS" w:date="2025-05-23T20:36:55.23Z" w:id="15011247">
+      <w:ins w:author="GUSTAVO DE OLIVEIRA REGO MORAIS" w:date="2025-05-23T20:36:55.23Z" w:id="1700402608">
         <w:r>
           <w:rPr>
             <w:rFonts w:ascii="Aptos" w:hAnsi="Aptos" w:eastAsia="Aptos" w:cs="Aptos"/>
@@ -318,7 +318,7 @@
           <w:t xml:space="preserve"> Gabriel Santos Barros, Gustavo de Oliveira, Ítalo Francisco e </w:t>
         </w:r>
       </w:ins>
-      <w:ins w:author="GUSTAVO DE OLIVEIRA REGO MORAIS" w:date="2025-05-23T20:37:11.879Z" w:id="328083940">
+      <w:ins w:author="GUSTAVO DE OLIVEIRA REGO MORAIS" w:date="2025-05-23T20:37:11.879Z" w:id="1557622337">
         <w:r>
           <w:rPr>
             <w:rFonts w:ascii="Aptos" w:hAnsi="Aptos" w:eastAsia="Aptos" w:cs="Aptos"/>
@@ -351,7 +351,7 @@
         </w:rPr>
         <w:t>Responsável (PO):</w:t>
       </w:r>
-      <w:ins w:author="GUSTAVO DE OLIVEIRA REGO MORAIS" w:date="2025-05-23T20:45:28.732Z" w:id="2125265801">
+      <w:ins w:author="GUSTAVO DE OLIVEIRA REGO MORAIS" w:date="2025-05-23T20:45:28.732Z" w:id="777317197">
         <w:r>
           <w:rPr>
             <w:rFonts w:ascii="Aptos" w:hAnsi="Aptos" w:eastAsia="Aptos" w:cs="Aptos"/>
@@ -383,7 +383,7 @@
           <w:t xml:space="preserve"> Gaspar de Oliveira</w:t>
         </w:r>
       </w:ins>
-      <w:del w:author="GUSTAVO DE OLIVEIRA REGO MORAIS" w:date="2025-05-23T20:45:06.606Z" w:id="1291799916">
+      <w:del w:author="GUSTAVO DE OLIVEIRA REGO MORAIS" w:date="2025-05-23T20:45:06.606Z" w:id="228617950">
         <w:r>
           <w:rPr>
             <w:rFonts w:ascii="Aptos" w:hAnsi="Aptos" w:eastAsia="Aptos" w:cs="Aptos"/>
@@ -643,7 +643,7 @@
         </w:rPr>
         <w:t xml:space="preserve"> de forma eficaz</w:t>
       </w:r>
-      <w:ins w:author="JOAO PEDRO MIRANDA SOUSA" w:date="2025-05-23T22:56:48.226Z" w:id="1017340485">
+      <w:ins w:author="JOAO PEDRO MIRANDA SOUSA" w:date="2025-05-23T22:56:48.226Z" w:id="1880026438">
         <w:r>
           <w:rPr>
             <w:rFonts w:ascii="Aptos" w:hAnsi="Aptos" w:eastAsia="Aptos" w:cs="Aptos"/>
@@ -758,7 +758,7 @@
         </w:rPr>
         <w:t>cadastra</w:t>
       </w:r>
-      <w:ins w:author="JOAO PEDRO MIRANDA SOUSA" w:date="2025-05-23T22:56:58.798Z" w:id="407786175">
+      <w:ins w:author="JOAO PEDRO MIRANDA SOUSA" w:date="2025-05-23T22:56:58.798Z" w:id="2091776388">
         <w:r>
           <w:rPr>
             <w:rFonts w:ascii="Aptos" w:hAnsi="Aptos" w:eastAsia="Aptos" w:cs="Aptos"/>
@@ -993,7 +993,7 @@
         </w:rPr>
         <w:t>Diferente de outras, terá suporte de uma IA para sugestões de peças de acordo com que o usuário quer com gasto disponível para ele</w:t>
       </w:r>
-      <w:ins w:author="JOAO PEDRO MIRANDA SOUSA" w:date="2025-05-23T22:57:58.519Z" w:id="666040721">
+      <w:ins w:author="JOAO PEDRO MIRANDA SOUSA" w:date="2025-05-23T22:57:58.519Z" w:id="1729693702">
         <w:r>
           <w:rPr>
             <w:rFonts w:ascii="Aptos" w:hAnsi="Aptos" w:eastAsia="Aptos" w:cs="Aptos"/>
@@ -1005,7 +1005,7 @@
           <w:t>, levando em consideração</w:t>
         </w:r>
       </w:ins>
-      <w:ins w:author="JOAO PEDRO MIRANDA SOUSA" w:date="2025-05-23T22:58:43.557Z" w:id="622242603">
+      <w:ins w:author="JOAO PEDRO MIRANDA SOUSA" w:date="2025-05-23T22:58:43.557Z" w:id="596418957">
         <w:r>
           <w:rPr>
             <w:rFonts w:ascii="Aptos" w:hAnsi="Aptos" w:eastAsia="Aptos" w:cs="Aptos"/>
@@ -1047,7 +1047,7 @@
           <w:t xml:space="preserve"> por exem</w:t>
         </w:r>
       </w:ins>
-      <w:ins w:author="JOAO PEDRO MIRANDA SOUSA" w:date="2025-05-23T22:59:00.368Z" w:id="287655656">
+      <w:ins w:author="JOAO PEDRO MIRANDA SOUSA" w:date="2025-05-23T22:59:00.368Z" w:id="579283338">
         <w:r>
           <w:rPr>
             <w:rFonts w:ascii="Aptos" w:hAnsi="Aptos" w:eastAsia="Aptos" w:cs="Aptos"/>
@@ -1059,7 +1059,7 @@
           <w:t>plo</w:t>
         </w:r>
       </w:ins>
-      <w:ins w:author="JOAO PEDRO MIRANDA SOUSA" w:date="2025-05-23T22:58:43.557Z" w:id="190619829">
+      <w:ins w:author="JOAO PEDRO MIRANDA SOUSA" w:date="2025-05-23T22:58:43.557Z" w:id="1175756670">
         <w:r>
           <w:rPr>
             <w:rFonts w:ascii="Aptos" w:hAnsi="Aptos" w:eastAsia="Aptos" w:cs="Aptos"/>
@@ -1344,7 +1344,7 @@
         </w:rPr>
         <w:t xml:space="preserve">em </w:t>
       </w:r>
-      <w:del w:author="JOAO PEDRO MIRANDA SOUSA" w:date="2025-05-23T23:00:31.249Z" w:id="761943183">
+      <w:del w:author="JOAO PEDRO MIRANDA SOUSA" w:date="2025-05-23T23:00:31.249Z" w:id="1051842943">
         <w:r>
           <w:rPr>
             <w:rFonts w:ascii="Aptos" w:hAnsi="Aptos" w:eastAsia="Aptos" w:cs="Aptos"/>
@@ -1396,7 +1396,7 @@
         </w:rPr>
         <w:t xml:space="preserve"> compatibilidade entre as peças ou informar que o valor </w:t>
       </w:r>
-      <w:ins w:author="JOAO PEDRO MIRANDA SOUSA" w:date="2025-05-23T23:01:03.811Z" w:id="568760491">
+      <w:ins w:author="JOAO PEDRO MIRANDA SOUSA" w:date="2025-05-23T23:01:03.811Z" w:id="1369020052">
         <w:r>
           <w:rPr>
             <w:rFonts w:ascii="Aptos" w:hAnsi="Aptos" w:eastAsia="Aptos" w:cs="Aptos"/>
@@ -1408,7 +1408,7 @@
           <w:t xml:space="preserve">a ser </w:t>
         </w:r>
       </w:ins>
-      <w:del w:author="JOAO PEDRO MIRANDA SOUSA" w:date="2025-05-23T23:00:59.298Z" w:id="1842231357">
+      <w:del w:author="JOAO PEDRO MIRANDA SOUSA" w:date="2025-05-23T23:00:59.298Z" w:id="1282845075">
         <w:r>
           <w:rPr>
             <w:rFonts w:ascii="Aptos" w:hAnsi="Aptos" w:eastAsia="Aptos" w:cs="Aptos"/>
@@ -1430,7 +1430,7 @@
         </w:rPr>
         <w:t xml:space="preserve">gasto </w:t>
       </w:r>
-      <w:ins w:author="JOAO PEDRO MIRANDA SOUSA" w:date="2025-05-23T23:01:11.987Z" w:id="194710792">
+      <w:ins w:author="JOAO PEDRO MIRANDA SOUSA" w:date="2025-05-23T23:01:11.987Z" w:id="849522451">
         <w:r>
           <w:rPr>
             <w:rFonts w:ascii="Aptos" w:hAnsi="Aptos" w:eastAsia="Aptos" w:cs="Aptos"/>
@@ -1462,7 +1462,7 @@
         </w:rPr>
         <w:t>ente para atender as necessidades</w:t>
       </w:r>
-      <w:ins w:author="GUSTAVO DE OLIVEIRA REGO MORAIS" w:date="2025-05-23T20:35:05.862Z" w:id="526987571">
+      <w:ins w:author="GUSTAVO DE OLIVEIRA REGO MORAIS" w:date="2025-05-23T20:35:05.862Z" w:id="14300376">
         <w:r>
           <w:rPr>
             <w:rFonts w:ascii="Aptos" w:hAnsi="Aptos" w:eastAsia="Aptos" w:cs="Aptos"/>
@@ -1474,7 +1474,7 @@
           <w:t>.</w:t>
         </w:r>
       </w:ins>
-      <w:ins w:author="ARLISON GASPAR DE OLIVEIRA" w:date="2025-05-24T17:23:42.79Z" w:id="1178728025">
+      <w:ins w:author="ARLISON GASPAR DE OLIVEIRA" w:date="2025-05-24T17:23:42.79Z" w:id="612557209">
         <w:r>
           <w:rPr>
             <w:rFonts w:ascii="Aptos" w:hAnsi="Aptos" w:eastAsia="Aptos" w:cs="Aptos"/>
@@ -1496,7 +1496,7 @@
           <w:t>bot</w:t>
         </w:r>
       </w:ins>
-      <w:ins w:author="ARLISON GASPAR DE OLIVEIRA" w:date="2025-05-24T17:24:04.987Z" w:id="1240513631">
+      <w:ins w:author="ARLISON GASPAR DE OLIVEIRA" w:date="2025-05-24T17:24:04.987Z" w:id="1525090874">
         <w:r>
           <w:rPr>
             <w:rFonts w:ascii="Aptos" w:hAnsi="Aptos" w:eastAsia="Aptos" w:cs="Aptos"/>
@@ -1561,7 +1561,7 @@
         </w:rPr>
         <w:t>Será tanto manual quanto automático</w:t>
       </w:r>
-      <w:ins w:author="GUSTAVO DE OLIVEIRA REGO MORAIS" w:date="2025-05-23T20:35:03.306Z" w:id="1914701610">
+      <w:ins w:author="GUSTAVO DE OLIVEIRA REGO MORAIS" w:date="2025-05-23T20:35:03.306Z" w:id="2133139537">
         <w:r>
           <w:rPr>
             <w:rFonts w:ascii="Aptos" w:hAnsi="Aptos" w:eastAsia="Aptos" w:cs="Aptos"/>
@@ -1676,7 +1676,7 @@
         </w:rPr>
         <w:t xml:space="preserve"> mas não compartilhar</w:t>
       </w:r>
-      <w:ins w:author="GUSTAVO DE OLIVEIRA REGO MORAIS" w:date="2025-05-23T21:03:45.711Z" w:id="1302086482">
+      <w:ins w:author="GUSTAVO DE OLIVEIRA REGO MORAIS" w:date="2025-05-23T21:03:45.711Z" w:id="723695109">
         <w:r>
           <w:rPr>
             <w:rFonts w:ascii="Aptos" w:hAnsi="Aptos" w:eastAsia="Aptos" w:cs="Aptos"/>
@@ -1741,7 +1741,7 @@
         </w:rPr>
         <w:t xml:space="preserve">Sim, </w:t>
       </w:r>
-      <w:del w:author="GUSTAVO DE OLIVEIRA REGO MORAIS" w:date="2025-05-23T20:44:14.785Z" w:id="1391141812">
+      <w:del w:author="GUSTAVO DE OLIVEIRA REGO MORAIS" w:date="2025-05-23T20:44:14.785Z" w:id="1407842637">
         <w:r>
           <w:rPr>
             <w:rFonts w:ascii="Aptos" w:hAnsi="Aptos" w:eastAsia="Aptos" w:cs="Aptos"/>
@@ -1753,7 +1753,7 @@
           <w:delText>ira</w:delText>
         </w:r>
       </w:del>
-      <w:ins w:author="GUSTAVO DE OLIVEIRA REGO MORAIS" w:date="2025-05-23T20:44:14.785Z" w:id="1368896427">
+      <w:ins w:author="GUSTAVO DE OLIVEIRA REGO MORAIS" w:date="2025-05-23T20:44:14.785Z" w:id="1140129437">
         <w:r>
           <w:rPr>
             <w:rFonts w:ascii="Aptos" w:hAnsi="Aptos" w:eastAsia="Aptos" w:cs="Aptos"/>
@@ -1775,7 +1775,7 @@
         </w:rPr>
         <w:t xml:space="preserve"> </w:t>
       </w:r>
-      <w:del w:author="ARLISON GASPAR DE OLIVEIRA" w:date="2025-05-22T17:12:56.009Z" w:id="1306155581">
+      <w:del w:author="ARLISON GASPAR DE OLIVEIRA" w:date="2025-05-22T17:12:56.009Z" w:id="360197635">
         <w:r>
           <w:rPr>
             <w:rFonts w:ascii="Aptos" w:hAnsi="Aptos" w:eastAsia="Aptos" w:cs="Aptos"/>
@@ -1787,7 +1787,7 @@
           <w:delText>fonecer</w:delText>
         </w:r>
       </w:del>
-      <w:ins w:author="ARLISON GASPAR DE OLIVEIRA" w:date="2025-05-22T17:12:56.009Z" w:id="269592578">
+      <w:ins w:author="ARLISON GASPAR DE OLIVEIRA" w:date="2025-05-22T17:12:56.009Z" w:id="1894374732">
         <w:r>
           <w:rPr>
             <w:rFonts w:ascii="Aptos" w:hAnsi="Aptos" w:eastAsia="Aptos" w:cs="Aptos"/>
@@ -1872,7 +1872,7 @@
         </w:rPr>
         <w:t xml:space="preserve">Sim, </w:t>
       </w:r>
-      <w:del w:author="ITALO FRANCISCO ALMEIDA DE OLIVEIRA" w:date="2025-05-23T18:22:35.293Z" w:id="452435772">
+      <w:del w:author="ITALO FRANCISCO ALMEIDA DE OLIVEIRA" w:date="2025-05-23T18:22:35.293Z" w:id="2056057433">
         <w:r>
           <w:rPr>
             <w:rFonts w:ascii="Aptos" w:hAnsi="Aptos" w:eastAsia="Aptos" w:cs="Aptos"/>
@@ -1884,7 +1884,7 @@
           <w:delText>havera</w:delText>
         </w:r>
       </w:del>
-      <w:ins w:author="ITALO FRANCISCO ALMEIDA DE OLIVEIRA" w:date="2025-05-23T18:22:35.294Z" w:id="1163287709">
+      <w:ins w:author="ITALO FRANCISCO ALMEIDA DE OLIVEIRA" w:date="2025-05-23T18:22:35.294Z" w:id="1841575632">
         <w:r>
           <w:rPr>
             <w:rFonts w:ascii="Aptos" w:hAnsi="Aptos" w:eastAsia="Aptos" w:cs="Aptos"/>
@@ -1906,7 +1906,7 @@
         </w:rPr>
         <w:t xml:space="preserve"> </w:t>
       </w:r>
-      <w:del w:author="ARLISON GASPAR DE OLIVEIRA" w:date="2025-05-22T17:12:59.615Z" w:id="443398267">
+      <w:del w:author="ARLISON GASPAR DE OLIVEIRA" w:date="2025-05-22T17:12:59.615Z" w:id="1206545544">
         <w:r>
           <w:rPr>
             <w:rFonts w:ascii="Aptos" w:hAnsi="Aptos" w:eastAsia="Aptos" w:cs="Aptos"/>
@@ -1918,7 +1918,7 @@
           <w:delText>nessecidade</w:delText>
         </w:r>
       </w:del>
-      <w:ins w:author="ARLISON GASPAR DE OLIVEIRA" w:date="2025-05-22T17:12:59.616Z" w:id="1250441960">
+      <w:ins w:author="ARLISON GASPAR DE OLIVEIRA" w:date="2025-05-22T17:12:59.616Z" w:id="1649301319">
         <w:r>
           <w:rPr>
             <w:rFonts w:ascii="Aptos" w:hAnsi="Aptos" w:eastAsia="Aptos" w:cs="Aptos"/>
@@ -1950,7 +1950,7 @@
         </w:rPr>
         <w:t xml:space="preserve">alvar </w:t>
       </w:r>
-      <w:ins w:author="GUSTAVO DE OLIVEIRA REGO MORAIS" w:date="2025-05-23T21:04:04.654Z" w:id="910100770">
+      <w:ins w:author="GUSTAVO DE OLIVEIRA REGO MORAIS" w:date="2025-05-23T21:04:04.654Z" w:id="1693564178">
         <w:r>
           <w:rPr>
             <w:rFonts w:ascii="Aptos" w:hAnsi="Aptos" w:eastAsia="Aptos" w:cs="Aptos"/>
@@ -1972,7 +1972,7 @@
         </w:rPr>
         <w:t>m</w:t>
       </w:r>
-      <w:ins w:author="GUSTAVO DE OLIVEIRA REGO MORAIS" w:date="2025-05-23T21:04:06.639Z" w:id="2025198538">
+      <w:ins w:author="GUSTAVO DE OLIVEIRA REGO MORAIS" w:date="2025-05-23T21:04:06.639Z" w:id="30607984">
         <w:r>
           <w:rPr>
             <w:rFonts w:ascii="Aptos" w:hAnsi="Aptos" w:eastAsia="Aptos" w:cs="Aptos"/>
@@ -1984,7 +1984,7 @@
           <w:t>o</w:t>
         </w:r>
       </w:ins>
-      <w:del w:author="GUSTAVO DE OLIVEIRA REGO MORAIS" w:date="2025-05-23T21:04:06.343Z" w:id="868655574">
+      <w:del w:author="GUSTAVO DE OLIVEIRA REGO MORAIS" w:date="2025-05-23T21:04:06.343Z" w:id="212288833">
         <w:r>
           <w:rPr>
             <w:rFonts w:ascii="Aptos" w:hAnsi="Aptos" w:eastAsia="Aptos" w:cs="Aptos"/>
@@ -2036,7 +2036,7 @@
         </w:rPr>
         <w:t xml:space="preserve"> do </w:t>
       </w:r>
-      <w:del w:author="ITALO FRANCISCO ALMEIDA DE OLIVEIRA" w:date="2025-05-23T18:23:17.201Z" w:id="674393084">
+      <w:del w:author="ITALO FRANCISCO ALMEIDA DE OLIVEIRA" w:date="2025-05-23T18:23:17.201Z" w:id="1472362162">
         <w:r>
           <w:rPr>
             <w:rFonts w:ascii="Aptos" w:hAnsi="Aptos" w:eastAsia="Aptos" w:cs="Aptos"/>
@@ -2058,7 +2058,7 @@
           <w:delText>suario</w:delText>
         </w:r>
       </w:del>
-      <w:ins w:author="ITALO FRANCISCO ALMEIDA DE OLIVEIRA" w:date="2025-05-23T18:23:17.201Z" w:id="209537764">
+      <w:ins w:author="ITALO FRANCISCO ALMEIDA DE OLIVEIRA" w:date="2025-05-23T18:23:17.201Z" w:id="1131501465">
         <w:r>
           <w:rPr>
             <w:rFonts w:ascii="Aptos" w:hAnsi="Aptos" w:eastAsia="Aptos" w:cs="Aptos"/>
@@ -2100,7 +2100,7 @@
         </w:rPr>
         <w:t xml:space="preserve"> de </w:t>
       </w:r>
-      <w:del w:author="ITALO FRANCISCO ALMEIDA DE OLIVEIRA" w:date="2025-05-23T18:23:34.959Z" w:id="1689287875">
+      <w:del w:author="ITALO FRANCISCO ALMEIDA DE OLIVEIRA" w:date="2025-05-23T18:23:34.959Z" w:id="383871379">
         <w:r>
           <w:rPr>
             <w:rFonts w:ascii="Aptos" w:hAnsi="Aptos" w:eastAsia="Aptos" w:cs="Aptos"/>
@@ -2132,7 +2132,7 @@
           <w:delText>es</w:delText>
         </w:r>
       </w:del>
-      <w:ins w:author="ITALO FRANCISCO ALMEIDA DE OLIVEIRA" w:date="2025-05-23T18:23:34.959Z" w:id="573539051">
+      <w:ins w:author="ITALO FRANCISCO ALMEIDA DE OLIVEIRA" w:date="2025-05-23T18:23:34.959Z" w:id="247315667">
         <w:r>
           <w:rPr>
             <w:rFonts w:ascii="Aptos" w:hAnsi="Aptos" w:eastAsia="Aptos" w:cs="Aptos"/>
@@ -2154,7 +2154,7 @@
         </w:rPr>
         <w:t xml:space="preserve"> pelo </w:t>
       </w:r>
-      <w:del w:author="ITALO FRANCISCO ALMEIDA DE OLIVEIRA" w:date="2025-05-23T18:23:39.928Z" w:id="1197109721">
+      <w:del w:author="ITALO FRANCISCO ALMEIDA DE OLIVEIRA" w:date="2025-05-23T18:23:39.928Z" w:id="724460089">
         <w:r>
           <w:rPr>
             <w:rFonts w:ascii="Aptos" w:hAnsi="Aptos" w:eastAsia="Aptos" w:cs="Aptos"/>
@@ -2166,7 +2166,7 @@
           <w:delText>email</w:delText>
         </w:r>
       </w:del>
-      <w:ins w:author="ITALO FRANCISCO ALMEIDA DE OLIVEIRA" w:date="2025-05-23T18:23:39.928Z" w:id="1472754885">
+      <w:ins w:author="ITALO FRANCISCO ALMEIDA DE OLIVEIRA" w:date="2025-05-23T18:23:39.928Z" w:id="808310451">
         <w:r>
           <w:rPr>
             <w:rFonts w:ascii="Aptos" w:hAnsi="Aptos" w:eastAsia="Aptos" w:cs="Aptos"/>
@@ -2198,7 +2198,7 @@
         </w:rPr>
         <w:t xml:space="preserve"> ou contato fornecido no cadastro</w:t>
       </w:r>
-      <w:ins w:author="GUSTAVO DE OLIVEIRA REGO MORAIS" w:date="2025-05-23T20:35:37.155Z" w:id="45668943">
+      <w:ins w:author="GUSTAVO DE OLIVEIRA REGO MORAIS" w:date="2025-05-23T20:35:37.155Z" w:id="677197036">
         <w:r>
           <w:rPr>
             <w:rFonts w:ascii="Aptos" w:hAnsi="Aptos" w:eastAsia="Aptos" w:cs="Aptos"/>
@@ -2303,7 +2303,7 @@
         </w:rPr>
         <w:t xml:space="preserve">Os maiores gastos serão focados nas peças mais necessárias e </w:t>
       </w:r>
-      <w:ins w:author="GUSTAVO DE OLIVEIRA REGO MORAIS" w:date="2025-05-23T20:44:06.739Z" w:id="171565537">
+      <w:ins w:author="GUSTAVO DE OLIVEIRA REGO MORAIS" w:date="2025-05-23T20:44:06.739Z" w:id="1746565100">
         <w:r>
           <w:rPr>
             <w:rFonts w:ascii="Aptos" w:hAnsi="Aptos" w:eastAsia="Aptos" w:cs="Aptos"/>
@@ -2315,7 +2315,7 @@
           <w:t>enssenciais</w:t>
         </w:r>
       </w:ins>
-      <w:del w:author="GUSTAVO DE OLIVEIRA REGO MORAIS" w:date="2025-05-23T20:44:01.534Z" w:id="487561475">
+      <w:del w:author="GUSTAVO DE OLIVEIRA REGO MORAIS" w:date="2025-05-23T20:44:01.534Z" w:id="29485486">
         <w:r>
           <w:rPr>
             <w:rFonts w:ascii="Aptos" w:hAnsi="Aptos" w:eastAsia="Aptos" w:cs="Aptos"/>
@@ -2337,7 +2337,7 @@
         </w:rPr>
         <w:t xml:space="preserve"> de acordo com a necessidade do usuário</w:t>
       </w:r>
-      <w:ins w:author="GUSTAVO DE OLIVEIRA REGO MORAIS" w:date="2025-05-23T20:35:33.875Z" w:id="1800910854">
+      <w:ins w:author="GUSTAVO DE OLIVEIRA REGO MORAIS" w:date="2025-05-23T20:35:33.875Z" w:id="496110161">
         <w:r>
           <w:rPr>
             <w:rFonts w:ascii="Aptos" w:hAnsi="Aptos" w:eastAsia="Aptos" w:cs="Aptos"/>
@@ -2410,7 +2410,7 @@
         </w:rPr>
         <w:t>ir</w:t>
       </w:r>
-      <w:ins w:author="GUSTAVO DE OLIVEIRA REGO MORAIS" w:date="2025-05-23T01:55:05.192Z" w:id="1811927581">
+      <w:ins w:author="GUSTAVO DE OLIVEIRA REGO MORAIS" w:date="2025-05-23T01:55:05.192Z" w:id="1355378006">
         <w:r>
           <w:rPr>
             <w:rFonts w:ascii="Aptos" w:hAnsi="Aptos" w:eastAsia="Aptos" w:cs="Aptos"/>
@@ -2422,7 +2422,7 @@
           <w:t>á</w:t>
         </w:r>
       </w:ins>
-      <w:ins w:author="GUSTAVO DE OLIVEIRA REGO MORAIS" w:date="2025-05-23T20:30:03.777Z" w:id="1238754000">
+      <w:ins w:author="GUSTAVO DE OLIVEIRA REGO MORAIS" w:date="2025-05-23T20:30:03.777Z" w:id="661355143">
         <w:r>
           <w:rPr>
             <w:rFonts w:ascii="Aptos" w:hAnsi="Aptos" w:eastAsia="Aptos" w:cs="Aptos"/>
@@ -2434,7 +2434,7 @@
           <w:t xml:space="preserve"> </w:t>
         </w:r>
       </w:ins>
-      <w:del w:author="GUSTAVO DE OLIVEIRA REGO MORAIS" w:date="2025-05-23T01:55:03.854Z" w:id="1245700598">
+      <w:del w:author="GUSTAVO DE OLIVEIRA REGO MORAIS" w:date="2025-05-23T01:55:03.854Z" w:id="238875399">
         <w:r>
           <w:rPr>
             <w:rFonts w:ascii="Aptos" w:hAnsi="Aptos" w:eastAsia="Aptos" w:cs="Aptos"/>
@@ -2486,7 +2486,7 @@
         </w:rPr>
         <w:t>idade</w:t>
       </w:r>
-      <w:ins w:author="JOAO PEDRO MIRANDA SOUSA" w:date="2025-05-23T23:07:17.955Z" w:id="177613260">
+      <w:ins w:author="JOAO PEDRO MIRANDA SOUSA" w:date="2025-05-23T23:07:17.955Z" w:id="1021260488">
         <w:r>
           <w:rPr>
             <w:rFonts w:ascii="Aptos" w:hAnsi="Aptos" w:eastAsia="Aptos" w:cs="Aptos"/>
@@ -2518,7 +2518,7 @@
         </w:rPr>
         <w:t>por</w:t>
       </w:r>
-      <w:ins w:author="GUSTAVO DE OLIVEIRA REGO MORAIS" w:date="2025-05-23T01:55:19.32Z" w:id="16751753">
+      <w:ins w:author="GUSTAVO DE OLIVEIRA REGO MORAIS" w:date="2025-05-23T01:55:19.32Z" w:id="907191488">
         <w:r>
           <w:rPr>
             <w:rFonts w:ascii="Aptos" w:hAnsi="Aptos" w:eastAsia="Aptos" w:cs="Aptos"/>
@@ -2530,7 +2530,7 @@
           <w:t>é</w:t>
         </w:r>
       </w:ins>
-      <w:del w:author="GUSTAVO DE OLIVEIRA REGO MORAIS" w:date="2025-05-23T01:55:18.928Z" w:id="204699827">
+      <w:del w:author="GUSTAVO DE OLIVEIRA REGO MORAIS" w:date="2025-05-23T01:55:18.928Z" w:id="2075221265">
         <w:r>
           <w:rPr>
             <w:rFonts w:ascii="Aptos" w:hAnsi="Aptos" w:eastAsia="Aptos" w:cs="Aptos"/>
@@ -2552,7 +2552,7 @@
         </w:rPr>
         <w:t>m</w:t>
       </w:r>
-      <w:ins w:author="GUSTAVO DE OLIVEIRA REGO MORAIS" w:date="2025-05-23T20:35:20.87Z" w:id="578197908">
+      <w:ins w:author="GUSTAVO DE OLIVEIRA REGO MORAIS" w:date="2025-05-23T20:35:20.87Z" w:id="2039743352">
         <w:r>
           <w:rPr>
             <w:rFonts w:ascii="Aptos" w:hAnsi="Aptos" w:eastAsia="Aptos" w:cs="Aptos"/>
@@ -2564,7 +2564,7 @@
           <w:t xml:space="preserve"> </w:t>
         </w:r>
       </w:ins>
-      <w:del w:author="GUSTAVO DE OLIVEIRA REGO MORAIS" w:date="2025-05-23T20:35:20.453Z" w:id="1240177839">
+      <w:del w:author="GUSTAVO DE OLIVEIRA REGO MORAIS" w:date="2025-05-23T20:35:20.453Z" w:id="2105189928">
         <w:r>
           <w:rPr>
             <w:rFonts w:ascii="Aptos" w:hAnsi="Aptos" w:eastAsia="Aptos" w:cs="Aptos"/>
@@ -2596,7 +2596,7 @@
         </w:rPr>
         <w:t>benef</w:t>
       </w:r>
-      <w:ins w:author="GUSTAVO DE OLIVEIRA REGO MORAIS" w:date="2025-05-23T01:55:12.265Z" w:id="767986074">
+      <w:ins w:author="GUSTAVO DE OLIVEIRA REGO MORAIS" w:date="2025-05-23T01:55:12.265Z" w:id="1062314049">
         <w:r>
           <w:rPr>
             <w:rFonts w:ascii="Aptos" w:hAnsi="Aptos" w:eastAsia="Aptos" w:cs="Aptos"/>
@@ -2608,7 +2608,7 @@
           <w:t>í</w:t>
         </w:r>
       </w:ins>
-      <w:del w:author="GUSTAVO DE OLIVEIRA REGO MORAIS" w:date="2025-05-23T01:55:11.528Z" w:id="1529796606">
+      <w:del w:author="GUSTAVO DE OLIVEIRA REGO MORAIS" w:date="2025-05-23T01:55:11.528Z" w:id="1255753110">
         <w:r>
           <w:rPr>
             <w:rFonts w:ascii="Aptos" w:hAnsi="Aptos" w:eastAsia="Aptos" w:cs="Aptos"/>
@@ -2640,7 +2640,7 @@
         </w:rPr>
         <w:t xml:space="preserve"> </w:t>
       </w:r>
-      <w:del w:author="ITALO FRANCISCO ALMEIDA DE OLIVEIRA" w:date="2025-05-23T18:22:04.637Z" w:id="441939818">
+      <w:del w:author="ITALO FRANCISCO ALMEIDA DE OLIVEIRA" w:date="2025-05-23T18:22:04.637Z" w:id="1123638724">
         <w:r>
           <w:rPr>
             <w:rFonts w:ascii="Aptos" w:hAnsi="Aptos" w:eastAsia="Aptos" w:cs="Aptos"/>
@@ -2652,7 +2652,7 @@
           <w:delText>sera</w:delText>
         </w:r>
       </w:del>
-      <w:ins w:author="ITALO FRANCISCO ALMEIDA DE OLIVEIRA" w:date="2025-05-23T18:22:04.638Z" w:id="977639645">
+      <w:ins w:author="ITALO FRANCISCO ALMEIDA DE OLIVEIRA" w:date="2025-05-23T18:22:04.638Z" w:id="2099730009">
         <w:r>
           <w:rPr>
             <w:rFonts w:ascii="Aptos" w:hAnsi="Aptos" w:eastAsia="Aptos" w:cs="Aptos"/>
@@ -2674,7 +2674,7 @@
         </w:rPr>
         <w:t xml:space="preserve"> de acordo com </w:t>
       </w:r>
-      <w:del w:author="ITALO FRANCISCO ALMEIDA DE OLIVEIRA" w:date="2025-05-23T18:22:07.056Z" w:id="1038025973">
+      <w:del w:author="ITALO FRANCISCO ALMEIDA DE OLIVEIRA" w:date="2025-05-23T18:22:07.056Z" w:id="1079474520">
         <w:r>
           <w:rPr>
             <w:rFonts w:ascii="Aptos" w:hAnsi="Aptos" w:eastAsia="Aptos" w:cs="Aptos"/>
@@ -2696,7 +2696,7 @@
         </w:rPr>
         <w:t xml:space="preserve"> as necessidades e </w:t>
       </w:r>
-      <w:del w:author="ITALO FRANCISCO ALMEIDA DE OLIVEIRA" w:date="2025-05-23T18:22:14.717Z" w:id="336267613">
+      <w:del w:author="ITALO FRANCISCO ALMEIDA DE OLIVEIRA" w:date="2025-05-23T18:22:14.717Z" w:id="1805740942">
         <w:r>
           <w:rPr>
             <w:rFonts w:ascii="Aptos" w:hAnsi="Aptos" w:eastAsia="Aptos" w:cs="Aptos"/>
@@ -2708,7 +2708,7 @@
           <w:delText>gsotos</w:delText>
         </w:r>
       </w:del>
-      <w:ins w:author="ITALO FRANCISCO ALMEIDA DE OLIVEIRA" w:date="2025-05-23T18:22:14.718Z" w:id="1052052087">
+      <w:ins w:author="ITALO FRANCISCO ALMEIDA DE OLIVEIRA" w:date="2025-05-23T18:22:14.718Z" w:id="537938407">
         <w:r>
           <w:rPr>
             <w:rFonts w:ascii="Aptos" w:hAnsi="Aptos" w:eastAsia="Aptos" w:cs="Aptos"/>
@@ -2750,7 +2750,7 @@
         </w:rPr>
         <w:t xml:space="preserve">lo </w:t>
       </w:r>
-      <w:del w:author="ITALO FRANCISCO ALMEIDA DE OLIVEIRA" w:date="2025-05-23T18:22:18.446Z" w:id="2075850036">
+      <w:del w:author="ITALO FRANCISCO ALMEIDA DE OLIVEIRA" w:date="2025-05-23T18:22:18.446Z" w:id="958309681">
         <w:r>
           <w:rPr>
             <w:rFonts w:ascii="Aptos" w:hAnsi="Aptos" w:eastAsia="Aptos" w:cs="Aptos"/>
@@ -2762,7 +2762,7 @@
           <w:delText>usuario</w:delText>
         </w:r>
       </w:del>
-      <w:ins w:author="ITALO FRANCISCO ALMEIDA DE OLIVEIRA" w:date="2025-05-23T18:22:18.447Z" w:id="1227606309">
+      <w:ins w:author="ITALO FRANCISCO ALMEIDA DE OLIVEIRA" w:date="2025-05-23T18:22:18.447Z" w:id="968684016">
         <w:r>
           <w:rPr>
             <w:rFonts w:ascii="Aptos" w:hAnsi="Aptos" w:eastAsia="Aptos" w:cs="Aptos"/>
@@ -2774,7 +2774,7 @@
           <w:t>usuário</w:t>
         </w:r>
       </w:ins>
-      <w:ins w:author="GUSTAVO DE OLIVEIRA REGO MORAIS" w:date="2025-05-23T20:35:31.701Z" w:id="236254238">
+      <w:ins w:author="GUSTAVO DE OLIVEIRA REGO MORAIS" w:date="2025-05-23T20:35:31.701Z" w:id="1120237811">
         <w:r>
           <w:rPr>
             <w:rFonts w:ascii="Aptos" w:hAnsi="Aptos" w:eastAsia="Aptos" w:cs="Aptos"/>
@@ -2786,7 +2786,7 @@
           <w:t>.</w:t>
         </w:r>
       </w:ins>
-      <w:ins w:author="JOAO PEDRO MIRANDA SOUSA" w:date="2025-05-23T23:07:59.445Z" w:id="467333378">
+      <w:ins w:author="JOAO PEDRO MIRANDA SOUSA" w:date="2025-05-23T23:07:59.445Z" w:id="1264311525">
         <w:r>
           <w:rPr>
             <w:rFonts w:ascii="Aptos" w:hAnsi="Aptos" w:eastAsia="Aptos" w:cs="Aptos"/>
@@ -2798,7 +2798,7 @@
           <w:t xml:space="preserve"> Ou seja, se o usuário deseja uma configuração e tem </w:t>
         </w:r>
       </w:ins>
-      <w:ins w:author="JOAO PEDRO MIRANDA SOUSA" w:date="2025-05-23T23:08:51.198Z" w:id="1679838215">
+      <w:ins w:author="JOAO PEDRO MIRANDA SOUSA" w:date="2025-05-23T23:08:51.198Z" w:id="932907060">
         <w:r>
           <w:rPr>
             <w:rFonts w:ascii="Aptos" w:hAnsi="Aptos" w:eastAsia="Aptos" w:cs="Aptos"/>
@@ -2810,7 +2810,7 @@
           <w:t xml:space="preserve">um valor </w:t>
         </w:r>
       </w:ins>
-      <w:ins w:author="JOAO PEDRO MIRANDA SOUSA" w:date="2025-05-23T23:11:07.693Z" w:id="132124369">
+      <w:ins w:author="JOAO PEDRO MIRANDA SOUSA" w:date="2025-05-23T23:11:07.693Z" w:id="668003824">
         <w:r>
           <w:rPr>
             <w:rFonts w:ascii="Aptos" w:hAnsi="Aptos" w:eastAsia="Aptos" w:cs="Aptos"/>
@@ -2822,7 +2822,7 @@
           <w:t xml:space="preserve">de gasto </w:t>
         </w:r>
       </w:ins>
-      <w:ins w:author="JOAO PEDRO MIRANDA SOUSA" w:date="2025-05-23T23:08:51.198Z" w:id="1109565718">
+      <w:ins w:author="JOAO PEDRO MIRANDA SOUSA" w:date="2025-05-23T23:08:51.198Z" w:id="2065758841">
         <w:r>
           <w:rPr>
             <w:rFonts w:ascii="Aptos" w:hAnsi="Aptos" w:eastAsia="Aptos" w:cs="Aptos"/>
@@ -2844,7 +2844,7 @@
           <w:t xml:space="preserve">com um custo-benefício </w:t>
         </w:r>
       </w:ins>
-      <w:ins w:author="JOAO PEDRO MIRANDA SOUSA" w:date="2025-05-23T23:09:28.574Z" w:id="701420380">
+      <w:ins w:author="JOAO PEDRO MIRANDA SOUSA" w:date="2025-05-23T23:09:28.574Z" w:id="744640266">
         <w:r>
           <w:rPr>
             <w:rFonts w:ascii="Aptos" w:hAnsi="Aptos" w:eastAsia="Aptos" w:cs="Aptos"/>
@@ -2866,7 +2866,7 @@
           <w:t xml:space="preserve">ém mais custo </w:t>
         </w:r>
       </w:ins>
-      <w:ins w:author="JOAO PEDRO MIRANDA SOUSA" w:date="2025-05-23T23:10:36.22Z" w:id="432139936">
+      <w:ins w:author="JOAO PEDRO MIRANDA SOUSA" w:date="2025-05-23T23:10:36.22Z" w:id="730852592">
         <w:r>
           <w:rPr>
             <w:rFonts w:ascii="Aptos" w:hAnsi="Aptos" w:eastAsia="Aptos" w:cs="Aptos"/>
@@ -2878,7 +2878,7 @@
           <w:t xml:space="preserve">do </w:t>
         </w:r>
       </w:ins>
-      <w:ins w:author="JOAO PEDRO MIRANDA SOUSA" w:date="2025-05-23T23:09:28.574Z" w:id="1936720003">
+      <w:ins w:author="JOAO PEDRO MIRANDA SOUSA" w:date="2025-05-23T23:09:28.574Z" w:id="104235380">
         <w:r>
           <w:rPr>
             <w:rFonts w:ascii="Aptos" w:hAnsi="Aptos" w:eastAsia="Aptos" w:cs="Aptos"/>
@@ -2900,7 +2900,7 @@
           <w:t>)</w:t>
         </w:r>
       </w:ins>
-      <w:ins w:author="JOAO PEDRO MIRANDA SOUSA" w:date="2025-05-23T23:10:07.483Z" w:id="676204134">
+      <w:ins w:author="JOAO PEDRO MIRANDA SOUSA" w:date="2025-05-23T23:10:07.483Z" w:id="1177373765">
         <w:r>
           <w:rPr>
             <w:rFonts w:ascii="Aptos" w:hAnsi="Aptos" w:eastAsia="Aptos" w:cs="Aptos"/>
@@ -3001,7 +3001,7 @@
         </w:rPr>
         <w:t xml:space="preserve">erfis </w:t>
       </w:r>
-      <w:del w:author="ITALO FRANCISCO ALMEIDA DE OLIVEIRA" w:date="2025-05-23T18:21:36.64Z" w:id="362796997">
+      <w:del w:author="ITALO FRANCISCO ALMEIDA DE OLIVEIRA" w:date="2025-05-23T18:21:36.64Z" w:id="1470857253">
         <w:r>
           <w:rPr>
             <w:rFonts w:ascii="Aptos" w:hAnsi="Aptos" w:eastAsia="Aptos" w:cs="Aptos"/>
@@ -3013,7 +3013,7 @@
           <w:delText>padroes</w:delText>
         </w:r>
       </w:del>
-      <w:ins w:author="ITALO FRANCISCO ALMEIDA DE OLIVEIRA" w:date="2025-05-23T18:21:36.643Z" w:id="949187572">
+      <w:ins w:author="ITALO FRANCISCO ALMEIDA DE OLIVEIRA" w:date="2025-05-23T18:21:36.643Z" w:id="1799064758">
         <w:r>
           <w:rPr>
             <w:rFonts w:ascii="Aptos" w:hAnsi="Aptos" w:eastAsia="Aptos" w:cs="Aptos"/>
@@ -3045,7 +3045,7 @@
         </w:rPr>
         <w:t>ser</w:t>
       </w:r>
-      <w:ins w:author="GUSTAVO DE OLIVEIRA REGO MORAIS" w:date="2025-05-23T01:55:59.849Z" w:id="1578118962">
+      <w:ins w:author="GUSTAVO DE OLIVEIRA REGO MORAIS" w:date="2025-05-23T01:55:59.849Z" w:id="524346826">
         <w:r>
           <w:rPr>
             <w:rFonts w:ascii="Aptos" w:hAnsi="Aptos" w:eastAsia="Aptos" w:cs="Aptos"/>
@@ -3057,7 +3057,7 @@
           <w:t>ã</w:t>
         </w:r>
       </w:ins>
-      <w:del w:author="GUSTAVO DE OLIVEIRA REGO MORAIS" w:date="2025-05-23T01:55:59.481Z" w:id="2094102734">
+      <w:del w:author="GUSTAVO DE OLIVEIRA REGO MORAIS" w:date="2025-05-23T01:55:59.481Z" w:id="677794371">
         <w:r>
           <w:rPr>
             <w:rFonts w:ascii="Aptos" w:hAnsi="Aptos" w:eastAsia="Aptos" w:cs="Aptos"/>
@@ -3109,7 +3109,7 @@
         </w:rPr>
         <w:t xml:space="preserve">s </w:t>
       </w:r>
-      <w:del w:author="GUSTAVO DE OLIVEIRA REGO MORAIS" w:date="2025-05-23T16:33:00.433Z" w:id="1763317865">
+      <w:del w:author="GUSTAVO DE OLIVEIRA REGO MORAIS" w:date="2025-05-23T16:33:00.433Z" w:id="1278238352">
         <w:r>
           <w:rPr>
             <w:rFonts w:ascii="Aptos" w:hAnsi="Aptos" w:eastAsia="Aptos" w:cs="Aptos"/>
@@ -3122,7 +3122,7 @@
         </w:r>
       </w:del>
       <w:bookmarkStart w:name="_Int_y61CoPB7" w:id="832317077"/>
-      <w:ins w:author="GUSTAVO DE OLIVEIRA REGO MORAIS" w:date="2025-05-23T16:33:00.437Z" w:id="122500134">
+      <w:ins w:author="GUSTAVO DE OLIVEIRA REGO MORAIS" w:date="2025-05-23T16:33:00.437Z" w:id="95924793">
         <w:r>
           <w:rPr>
             <w:rFonts w:ascii="Aptos" w:hAnsi="Aptos" w:eastAsia="Aptos" w:cs="Aptos"/>
@@ -3175,7 +3175,7 @@
         </w:rPr>
         <w:t>r</w:t>
       </w:r>
-      <w:ins w:author="GUSTAVO DE OLIVEIRA REGO MORAIS" w:date="2025-05-22T23:46:07.163Z" w:id="845926396">
+      <w:ins w:author="GUSTAVO DE OLIVEIRA REGO MORAIS" w:date="2025-05-22T23:46:07.163Z" w:id="732551732">
         <w:r>
           <w:rPr>
             <w:rFonts w:ascii="Aptos" w:hAnsi="Aptos" w:eastAsia="Aptos" w:cs="Aptos"/>
@@ -3187,7 +3187,7 @@
           <w:t>á</w:t>
         </w:r>
       </w:ins>
-      <w:del w:author="GUSTAVO DE OLIVEIRA REGO MORAIS" w:date="2025-05-22T23:46:06.741Z" w:id="1249966639">
+      <w:del w:author="GUSTAVO DE OLIVEIRA REGO MORAIS" w:date="2025-05-22T23:46:06.741Z" w:id="1410042852">
         <w:r>
           <w:rPr>
             <w:rFonts w:ascii="Aptos" w:hAnsi="Aptos" w:eastAsia="Aptos" w:cs="Aptos"/>
@@ -3209,7 +3209,7 @@
         </w:rPr>
         <w:t xml:space="preserve"> </w:t>
       </w:r>
-      <w:del w:author="GUSTAVO DE OLIVEIRA REGO MORAIS" w:date="2025-05-23T16:33:02.815Z" w:id="2110573347">
+      <w:del w:author="GUSTAVO DE OLIVEIRA REGO MORAIS" w:date="2025-05-23T16:33:02.815Z" w:id="1115922049">
         <w:r>
           <w:rPr>
             <w:rFonts w:ascii="Aptos" w:hAnsi="Aptos" w:eastAsia="Aptos" w:cs="Aptos"/>
@@ -3221,7 +3221,7 @@
           <w:delText>dinamico</w:delText>
         </w:r>
       </w:del>
-      <w:ins w:author="GUSTAVO DE OLIVEIRA REGO MORAIS" w:date="2025-05-23T16:33:02.816Z" w:id="455363389">
+      <w:ins w:author="GUSTAVO DE OLIVEIRA REGO MORAIS" w:date="2025-05-23T16:33:02.816Z" w:id="386399407">
         <w:r>
           <w:rPr>
             <w:rFonts w:ascii="Aptos" w:hAnsi="Aptos" w:eastAsia="Aptos" w:cs="Aptos"/>
@@ -3263,7 +3263,7 @@
         </w:rPr>
         <w:t xml:space="preserve">estão do sistema </w:t>
       </w:r>
-      <w:del w:author="GUSTAVO DE OLIVEIRA REGO MORAIS" w:date="2025-05-23T18:59:44.528Z" w:id="911644594">
+      <w:del w:author="GUSTAVO DE OLIVEIRA REGO MORAIS" w:date="2025-05-23T18:59:44.528Z" w:id="1138980393">
         <w:r>
           <w:rPr>
             <w:rFonts w:ascii="Aptos" w:hAnsi="Aptos" w:eastAsia="Aptos" w:cs="Aptos"/>
@@ -3275,7 +3275,7 @@
           <w:delText>ira</w:delText>
         </w:r>
       </w:del>
-      <w:ins w:author="GUSTAVO DE OLIVEIRA REGO MORAIS" w:date="2025-05-23T18:59:44.529Z" w:id="1892413855">
+      <w:ins w:author="GUSTAVO DE OLIVEIRA REGO MORAIS" w:date="2025-05-23T18:59:44.529Z" w:id="2079743534">
         <w:r>
           <w:rPr>
             <w:rFonts w:ascii="Aptos" w:hAnsi="Aptos" w:eastAsia="Aptos" w:cs="Aptos"/>
@@ -3297,7 +3297,7 @@
         </w:rPr>
         <w:t xml:space="preserve"> ser de acordo com que foi informado pelo </w:t>
       </w:r>
-      <w:del w:author="GUSTAVO DE OLIVEIRA REGO MORAIS" w:date="2025-05-22T23:46:02.934Z" w:id="1579610067">
+      <w:del w:author="GUSTAVO DE OLIVEIRA REGO MORAIS" w:date="2025-05-22T23:46:02.934Z" w:id="2122720649">
         <w:r>
           <w:rPr>
             <w:rFonts w:ascii="Aptos" w:hAnsi="Aptos" w:eastAsia="Aptos" w:cs="Aptos"/>
@@ -3319,7 +3319,7 @@
           <w:delText>ario</w:delText>
         </w:r>
       </w:del>
-      <w:ins w:author="GUSTAVO DE OLIVEIRA REGO MORAIS" w:date="2025-05-22T23:46:02.936Z" w:id="896538156">
+      <w:ins w:author="GUSTAVO DE OLIVEIRA REGO MORAIS" w:date="2025-05-22T23:46:02.936Z" w:id="1141128249">
         <w:r>
           <w:rPr>
             <w:rFonts w:ascii="Aptos" w:hAnsi="Aptos" w:eastAsia="Aptos" w:cs="Aptos"/>
@@ -3341,7 +3341,7 @@
         </w:rPr>
         <w:t xml:space="preserve"> e com gasto estabelecido</w:t>
       </w:r>
-      <w:ins w:author="JOAO PEDRO MIRANDA SOUSA" w:date="2025-05-23T23:10:59.306Z" w:id="1347613457">
+      <w:ins w:author="JOAO PEDRO MIRANDA SOUSA" w:date="2025-05-23T23:10:59.306Z" w:id="1155503355">
         <w:r>
           <w:rPr>
             <w:rFonts w:ascii="Aptos" w:hAnsi="Aptos" w:eastAsia="Aptos" w:cs="Aptos"/>
@@ -3422,7 +3422,7 @@
         </w:rPr>
         <w:t xml:space="preserve">Ele </w:t>
       </w:r>
-      <w:del w:author="GUSTAVO DE OLIVEIRA REGO MORAIS" w:date="2025-05-23T16:33:13.693Z" w:id="1088639387">
+      <w:del w:author="GUSTAVO DE OLIVEIRA REGO MORAIS" w:date="2025-05-23T16:33:13.693Z" w:id="820816442">
         <w:r>
           <w:rPr>
             <w:rFonts w:ascii="Aptos" w:hAnsi="Aptos" w:eastAsia="Aptos" w:cs="Aptos"/>
@@ -3434,7 +3434,7 @@
           <w:delText>ira</w:delText>
         </w:r>
       </w:del>
-      <w:ins w:author="GUSTAVO DE OLIVEIRA REGO MORAIS" w:date="2025-05-23T16:33:13.694Z" w:id="1907539876">
+      <w:ins w:author="GUSTAVO DE OLIVEIRA REGO MORAIS" w:date="2025-05-23T16:33:13.694Z" w:id="338085640">
         <w:r>
           <w:rPr>
             <w:rFonts w:ascii="Aptos" w:hAnsi="Aptos" w:eastAsia="Aptos" w:cs="Aptos"/>
@@ -3466,7 +3466,7 @@
         </w:rPr>
         <w:t>q</w:t>
       </w:r>
-      <w:ins w:author="GUSTAVO DE OLIVEIRA REGO MORAIS" w:date="2025-05-22T23:45:36.24Z" w:id="44264335">
+      <w:ins w:author="GUSTAVO DE OLIVEIRA REGO MORAIS" w:date="2025-05-22T23:45:36.24Z" w:id="108003568">
         <w:r>
           <w:rPr>
             <w:rFonts w:ascii="Aptos" w:hAnsi="Aptos" w:eastAsia="Aptos" w:cs="Aptos"/>
@@ -3498,7 +3498,7 @@
         </w:rPr>
         <w:t xml:space="preserve"> peças precisam ser mais caras e o </w:t>
       </w:r>
-      <w:del w:author="GUSTAVO DE OLIVEIRA REGO MORAIS" w:date="2025-05-22T23:45:40.135Z" w:id="1979554433">
+      <w:del w:author="GUSTAVO DE OLIVEIRA REGO MORAIS" w:date="2025-05-22T23:45:40.135Z" w:id="270255380">
         <w:r>
           <w:rPr>
             <w:rFonts w:ascii="Aptos" w:hAnsi="Aptos" w:eastAsia="Aptos" w:cs="Aptos"/>
@@ -3510,7 +3510,7 @@
           <w:delText>porque</w:delText>
         </w:r>
       </w:del>
-      <w:ins w:author="GUSTAVO DE OLIVEIRA REGO MORAIS" w:date="2025-05-22T23:45:40.137Z" w:id="1521924775">
+      <w:ins w:author="GUSTAVO DE OLIVEIRA REGO MORAIS" w:date="2025-05-22T23:45:40.137Z" w:id="536175138">
         <w:r>
           <w:rPr>
             <w:rFonts w:ascii="Aptos" w:hAnsi="Aptos" w:eastAsia="Aptos" w:cs="Aptos"/>
@@ -3532,7 +3532,7 @@
         </w:rPr>
         <w:t xml:space="preserve"> e sugerir um valor </w:t>
       </w:r>
-      <w:del w:author="GUSTAVO DE OLIVEIRA REGO MORAIS" w:date="2025-05-22T23:45:44.582Z" w:id="122013322">
+      <w:del w:author="GUSTAVO DE OLIVEIRA REGO MORAIS" w:date="2025-05-22T23:45:44.582Z" w:id="1404642376">
         <w:r>
           <w:rPr>
             <w:rFonts w:ascii="Aptos" w:hAnsi="Aptos" w:eastAsia="Aptos" w:cs="Aptos"/>
@@ -3544,7 +3544,7 @@
           <w:delText>medio</w:delText>
         </w:r>
       </w:del>
-      <w:ins w:author="GUSTAVO DE OLIVEIRA REGO MORAIS" w:date="2025-05-22T23:45:44.583Z" w:id="1156054873">
+      <w:ins w:author="GUSTAVO DE OLIVEIRA REGO MORAIS" w:date="2025-05-22T23:45:44.583Z" w:id="206773534">
         <w:r>
           <w:rPr>
             <w:rFonts w:ascii="Aptos" w:hAnsi="Aptos" w:eastAsia="Aptos" w:cs="Aptos"/>
@@ -3576,7 +3576,7 @@
         </w:rPr>
         <w:t xml:space="preserve"> uma montagem um pouco abaixo do pedido e dizer seus </w:t>
       </w:r>
-      <w:del w:author="GUSTAVO DE OLIVEIRA REGO MORAIS" w:date="2025-05-22T23:45:46.174Z" w:id="600256366">
+      <w:del w:author="GUSTAVO DE OLIVEIRA REGO MORAIS" w:date="2025-05-22T23:45:46.174Z" w:id="710751049">
         <w:r>
           <w:rPr>
             <w:rFonts w:ascii="Aptos" w:hAnsi="Aptos" w:eastAsia="Aptos" w:cs="Aptos"/>
@@ -3588,7 +3588,7 @@
           <w:delText>beneficios</w:delText>
         </w:r>
       </w:del>
-      <w:ins w:author="GUSTAVO DE OLIVEIRA REGO MORAIS" w:date="2025-05-22T23:45:46.175Z" w:id="686936582">
+      <w:ins w:author="GUSTAVO DE OLIVEIRA REGO MORAIS" w:date="2025-05-22T23:45:46.175Z" w:id="908106159">
         <w:r>
           <w:rPr>
             <w:rFonts w:ascii="Aptos" w:hAnsi="Aptos" w:eastAsia="Aptos" w:cs="Aptos"/>
@@ -3600,7 +3600,7 @@
           <w:t>benefícios</w:t>
         </w:r>
       </w:ins>
-      <w:ins w:author="JOAO PEDRO MIRANDA SOUSA" w:date="2025-05-23T23:13:31.276Z" w:id="844409526">
+      <w:ins w:author="JOAO PEDRO MIRANDA SOUSA" w:date="2025-05-23T23:13:31.276Z" w:id="1880997268">
         <w:r>
           <w:rPr>
             <w:rFonts w:ascii="Aptos" w:hAnsi="Aptos" w:eastAsia="Aptos" w:cs="Aptos"/>
@@ -3612,7 +3612,7 @@
           <w:t xml:space="preserve"> e o que não garant</w:t>
         </w:r>
       </w:ins>
-      <w:ins w:author="JOAO PEDRO MIRANDA SOUSA" w:date="2025-05-23T23:15:10.417Z" w:id="964538775">
+      <w:ins w:author="JOAO PEDRO MIRANDA SOUSA" w:date="2025-05-23T23:15:10.417Z" w:id="2100068483">
         <w:r>
           <w:rPr>
             <w:rFonts w:ascii="Aptos" w:hAnsi="Aptos" w:eastAsia="Aptos" w:cs="Aptos"/>
@@ -3624,7 +3624,7 @@
           <w:t>imos</w:t>
         </w:r>
       </w:ins>
-      <w:ins w:author="JOAO PEDRO MIRANDA SOUSA" w:date="2025-05-23T23:13:31.276Z" w:id="630529018">
+      <w:ins w:author="JOAO PEDRO MIRANDA SOUSA" w:date="2025-05-23T23:13:31.276Z" w:id="836852720">
         <w:r>
           <w:rPr>
             <w:rFonts w:ascii="Aptos" w:hAnsi="Aptos" w:eastAsia="Aptos" w:cs="Aptos"/>
@@ -3636,7 +3636,7 @@
           <w:t xml:space="preserve"> o funcionamento (principalmente </w:t>
         </w:r>
       </w:ins>
-      <w:ins w:author="JOAO PEDRO MIRANDA SOUSA" w:date="2025-05-23T23:14:59.378Z" w:id="915151051">
+      <w:ins w:author="JOAO PEDRO MIRANDA SOUSA" w:date="2025-05-23T23:14:59.378Z" w:id="865861622">
         <w:r>
           <w:rPr>
             <w:rFonts w:ascii="Aptos" w:hAnsi="Aptos" w:eastAsia="Aptos" w:cs="Aptos"/>
@@ -3648,7 +3648,7 @@
           <w:t xml:space="preserve">nos casos em que um usuário informa a utilização de determinados softwares que têm pré-requisitos mínimos </w:t>
         </w:r>
       </w:ins>
-      <w:ins w:author="JOAO PEDRO MIRANDA SOUSA" w:date="2025-05-23T23:15:03.519Z" w:id="2091210287">
+      <w:ins w:author="JOAO PEDRO MIRANDA SOUSA" w:date="2025-05-23T23:15:03.519Z" w:id="279027724">
         <w:r>
           <w:rPr>
             <w:rFonts w:ascii="Aptos" w:hAnsi="Aptos" w:eastAsia="Aptos" w:cs="Aptos"/>
@@ -3660,7 +3660,7 @@
           <w:t>para funcionamento</w:t>
         </w:r>
       </w:ins>
-      <w:ins w:author="JOAO PEDRO MIRANDA SOUSA" w:date="2025-05-23T23:13:31.276Z" w:id="185307102">
+      <w:ins w:author="JOAO PEDRO MIRANDA SOUSA" w:date="2025-05-23T23:13:31.276Z" w:id="718810064">
         <w:r>
           <w:rPr>
             <w:rFonts w:ascii="Aptos" w:hAnsi="Aptos" w:eastAsia="Aptos" w:cs="Aptos"/>
@@ -3761,15 +3761,15 @@
       <w:pPr>
         <w:ind w:firstLine="708"/>
         <w:rPr>
-          <w:del w:author="GUSTAVO DE OLIVEIRA REGO MORAIS" w:date="2025-05-23T20:42:42.965Z" w16du:dateUtc="2025-05-23T20:42:42.965Z" w:id="773087329"/>
-          <w:rFonts w:ascii="Aptos" w:hAnsi="Aptos" w:eastAsia="Aptos" w:cs="Aptos"/>
-          <w:noProof w:val="0"/>
-          <w:sz w:val="28"/>
-          <w:szCs w:val="28"/>
-          <w:lang w:val="pt-BR"/>
-        </w:rPr>
-      </w:pPr>
-      <w:ins w:author="GUSTAVO DE OLIVEIRA REGO MORAIS" w:date="2025-05-23T20:43:37.665Z" w:id="859357906">
+          <w:del w:author="GUSTAVO DE OLIVEIRA REGO MORAIS" w:date="2025-05-23T20:42:42.965Z" w16du:dateUtc="2025-05-23T20:42:42.965Z" w:id="1666550619"/>
+          <w:rFonts w:ascii="Aptos" w:hAnsi="Aptos" w:eastAsia="Aptos" w:cs="Aptos"/>
+          <w:noProof w:val="0"/>
+          <w:sz w:val="28"/>
+          <w:szCs w:val="28"/>
+          <w:lang w:val="pt-BR"/>
+        </w:rPr>
+      </w:pPr>
+      <w:ins w:author="GUSTAVO DE OLIVEIRA REGO MORAIS" w:date="2025-05-23T20:43:37.665Z" w:id="1902207807">
         <w:r>
           <w:rPr>
             <w:rFonts w:ascii="Aptos" w:hAnsi="Aptos" w:eastAsia="Aptos" w:cs="Aptos"/>
@@ -3781,7 +3781,7 @@
           <w:t>Principalmente</w:t>
         </w:r>
       </w:ins>
-      <w:ins w:author="GUSTAVO DE OLIVEIRA REGO MORAIS" w:date="2025-05-23T20:42:58.267Z" w:id="412366814">
+      <w:ins w:author="GUSTAVO DE OLIVEIRA REGO MORAIS" w:date="2025-05-23T20:42:58.267Z" w:id="1659376129">
         <w:r>
           <w:rPr>
             <w:rFonts w:ascii="Aptos" w:hAnsi="Aptos" w:eastAsia="Aptos" w:cs="Aptos"/>
@@ -3813,7 +3813,7 @@
           <w:t xml:space="preserve"> e algumas APIS</w:t>
         </w:r>
       </w:ins>
-      <w:ins w:author="GUSTAVO DE OLIVEIRA REGO MORAIS" w:date="2025-05-23T20:43:24.852Z" w:id="517228327">
+      <w:ins w:author="GUSTAVO DE OLIVEIRA REGO MORAIS" w:date="2025-05-23T20:43:24.852Z" w:id="1411401300">
         <w:r>
           <w:rPr>
             <w:rFonts w:ascii="Aptos" w:hAnsi="Aptos" w:eastAsia="Aptos" w:cs="Aptos"/>
@@ -3825,8 +3825,8 @@
           <w:t>.</w:t>
         </w:r>
       </w:ins>
-      <w:ins w:author="ARLISON GASPAR DE OLIVEIRA" w:date="2025-05-22T17:13:33.112Z" w:id="1136071082">
-        <w:del w:author="GUSTAVO DE OLIVEIRA REGO MORAIS" w:date="2025-05-23T19:05:52.63Z" w:id="1876716771">
+      <w:ins w:author="ARLISON GASPAR DE OLIVEIRA" w:date="2025-05-22T17:13:33.112Z" w:id="1718835644">
+        <w:del w:author="GUSTAVO DE OLIVEIRA REGO MORAIS" w:date="2025-05-23T19:05:52.63Z" w:id="662003131">
           <w:r>
             <w:rPr>
               <w:rFonts w:ascii="Aptos" w:hAnsi="Aptos" w:eastAsia="Aptos" w:cs="Aptos"/>
@@ -3838,7 +3838,7 @@
             <w:delText>Principalmento</w:delText>
           </w:r>
         </w:del>
-        <w:del w:author="GUSTAVO DE OLIVEIRA REGO MORAIS" w:date="2025-05-23T20:42:42.965Z" w:id="412484726">
+        <w:del w:author="GUSTAVO DE OLIVEIRA REGO MORAIS" w:date="2025-05-23T20:42:42.965Z" w:id="848619314">
           <w:r>
             <w:rPr>
               <w:rFonts w:ascii="Aptos" w:hAnsi="Aptos" w:eastAsia="Aptos" w:cs="Aptos"/>
@@ -3955,7 +3955,7 @@
           <w:lang w:val="pt-BR"/>
         </w:rPr>
       </w:pPr>
-      <w:ins w:author="ARLISON GASPAR DE OLIVEIRA" w:date="2025-05-22T17:13:46.562Z" w:id="174511451">
+      <w:ins w:author="ARLISON GASPAR DE OLIVEIRA" w:date="2025-05-22T17:13:46.562Z" w:id="952377205">
         <w:r>
           <w:rPr>
             <w:rFonts w:ascii="Aptos" w:hAnsi="Aptos" w:eastAsia="Aptos" w:cs="Aptos"/>
@@ -3967,7 +3967,7 @@
           <w:t>No momento não</w:t>
         </w:r>
       </w:ins>
-      <w:ins w:author="GUSTAVO DE OLIVEIRA REGO MORAIS" w:date="2025-05-23T19:05:43.862Z" w:id="542919728">
+      <w:ins w:author="GUSTAVO DE OLIVEIRA REGO MORAIS" w:date="2025-05-23T19:05:43.862Z" w:id="1806473804">
         <w:r>
           <w:rPr>
             <w:rFonts w:ascii="Aptos" w:hAnsi="Aptos" w:eastAsia="Aptos" w:cs="Aptos"/>
@@ -4022,7 +4022,7 @@
         </w:rPr>
         <w:t>Semanalmente, mas se não for possível pode ser em 15 dias ou mensalmente</w:t>
       </w:r>
-      <w:ins w:author="GUSTAVO DE OLIVEIRA REGO MORAIS" w:date="2025-05-23T20:42:17.624Z" w:id="1453635607">
+      <w:ins w:author="GUSTAVO DE OLIVEIRA REGO MORAIS" w:date="2025-05-23T20:42:17.624Z" w:id="718178487">
         <w:r>
           <w:rPr>
             <w:rFonts w:ascii="Aptos" w:hAnsi="Aptos" w:eastAsia="Aptos" w:cs="Aptos"/>
@@ -4070,7 +4070,7 @@
     <w:p>
       <w:pPr>
         <w:rPr>
-          <w:ins w:author="GUSTAVO DE OLIVEIRA REGO MORAIS" w:date="2025-05-23T17:49:46.944Z" w16du:dateUtc="2025-05-23T17:49:46.944Z" w:id="1524360022"/>
+          <w:ins w:author="GUSTAVO DE OLIVEIRA REGO MORAIS" w:date="2025-05-23T17:49:46.944Z" w16du:dateUtc="2025-05-23T17:49:46.944Z" w:id="1406995141"/>
           <w:rFonts w:ascii="Aptos" w:hAnsi="Aptos" w:eastAsia="Aptos" w:cs="Aptos"/>
           <w:noProof w:val="0"/>
           <w:sz w:val="28"/>
@@ -4110,7 +4110,7 @@
           <w:lang w:val="pt-BR"/>
         </w:rPr>
       </w:pPr>
-      <w:ins w:author="GUSTAVO DE OLIVEIRA REGO MORAIS" w:date="2025-05-23T17:49:59.968Z" w:id="1678394482">
+      <w:ins w:author="GUSTAVO DE OLIVEIRA REGO MORAIS" w:date="2025-05-23T17:49:59.968Z" w:id="423317692">
         <w:r>
           <w:rPr>
             <w:rFonts w:ascii="Aptos" w:hAnsi="Aptos" w:eastAsia="Aptos" w:cs="Aptos"/>
@@ -4122,7 +4122,7 @@
           <w:t>O site deve ser simples e minimalis</w:t>
         </w:r>
       </w:ins>
-      <w:ins w:author="GUSTAVO DE OLIVEIRA REGO MORAIS" w:date="2025-05-23T17:50:47.745Z" w:id="582038489">
+      <w:ins w:author="GUSTAVO DE OLIVEIRA REGO MORAIS" w:date="2025-05-23T17:50:47.745Z" w:id="1457746082">
         <w:r>
           <w:rPr>
             <w:rFonts w:ascii="Aptos" w:hAnsi="Aptos" w:eastAsia="Aptos" w:cs="Aptos"/>
@@ -4134,7 +4134,7 @@
           <w:t>ta para não haver poluição visual para o usuário</w:t>
         </w:r>
       </w:ins>
-      <w:ins w:author="GUSTAVO DE OLIVEIRA REGO MORAIS" w:date="2025-05-23T20:42:10.097Z" w:id="1261969713">
+      <w:ins w:author="GUSTAVO DE OLIVEIRA REGO MORAIS" w:date="2025-05-23T20:42:10.097Z" w:id="1414024778">
         <w:r>
           <w:rPr>
             <w:rFonts w:ascii="Aptos" w:hAnsi="Aptos" w:eastAsia="Aptos" w:cs="Aptos"/>
@@ -4180,7 +4180,7 @@
           <w:lang w:val="pt-BR"/>
         </w:rPr>
       </w:pPr>
-      <w:ins w:author="ARLISON GASPAR DE OLIVEIRA" w:date="2025-05-22T17:15:59.935Z" w:id="135460833">
+      <w:ins w:author="ARLISON GASPAR DE OLIVEIRA" w:date="2025-05-22T17:15:59.935Z" w:id="1129291007">
         <w:r>
           <w:rPr>
             <w:rFonts w:ascii="Aptos" w:hAnsi="Aptos" w:eastAsia="Aptos" w:cs="Aptos"/>
@@ -4192,7 +4192,7 @@
           <w:t>O</w:t>
         </w:r>
       </w:ins>
-      <w:ins w:author="ARLISON GASPAR DE OLIVEIRA" w:date="2025-05-22T17:16:22.734Z" w:id="51404581">
+      <w:ins w:author="ARLISON GASPAR DE OLIVEIRA" w:date="2025-05-22T17:16:22.734Z" w:id="1817928507">
         <w:r>
           <w:rPr>
             <w:rFonts w:ascii="Aptos" w:hAnsi="Aptos" w:eastAsia="Aptos" w:cs="Aptos"/>
@@ -4254,7 +4254,7 @@
         </w:rPr>
         <w:t xml:space="preserve"> </w:t>
       </w:r>
-      <w:ins w:author="JOAO PEDRO MIRANDA SOUSA" w:date="2025-05-23T23:46:24.511Z" w:id="1445439788">
+      <w:ins w:author="JOAO PEDRO MIRANDA SOUSA" w:date="2025-05-23T23:46:24.511Z" w:id="1608860870">
         <w:r>
           <w:rPr>
             <w:rFonts w:ascii="Aptos" w:hAnsi="Aptos" w:eastAsia="Aptos" w:cs="Aptos"/>
@@ -4266,7 +4266,7 @@
           <w:t xml:space="preserve">Algo a se pensar é a inclusão de </w:t>
         </w:r>
       </w:ins>
-      <w:ins w:author="JOAO PEDRO MIRANDA SOUSA" w:date="2025-05-23T23:44:33.016Z" w:id="693255917">
+      <w:ins w:author="JOAO PEDRO MIRANDA SOUSA" w:date="2025-05-23T23:44:33.016Z" w:id="514989192">
         <w:r>
           <w:rPr>
             <w:rFonts w:ascii="Aptos" w:hAnsi="Aptos" w:eastAsia="Aptos" w:cs="Aptos"/>
@@ -4278,7 +4278,7 @@
           <w:t>uma</w:t>
         </w:r>
       </w:ins>
-      <w:ins w:author="JOAO PEDRO MIRANDA SOUSA" w:date="2025-05-23T23:45:10.122Z" w:id="590339577">
+      <w:ins w:author="JOAO PEDRO MIRANDA SOUSA" w:date="2025-05-23T23:45:10.122Z" w:id="1522349997">
         <w:r>
           <w:rPr>
             <w:rFonts w:ascii="Aptos" w:hAnsi="Aptos" w:eastAsia="Aptos" w:cs="Aptos"/>
@@ -4290,7 +4290,7 @@
           <w:t xml:space="preserve"> breve</w:t>
         </w:r>
       </w:ins>
-      <w:ins w:author="JOAO PEDRO MIRANDA SOUSA" w:date="2025-05-23T23:44:33.016Z" w:id="1272929503">
+      <w:ins w:author="JOAO PEDRO MIRANDA SOUSA" w:date="2025-05-23T23:44:33.016Z" w:id="959769881">
         <w:r>
           <w:rPr>
             <w:rFonts w:ascii="Aptos" w:hAnsi="Aptos" w:eastAsia="Aptos" w:cs="Aptos"/>
@@ -4312,7 +4312,7 @@
           <w:t xml:space="preserve"> arqui</w:t>
         </w:r>
       </w:ins>
-      <w:ins w:author="JOAO PEDRO MIRANDA SOUSA" w:date="2025-05-23T23:45:00.937Z" w:id="1401706470">
+      <w:ins w:author="JOAO PEDRO MIRANDA SOUSA" w:date="2025-05-23T23:45:00.937Z" w:id="213599923">
         <w:r>
           <w:rPr>
             <w:rFonts w:ascii="Aptos" w:hAnsi="Aptos" w:eastAsia="Aptos" w:cs="Aptos"/>
@@ -4324,7 +4324,7 @@
           <w:t>tetura</w:t>
         </w:r>
       </w:ins>
-      <w:ins w:author="JOAO PEDRO MIRANDA SOUSA" w:date="2025-05-23T23:44:33.016Z" w:id="1315532471">
+      <w:ins w:author="JOAO PEDRO MIRANDA SOUSA" w:date="2025-05-23T23:44:33.016Z" w:id="1228311770">
         <w:r>
           <w:rPr>
             <w:rFonts w:ascii="Aptos" w:hAnsi="Aptos" w:eastAsia="Aptos" w:cs="Aptos"/>
@@ -4340,7 +4340,7 @@
     <w:p>
       <w:pPr>
         <w:rPr>
-          <w:del w:author="GUSTAVO DE OLIVEIRA REGO MORAIS" w:date="2025-05-23T18:58:49.66Z" w16du:dateUtc="2025-05-23T18:58:49.66Z" w:id="317216009"/>
+          <w:del w:author="GUSTAVO DE OLIVEIRA REGO MORAIS" w:date="2025-05-23T18:58:49.66Z" w16du:dateUtc="2025-05-23T18:58:49.66Z" w:id="1188235774"/>
           <w:rFonts w:ascii="Aptos" w:hAnsi="Aptos" w:eastAsia="Aptos" w:cs="Aptos"/>
           <w:noProof w:val="0"/>
           <w:sz w:val="28"/>
@@ -4363,7 +4363,7 @@
       <w:pPr>
         <w:ind w:firstLine="708"/>
         <w:rPr>
-          <w:ins w:author="GUSTAVO DE OLIVEIRA REGO MORAIS" w:date="2025-05-23T18:59:00.143Z" w16du:dateUtc="2025-05-23T18:59:00.143Z" w:id="1140512320"/>
+          <w:ins w:author="GUSTAVO DE OLIVEIRA REGO MORAIS" w:date="2025-05-23T18:59:00.143Z" w16du:dateUtc="2025-05-23T18:59:00.143Z" w:id="1206993175"/>
           <w:rFonts w:ascii="Aptos" w:hAnsi="Aptos" w:eastAsia="Aptos" w:cs="Aptos"/>
           <w:noProof w:val="0"/>
           <w:sz w:val="28"/>
@@ -4477,7 +4477,7 @@
     <w:p>
       <w:pPr>
         <w:rPr>
-          <w:ins w:author="GUSTAVO DE OLIVEIRA REGO MORAIS" w:date="2025-05-23T19:00:06.367Z" w16du:dateUtc="2025-05-23T19:00:06.367Z" w:id="1416971337"/>
+          <w:ins w:author="GUSTAVO DE OLIVEIRA REGO MORAIS" w:date="2025-05-23T19:00:06.367Z" w16du:dateUtc="2025-05-23T19:00:06.367Z" w:id="284639998"/>
           <w:rFonts w:ascii="Aptos" w:hAnsi="Aptos" w:eastAsia="Aptos" w:cs="Aptos"/>
           <w:noProof w:val="0"/>
           <w:sz w:val="28"/>
@@ -4507,7 +4507,7 @@
           <w:lang w:val="pt-BR"/>
         </w:rPr>
       </w:pPr>
-      <w:ins w:author="GUSTAVO DE OLIVEIRA REGO MORAIS" w:date="2025-05-23T19:00:09.012Z" w:id="892981538">
+      <w:ins w:author="GUSTAVO DE OLIVEIRA REGO MORAIS" w:date="2025-05-23T19:00:09.012Z" w:id="797288091">
         <w:r>
           <w:rPr>
             <w:rFonts w:ascii="Aptos" w:hAnsi="Aptos" w:eastAsia="Aptos" w:cs="Aptos"/>
@@ -4519,7 +4519,7 @@
           <w:t>Não.</w:t>
         </w:r>
       </w:ins>
-      <w:del w:author="GUSTAVO DE OLIVEIRA REGO MORAIS" w:date="2025-05-23T19:00:17.59Z" w:id="927192362">
+      <w:del w:author="GUSTAVO DE OLIVEIRA REGO MORAIS" w:date="2025-05-23T19:00:17.59Z" w:id="631690867">
         <w:r>
           <w:rPr>
             <w:rFonts w:ascii="Aptos" w:hAnsi="Aptos" w:eastAsia="Aptos" w:cs="Aptos"/>
@@ -4535,7 +4535,7 @@
     <w:p>
       <w:pPr>
         <w:rPr>
-          <w:ins w:author="GUSTAVO DE OLIVEIRA REGO MORAIS" w:date="2025-05-23T19:00:54.353Z" w16du:dateUtc="2025-05-23T19:00:54.353Z" w:id="1347857552"/>
+          <w:ins w:author="GUSTAVO DE OLIVEIRA REGO MORAIS" w:date="2025-05-23T19:00:54.353Z" w16du:dateUtc="2025-05-23T19:00:54.353Z" w:id="953004366"/>
           <w:rFonts w:ascii="Aptos" w:hAnsi="Aptos" w:eastAsia="Aptos" w:cs="Aptos"/>
           <w:noProof w:val="0"/>
           <w:sz w:val="28"/>
@@ -4565,7 +4565,7 @@
           <w:lang w:val="pt-BR"/>
         </w:rPr>
       </w:pPr>
-      <w:ins w:author="GUSTAVO DE OLIVEIRA REGO MORAIS" w:date="2025-05-23T20:37:59.959Z" w:id="1485128454">
+      <w:ins w:author="GUSTAVO DE OLIVEIRA REGO MORAIS" w:date="2025-05-23T20:37:59.959Z" w:id="712157218">
         <w:r>
           <w:rPr>
             <w:rFonts w:ascii="Aptos" w:hAnsi="Aptos" w:eastAsia="Aptos" w:cs="Aptos"/>
@@ -4577,7 +4577,7 @@
           <w:t>Sim, é de interes</w:t>
         </w:r>
       </w:ins>
-      <w:ins w:author="GUSTAVO DE OLIVEIRA REGO MORAIS" w:date="2025-05-23T20:38:59.925Z" w:id="336023695">
+      <w:ins w:author="GUSTAVO DE OLIVEIRA REGO MORAIS" w:date="2025-05-23T20:38:59.925Z" w:id="1945846496">
         <w:r>
           <w:rPr>
             <w:rFonts w:ascii="Aptos" w:hAnsi="Aptos" w:eastAsia="Aptos" w:cs="Aptos"/>
@@ -4599,7 +4599,7 @@
           <w:t xml:space="preserve">talvez o usuário que vá montar o computador não tenha um disponível no momento </w:t>
         </w:r>
       </w:ins>
-      <w:ins w:author="GUSTAVO DE OLIVEIRA REGO MORAIS" w:date="2025-05-23T20:39:10.331Z" w:id="771578736">
+      <w:ins w:author="GUSTAVO DE OLIVEIRA REGO MORAIS" w:date="2025-05-23T20:39:10.331Z" w:id="809848446">
         <w:r>
           <w:rPr>
             <w:rFonts w:ascii="Aptos" w:hAnsi="Aptos" w:eastAsia="Aptos" w:cs="Aptos"/>
@@ -4615,7 +4615,7 @@
     <w:p>
       <w:pPr>
         <w:rPr>
-          <w:ins w:author="GUSTAVO DE OLIVEIRA REGO MORAIS" w:date="2025-05-23T20:56:50.258Z" w16du:dateUtc="2025-05-23T20:56:50.258Z" w:id="606095705"/>
+          <w:ins w:author="GUSTAVO DE OLIVEIRA REGO MORAIS" w:date="2025-05-23T20:56:50.258Z" w16du:dateUtc="2025-05-23T20:56:50.258Z" w:id="1290619747"/>
           <w:rFonts w:ascii="Aptos" w:hAnsi="Aptos" w:eastAsia="Aptos" w:cs="Aptos"/>
           <w:noProof w:val="0"/>
           <w:sz w:val="28"/>
@@ -4644,7 +4644,7 @@
           <w:lang w:val="pt-BR"/>
         </w:rPr>
       </w:pPr>
-      <w:ins w:author="GUSTAVO DE OLIVEIRA REGO MORAIS" w:date="2025-05-23T20:56:51.191Z" w:id="261456471">
+      <w:ins w:author="GUSTAVO DE OLIVEIRA REGO MORAIS" w:date="2025-05-23T20:56:51.191Z" w:id="926005442">
         <w:r>
           <w:tab/>
         </w:r>
@@ -4652,7 +4652,7 @@
           <w:rPr>
             <w:sz w:val="28"/>
             <w:szCs w:val="28"/>
-            <w:rPrChange w:author="GUSTAVO DE OLIVEIRA REGO MORAIS" w:date="2025-05-23T20:57:05.822Z" w:id="2078997892"/>
+            <w:rPrChange w:author="GUSTAVO DE OLIVEIRA REGO MORAIS" w:date="2025-05-23T20:57:05.822Z" w:id="1986729162"/>
           </w:rPr>
           <w:t>Não haverá painel administrativo nesta primeira versão, pois o sistema está sendo pensado para ser 100% automatizado com informações vindas de APIs externas. No futuro, caso as peças sejam gerenciadas manualmente, o painel pode ser considerado.</w:t>
         </w:r>
@@ -4672,6 +4672,7 @@
     <w:p>
       <w:pPr>
         <w:rPr>
+          <w:del w:author="GUSTAVO DE OLIVEIRA REGO MORAIS" w:date="2025-05-24T19:41:21.185Z" w16du:dateUtc="2025-05-24T19:41:21.185Z" w:id="1234106490"/>
           <w:rFonts w:ascii="Aptos" w:hAnsi="Aptos" w:eastAsia="Aptos" w:cs="Aptos"/>
           <w:noProof w:val="0"/>
           <w:sz w:val="28"/>
@@ -4693,24 +4694,27 @@
     <w:p>
       <w:pPr>
         <w:rPr>
-          <w:rFonts w:ascii="Aptos" w:hAnsi="Aptos" w:eastAsia="Aptos" w:cs="Aptos"/>
-          <w:noProof w:val="0"/>
-          <w:sz w:val="28"/>
-          <w:szCs w:val="28"/>
-          <w:lang w:val="pt-BR"/>
-        </w:rPr>
-      </w:pPr>
-      <w:r>
-        <w:rPr>
-          <w:rFonts w:ascii="Aptos" w:hAnsi="Aptos" w:eastAsia="Aptos" w:cs="Aptos"/>
-          <w:noProof w:val="0"/>
-          <w:sz w:val="28"/>
-          <w:szCs w:val="28"/>
-          <w:lang w:val="pt-BR"/>
-        </w:rPr>
-        <w:t>- Qual o prazo ideal para a entrega da primeira versão funcional (MVP)?</w:t>
-      </w:r>
-      <w:del w:author="GUSTAVO DE OLIVEIRA REGO MORAIS" w:date="2025-05-23T20:34:14.314Z" w:id="1900288686">
+          <w:del w:author="GUSTAVO DE OLIVEIRA REGO MORAIS" w:date="2025-05-24T19:41:20.753Z" w16du:dateUtc="2025-05-24T19:41:20.753Z" w:id="1209763233"/>
+          <w:rFonts w:ascii="Aptos" w:hAnsi="Aptos" w:eastAsia="Aptos" w:cs="Aptos"/>
+          <w:noProof w:val="0"/>
+          <w:sz w:val="28"/>
+          <w:szCs w:val="28"/>
+          <w:lang w:val="pt-BR"/>
+        </w:rPr>
+      </w:pPr>
+      <w:del w:author="GUSTAVO DE OLIVEIRA REGO MORAIS" w:date="2025-05-24T19:41:20.756Z" w:id="1835727274">
+        <w:r>
+          <w:rPr>
+            <w:rFonts w:ascii="Aptos" w:hAnsi="Aptos" w:eastAsia="Aptos" w:cs="Aptos"/>
+            <w:noProof w:val="0"/>
+            <w:sz w:val="28"/>
+            <w:szCs w:val="28"/>
+            <w:lang w:val="pt-BR"/>
+          </w:rPr>
+          <w:delText>- Qual o prazo ideal para a entrega da primeira versão funcional (MVP)?</w:delText>
+        </w:r>
+      </w:del>
+      <w:del w:author="GUSTAVO DE OLIVEIRA REGO MORAIS" w:date="2025-05-23T20:34:14.314Z" w:id="655975816">
         <w:r>
           <w:rPr>
             <w:rFonts w:ascii="Aptos" w:hAnsi="Aptos" w:eastAsia="Aptos" w:cs="Aptos"/>
@@ -4726,7 +4730,7 @@
     <w:p>
       <w:pPr>
         <w:rPr>
-          <w:del w:author="GUSTAVO DE OLIVEIRA REGO MORAIS" w:date="2025-05-23T21:06:30.961Z" w16du:dateUtc="2025-05-23T21:06:30.961Z" w:id="1957658832"/>
+          <w:del w:author="GUSTAVO DE OLIVEIRA REGO MORAIS" w:date="2025-05-23T21:06:30.961Z" w16du:dateUtc="2025-05-23T21:06:30.961Z" w:id="73484362"/>
           <w:rFonts w:ascii="Aptos" w:hAnsi="Aptos" w:eastAsia="Aptos" w:cs="Aptos"/>
           <w:noProof w:val="0"/>
           <w:sz w:val="28"/>
@@ -4749,15 +4753,15 @@
       <w:pPr>
         <w:ind w:firstLine="708"/>
         <w:rPr>
-          <w:ins w:author="GUSTAVO DE OLIVEIRA REGO MORAIS" w:date="2025-05-23T21:06:25.441Z" w16du:dateUtc="2025-05-23T21:06:25.441Z" w:id="607013869"/>
-          <w:rFonts w:ascii="Aptos" w:hAnsi="Aptos" w:eastAsia="Aptos" w:cs="Aptos"/>
-          <w:noProof w:val="0"/>
-          <w:sz w:val="28"/>
-          <w:szCs w:val="28"/>
-          <w:lang w:val="pt-BR"/>
-        </w:rPr>
-      </w:pPr>
-      <w:ins w:author="GUSTAVO DE OLIVEIRA REGO MORAIS" w:date="2025-05-23T21:06:25.441Z" w:id="1076651560">
+          <w:ins w:author="GUSTAVO DE OLIVEIRA REGO MORAIS" w:date="2025-05-23T21:06:25.441Z" w16du:dateUtc="2025-05-23T21:06:25.441Z" w:id="2096085916"/>
+          <w:rFonts w:ascii="Aptos" w:hAnsi="Aptos" w:eastAsia="Aptos" w:cs="Aptos"/>
+          <w:noProof w:val="0"/>
+          <w:sz w:val="28"/>
+          <w:szCs w:val="28"/>
+          <w:lang w:val="pt-BR"/>
+        </w:rPr>
+      </w:pPr>
+      <w:ins w:author="GUSTAVO DE OLIVEIRA REGO MORAIS" w:date="2025-05-23T21:06:25.441Z" w:id="1681365372">
         <w:r>
           <w:rPr>
             <w:rFonts w:ascii="Aptos" w:hAnsi="Aptos" w:eastAsia="Aptos" w:cs="Aptos"/>
@@ -4768,7 +4772,7 @@
           </w:rPr>
           <w:t xml:space="preserve">De preferência entregas parciais e iterativas, para que que seja </w:t>
         </w:r>
-        <w:del w:author="JOAO PEDRO MIRANDA SOUSA" w:date="2025-05-23T23:46:55.712Z" w:id="647800391">
+        <w:del w:author="JOAO PEDRO MIRANDA SOUSA" w:date="2025-05-23T23:46:55.712Z" w:id="791660664">
           <w:r>
             <w:rPr>
               <w:rFonts w:ascii="Aptos" w:hAnsi="Aptos" w:eastAsia="Aptos" w:cs="Aptos"/>
@@ -4781,7 +4785,7 @@
           </w:r>
         </w:del>
       </w:ins>
-      <w:ins w:author="JOAO PEDRO MIRANDA SOUSA" w:date="2025-05-23T23:46:55.713Z" w:id="1298643878">
+      <w:ins w:author="JOAO PEDRO MIRANDA SOUSA" w:date="2025-05-23T23:46:55.713Z" w:id="1698285680">
         <w:r>
           <w:rPr>
             <w:rFonts w:ascii="Aptos" w:hAnsi="Aptos" w:eastAsia="Aptos" w:cs="Aptos"/>
@@ -4793,7 +4797,7 @@
           <w:t>possível</w:t>
         </w:r>
       </w:ins>
-      <w:ins w:author="GUSTAVO DE OLIVEIRA REGO MORAIS" w:date="2025-05-23T21:06:25.441Z" w:id="90855514">
+      <w:ins w:author="GUSTAVO DE OLIVEIRA REGO MORAIS" w:date="2025-05-23T21:06:25.441Z" w:id="2079260687">
         <w:r>
           <w:rPr>
             <w:rFonts w:ascii="Aptos" w:hAnsi="Aptos" w:eastAsia="Aptos" w:cs="Aptos"/>
@@ -4840,20 +4844,20 @@
     <w:p>
       <w:pPr>
         <w:rPr>
-          <w:ins w:author="GUSTAVO DE OLIVEIRA REGO MORAIS" w:date="2025-05-23T21:11:52.518Z" w16du:dateUtc="2025-05-23T21:11:52.518Z" w:id="1403928279"/>
-          <w:rFonts w:ascii="Aptos" w:hAnsi="Aptos" w:eastAsia="Aptos" w:cs="Aptos"/>
-          <w:noProof w:val="0"/>
-          <w:sz w:val="28"/>
-          <w:szCs w:val="28"/>
-          <w:lang w:val="pt-BR"/>
-        </w:rPr>
-      </w:pPr>
-      <w:ins w:author="GUSTAVO DE OLIVEIRA REGO MORAIS" w:date="2025-05-23T21:07:31.414Z" w:id="1633079511">
+          <w:ins w:author="GUSTAVO DE OLIVEIRA REGO MORAIS" w:date="2025-05-23T21:11:52.518Z" w16du:dateUtc="2025-05-23T21:11:52.518Z" w:id="1903260542"/>
+          <w:rFonts w:ascii="Aptos" w:hAnsi="Aptos" w:eastAsia="Aptos" w:cs="Aptos"/>
+          <w:noProof w:val="0"/>
+          <w:sz w:val="28"/>
+          <w:szCs w:val="28"/>
+          <w:lang w:val="pt-BR"/>
+        </w:rPr>
+      </w:pPr>
+      <w:ins w:author="GUSTAVO DE OLIVEIRA REGO MORAIS" w:date="2025-05-23T21:07:31.414Z" w:id="1873100981">
         <w:r>
           <w:tab/>
         </w:r>
       </w:ins>
-      <w:ins w:author="GUSTAVO DE OLIVEIRA REGO MORAIS" w:date="2025-05-23T21:09:57.972Z" w:id="869894229">
+      <w:ins w:author="GUSTAVO DE OLIVEIRA REGO MORAIS" w:date="2025-05-23T21:09:57.972Z" w:id="855435171">
         <w:r>
           <w:rPr>
             <w:rFonts w:ascii="Aptos" w:hAnsi="Aptos" w:eastAsia="Aptos" w:cs="Aptos"/>
@@ -4865,7 +4869,7 @@
           <w:t xml:space="preserve">Algumas funcionalidades </w:t>
         </w:r>
       </w:ins>
-      <w:ins w:author="GUSTAVO DE OLIVEIRA REGO MORAIS" w:date="2025-05-23T21:10:59.061Z" w:id="1141502832">
+      <w:ins w:author="GUSTAVO DE OLIVEIRA REGO MORAIS" w:date="2025-05-23T21:10:59.061Z" w:id="292867846">
         <w:r>
           <w:rPr>
             <w:rFonts w:ascii="Aptos" w:hAnsi="Aptos" w:eastAsia="Aptos" w:cs="Aptos"/>
@@ -4876,7 +4880,7 @@
           </w:rPr>
           <w:t>que podem ser planejadas para versões futuras como: Painel Administrativo, Exportação</w:t>
         </w:r>
-        <w:del w:author="JOAO PEDRO MIRANDA SOUSA" w:date="2025-05-23T23:47:39.912Z" w:id="1991911653">
+        <w:del w:author="JOAO PEDRO MIRANDA SOUSA" w:date="2025-05-23T23:47:39.912Z" w:id="1439704632">
           <w:r>
             <w:rPr>
               <w:rFonts w:ascii="Aptos" w:hAnsi="Aptos" w:eastAsia="Aptos" w:cs="Aptos"/>
@@ -4889,7 +4893,7 @@
           </w:r>
         </w:del>
       </w:ins>
-      <w:ins w:author="JOAO PEDRO MIRANDA SOUSA" w:date="2025-05-23T23:47:33.04Z" w:id="2127359292">
+      <w:ins w:author="JOAO PEDRO MIRANDA SOUSA" w:date="2025-05-23T23:47:33.04Z" w:id="1370215820">
         <w:r>
           <w:rPr>
             <w:rFonts w:ascii="Aptos" w:hAnsi="Aptos" w:eastAsia="Aptos" w:cs="Aptos"/>
@@ -4901,7 +4905,7 @@
           <w:t xml:space="preserve"> </w:t>
         </w:r>
       </w:ins>
-      <w:ins w:author="GUSTAVO DE OLIVEIRA REGO MORAIS" w:date="2025-05-23T21:10:59.061Z" w:id="1906881143">
+      <w:ins w:author="GUSTAVO DE OLIVEIRA REGO MORAIS" w:date="2025-05-23T21:10:59.061Z" w:id="226406735">
         <w:r>
           <w:rPr>
             <w:rFonts w:ascii="Aptos" w:hAnsi="Aptos" w:eastAsia="Aptos" w:cs="Aptos"/>
@@ -4923,7 +4927,7 @@
           <w:t xml:space="preserve"> para arquivos</w:t>
         </w:r>
       </w:ins>
-      <w:ins w:author="GUSTAVO DE OLIVEIRA REGO MORAIS" w:date="2025-05-23T21:11:45.518Z" w:id="842645953">
+      <w:ins w:author="GUSTAVO DE OLIVEIRA REGO MORAIS" w:date="2025-05-23T21:11:45.518Z" w:id="910012534">
         <w:r>
           <w:rPr>
             <w:rFonts w:ascii="Aptos" w:hAnsi="Aptos" w:eastAsia="Aptos" w:cs="Aptos"/>
@@ -4935,7 +4939,7 @@
           <w:t xml:space="preserve"> </w:t>
         </w:r>
       </w:ins>
-      <w:ins w:author="JOAO PEDRO MIRANDA SOUSA" w:date="2025-05-23T23:47:54.215Z" w:id="1854112742">
+      <w:ins w:author="JOAO PEDRO MIRANDA SOUSA" w:date="2025-05-23T23:47:54.215Z" w:id="2031025148">
         <w:r>
           <w:rPr>
             <w:rFonts w:ascii="Aptos" w:hAnsi="Aptos" w:eastAsia="Aptos" w:cs="Aptos"/>
@@ -4947,8 +4951,8 @@
           <w:t>e compartilhamento entre perfis, bem como</w:t>
         </w:r>
       </w:ins>
-      <w:ins w:author="GUSTAVO DE OLIVEIRA REGO MORAIS" w:date="2025-05-23T21:11:45.518Z" w:id="1075045995">
-        <w:del w:author="JOAO PEDRO MIRANDA SOUSA" w:date="2025-05-23T23:47:54.942Z" w:id="2106616582">
+      <w:ins w:author="GUSTAVO DE OLIVEIRA REGO MORAIS" w:date="2025-05-23T21:11:45.518Z" w:id="2099304704">
+        <w:del w:author="JOAO PEDRO MIRANDA SOUSA" w:date="2025-05-23T23:47:54.942Z" w:id="379961413">
           <w:r>
             <w:rPr>
               <w:rFonts w:ascii="Aptos" w:hAnsi="Aptos" w:eastAsia="Aptos" w:cs="Aptos"/>
@@ -5007,7 +5011,7 @@
     <w:p>
       <w:pPr>
         <w:rPr>
-          <w:ins w:author="GUSTAVO DE OLIVEIRA REGO MORAIS" w:date="2025-05-23T21:12:46.05Z" w16du:dateUtc="2025-05-23T21:12:46.05Z" w:id="653803549"/>
+          <w:ins w:author="GUSTAVO DE OLIVEIRA REGO MORAIS" w:date="2025-05-23T21:12:46.05Z" w16du:dateUtc="2025-05-23T21:12:46.05Z" w:id="1888198776"/>
           <w:rFonts w:ascii="Aptos" w:hAnsi="Aptos" w:eastAsia="Aptos" w:cs="Aptos"/>
           <w:noProof w:val="0"/>
           <w:sz w:val="28"/>
@@ -5025,7 +5029,7 @@
         </w:rPr>
         <w:t>- Como saberemos se o projeto está funcionando bem?</w:t>
       </w:r>
-      <w:del w:author="GUSTAVO DE OLIVEIRA REGO MORAIS" w:date="2025-05-23T18:56:18.19Z" w:id="2030595251">
+      <w:del w:author="GUSTAVO DE OLIVEIRA REGO MORAIS" w:date="2025-05-23T18:56:18.19Z" w:id="1237510033">
         <w:r>
           <w:rPr>
             <w:rFonts w:ascii="Aptos" w:hAnsi="Aptos" w:eastAsia="Aptos" w:cs="Aptos"/>
@@ -5048,12 +5052,12 @@
           <w:lang w:val="pt-BR"/>
         </w:rPr>
       </w:pPr>
-      <w:ins w:author="GUSTAVO DE OLIVEIRA REGO MORAIS" w:date="2025-05-23T21:12:59.42Z" w:id="301225606">
+      <w:ins w:author="GUSTAVO DE OLIVEIRA REGO MORAIS" w:date="2025-05-23T21:12:59.42Z" w:id="1808497165">
         <w:r>
           <w:tab/>
         </w:r>
       </w:ins>
-      <w:ins w:author="GUSTAVO DE OLIVEIRA REGO MORAIS" w:date="2025-05-23T21:16:11.616Z" w:id="999723300">
+      <w:ins w:author="GUSTAVO DE OLIVEIRA REGO MORAIS" w:date="2025-05-23T21:16:11.616Z" w:id="1162184307">
         <w:r>
           <w:rPr>
             <w:rFonts w:ascii="Aptos" w:hAnsi="Aptos" w:eastAsia="Aptos" w:cs="Aptos"/>
@@ -5069,7 +5073,7 @@
     <w:p>
       <w:pPr>
         <w:rPr>
-          <w:ins w:author="GUSTAVO DE OLIVEIRA REGO MORAIS" w:date="2025-05-23T21:16:25.256Z" w16du:dateUtc="2025-05-23T21:16:25.256Z" w:id="553211630"/>
+          <w:ins w:author="GUSTAVO DE OLIVEIRA REGO MORAIS" w:date="2025-05-23T21:16:25.256Z" w16du:dateUtc="2025-05-23T21:16:25.256Z" w:id="1961919395"/>
           <w:rFonts w:ascii="Aptos" w:hAnsi="Aptos" w:eastAsia="Aptos" w:cs="Aptos"/>
           <w:noProof w:val="0"/>
           <w:sz w:val="28"/>
@@ -5139,7 +5143,7 @@
           <w:lang w:val="pt-BR"/>
         </w:rPr>
       </w:pPr>
-      <w:del w:author="GUSTAVO DE OLIVEIRA REGO MORAIS" w:date="2025-05-23T21:16:23.726Z" w:id="1048959434">
+      <w:del w:author="GUSTAVO DE OLIVEIRA REGO MORAIS" w:date="2025-05-23T21:16:23.726Z" w:id="2122267172">
         <w:r>
           <w:rPr>
             <w:rFonts w:ascii="Aptos" w:hAnsi="Aptos" w:eastAsia="Aptos" w:cs="Aptos"/>
@@ -5151,7 +5155,7 @@
           <w:delText xml:space="preserve"> </w:delText>
         </w:r>
       </w:del>
-      <w:ins w:author="GUSTAVO DE OLIVEIRA REGO MORAIS" w:date="2025-05-23T21:23:45.036Z" w:id="17111463">
+      <w:ins w:author="GUSTAVO DE OLIVEIRA REGO MORAIS" w:date="2025-05-23T21:23:45.036Z" w:id="792773111">
         <w:r>
           <w:rPr>
             <w:rFonts w:ascii="Aptos" w:hAnsi="Aptos" w:eastAsia="Aptos" w:cs="Aptos"/>
@@ -5188,20 +5192,20 @@
     <w:p>
       <w:pPr>
         <w:rPr>
-          <w:ins w:author="ITALO FRANCISCO ALMEIDA DE OLIVEIRA" w:date="2025-05-23T21:31:06.557Z" w16du:dateUtc="2025-05-23T21:31:06.557Z" w:id="1426149170"/>
-          <w:rFonts w:ascii="Aptos" w:hAnsi="Aptos" w:eastAsia="Aptos" w:cs="Aptos"/>
-          <w:noProof w:val="0"/>
-          <w:sz w:val="28"/>
-          <w:szCs w:val="28"/>
-          <w:lang w:val="pt-BR"/>
-        </w:rPr>
-      </w:pPr>
-      <w:ins w:author="GUSTAVO DE OLIVEIRA REGO MORAIS" w:date="2025-05-23T21:23:48.868Z" w:id="228498993">
+          <w:ins w:author="ITALO FRANCISCO ALMEIDA DE OLIVEIRA" w:date="2025-05-23T21:31:06.557Z" w16du:dateUtc="2025-05-23T21:31:06.557Z" w:id="240696668"/>
+          <w:rFonts w:ascii="Aptos" w:hAnsi="Aptos" w:eastAsia="Aptos" w:cs="Aptos"/>
+          <w:noProof w:val="0"/>
+          <w:sz w:val="28"/>
+          <w:szCs w:val="28"/>
+          <w:lang w:val="pt-BR"/>
+        </w:rPr>
+      </w:pPr>
+      <w:ins w:author="GUSTAVO DE OLIVEIRA REGO MORAIS" w:date="2025-05-23T21:23:48.868Z" w:id="2089330146">
         <w:r>
           <w:tab/>
         </w:r>
       </w:ins>
-      <w:ins w:author="GUSTAVO DE OLIVEIRA REGO MORAIS" w:date="2025-05-23T21:25:59.878Z" w:id="985665653">
+      <w:ins w:author="GUSTAVO DE OLIVEIRA REGO MORAIS" w:date="2025-05-23T21:25:59.878Z" w:id="462180623">
         <w:r>
           <w:rPr>
             <w:rFonts w:ascii="Aptos" w:hAnsi="Aptos" w:eastAsia="Aptos" w:cs="Aptos"/>
@@ -5213,7 +5217,7 @@
           <w:t xml:space="preserve">Sim, </w:t>
         </w:r>
       </w:ins>
-      <w:ins w:author="GUSTAVO DE OLIVEIRA REGO MORAIS" w:date="2025-05-23T21:26:54.345Z" w:id="685314326">
+      <w:ins w:author="GUSTAVO DE OLIVEIRA REGO MORAIS" w:date="2025-05-23T21:26:54.345Z" w:id="1088902139">
         <w:r>
           <w:rPr>
             <w:rFonts w:ascii="Aptos" w:hAnsi="Aptos" w:eastAsia="Aptos" w:cs="Aptos"/>
@@ -5249,7 +5253,7 @@
     <w:p>
       <w:pPr>
         <w:rPr>
-          <w:ins w:author="ITALO FRANCISCO ALMEIDA DE OLIVEIRA" w:date="2025-05-23T21:31:06.718Z" w16du:dateUtc="2025-05-23T21:31:06.718Z" w:id="247084383"/>
+          <w:ins w:author="ITALO FRANCISCO ALMEIDA DE OLIVEIRA" w:date="2025-05-23T21:31:06.718Z" w16du:dateUtc="2025-05-23T21:31:06.718Z" w:id="1881495325"/>
           <w:rFonts w:ascii="Aptos" w:hAnsi="Aptos" w:eastAsia="Aptos" w:cs="Aptos"/>
           <w:noProof w:val="0"/>
           <w:sz w:val="28"/>
@@ -5322,7 +5326,7 @@
                 <w:lang w:val="pt-BR"/>
               </w:rPr>
             </w:pPr>
-            <w:ins w:author="ITALO FRANCISCO ALMEIDA DE OLIVEIRA" w:date="2025-05-23T21:02:09.868Z" w:id="196637587">
+            <w:ins w:author="ITALO FRANCISCO ALMEIDA DE OLIVEIRA" w:date="2025-05-23T21:02:09.868Z" w:id="803172664">
               <w:r>
                 <w:rPr>
                   <w:rFonts w:ascii="Aptos" w:hAnsi="Aptos" w:eastAsia="Aptos" w:cs="Aptos"/>
@@ -5352,7 +5356,7 @@
                 <w:lang w:val="pt-BR"/>
               </w:rPr>
             </w:pPr>
-            <w:ins w:author="ITALO FRANCISCO ALMEIDA DE OLIVEIRA" w:date="2025-05-23T21:02:13.511Z" w:id="1825678662">
+            <w:ins w:author="ITALO FRANCISCO ALMEIDA DE OLIVEIRA" w:date="2025-05-23T21:02:13.511Z" w:id="72226255">
               <w:r>
                 <w:rPr>
                   <w:rFonts w:ascii="Aptos" w:hAnsi="Aptos" w:eastAsia="Aptos" w:cs="Aptos"/>
@@ -5382,7 +5386,7 @@
                 <w:lang w:val="pt-BR"/>
               </w:rPr>
             </w:pPr>
-            <w:ins w:author="ITALO FRANCISCO ALMEIDA DE OLIVEIRA" w:date="2025-05-23T21:02:26.04Z" w:id="1099217085">
+            <w:ins w:author="ITALO FRANCISCO ALMEIDA DE OLIVEIRA" w:date="2025-05-23T21:02:26.04Z" w:id="2014333985">
               <w:r>
                 <w:rPr>
                   <w:rFonts w:ascii="Aptos" w:hAnsi="Aptos" w:eastAsia="Aptos" w:cs="Aptos"/>
@@ -5466,15 +5470,15 @@
             <w:pPr>
               <w:pStyle w:val="Normal"/>
               <w:rPr>
-                <w:ins w:author="ITALO FRANCISCO ALMEIDA DE OLIVEIRA" w:date="2025-05-23T21:03:01.307Z" w16du:dateUtc="2025-05-23T21:03:01.307Z" w:id="1798362824"/>
-                <w:rFonts w:ascii="Aptos" w:hAnsi="Aptos" w:eastAsia="Aptos" w:cs="Aptos"/>
-                <w:noProof w:val="0"/>
-                <w:sz w:val="28"/>
-                <w:szCs w:val="28"/>
-                <w:lang w:val="pt-BR"/>
-              </w:rPr>
-            </w:pPr>
-            <w:ins w:author="ITALO FRANCISCO ALMEIDA DE OLIVEIRA" w:date="2025-05-23T21:03:01.307Z" w:id="1034377421">
+                <w:ins w:author="ITALO FRANCISCO ALMEIDA DE OLIVEIRA" w:date="2025-05-23T21:03:01.307Z" w16du:dateUtc="2025-05-23T21:03:01.307Z" w:id="1530418541"/>
+                <w:rFonts w:ascii="Aptos" w:hAnsi="Aptos" w:eastAsia="Aptos" w:cs="Aptos"/>
+                <w:noProof w:val="0"/>
+                <w:sz w:val="28"/>
+                <w:szCs w:val="28"/>
+                <w:lang w:val="pt-BR"/>
+              </w:rPr>
+            </w:pPr>
+            <w:ins w:author="ITALO FRANCISCO ALMEIDA DE OLIVEIRA" w:date="2025-05-23T21:03:01.307Z" w:id="1344942806">
               <w:r>
                 <w:rPr>
                   <w:rFonts w:ascii="Aptos" w:hAnsi="Aptos" w:eastAsia="Aptos" w:cs="Aptos"/>
@@ -5549,7 +5553,7 @@
                 <w:lang w:val="pt-BR"/>
               </w:rPr>
             </w:pPr>
-            <w:ins w:author="ITALO FRANCISCO ALMEIDA DE OLIVEIRA" w:date="2025-05-23T21:03:13.944Z" w:id="2035439322">
+            <w:ins w:author="ITALO FRANCISCO ALMEIDA DE OLIVEIRA" w:date="2025-05-23T21:03:13.944Z" w:id="1714651217">
               <w:r>
                 <w:rPr>
                   <w:rFonts w:ascii="Aptos" w:hAnsi="Aptos" w:eastAsia="Aptos" w:cs="Aptos"/>
@@ -5579,7 +5583,7 @@
                 <w:lang w:val="pt-BR"/>
               </w:rPr>
             </w:pPr>
-            <w:ins w:author="ITALO FRANCISCO ALMEIDA DE OLIVEIRA" w:date="2025-05-23T21:03:26.849Z" w:id="1627509807">
+            <w:ins w:author="ITALO FRANCISCO ALMEIDA DE OLIVEIRA" w:date="2025-05-23T21:03:26.849Z" w:id="957424083">
               <w:r>
                 <w:rPr>
                   <w:rFonts w:ascii="Aptos" w:hAnsi="Aptos" w:eastAsia="Aptos" w:cs="Aptos"/>
@@ -5642,7 +5646,7 @@
                 <w:lang w:val="pt-BR"/>
               </w:rPr>
             </w:pPr>
-            <w:ins w:author="ITALO FRANCISCO ALMEIDA DE OLIVEIRA" w:date="2025-05-23T21:03:35.388Z" w:id="161602850">
+            <w:ins w:author="ITALO FRANCISCO ALMEIDA DE OLIVEIRA" w:date="2025-05-23T21:03:35.388Z" w:id="800511007">
               <w:r>
                 <w:rPr>
                   <w:rFonts w:ascii="Aptos" w:hAnsi="Aptos" w:eastAsia="Aptos" w:cs="Aptos"/>
@@ -5665,15 +5669,15 @@
             <w:pPr>
               <w:pStyle w:val="Normal"/>
               <w:rPr>
-                <w:ins w:author="ITALO FRANCISCO ALMEIDA DE OLIVEIRA" w:date="2025-05-23T21:03:40.828Z" w16du:dateUtc="2025-05-23T21:03:40.828Z" w:id="855787406"/>
-                <w:rFonts w:ascii="Aptos" w:hAnsi="Aptos" w:eastAsia="Aptos" w:cs="Aptos"/>
-                <w:noProof w:val="0"/>
-                <w:sz w:val="28"/>
-                <w:szCs w:val="28"/>
-                <w:lang w:val="pt-BR"/>
-              </w:rPr>
-            </w:pPr>
-            <w:ins w:author="ITALO FRANCISCO ALMEIDA DE OLIVEIRA" w:date="2025-05-23T21:03:40.828Z" w:id="2112698172">
+                <w:ins w:author="ITALO FRANCISCO ALMEIDA DE OLIVEIRA" w:date="2025-05-23T21:03:40.828Z" w16du:dateUtc="2025-05-23T21:03:40.828Z" w:id="2025392816"/>
+                <w:rFonts w:ascii="Aptos" w:hAnsi="Aptos" w:eastAsia="Aptos" w:cs="Aptos"/>
+                <w:noProof w:val="0"/>
+                <w:sz w:val="28"/>
+                <w:szCs w:val="28"/>
+                <w:lang w:val="pt-BR"/>
+              </w:rPr>
+            </w:pPr>
+            <w:ins w:author="ITALO FRANCISCO ALMEIDA DE OLIVEIRA" w:date="2025-05-23T21:03:40.828Z" w:id="1986922137">
               <w:r>
                 <w:rPr>
                   <w:rFonts w:ascii="Aptos" w:hAnsi="Aptos" w:eastAsia="Aptos" w:cs="Aptos"/>
@@ -5748,7 +5752,7 @@
                 <w:lang w:val="pt-BR"/>
               </w:rPr>
             </w:pPr>
-            <w:ins w:author="ITALO FRANCISCO ALMEIDA DE OLIVEIRA" w:date="2025-05-23T21:03:54.814Z" w:id="562077190">
+            <w:ins w:author="ITALO FRANCISCO ALMEIDA DE OLIVEIRA" w:date="2025-05-23T21:03:54.814Z" w:id="1391182125">
               <w:r>
                 <w:rPr>
                   <w:rFonts w:ascii="Aptos" w:hAnsi="Aptos" w:eastAsia="Aptos" w:cs="Aptos"/>
@@ -5771,15 +5775,15 @@
             <w:pPr>
               <w:pStyle w:val="Normal"/>
               <w:rPr>
-                <w:ins w:author="ITALO FRANCISCO ALMEIDA DE OLIVEIRA" w:date="2025-05-23T21:03:59.266Z" w16du:dateUtc="2025-05-23T21:03:59.266Z" w:id="1978754051"/>
-                <w:rFonts w:ascii="Aptos" w:hAnsi="Aptos" w:eastAsia="Aptos" w:cs="Aptos"/>
-                <w:noProof w:val="0"/>
-                <w:sz w:val="28"/>
-                <w:szCs w:val="28"/>
-                <w:lang w:val="pt-BR"/>
-              </w:rPr>
-            </w:pPr>
-            <w:ins w:author="ITALO FRANCISCO ALMEIDA DE OLIVEIRA" w:date="2025-05-23T21:03:59.266Z" w:id="694519980">
+                <w:ins w:author="ITALO FRANCISCO ALMEIDA DE OLIVEIRA" w:date="2025-05-23T21:03:59.266Z" w16du:dateUtc="2025-05-23T21:03:59.266Z" w:id="2004391537"/>
+                <w:rFonts w:ascii="Aptos" w:hAnsi="Aptos" w:eastAsia="Aptos" w:cs="Aptos"/>
+                <w:noProof w:val="0"/>
+                <w:sz w:val="28"/>
+                <w:szCs w:val="28"/>
+                <w:lang w:val="pt-BR"/>
+              </w:rPr>
+            </w:pPr>
+            <w:ins w:author="ITALO FRANCISCO ALMEIDA DE OLIVEIRA" w:date="2025-05-23T21:03:59.266Z" w:id="1762862799">
               <w:r>
                 <w:rPr>
                   <w:rFonts w:ascii="Aptos" w:hAnsi="Aptos" w:eastAsia="Aptos" w:cs="Aptos"/>
@@ -5819,15 +5823,15 @@
             <w:pPr>
               <w:pStyle w:val="Normal"/>
               <w:rPr>
-                <w:ins w:author="ITALO FRANCISCO ALMEIDA DE OLIVEIRA" w:date="2025-05-23T21:04:40.451Z" w16du:dateUtc="2025-05-23T21:04:40.451Z" w:id="1207579620"/>
-                <w:rFonts w:ascii="Aptos" w:hAnsi="Aptos" w:eastAsia="Aptos" w:cs="Aptos"/>
-                <w:noProof w:val="0"/>
-                <w:sz w:val="28"/>
-                <w:szCs w:val="28"/>
-                <w:lang w:val="pt-BR"/>
-              </w:rPr>
-            </w:pPr>
-            <w:ins w:author="ITALO FRANCISCO ALMEIDA DE OLIVEIRA" w:date="2025-05-23T21:04:57.916Z" w:id="151792934">
+                <w:ins w:author="ITALO FRANCISCO ALMEIDA DE OLIVEIRA" w:date="2025-05-23T21:04:40.451Z" w16du:dateUtc="2025-05-23T21:04:40.451Z" w:id="1652468925"/>
+                <w:rFonts w:ascii="Aptos" w:hAnsi="Aptos" w:eastAsia="Aptos" w:cs="Aptos"/>
+                <w:noProof w:val="0"/>
+                <w:sz w:val="28"/>
+                <w:szCs w:val="28"/>
+                <w:lang w:val="pt-BR"/>
+              </w:rPr>
+            </w:pPr>
+            <w:ins w:author="ITALO FRANCISCO ALMEIDA DE OLIVEIRA" w:date="2025-05-23T21:04:57.916Z" w:id="912813392">
               <w:r>
                 <w:rPr>
                   <w:rFonts w:ascii="Aptos" w:hAnsi="Aptos" w:eastAsia="Aptos" w:cs="Aptos"/>
@@ -5869,7 +5873,7 @@
                 <w:lang w:val="pt-BR"/>
               </w:rPr>
             </w:pPr>
-            <w:ins w:author="ITALO FRANCISCO ALMEIDA DE OLIVEIRA" w:date="2025-05-23T21:05:44.091Z" w:id="1385512618">
+            <w:ins w:author="ITALO FRANCISCO ALMEIDA DE OLIVEIRA" w:date="2025-05-23T21:05:44.091Z" w:id="1578074815">
               <w:r>
                 <w:rPr>
                   <w:rFonts w:ascii="Aptos" w:hAnsi="Aptos" w:eastAsia="Aptos" w:cs="Aptos"/>
@@ -5892,15 +5896,15 @@
             <w:pPr>
               <w:pStyle w:val="Normal"/>
               <w:rPr>
-                <w:ins w:author="ITALO FRANCISCO ALMEIDA DE OLIVEIRA" w:date="2025-05-23T21:05:50.732Z" w16du:dateUtc="2025-05-23T21:05:50.732Z" w:id="1538072614"/>
-                <w:rFonts w:ascii="Aptos" w:hAnsi="Aptos" w:eastAsia="Aptos" w:cs="Aptos"/>
-                <w:noProof w:val="0"/>
-                <w:sz w:val="28"/>
-                <w:szCs w:val="28"/>
-                <w:lang w:val="pt-BR"/>
-              </w:rPr>
-            </w:pPr>
-            <w:ins w:author="ITALO FRANCISCO ALMEIDA DE OLIVEIRA" w:date="2025-05-23T21:05:50.732Z" w:id="1818143806">
+                <w:ins w:author="ITALO FRANCISCO ALMEIDA DE OLIVEIRA" w:date="2025-05-23T21:05:50.732Z" w16du:dateUtc="2025-05-23T21:05:50.732Z" w:id="1034548783"/>
+                <w:rFonts w:ascii="Aptos" w:hAnsi="Aptos" w:eastAsia="Aptos" w:cs="Aptos"/>
+                <w:noProof w:val="0"/>
+                <w:sz w:val="28"/>
+                <w:szCs w:val="28"/>
+                <w:lang w:val="pt-BR"/>
+              </w:rPr>
+            </w:pPr>
+            <w:ins w:author="ITALO FRANCISCO ALMEIDA DE OLIVEIRA" w:date="2025-05-23T21:05:50.732Z" w:id="1768451862">
               <w:r>
                 <w:rPr>
                   <w:rFonts w:ascii="Aptos" w:hAnsi="Aptos" w:eastAsia="Aptos" w:cs="Aptos"/>
@@ -5940,15 +5944,15 @@
             <w:pPr>
               <w:pStyle w:val="Normal"/>
               <w:rPr>
-                <w:ins w:author="ITALO FRANCISCO ALMEIDA DE OLIVEIRA" w:date="2025-05-23T21:04:44.542Z" w16du:dateUtc="2025-05-23T21:04:44.542Z" w:id="427111466"/>
-                <w:rFonts w:ascii="Aptos" w:hAnsi="Aptos" w:eastAsia="Aptos" w:cs="Aptos"/>
-                <w:noProof w:val="0"/>
-                <w:sz w:val="28"/>
-                <w:szCs w:val="28"/>
-                <w:lang w:val="pt-BR"/>
-              </w:rPr>
-            </w:pPr>
-            <w:ins w:author="ITALO FRANCISCO ALMEIDA DE OLIVEIRA" w:date="2025-05-23T21:04:42.401Z" w:id="472543269">
+                <w:ins w:author="ITALO FRANCISCO ALMEIDA DE OLIVEIRA" w:date="2025-05-23T21:04:44.542Z" w16du:dateUtc="2025-05-23T21:04:44.542Z" w:id="1449100950"/>
+                <w:rFonts w:ascii="Aptos" w:hAnsi="Aptos" w:eastAsia="Aptos" w:cs="Aptos"/>
+                <w:noProof w:val="0"/>
+                <w:sz w:val="28"/>
+                <w:szCs w:val="28"/>
+                <w:lang w:val="pt-BR"/>
+              </w:rPr>
+            </w:pPr>
+            <w:ins w:author="ITALO FRANCISCO ALMEIDA DE OLIVEIRA" w:date="2025-05-23T21:04:42.401Z" w:id="1294655125">
               <w:r>
                 <w:rPr>
                   <w:rFonts w:ascii="Aptos" w:hAnsi="Aptos" w:eastAsia="Aptos" w:cs="Aptos"/>
@@ -5960,7 +5964,7 @@
                 <w:t>RF 0</w:t>
               </w:r>
             </w:ins>
-            <w:ins w:author="ITALO FRANCISCO ALMEIDA DE OLIVEIRA" w:date="2025-05-23T21:05:00.786Z" w:id="1563906059">
+            <w:ins w:author="ITALO FRANCISCO ALMEIDA DE OLIVEIRA" w:date="2025-05-23T21:05:00.786Z" w:id="595974447">
               <w:r>
                 <w:rPr>
                   <w:rFonts w:ascii="Aptos" w:hAnsi="Aptos" w:eastAsia="Aptos" w:cs="Aptos"/>
@@ -6002,7 +6006,7 @@
                 <w:lang w:val="pt-BR"/>
               </w:rPr>
             </w:pPr>
-            <w:ins w:author="ITALO FRANCISCO ALMEIDA DE OLIVEIRA" w:date="2025-05-23T21:07:34.037Z" w:id="1032602510">
+            <w:ins w:author="ITALO FRANCISCO ALMEIDA DE OLIVEIRA" w:date="2025-05-23T21:07:34.037Z" w:id="999503352">
               <w:r>
                 <w:rPr>
                   <w:rFonts w:ascii="Aptos" w:hAnsi="Aptos" w:eastAsia="Aptos" w:cs="Aptos"/>
@@ -6025,15 +6029,15 @@
             <w:pPr>
               <w:pStyle w:val="Normal"/>
               <w:rPr>
-                <w:ins w:author="ITALO FRANCISCO ALMEIDA DE OLIVEIRA" w:date="2025-05-23T21:07:48.029Z" w16du:dateUtc="2025-05-23T21:07:48.029Z" w:id="1223994211"/>
-                <w:rFonts w:ascii="Aptos" w:hAnsi="Aptos" w:eastAsia="Aptos" w:cs="Aptos"/>
-                <w:noProof w:val="0"/>
-                <w:sz w:val="28"/>
-                <w:szCs w:val="28"/>
-                <w:lang w:val="pt-BR"/>
-              </w:rPr>
-            </w:pPr>
-            <w:ins w:author="ITALO FRANCISCO ALMEIDA DE OLIVEIRA" w:date="2025-05-23T21:07:48.029Z" w:id="1371091890">
+                <w:ins w:author="ITALO FRANCISCO ALMEIDA DE OLIVEIRA" w:date="2025-05-23T21:07:48.029Z" w16du:dateUtc="2025-05-23T21:07:48.029Z" w:id="2146039385"/>
+                <w:rFonts w:ascii="Aptos" w:hAnsi="Aptos" w:eastAsia="Aptos" w:cs="Aptos"/>
+                <w:noProof w:val="0"/>
+                <w:sz w:val="28"/>
+                <w:szCs w:val="28"/>
+                <w:lang w:val="pt-BR"/>
+              </w:rPr>
+            </w:pPr>
+            <w:ins w:author="ITALO FRANCISCO ALMEIDA DE OLIVEIRA" w:date="2025-05-23T21:07:48.029Z" w:id="1488065164">
               <w:r>
                 <w:rPr>
                   <w:rFonts w:ascii="Aptos" w:hAnsi="Aptos" w:eastAsia="Aptos" w:cs="Aptos"/>
@@ -6073,15 +6077,15 @@
             <w:pPr>
               <w:pStyle w:val="Normal"/>
               <w:rPr>
-                <w:ins w:author="ITALO FRANCISCO ALMEIDA DE OLIVEIRA" w:date="2025-05-23T21:04:45.842Z" w16du:dateUtc="2025-05-23T21:04:45.842Z" w:id="177188765"/>
-                <w:rFonts w:ascii="Aptos" w:hAnsi="Aptos" w:eastAsia="Aptos" w:cs="Aptos"/>
-                <w:noProof w:val="0"/>
-                <w:sz w:val="28"/>
-                <w:szCs w:val="28"/>
-                <w:lang w:val="pt-BR"/>
-              </w:rPr>
-            </w:pPr>
-            <w:ins w:author="ITALO FRANCISCO ALMEIDA DE OLIVEIRA" w:date="2025-05-23T21:04:45.842Z" w:id="1498630077">
+                <w:ins w:author="ITALO FRANCISCO ALMEIDA DE OLIVEIRA" w:date="2025-05-23T21:04:45.842Z" w16du:dateUtc="2025-05-23T21:04:45.842Z" w:id="771149105"/>
+                <w:rFonts w:ascii="Aptos" w:hAnsi="Aptos" w:eastAsia="Aptos" w:cs="Aptos"/>
+                <w:noProof w:val="0"/>
+                <w:sz w:val="28"/>
+                <w:szCs w:val="28"/>
+                <w:lang w:val="pt-BR"/>
+              </w:rPr>
+            </w:pPr>
+            <w:ins w:author="ITALO FRANCISCO ALMEIDA DE OLIVEIRA" w:date="2025-05-23T21:04:45.842Z" w:id="2137606733">
               <w:r>
                 <w:rPr>
                   <w:rFonts w:ascii="Aptos" w:hAnsi="Aptos" w:eastAsia="Aptos" w:cs="Aptos"/>
@@ -6093,7 +6097,7 @@
                 <w:t>RF 0</w:t>
               </w:r>
             </w:ins>
-            <w:ins w:author="ITALO FRANCISCO ALMEIDA DE OLIVEIRA" w:date="2025-05-23T21:07:02.917Z" w:id="898315991">
+            <w:ins w:author="ITALO FRANCISCO ALMEIDA DE OLIVEIRA" w:date="2025-05-23T21:07:02.917Z" w:id="771838569">
               <w:r>
                 <w:rPr>
                   <w:rFonts w:ascii="Aptos" w:hAnsi="Aptos" w:eastAsia="Aptos" w:cs="Aptos"/>
@@ -6135,7 +6139,7 @@
                 <w:lang w:val="pt-BR"/>
               </w:rPr>
             </w:pPr>
-            <w:ins w:author="ITALO FRANCISCO ALMEIDA DE OLIVEIRA" w:date="2025-05-23T21:07:56.768Z" w:id="1858882147">
+            <w:ins w:author="ITALO FRANCISCO ALMEIDA DE OLIVEIRA" w:date="2025-05-23T21:07:56.768Z" w:id="1925643766">
               <w:r>
                 <w:rPr>
                   <w:rFonts w:ascii="Aptos" w:hAnsi="Aptos" w:eastAsia="Aptos" w:cs="Aptos"/>
@@ -6158,15 +6162,15 @@
             <w:pPr>
               <w:pStyle w:val="Normal"/>
               <w:rPr>
-                <w:ins w:author="ITALO FRANCISCO ALMEIDA DE OLIVEIRA" w:date="2025-05-23T21:08:09.463Z" w16du:dateUtc="2025-05-23T21:08:09.463Z" w:id="1019797758"/>
-                <w:rFonts w:ascii="Aptos" w:hAnsi="Aptos" w:eastAsia="Aptos" w:cs="Aptos"/>
-                <w:noProof w:val="0"/>
-                <w:sz w:val="28"/>
-                <w:szCs w:val="28"/>
-                <w:lang w:val="pt-BR"/>
-              </w:rPr>
-            </w:pPr>
-            <w:ins w:author="ITALO FRANCISCO ALMEIDA DE OLIVEIRA" w:date="2025-05-23T21:08:09.463Z" w:id="136110534">
+                <w:ins w:author="ITALO FRANCISCO ALMEIDA DE OLIVEIRA" w:date="2025-05-23T21:08:09.463Z" w16du:dateUtc="2025-05-23T21:08:09.463Z" w:id="1811514868"/>
+                <w:rFonts w:ascii="Aptos" w:hAnsi="Aptos" w:eastAsia="Aptos" w:cs="Aptos"/>
+                <w:noProof w:val="0"/>
+                <w:sz w:val="28"/>
+                <w:szCs w:val="28"/>
+                <w:lang w:val="pt-BR"/>
+              </w:rPr>
+            </w:pPr>
+            <w:ins w:author="ITALO FRANCISCO ALMEIDA DE OLIVEIRA" w:date="2025-05-23T21:08:09.463Z" w:id="113277405">
               <w:r>
                 <w:rPr>
                   <w:rFonts w:ascii="Aptos" w:hAnsi="Aptos" w:eastAsia="Aptos" w:cs="Aptos"/>
@@ -6183,7 +6187,7 @@
             <w:pPr>
               <w:pStyle w:val="Normal"/>
               <w:rPr>
-                <w:ins w:author="ITALO FRANCISCO ALMEIDA DE OLIVEIRA" w:date="2025-05-23T21:08:09.463Z" w16du:dateUtc="2025-05-23T21:08:09.463Z" w:id="686627962"/>
+                <w:ins w:author="ITALO FRANCISCO ALMEIDA DE OLIVEIRA" w:date="2025-05-23T21:08:09.463Z" w16du:dateUtc="2025-05-23T21:08:09.463Z" w:id="696615681"/>
                 <w:rFonts w:ascii="Aptos" w:hAnsi="Aptos" w:eastAsia="Aptos" w:cs="Aptos"/>
                 <w:noProof w:val="0"/>
                 <w:sz w:val="28"/>
@@ -6229,7 +6233,7 @@
                 <w:lang w:val="pt-BR"/>
               </w:rPr>
             </w:pPr>
-            <w:ins w:author="ITALO FRANCISCO ALMEIDA DE OLIVEIRA" w:date="2025-05-23T21:04:47.193Z" w:id="642679237">
+            <w:ins w:author="ITALO FRANCISCO ALMEIDA DE OLIVEIRA" w:date="2025-05-23T21:04:47.193Z" w:id="2031428086">
               <w:r>
                 <w:rPr>
                   <w:rFonts w:ascii="Aptos" w:hAnsi="Aptos" w:eastAsia="Aptos" w:cs="Aptos"/>
@@ -6241,7 +6245,7 @@
                 <w:t xml:space="preserve">RF </w:t>
               </w:r>
             </w:ins>
-            <w:ins w:author="ITALO FRANCISCO ALMEIDA DE OLIVEIRA" w:date="2025-05-23T21:07:08.95Z" w:id="133993317">
+            <w:ins w:author="ITALO FRANCISCO ALMEIDA DE OLIVEIRA" w:date="2025-05-23T21:07:08.95Z" w:id="1587249291">
               <w:r>
                 <w:rPr>
                   <w:rFonts w:ascii="Aptos" w:hAnsi="Aptos" w:eastAsia="Aptos" w:cs="Aptos"/>
@@ -6271,7 +6275,7 @@
                 <w:lang w:val="pt-BR"/>
               </w:rPr>
             </w:pPr>
-            <w:ins w:author="ITALO FRANCISCO ALMEIDA DE OLIVEIRA" w:date="2025-05-23T21:08:24.394Z" w:id="183643479">
+            <w:ins w:author="ITALO FRANCISCO ALMEIDA DE OLIVEIRA" w:date="2025-05-23T21:08:24.394Z" w:id="1873880930">
               <w:r>
                 <w:rPr>
                   <w:rFonts w:ascii="Aptos" w:hAnsi="Aptos" w:eastAsia="Aptos" w:cs="Aptos"/>
@@ -6301,7 +6305,7 @@
                 <w:lang w:val="pt-BR"/>
               </w:rPr>
             </w:pPr>
-            <w:ins w:author="ITALO FRANCISCO ALMEIDA DE OLIVEIRA" w:date="2025-05-23T21:08:31.841Z" w:id="2100347876">
+            <w:ins w:author="ITALO FRANCISCO ALMEIDA DE OLIVEIRA" w:date="2025-05-23T21:08:31.841Z" w:id="1258731389">
               <w:r>
                 <w:rPr>
                   <w:rFonts w:ascii="Aptos" w:hAnsi="Aptos" w:eastAsia="Aptos" w:cs="Aptos"/>
@@ -6329,15 +6333,15 @@
             <w:pPr>
               <w:pStyle w:val="Normal"/>
               <w:rPr>
-                <w:ins w:author="ITALO FRANCISCO ALMEIDA DE OLIVEIRA" w:date="2025-05-23T21:04:48.199Z" w16du:dateUtc="2025-05-23T21:04:48.199Z" w:id="735564201"/>
-                <w:rFonts w:ascii="Aptos" w:hAnsi="Aptos" w:eastAsia="Aptos" w:cs="Aptos"/>
-                <w:noProof w:val="0"/>
-                <w:sz w:val="28"/>
-                <w:szCs w:val="28"/>
-                <w:lang w:val="pt-BR"/>
-              </w:rPr>
-            </w:pPr>
-            <w:ins w:author="ITALO FRANCISCO ALMEIDA DE OLIVEIRA" w:date="2025-05-23T21:04:48.199Z" w:id="2128876406">
+                <w:ins w:author="ITALO FRANCISCO ALMEIDA DE OLIVEIRA" w:date="2025-05-23T21:04:48.199Z" w16du:dateUtc="2025-05-23T21:04:48.199Z" w:id="1006612340"/>
+                <w:rFonts w:ascii="Aptos" w:hAnsi="Aptos" w:eastAsia="Aptos" w:cs="Aptos"/>
+                <w:noProof w:val="0"/>
+                <w:sz w:val="28"/>
+                <w:szCs w:val="28"/>
+                <w:lang w:val="pt-BR"/>
+              </w:rPr>
+            </w:pPr>
+            <w:ins w:author="ITALO FRANCISCO ALMEIDA DE OLIVEIRA" w:date="2025-05-23T21:04:48.199Z" w:id="544477220">
               <w:r>
                 <w:rPr>
                   <w:rFonts w:ascii="Aptos" w:hAnsi="Aptos" w:eastAsia="Aptos" w:cs="Aptos"/>
@@ -6349,7 +6353,7 @@
                 <w:t>RF</w:t>
               </w:r>
             </w:ins>
-            <w:ins w:author="ITALO FRANCISCO ALMEIDA DE OLIVEIRA" w:date="2025-05-23T21:05:17.394Z" w:id="1056233372">
+            <w:ins w:author="ITALO FRANCISCO ALMEIDA DE OLIVEIRA" w:date="2025-05-23T21:05:17.394Z" w:id="1880463750">
               <w:r>
                 <w:rPr>
                   <w:rFonts w:ascii="Aptos" w:hAnsi="Aptos" w:eastAsia="Aptos" w:cs="Aptos"/>
@@ -6361,7 +6365,7 @@
                 <w:t xml:space="preserve"> </w:t>
               </w:r>
             </w:ins>
-            <w:ins w:author="ITALO FRANCISCO ALMEIDA DE OLIVEIRA" w:date="2025-05-23T21:07:13.225Z" w:id="2077082948">
+            <w:ins w:author="ITALO FRANCISCO ALMEIDA DE OLIVEIRA" w:date="2025-05-23T21:07:13.225Z" w:id="1356052384">
               <w:r>
                 <w:rPr>
                   <w:rFonts w:ascii="Aptos" w:hAnsi="Aptos" w:eastAsia="Aptos" w:cs="Aptos"/>
@@ -6403,7 +6407,7 @@
                 <w:lang w:val="pt-BR"/>
               </w:rPr>
             </w:pPr>
-            <w:ins w:author="ITALO FRANCISCO ALMEIDA DE OLIVEIRA" w:date="2025-05-23T21:08:43.587Z" w:id="1698568592">
+            <w:ins w:author="ITALO FRANCISCO ALMEIDA DE OLIVEIRA" w:date="2025-05-23T21:08:43.587Z" w:id="1064437632">
               <w:r>
                 <w:rPr>
                   <w:rFonts w:ascii="Aptos" w:hAnsi="Aptos" w:eastAsia="Aptos" w:cs="Aptos"/>
@@ -6426,15 +6430,15 @@
             <w:pPr>
               <w:pStyle w:val="Normal"/>
               <w:rPr>
-                <w:ins w:author="ITALO FRANCISCO ALMEIDA DE OLIVEIRA" w:date="2025-05-23T21:08:54.38Z" w16du:dateUtc="2025-05-23T21:08:54.38Z" w:id="959586407"/>
-                <w:rFonts w:ascii="Aptos" w:hAnsi="Aptos" w:eastAsia="Aptos" w:cs="Aptos"/>
-                <w:noProof w:val="0"/>
-                <w:sz w:val="28"/>
-                <w:szCs w:val="28"/>
-                <w:lang w:val="pt-BR"/>
-              </w:rPr>
-            </w:pPr>
-            <w:ins w:author="ITALO FRANCISCO ALMEIDA DE OLIVEIRA" w:date="2025-05-23T21:08:54.379Z" w:id="82998983">
+                <w:ins w:author="ITALO FRANCISCO ALMEIDA DE OLIVEIRA" w:date="2025-05-23T21:08:54.38Z" w16du:dateUtc="2025-05-23T21:08:54.38Z" w:id="1792796779"/>
+                <w:rFonts w:ascii="Aptos" w:hAnsi="Aptos" w:eastAsia="Aptos" w:cs="Aptos"/>
+                <w:noProof w:val="0"/>
+                <w:sz w:val="28"/>
+                <w:szCs w:val="28"/>
+                <w:lang w:val="pt-BR"/>
+              </w:rPr>
+            </w:pPr>
+            <w:ins w:author="ITALO FRANCISCO ALMEIDA DE OLIVEIRA" w:date="2025-05-23T21:08:54.379Z" w:id="86620049">
               <w:r>
                 <w:rPr>
                   <w:rFonts w:ascii="Aptos" w:hAnsi="Aptos" w:eastAsia="Aptos" w:cs="Aptos"/>
@@ -6474,15 +6478,15 @@
             <w:pPr>
               <w:pStyle w:val="Normal"/>
               <w:rPr>
-                <w:ins w:author="ITALO FRANCISCO ALMEIDA DE OLIVEIRA" w:date="2025-05-23T21:04:49.596Z" w16du:dateUtc="2025-05-23T21:04:49.596Z" w:id="2133804392"/>
-                <w:rFonts w:ascii="Aptos" w:hAnsi="Aptos" w:eastAsia="Aptos" w:cs="Aptos"/>
-                <w:noProof w:val="0"/>
-                <w:sz w:val="28"/>
-                <w:szCs w:val="28"/>
-                <w:lang w:val="pt-BR"/>
-              </w:rPr>
-            </w:pPr>
-            <w:ins w:author="ITALO FRANCISCO ALMEIDA DE OLIVEIRA" w:date="2025-05-23T21:04:49.595Z" w:id="2178108">
+                <w:ins w:author="ITALO FRANCISCO ALMEIDA DE OLIVEIRA" w:date="2025-05-23T21:04:49.596Z" w16du:dateUtc="2025-05-23T21:04:49.596Z" w:id="1644537694"/>
+                <w:rFonts w:ascii="Aptos" w:hAnsi="Aptos" w:eastAsia="Aptos" w:cs="Aptos"/>
+                <w:noProof w:val="0"/>
+                <w:sz w:val="28"/>
+                <w:szCs w:val="28"/>
+                <w:lang w:val="pt-BR"/>
+              </w:rPr>
+            </w:pPr>
+            <w:ins w:author="ITALO FRANCISCO ALMEIDA DE OLIVEIRA" w:date="2025-05-23T21:04:49.595Z" w:id="572618783">
               <w:r>
                 <w:rPr>
                   <w:rFonts w:ascii="Aptos" w:hAnsi="Aptos" w:eastAsia="Aptos" w:cs="Aptos"/>
@@ -6494,7 +6498,7 @@
                 <w:t xml:space="preserve">RF </w:t>
               </w:r>
             </w:ins>
-            <w:ins w:author="ITALO FRANCISCO ALMEIDA DE OLIVEIRA" w:date="2025-05-23T21:07:16.73Z" w:id="1247445747">
+            <w:ins w:author="ITALO FRANCISCO ALMEIDA DE OLIVEIRA" w:date="2025-05-23T21:07:16.73Z" w:id="1259044582">
               <w:r>
                 <w:rPr>
                   <w:rFonts w:ascii="Aptos" w:hAnsi="Aptos" w:eastAsia="Aptos" w:cs="Aptos"/>
@@ -6536,7 +6540,7 @@
                 <w:lang w:val="pt-BR"/>
               </w:rPr>
             </w:pPr>
-            <w:ins w:author="ITALO FRANCISCO ALMEIDA DE OLIVEIRA" w:date="2025-05-23T21:09:01.993Z" w:id="1774188576">
+            <w:ins w:author="ITALO FRANCISCO ALMEIDA DE OLIVEIRA" w:date="2025-05-23T21:09:01.993Z" w:id="1794405985">
               <w:r>
                 <w:rPr>
                   <w:rFonts w:ascii="Aptos" w:hAnsi="Aptos" w:eastAsia="Aptos" w:cs="Aptos"/>
@@ -6559,15 +6563,15 @@
             <w:pPr>
               <w:pStyle w:val="Normal"/>
               <w:rPr>
-                <w:ins w:author="ITALO FRANCISCO ALMEIDA DE OLIVEIRA" w:date="2025-05-23T21:09:12.14Z" w16du:dateUtc="2025-05-23T21:09:12.14Z" w:id="972140309"/>
-                <w:rFonts w:ascii="Aptos" w:hAnsi="Aptos" w:eastAsia="Aptos" w:cs="Aptos"/>
-                <w:noProof w:val="0"/>
-                <w:sz w:val="28"/>
-                <w:szCs w:val="28"/>
-                <w:lang w:val="pt-BR"/>
-              </w:rPr>
-            </w:pPr>
-            <w:ins w:author="ITALO FRANCISCO ALMEIDA DE OLIVEIRA" w:date="2025-05-23T21:09:12.14Z" w:id="1273020190">
+                <w:ins w:author="ITALO FRANCISCO ALMEIDA DE OLIVEIRA" w:date="2025-05-23T21:09:12.14Z" w16du:dateUtc="2025-05-23T21:09:12.14Z" w:id="82418287"/>
+                <w:rFonts w:ascii="Aptos" w:hAnsi="Aptos" w:eastAsia="Aptos" w:cs="Aptos"/>
+                <w:noProof w:val="0"/>
+                <w:sz w:val="28"/>
+                <w:szCs w:val="28"/>
+                <w:lang w:val="pt-BR"/>
+              </w:rPr>
+            </w:pPr>
+            <w:ins w:author="ITALO FRANCISCO ALMEIDA DE OLIVEIRA" w:date="2025-05-23T21:09:12.14Z" w:id="423279117">
               <w:r>
                 <w:rPr>
                   <w:rFonts w:ascii="Aptos" w:hAnsi="Aptos" w:eastAsia="Aptos" w:cs="Aptos"/>
@@ -6607,15 +6611,15 @@
             <w:pPr>
               <w:pStyle w:val="Normal"/>
               <w:rPr>
-                <w:ins w:author="ITALO FRANCISCO ALMEIDA DE OLIVEIRA" w:date="2025-05-23T21:04:50.634Z" w16du:dateUtc="2025-05-23T21:04:50.634Z" w:id="2115762682"/>
-                <w:rFonts w:ascii="Aptos" w:hAnsi="Aptos" w:eastAsia="Aptos" w:cs="Aptos"/>
-                <w:noProof w:val="0"/>
-                <w:sz w:val="28"/>
-                <w:szCs w:val="28"/>
-                <w:lang w:val="pt-BR"/>
-              </w:rPr>
-            </w:pPr>
-            <w:ins w:author="ITALO FRANCISCO ALMEIDA DE OLIVEIRA" w:date="2025-05-23T21:04:50.634Z" w:id="929109322">
+                <w:ins w:author="ITALO FRANCISCO ALMEIDA DE OLIVEIRA" w:date="2025-05-23T21:04:50.634Z" w16du:dateUtc="2025-05-23T21:04:50.634Z" w:id="2076322259"/>
+                <w:rFonts w:ascii="Aptos" w:hAnsi="Aptos" w:eastAsia="Aptos" w:cs="Aptos"/>
+                <w:noProof w:val="0"/>
+                <w:sz w:val="28"/>
+                <w:szCs w:val="28"/>
+                <w:lang w:val="pt-BR"/>
+              </w:rPr>
+            </w:pPr>
+            <w:ins w:author="ITALO FRANCISCO ALMEIDA DE OLIVEIRA" w:date="2025-05-23T21:04:50.634Z" w:id="693887991">
               <w:r>
                 <w:rPr>
                   <w:rFonts w:ascii="Aptos" w:hAnsi="Aptos" w:eastAsia="Aptos" w:cs="Aptos"/>
@@ -6627,7 +6631,7 @@
                 <w:t xml:space="preserve">RF </w:t>
               </w:r>
             </w:ins>
-            <w:ins w:author="ITALO FRANCISCO ALMEIDA DE OLIVEIRA" w:date="2025-05-23T21:07:20.368Z" w:id="2091287368">
+            <w:ins w:author="ITALO FRANCISCO ALMEIDA DE OLIVEIRA" w:date="2025-05-23T21:07:20.368Z" w:id="1688338548">
               <w:r>
                 <w:rPr>
                   <w:rFonts w:ascii="Aptos" w:hAnsi="Aptos" w:eastAsia="Aptos" w:cs="Aptos"/>
@@ -6669,7 +6673,7 @@
                 <w:lang w:val="pt-BR"/>
               </w:rPr>
             </w:pPr>
-            <w:ins w:author="ITALO FRANCISCO ALMEIDA DE OLIVEIRA" w:date="2025-05-23T21:09:20.545Z" w:id="1647235489">
+            <w:ins w:author="ITALO FRANCISCO ALMEIDA DE OLIVEIRA" w:date="2025-05-23T21:09:20.545Z" w:id="963541273">
               <w:r>
                 <w:rPr>
                   <w:rFonts w:ascii="Aptos" w:hAnsi="Aptos" w:eastAsia="Aptos" w:cs="Aptos"/>
@@ -6692,15 +6696,15 @@
             <w:pPr>
               <w:pStyle w:val="Normal"/>
               <w:rPr>
-                <w:ins w:author="ITALO FRANCISCO ALMEIDA DE OLIVEIRA" w:date="2025-05-23T21:09:25.479Z" w16du:dateUtc="2025-05-23T21:09:25.479Z" w:id="1816351737"/>
-                <w:rFonts w:ascii="Aptos" w:hAnsi="Aptos" w:eastAsia="Aptos" w:cs="Aptos"/>
-                <w:noProof w:val="0"/>
-                <w:sz w:val="28"/>
-                <w:szCs w:val="28"/>
-                <w:lang w:val="pt-BR"/>
-              </w:rPr>
-            </w:pPr>
-            <w:ins w:author="ITALO FRANCISCO ALMEIDA DE OLIVEIRA" w:date="2025-05-23T21:09:25.479Z" w:id="153871802">
+                <w:ins w:author="ITALO FRANCISCO ALMEIDA DE OLIVEIRA" w:date="2025-05-23T21:09:25.479Z" w16du:dateUtc="2025-05-23T21:09:25.479Z" w:id="1993083721"/>
+                <w:rFonts w:ascii="Aptos" w:hAnsi="Aptos" w:eastAsia="Aptos" w:cs="Aptos"/>
+                <w:noProof w:val="0"/>
+                <w:sz w:val="28"/>
+                <w:szCs w:val="28"/>
+                <w:lang w:val="pt-BR"/>
+              </w:rPr>
+            </w:pPr>
+            <w:ins w:author="ITALO FRANCISCO ALMEIDA DE OLIVEIRA" w:date="2025-05-23T21:09:25.479Z" w:id="330305384">
               <w:r>
                 <w:rPr>
                   <w:rFonts w:ascii="Aptos" w:hAnsi="Aptos" w:eastAsia="Aptos" w:cs="Aptos"/>
@@ -6740,15 +6744,15 @@
             <w:pPr>
               <w:pStyle w:val="Normal"/>
               <w:rPr>
-                <w:ins w:author="ITALO FRANCISCO ALMEIDA DE OLIVEIRA" w:date="2025-05-23T21:04:51.555Z" w16du:dateUtc="2025-05-23T21:04:51.555Z" w:id="194920264"/>
-                <w:rFonts w:ascii="Aptos" w:hAnsi="Aptos" w:eastAsia="Aptos" w:cs="Aptos"/>
-                <w:noProof w:val="0"/>
-                <w:sz w:val="28"/>
-                <w:szCs w:val="28"/>
-                <w:lang w:val="pt-BR"/>
-              </w:rPr>
-            </w:pPr>
-            <w:ins w:author="ITALO FRANCISCO ALMEIDA DE OLIVEIRA" w:date="2025-05-23T21:04:51.555Z" w:id="819381125">
+                <w:ins w:author="ITALO FRANCISCO ALMEIDA DE OLIVEIRA" w:date="2025-05-23T21:04:51.555Z" w16du:dateUtc="2025-05-23T21:04:51.555Z" w:id="2050998971"/>
+                <w:rFonts w:ascii="Aptos" w:hAnsi="Aptos" w:eastAsia="Aptos" w:cs="Aptos"/>
+                <w:noProof w:val="0"/>
+                <w:sz w:val="28"/>
+                <w:szCs w:val="28"/>
+                <w:lang w:val="pt-BR"/>
+              </w:rPr>
+            </w:pPr>
+            <w:ins w:author="ITALO FRANCISCO ALMEIDA DE OLIVEIRA" w:date="2025-05-23T21:04:51.555Z" w:id="1457186487">
               <w:r>
                 <w:rPr>
                   <w:rFonts w:ascii="Aptos" w:hAnsi="Aptos" w:eastAsia="Aptos" w:cs="Aptos"/>
@@ -6760,7 +6764,7 @@
                 <w:t xml:space="preserve">RF </w:t>
               </w:r>
             </w:ins>
-            <w:ins w:author="ITALO FRANCISCO ALMEIDA DE OLIVEIRA" w:date="2025-05-23T21:07:23.858Z" w:id="2133823089">
+            <w:ins w:author="ITALO FRANCISCO ALMEIDA DE OLIVEIRA" w:date="2025-05-23T21:07:23.858Z" w:id="764723452">
               <w:r>
                 <w:rPr>
                   <w:rFonts w:ascii="Aptos" w:hAnsi="Aptos" w:eastAsia="Aptos" w:cs="Aptos"/>
@@ -6802,7 +6806,7 @@
                 <w:lang w:val="pt-BR"/>
               </w:rPr>
             </w:pPr>
-            <w:ins w:author="ITALO FRANCISCO ALMEIDA DE OLIVEIRA" w:date="2025-05-23T21:09:31.431Z" w:id="268827969">
+            <w:ins w:author="ITALO FRANCISCO ALMEIDA DE OLIVEIRA" w:date="2025-05-23T21:09:31.431Z" w:id="1505207805">
               <w:r>
                 <w:rPr>
                   <w:rFonts w:ascii="Aptos" w:hAnsi="Aptos" w:eastAsia="Aptos" w:cs="Aptos"/>
@@ -6825,15 +6829,15 @@
             <w:pPr>
               <w:pStyle w:val="Normal"/>
               <w:rPr>
-                <w:ins w:author="ITALO FRANCISCO ALMEIDA DE OLIVEIRA" w:date="2025-05-23T21:09:36.267Z" w16du:dateUtc="2025-05-23T21:09:36.267Z" w:id="93432207"/>
-                <w:rFonts w:ascii="Aptos" w:hAnsi="Aptos" w:eastAsia="Aptos" w:cs="Aptos"/>
-                <w:noProof w:val="0"/>
-                <w:sz w:val="28"/>
-                <w:szCs w:val="28"/>
-                <w:lang w:val="pt-BR"/>
-              </w:rPr>
-            </w:pPr>
-            <w:ins w:author="ITALO FRANCISCO ALMEIDA DE OLIVEIRA" w:date="2025-05-23T21:09:36.267Z" w:id="2052154672">
+                <w:ins w:author="ITALO FRANCISCO ALMEIDA DE OLIVEIRA" w:date="2025-05-23T21:09:36.267Z" w16du:dateUtc="2025-05-23T21:09:36.267Z" w:id="643455429"/>
+                <w:rFonts w:ascii="Aptos" w:hAnsi="Aptos" w:eastAsia="Aptos" w:cs="Aptos"/>
+                <w:noProof w:val="0"/>
+                <w:sz w:val="28"/>
+                <w:szCs w:val="28"/>
+                <w:lang w:val="pt-BR"/>
+              </w:rPr>
+            </w:pPr>
+            <w:ins w:author="ITALO FRANCISCO ALMEIDA DE OLIVEIRA" w:date="2025-05-23T21:09:36.267Z" w:id="1170993300">
               <w:r>
                 <w:rPr>
                   <w:rFonts w:ascii="Aptos" w:hAnsi="Aptos" w:eastAsia="Aptos" w:cs="Aptos"/>
@@ -6863,7 +6867,7 @@
       <w:tr>
         <w:trPr>
           <w:trHeight w:val="300"/>
-          <w:ins w:author="ARLISON GASPAR DE OLIVEIRA" w:date="2025-05-24T17:19:19.004Z" w16du:dateUtc="2025-05-24T17:19:19.004Z" w:id="65163421"/>
+          <w:ins w:author="ARLISON GASPAR DE OLIVEIRA" w:date="2025-05-24T17:19:19.004Z" w16du:dateUtc="2025-05-24T17:19:19.004Z" w:id="1237267453"/>
         </w:trPr>
         <w:tc>
           <w:tcPr>
@@ -6881,7 +6885,7 @@
                 <w:lang w:val="pt-BR"/>
               </w:rPr>
             </w:pPr>
-            <w:ins w:author="ARLISON GASPAR DE OLIVEIRA" w:date="2025-05-24T17:20:34.99Z" w:id="1941226421">
+            <w:ins w:author="ARLISON GASPAR DE OLIVEIRA" w:date="2025-05-24T17:20:34.99Z" w:id="425843716">
               <w:r>
                 <w:rPr>
                   <w:rFonts w:ascii="Aptos" w:hAnsi="Aptos" w:eastAsia="Aptos" w:cs="Aptos"/>
@@ -6911,7 +6915,7 @@
                 <w:lang w:val="pt-BR"/>
               </w:rPr>
             </w:pPr>
-            <w:ins w:author="ARLISON GASPAR DE OLIVEIRA" w:date="2025-05-24T17:20:42.028Z" w:id="1441980012">
+            <w:ins w:author="ARLISON GASPAR DE OLIVEIRA" w:date="2025-05-24T17:20:42.028Z" w:id="410955431">
               <w:r>
                 <w:rPr>
                   <w:rFonts w:ascii="Aptos" w:hAnsi="Aptos" w:eastAsia="Aptos" w:cs="Aptos"/>
@@ -6941,8 +6945,8 @@
                 <w:lang w:val="pt-BR"/>
               </w:rPr>
             </w:pPr>
-            <w:ins w:author="ARLISON GASPAR DE OLIVEIRA" w:date="2025-05-24T17:20:59.231Z" w:id="1948494334">
-              <w:del w:author="GUSTAVO DE OLIVEIRA REGO MORAIS" w:date="2025-05-24T19:34:15.117Z" w:id="1099062711">
+            <w:ins w:author="ARLISON GASPAR DE OLIVEIRA" w:date="2025-05-24T17:20:59.231Z" w:id="1045984111">
+              <w:del w:author="GUSTAVO DE OLIVEIRA REGO MORAIS" w:date="2025-05-24T19:34:15.117Z" w:id="359006220">
                 <w:r>
                   <w:rPr>
                     <w:rFonts w:ascii="Aptos" w:hAnsi="Aptos" w:eastAsia="Aptos" w:cs="Aptos"/>
@@ -6955,8 +6959,8 @@
                 </w:r>
               </w:del>
             </w:ins>
-            <w:ins w:author="ARLISON GASPAR DE OLIVEIRA" w:date="2025-05-24T17:21:10.755Z" w:id="1947519698">
-              <w:del w:author="GUSTAVO DE OLIVEIRA REGO MORAIS" w:date="2025-05-24T19:34:15.117Z" w:id="1447024490">
+            <w:ins w:author="ARLISON GASPAR DE OLIVEIRA" w:date="2025-05-24T17:21:10.755Z" w:id="2916708">
+              <w:del w:author="GUSTAVO DE OLIVEIRA REGO MORAIS" w:date="2025-05-24T19:34:15.117Z" w:id="731304605">
                 <w:r>
                   <w:rPr>
                     <w:rFonts w:ascii="Aptos" w:hAnsi="Aptos" w:eastAsia="Aptos" w:cs="Aptos"/>
@@ -6969,8 +6973,8 @@
                 </w:r>
               </w:del>
             </w:ins>
-            <w:ins w:author="ARLISON GASPAR DE OLIVEIRA" w:date="2025-05-24T17:20:59.231Z" w:id="747272582">
-              <w:del w:author="GUSTAVO DE OLIVEIRA REGO MORAIS" w:date="2025-05-24T19:34:15.117Z" w:id="20239358">
+            <w:ins w:author="ARLISON GASPAR DE OLIVEIRA" w:date="2025-05-24T17:20:59.231Z" w:id="1471779576">
+              <w:del w:author="GUSTAVO DE OLIVEIRA REGO MORAIS" w:date="2025-05-24T19:34:15.117Z" w:id="1075618365">
                 <w:r>
                   <w:rPr>
                     <w:rFonts w:ascii="Aptos" w:hAnsi="Aptos" w:eastAsia="Aptos" w:cs="Aptos"/>
@@ -6983,8 +6987,8 @@
                 </w:r>
               </w:del>
             </w:ins>
-            <w:ins w:author="ARLISON GASPAR DE OLIVEIRA" w:date="2025-05-24T17:21:06.518Z" w:id="2128921788">
-              <w:del w:author="GUSTAVO DE OLIVEIRA REGO MORAIS" w:date="2025-05-24T19:34:15.117Z" w:id="1590485933">
+            <w:ins w:author="ARLISON GASPAR DE OLIVEIRA" w:date="2025-05-24T17:21:06.518Z" w:id="820444430">
+              <w:del w:author="GUSTAVO DE OLIVEIRA REGO MORAIS" w:date="2025-05-24T19:34:15.117Z" w:id="117284600">
                 <w:r>
                   <w:rPr>
                     <w:rFonts w:ascii="Aptos" w:hAnsi="Aptos" w:eastAsia="Aptos" w:cs="Aptos"/>
@@ -7017,7 +7021,7 @@
                 </w:r>
               </w:del>
             </w:ins>
-            <w:ins w:author="GUSTAVO DE OLIVEIRA REGO MORAIS" w:date="2025-05-24T19:34:15.141Z" w:id="1680955751">
+            <w:ins w:author="GUSTAVO DE OLIVEIRA REGO MORAIS" w:date="2025-05-24T19:34:15.141Z" w:id="49598768">
               <w:r>
                 <w:rPr>
                   <w:rFonts w:ascii="Aptos" w:hAnsi="Aptos" w:eastAsia="Aptos" w:cs="Aptos"/>
@@ -7244,7 +7248,7 @@
             <w:pPr>
               <w:pStyle w:val="Normal"/>
               <w:rPr>
-                <w:ins w:author="ITALO FRANCISCO ALMEIDA DE OLIVEIRA" w:date="2025-05-23T23:30:25.888Z" w16du:dateUtc="2025-05-23T23:30:25.888Z" w:id="776941333"/>
+                <w:ins w:author="ITALO FRANCISCO ALMEIDA DE OLIVEIRA" w:date="2025-05-23T23:30:25.888Z" w16du:dateUtc="2025-05-23T23:30:25.888Z" w:id="1255873627"/>
                 <w:rFonts w:ascii="Aptos" w:hAnsi="Aptos" w:eastAsia="Aptos" w:cs="Aptos"/>
                 <w:noProof w:val="0"/>
                 <w:sz w:val="28"/>
@@ -7267,33 +7271,33 @@
             <w:pPr>
               <w:pStyle w:val="Normal"/>
               <w:rPr>
-                <w:ins w:author="ITALO FRANCISCO ALMEIDA DE OLIVEIRA" w:date="2025-05-23T23:30:26.277Z" w16du:dateUtc="2025-05-23T23:30:26.277Z" w:id="770682342"/>
-                <w:rFonts w:ascii="Aptos" w:hAnsi="Aptos" w:eastAsia="Aptos" w:cs="Aptos"/>
-                <w:noProof w:val="0"/>
-                <w:sz w:val="28"/>
-                <w:szCs w:val="28"/>
-                <w:lang w:val="pt-BR"/>
-              </w:rPr>
-            </w:pPr>
-          </w:p>
-          <w:p>
-            <w:pPr>
-              <w:pStyle w:val="Normal"/>
-              <w:rPr>
-                <w:ins w:author="ITALO FRANCISCO ALMEIDA DE OLIVEIRA" w:date="2025-05-23T23:30:26.535Z" w16du:dateUtc="2025-05-23T23:30:26.535Z" w:id="166174325"/>
-                <w:rFonts w:ascii="Aptos" w:hAnsi="Aptos" w:eastAsia="Aptos" w:cs="Aptos"/>
-                <w:noProof w:val="0"/>
-                <w:sz w:val="28"/>
-                <w:szCs w:val="28"/>
-                <w:lang w:val="pt-BR"/>
-              </w:rPr>
-            </w:pPr>
-          </w:p>
-          <w:p>
-            <w:pPr>
-              <w:pStyle w:val="Normal"/>
-              <w:rPr>
-                <w:ins w:author="ITALO FRANCISCO ALMEIDA DE OLIVEIRA" w:date="2025-05-23T23:30:26.761Z" w16du:dateUtc="2025-05-23T23:30:26.761Z" w:id="1658992602"/>
+                <w:ins w:author="ITALO FRANCISCO ALMEIDA DE OLIVEIRA" w:date="2025-05-23T23:30:26.277Z" w16du:dateUtc="2025-05-23T23:30:26.277Z" w:id="974295467"/>
+                <w:rFonts w:ascii="Aptos" w:hAnsi="Aptos" w:eastAsia="Aptos" w:cs="Aptos"/>
+                <w:noProof w:val="0"/>
+                <w:sz w:val="28"/>
+                <w:szCs w:val="28"/>
+                <w:lang w:val="pt-BR"/>
+              </w:rPr>
+            </w:pPr>
+          </w:p>
+          <w:p>
+            <w:pPr>
+              <w:pStyle w:val="Normal"/>
+              <w:rPr>
+                <w:ins w:author="ITALO FRANCISCO ALMEIDA DE OLIVEIRA" w:date="2025-05-23T23:30:26.535Z" w16du:dateUtc="2025-05-23T23:30:26.535Z" w:id="1934765654"/>
+                <w:rFonts w:ascii="Aptos" w:hAnsi="Aptos" w:eastAsia="Aptos" w:cs="Aptos"/>
+                <w:noProof w:val="0"/>
+                <w:sz w:val="28"/>
+                <w:szCs w:val="28"/>
+                <w:lang w:val="pt-BR"/>
+              </w:rPr>
+            </w:pPr>
+          </w:p>
+          <w:p>
+            <w:pPr>
+              <w:pStyle w:val="Normal"/>
+              <w:rPr>
+                <w:ins w:author="ITALO FRANCISCO ALMEIDA DE OLIVEIRA" w:date="2025-05-23T23:30:26.761Z" w16du:dateUtc="2025-05-23T23:30:26.761Z" w:id="499343376"/>
                 <w:rFonts w:ascii="Aptos" w:hAnsi="Aptos" w:eastAsia="Aptos" w:cs="Aptos"/>
                 <w:noProof w:val="0"/>
                 <w:sz w:val="28"/>
@@ -7375,7 +7379,7 @@
       <w:tr>
         <w:trPr>
           <w:trHeight w:val="300"/>
-          <w:ins w:author="ITALO FRANCISCO ALMEIDA DE OLIVEIRA" w:date="2025-05-23T23:31:18.407Z" w16du:dateUtc="2025-05-23T23:31:18.407Z" w:id="1655570916"/>
+          <w:ins w:author="ITALO FRANCISCO ALMEIDA DE OLIVEIRA" w:date="2025-05-23T23:31:18.407Z" w16du:dateUtc="2025-05-23T23:31:18.407Z" w:id="1717982761"/>
         </w:trPr>
         <w:tc>
           <w:tcPr>
@@ -7393,7 +7397,7 @@
                 <w:lang w:val="pt-BR"/>
               </w:rPr>
             </w:pPr>
-            <w:ins w:author="ITALO FRANCISCO ALMEIDA DE OLIVEIRA" w:date="2025-05-23T23:31:34.32Z" w:id="523247470">
+            <w:ins w:author="ITALO FRANCISCO ALMEIDA DE OLIVEIRA" w:date="2025-05-23T23:31:34.32Z" w:id="2145527673">
               <w:r>
                 <w:rPr>
                   <w:rFonts w:ascii="Aptos" w:hAnsi="Aptos" w:eastAsia="Aptos" w:cs="Aptos"/>
@@ -7423,7 +7427,7 @@
                 <w:lang w:val="pt-BR"/>
               </w:rPr>
             </w:pPr>
-            <w:ins w:author="ITALO FRANCISCO ALMEIDA DE OLIVEIRA" w:date="2025-05-23T23:33:40.395Z" w:id="881325343">
+            <w:ins w:author="ITALO FRANCISCO ALMEIDA DE OLIVEIRA" w:date="2025-05-23T23:33:40.395Z" w:id="2004931961">
               <w:r>
                 <w:rPr>
                   <w:rFonts w:ascii="Aptos" w:hAnsi="Aptos" w:eastAsia="Aptos" w:cs="Aptos"/>
@@ -7446,15 +7450,15 @@
             <w:pPr>
               <w:pStyle w:val="Normal"/>
               <w:rPr>
-                <w:ins w:author="ITALO FRANCISCO ALMEIDA DE OLIVEIRA" w:date="2025-05-23T23:33:56.195Z" w16du:dateUtc="2025-05-23T23:33:56.195Z" w:id="1682359060"/>
-                <w:rFonts w:ascii="Aptos" w:hAnsi="Aptos" w:eastAsia="Aptos" w:cs="Aptos"/>
-                <w:noProof w:val="0"/>
-                <w:sz w:val="28"/>
-                <w:szCs w:val="28"/>
-                <w:lang w:val="pt-BR"/>
-              </w:rPr>
-            </w:pPr>
-            <w:ins w:author="ITALO FRANCISCO ALMEIDA DE OLIVEIRA" w:date="2025-05-23T23:33:56.195Z" w:id="1729944537">
+                <w:ins w:author="ITALO FRANCISCO ALMEIDA DE OLIVEIRA" w:date="2025-05-23T23:33:56.195Z" w16du:dateUtc="2025-05-23T23:33:56.195Z" w:id="840061873"/>
+                <w:rFonts w:ascii="Aptos" w:hAnsi="Aptos" w:eastAsia="Aptos" w:cs="Aptos"/>
+                <w:noProof w:val="0"/>
+                <w:sz w:val="28"/>
+                <w:szCs w:val="28"/>
+                <w:lang w:val="pt-BR"/>
+              </w:rPr>
+            </w:pPr>
+            <w:ins w:author="ITALO FRANCISCO ALMEIDA DE OLIVEIRA" w:date="2025-05-23T23:33:56.195Z" w:id="133621342">
               <w:r>
                 <w:rPr>
                   <w:rFonts w:ascii="Aptos" w:hAnsi="Aptos" w:eastAsia="Aptos" w:cs="Aptos"/>
@@ -7484,7 +7488,7 @@
       <w:tr>
         <w:trPr>
           <w:trHeight w:val="300"/>
-          <w:ins w:author="ITALO FRANCISCO ALMEIDA DE OLIVEIRA" w:date="2025-05-23T23:31:13.065Z" w16du:dateUtc="2025-05-23T23:31:13.065Z" w:id="100960614"/>
+          <w:ins w:author="ITALO FRANCISCO ALMEIDA DE OLIVEIRA" w:date="2025-05-23T23:31:13.065Z" w16du:dateUtc="2025-05-23T23:31:13.065Z" w:id="1480486293"/>
         </w:trPr>
         <w:tc>
           <w:tcPr>
@@ -7502,7 +7506,7 @@
                 <w:lang w:val="pt-BR"/>
               </w:rPr>
             </w:pPr>
-            <w:ins w:author="ITALO FRANCISCO ALMEIDA DE OLIVEIRA" w:date="2025-05-23T23:31:36.644Z" w:id="1739123145">
+            <w:ins w:author="ITALO FRANCISCO ALMEIDA DE OLIVEIRA" w:date="2025-05-23T23:31:36.644Z" w:id="1031833276">
               <w:r>
                 <w:rPr>
                   <w:rFonts w:ascii="Aptos" w:hAnsi="Aptos" w:eastAsia="Aptos" w:cs="Aptos"/>
@@ -7532,7 +7536,7 @@
                 <w:lang w:val="pt-BR"/>
               </w:rPr>
             </w:pPr>
-            <w:ins w:author="ITALO FRANCISCO ALMEIDA DE OLIVEIRA" w:date="2025-05-23T23:34:04.263Z" w:id="649276967">
+            <w:ins w:author="ITALO FRANCISCO ALMEIDA DE OLIVEIRA" w:date="2025-05-23T23:34:04.263Z" w:id="933303625">
               <w:r>
                 <w:rPr>
                   <w:rFonts w:ascii="Aptos" w:hAnsi="Aptos" w:eastAsia="Aptos" w:cs="Aptos"/>
@@ -7562,7 +7566,7 @@
                 <w:lang w:val="pt-BR"/>
               </w:rPr>
             </w:pPr>
-            <w:ins w:author="ITALO FRANCISCO ALMEIDA DE OLIVEIRA" w:date="2025-05-23T23:34:24.968Z" w:id="1706502661">
+            <w:ins w:author="ITALO FRANCISCO ALMEIDA DE OLIVEIRA" w:date="2025-05-23T23:34:24.968Z" w:id="1191989179">
               <w:r>
                 <w:rPr>
                   <w:rFonts w:ascii="Aptos" w:hAnsi="Aptos" w:eastAsia="Aptos" w:cs="Aptos"/>
@@ -7580,7 +7584,7 @@
       <w:tr>
         <w:trPr>
           <w:trHeight w:val="300"/>
-          <w:ins w:author="ITALO FRANCISCO ALMEIDA DE OLIVEIRA" w:date="2025-05-23T23:31:10.603Z" w16du:dateUtc="2025-05-23T23:31:10.603Z" w:id="1594292398"/>
+          <w:ins w:author="ITALO FRANCISCO ALMEIDA DE OLIVEIRA" w:date="2025-05-23T23:31:10.603Z" w16du:dateUtc="2025-05-23T23:31:10.603Z" w:id="837964444"/>
         </w:trPr>
         <w:tc>
           <w:tcPr>
@@ -7598,7 +7602,7 @@
                 <w:lang w:val="pt-BR"/>
               </w:rPr>
             </w:pPr>
-            <w:ins w:author="ITALO FRANCISCO ALMEIDA DE OLIVEIRA" w:date="2025-05-23T23:31:39.107Z" w:id="1654128811">
+            <w:ins w:author="ITALO FRANCISCO ALMEIDA DE OLIVEIRA" w:date="2025-05-23T23:31:39.107Z" w:id="1792445571">
               <w:r>
                 <w:rPr>
                   <w:rFonts w:ascii="Aptos" w:hAnsi="Aptos" w:eastAsia="Aptos" w:cs="Aptos"/>
@@ -7628,7 +7632,7 @@
                 <w:lang w:val="pt-BR"/>
               </w:rPr>
             </w:pPr>
-            <w:ins w:author="ITALO FRANCISCO ALMEIDA DE OLIVEIRA" w:date="2025-05-23T23:34:31.007Z" w:id="1079513363">
+            <w:ins w:author="ITALO FRANCISCO ALMEIDA DE OLIVEIRA" w:date="2025-05-23T23:34:31.007Z" w:id="1558255572">
               <w:r>
                 <w:rPr>
                   <w:rFonts w:ascii="Aptos" w:hAnsi="Aptos" w:eastAsia="Aptos" w:cs="Aptos"/>
@@ -7651,15 +7655,15 @@
             <w:pPr>
               <w:pStyle w:val="Normal"/>
               <w:rPr>
-                <w:ins w:author="ITALO FRANCISCO ALMEIDA DE OLIVEIRA" w:date="2025-05-23T23:34:39.608Z" w16du:dateUtc="2025-05-23T23:34:39.608Z" w:id="1608190172"/>
-                <w:rFonts w:ascii="Aptos" w:hAnsi="Aptos" w:eastAsia="Aptos" w:cs="Aptos"/>
-                <w:noProof w:val="0"/>
-                <w:sz w:val="28"/>
-                <w:szCs w:val="28"/>
-                <w:lang w:val="pt-BR"/>
-              </w:rPr>
-            </w:pPr>
-            <w:ins w:author="ITALO FRANCISCO ALMEIDA DE OLIVEIRA" w:date="2025-05-23T23:34:39.608Z" w:id="2057001553">
+                <w:ins w:author="ITALO FRANCISCO ALMEIDA DE OLIVEIRA" w:date="2025-05-23T23:34:39.608Z" w16du:dateUtc="2025-05-23T23:34:39.608Z" w:id="1981634906"/>
+                <w:rFonts w:ascii="Aptos" w:hAnsi="Aptos" w:eastAsia="Aptos" w:cs="Aptos"/>
+                <w:noProof w:val="0"/>
+                <w:sz w:val="28"/>
+                <w:szCs w:val="28"/>
+                <w:lang w:val="pt-BR"/>
+              </w:rPr>
+            </w:pPr>
+            <w:ins w:author="ITALO FRANCISCO ALMEIDA DE OLIVEIRA" w:date="2025-05-23T23:34:39.608Z" w:id="241827711">
               <w:r>
                 <w:rPr>
                   <w:rFonts w:ascii="Aptos" w:hAnsi="Aptos" w:eastAsia="Aptos" w:cs="Aptos"/>
@@ -7689,7 +7693,7 @@
       <w:tr>
         <w:trPr>
           <w:trHeight w:val="300"/>
-          <w:ins w:author="ITALO FRANCISCO ALMEIDA DE OLIVEIRA" w:date="2025-05-23T23:31:08.138Z" w16du:dateUtc="2025-05-23T23:31:08.138Z" w:id="151363946"/>
+          <w:ins w:author="ITALO FRANCISCO ALMEIDA DE OLIVEIRA" w:date="2025-05-23T23:31:08.138Z" w16du:dateUtc="2025-05-23T23:31:08.138Z" w:id="662960057"/>
         </w:trPr>
         <w:tc>
           <w:tcPr>
@@ -7707,7 +7711,7 @@
                 <w:lang w:val="pt-BR"/>
               </w:rPr>
             </w:pPr>
-            <w:ins w:author="ITALO FRANCISCO ALMEIDA DE OLIVEIRA" w:date="2025-05-23T23:31:40.967Z" w:id="782052137">
+            <w:ins w:author="ITALO FRANCISCO ALMEIDA DE OLIVEIRA" w:date="2025-05-23T23:31:40.967Z" w:id="397591787">
               <w:r>
                 <w:rPr>
                   <w:rFonts w:ascii="Aptos" w:hAnsi="Aptos" w:eastAsia="Aptos" w:cs="Aptos"/>
@@ -7737,7 +7741,7 @@
                 <w:lang w:val="pt-BR"/>
               </w:rPr>
             </w:pPr>
-            <w:ins w:author="ITALO FRANCISCO ALMEIDA DE OLIVEIRA" w:date="2025-05-23T23:34:47.736Z" w:id="60778034">
+            <w:ins w:author="ITALO FRANCISCO ALMEIDA DE OLIVEIRA" w:date="2025-05-23T23:34:47.736Z" w:id="1024671838">
               <w:r>
                 <w:rPr>
                   <w:rFonts w:ascii="Aptos" w:hAnsi="Aptos" w:eastAsia="Aptos" w:cs="Aptos"/>
@@ -7760,15 +7764,15 @@
             <w:pPr>
               <w:pStyle w:val="Normal"/>
               <w:rPr>
-                <w:ins w:author="ITALO FRANCISCO ALMEIDA DE OLIVEIRA" w:date="2025-05-23T23:34:52.249Z" w16du:dateUtc="2025-05-23T23:34:52.249Z" w:id="448406654"/>
-                <w:rFonts w:ascii="Aptos" w:hAnsi="Aptos" w:eastAsia="Aptos" w:cs="Aptos"/>
-                <w:noProof w:val="0"/>
-                <w:sz w:val="28"/>
-                <w:szCs w:val="28"/>
-                <w:lang w:val="pt-BR"/>
-              </w:rPr>
-            </w:pPr>
-            <w:ins w:author="ITALO FRANCISCO ALMEIDA DE OLIVEIRA" w:date="2025-05-23T23:34:52.249Z" w:id="1342642480">
+                <w:ins w:author="ITALO FRANCISCO ALMEIDA DE OLIVEIRA" w:date="2025-05-23T23:34:52.249Z" w16du:dateUtc="2025-05-23T23:34:52.249Z" w:id="1952943911"/>
+                <w:rFonts w:ascii="Aptos" w:hAnsi="Aptos" w:eastAsia="Aptos" w:cs="Aptos"/>
+                <w:noProof w:val="0"/>
+                <w:sz w:val="28"/>
+                <w:szCs w:val="28"/>
+                <w:lang w:val="pt-BR"/>
+              </w:rPr>
+            </w:pPr>
+            <w:ins w:author="ITALO FRANCISCO ALMEIDA DE OLIVEIRA" w:date="2025-05-23T23:34:52.249Z" w:id="122835291">
               <w:r>
                 <w:rPr>
                   <w:rFonts w:ascii="Aptos" w:hAnsi="Aptos" w:eastAsia="Aptos" w:cs="Aptos"/>
@@ -7798,7 +7802,7 @@
       <w:tr>
         <w:trPr>
           <w:trHeight w:val="300"/>
-          <w:ins w:author="ITALO FRANCISCO ALMEIDA DE OLIVEIRA" w:date="2025-05-23T23:31:04.369Z" w16du:dateUtc="2025-05-23T23:31:04.369Z" w:id="2072275434"/>
+          <w:ins w:author="ITALO FRANCISCO ALMEIDA DE OLIVEIRA" w:date="2025-05-23T23:31:04.369Z" w16du:dateUtc="2025-05-23T23:31:04.369Z" w:id="1800053107"/>
         </w:trPr>
         <w:tc>
           <w:tcPr>
@@ -7816,7 +7820,7 @@
                 <w:lang w:val="pt-BR"/>
               </w:rPr>
             </w:pPr>
-            <w:ins w:author="ITALO FRANCISCO ALMEIDA DE OLIVEIRA" w:date="2025-05-23T23:31:43.002Z" w:id="1629130066">
+            <w:ins w:author="ITALO FRANCISCO ALMEIDA DE OLIVEIRA" w:date="2025-05-23T23:31:43.002Z" w:id="530996697">
               <w:r>
                 <w:rPr>
                   <w:rFonts w:ascii="Aptos" w:hAnsi="Aptos" w:eastAsia="Aptos" w:cs="Aptos"/>
@@ -7846,7 +7850,7 @@
                 <w:lang w:val="pt-BR"/>
               </w:rPr>
             </w:pPr>
-            <w:ins w:author="ITALO FRANCISCO ALMEIDA DE OLIVEIRA" w:date="2025-05-23T23:34:58.456Z" w:id="1117079884">
+            <w:ins w:author="ITALO FRANCISCO ALMEIDA DE OLIVEIRA" w:date="2025-05-23T23:34:58.456Z" w:id="1202697796">
               <w:r>
                 <w:rPr>
                   <w:rFonts w:ascii="Aptos" w:hAnsi="Aptos" w:eastAsia="Aptos" w:cs="Aptos"/>
@@ -7869,15 +7873,15 @@
             <w:pPr>
               <w:pStyle w:val="Normal"/>
               <w:rPr>
-                <w:ins w:author="ITALO FRANCISCO ALMEIDA DE OLIVEIRA" w:date="2025-05-23T23:35:04.899Z" w16du:dateUtc="2025-05-23T23:35:04.899Z" w:id="300907473"/>
-                <w:rFonts w:ascii="Aptos" w:hAnsi="Aptos" w:eastAsia="Aptos" w:cs="Aptos"/>
-                <w:noProof w:val="0"/>
-                <w:sz w:val="28"/>
-                <w:szCs w:val="28"/>
-                <w:lang w:val="pt-BR"/>
-              </w:rPr>
-            </w:pPr>
-            <w:ins w:author="ITALO FRANCISCO ALMEIDA DE OLIVEIRA" w:date="2025-05-23T23:35:04.899Z" w:id="1178751489">
+                <w:ins w:author="ITALO FRANCISCO ALMEIDA DE OLIVEIRA" w:date="2025-05-23T23:35:04.899Z" w16du:dateUtc="2025-05-23T23:35:04.899Z" w:id="1444732017"/>
+                <w:rFonts w:ascii="Aptos" w:hAnsi="Aptos" w:eastAsia="Aptos" w:cs="Aptos"/>
+                <w:noProof w:val="0"/>
+                <w:sz w:val="28"/>
+                <w:szCs w:val="28"/>
+                <w:lang w:val="pt-BR"/>
+              </w:rPr>
+            </w:pPr>
+            <w:ins w:author="ITALO FRANCISCO ALMEIDA DE OLIVEIRA" w:date="2025-05-23T23:35:04.899Z" w:id="137000454">
               <w:r>
                 <w:rPr>
                   <w:rFonts w:ascii="Aptos" w:hAnsi="Aptos" w:eastAsia="Aptos" w:cs="Aptos"/>
@@ -7907,7 +7911,7 @@
       <w:tr>
         <w:trPr>
           <w:trHeight w:val="300"/>
-          <w:ins w:author="ITALO FRANCISCO ALMEIDA DE OLIVEIRA" w:date="2025-05-23T23:30:53.303Z" w16du:dateUtc="2025-05-23T23:30:53.303Z" w:id="1171757011"/>
+          <w:ins w:author="ITALO FRANCISCO ALMEIDA DE OLIVEIRA" w:date="2025-05-23T23:30:53.303Z" w16du:dateUtc="2025-05-23T23:30:53.303Z" w:id="1680706907"/>
         </w:trPr>
         <w:tc>
           <w:tcPr>
@@ -7925,7 +7929,7 @@
                 <w:lang w:val="pt-BR"/>
               </w:rPr>
             </w:pPr>
-            <w:ins w:author="ITALO FRANCISCO ALMEIDA DE OLIVEIRA" w:date="2025-05-23T23:31:45.541Z" w:id="993185440">
+            <w:ins w:author="ITALO FRANCISCO ALMEIDA DE OLIVEIRA" w:date="2025-05-23T23:31:45.541Z" w:id="1298382143">
               <w:r>
                 <w:rPr>
                   <w:rFonts w:ascii="Aptos" w:hAnsi="Aptos" w:eastAsia="Aptos" w:cs="Aptos"/>
@@ -7955,7 +7959,7 @@
                 <w:lang w:val="pt-BR"/>
               </w:rPr>
             </w:pPr>
-            <w:ins w:author="ITALO FRANCISCO ALMEIDA DE OLIVEIRA" w:date="2025-05-23T23:35:12.829Z" w:id="1545892271">
+            <w:ins w:author="ITALO FRANCISCO ALMEIDA DE OLIVEIRA" w:date="2025-05-23T23:35:12.829Z" w:id="1490544745">
               <w:r>
                 <w:rPr>
                   <w:rFonts w:ascii="Aptos" w:hAnsi="Aptos" w:eastAsia="Aptos" w:cs="Aptos"/>
@@ -7978,15 +7982,15 @@
             <w:pPr>
               <w:pStyle w:val="Normal"/>
               <w:rPr>
-                <w:ins w:author="ITALO FRANCISCO ALMEIDA DE OLIVEIRA" w:date="2025-05-23T23:35:16.913Z" w16du:dateUtc="2025-05-23T23:35:16.913Z" w:id="1169453999"/>
-                <w:rFonts w:ascii="Aptos" w:hAnsi="Aptos" w:eastAsia="Aptos" w:cs="Aptos"/>
-                <w:noProof w:val="0"/>
-                <w:sz w:val="28"/>
-                <w:szCs w:val="28"/>
-                <w:lang w:val="pt-BR"/>
-              </w:rPr>
-            </w:pPr>
-            <w:ins w:author="ITALO FRANCISCO ALMEIDA DE OLIVEIRA" w:date="2025-05-23T23:35:16.913Z" w:id="2069404870">
+                <w:ins w:author="ITALO FRANCISCO ALMEIDA DE OLIVEIRA" w:date="2025-05-23T23:35:16.913Z" w16du:dateUtc="2025-05-23T23:35:16.913Z" w:id="309738987"/>
+                <w:rFonts w:ascii="Aptos" w:hAnsi="Aptos" w:eastAsia="Aptos" w:cs="Aptos"/>
+                <w:noProof w:val="0"/>
+                <w:sz w:val="28"/>
+                <w:szCs w:val="28"/>
+                <w:lang w:val="pt-BR"/>
+              </w:rPr>
+            </w:pPr>
+            <w:ins w:author="ITALO FRANCISCO ALMEIDA DE OLIVEIRA" w:date="2025-05-23T23:35:16.913Z" w:id="489647268">
               <w:r>
                 <w:rPr>
                   <w:rFonts w:ascii="Aptos" w:hAnsi="Aptos" w:eastAsia="Aptos" w:cs="Aptos"/>
@@ -8016,7 +8020,7 @@
       <w:tr>
         <w:trPr>
           <w:trHeight w:val="300"/>
-          <w:ins w:author="ITALO FRANCISCO ALMEIDA DE OLIVEIRA" w:date="2025-05-23T23:30:42.94Z" w16du:dateUtc="2025-05-23T23:30:42.94Z" w:id="60537429"/>
+          <w:ins w:author="ITALO FRANCISCO ALMEIDA DE OLIVEIRA" w:date="2025-05-23T23:30:42.94Z" w16du:dateUtc="2025-05-23T23:30:42.94Z" w:id="1283947373"/>
         </w:trPr>
         <w:tc>
           <w:tcPr>
@@ -8034,7 +8038,7 @@
                 <w:lang w:val="pt-BR"/>
               </w:rPr>
             </w:pPr>
-            <w:ins w:author="ITALO FRANCISCO ALMEIDA DE OLIVEIRA" w:date="2025-05-23T23:31:47.761Z" w:id="1162527439">
+            <w:ins w:author="ITALO FRANCISCO ALMEIDA DE OLIVEIRA" w:date="2025-05-23T23:31:47.761Z" w:id="1161828380">
               <w:r>
                 <w:rPr>
                   <w:rFonts w:ascii="Aptos" w:hAnsi="Aptos" w:eastAsia="Aptos" w:cs="Aptos"/>
@@ -8064,7 +8068,7 @@
                 <w:lang w:val="pt-BR"/>
               </w:rPr>
             </w:pPr>
-            <w:ins w:author="ITALO FRANCISCO ALMEIDA DE OLIVEIRA" w:date="2025-05-23T23:35:22.635Z" w:id="1160842056">
+            <w:ins w:author="ITALO FRANCISCO ALMEIDA DE OLIVEIRA" w:date="2025-05-23T23:35:22.635Z" w:id="1760288927">
               <w:r>
                 <w:rPr>
                   <w:rFonts w:ascii="Aptos" w:hAnsi="Aptos" w:eastAsia="Aptos" w:cs="Aptos"/>
@@ -8094,7 +8098,7 @@
                 <w:lang w:val="pt-BR"/>
               </w:rPr>
             </w:pPr>
-            <w:ins w:author="ITALO FRANCISCO ALMEIDA DE OLIVEIRA" w:date="2025-05-23T23:35:35.194Z" w:id="1600352333">
+            <w:ins w:author="ITALO FRANCISCO ALMEIDA DE OLIVEIRA" w:date="2025-05-23T23:35:35.194Z" w:id="2099539040">
               <w:r>
                 <w:rPr>
                   <w:rFonts w:ascii="Aptos" w:hAnsi="Aptos" w:eastAsia="Aptos" w:cs="Aptos"/>
@@ -8112,7 +8116,7 @@
       <w:tr>
         <w:trPr>
           <w:trHeight w:val="300"/>
-          <w:ins w:author="ITALO FRANCISCO ALMEIDA DE OLIVEIRA" w:date="2025-05-23T23:35:40.27Z" w16du:dateUtc="2025-05-23T23:35:40.27Z" w:id="2139175658"/>
+          <w:ins w:author="ITALO FRANCISCO ALMEIDA DE OLIVEIRA" w:date="2025-05-23T23:35:40.27Z" w16du:dateUtc="2025-05-23T23:35:40.27Z" w:id="1268757447"/>
         </w:trPr>
         <w:tc>
           <w:tcPr>
@@ -8130,7 +8134,7 @@
                 <w:lang w:val="pt-BR"/>
               </w:rPr>
             </w:pPr>
-            <w:ins w:author="ITALO FRANCISCO ALMEIDA DE OLIVEIRA" w:date="2025-05-23T23:36:15.135Z" w:id="548242184">
+            <w:ins w:author="ITALO FRANCISCO ALMEIDA DE OLIVEIRA" w:date="2025-05-23T23:36:15.135Z" w:id="2132665791">
               <w:r>
                 <w:rPr>
                   <w:rFonts w:ascii="Aptos" w:hAnsi="Aptos" w:eastAsia="Aptos" w:cs="Aptos"/>
@@ -8160,7 +8164,7 @@
                 <w:lang w:val="pt-BR"/>
               </w:rPr>
             </w:pPr>
-            <w:ins w:author="ITALO FRANCISCO ALMEIDA DE OLIVEIRA" w:date="2025-05-23T23:36:28.165Z" w:id="627407557">
+            <w:ins w:author="ITALO FRANCISCO ALMEIDA DE OLIVEIRA" w:date="2025-05-23T23:36:28.165Z" w:id="1766243123">
               <w:r>
                 <w:rPr>
                   <w:rFonts w:ascii="Aptos" w:hAnsi="Aptos" w:eastAsia="Aptos" w:cs="Aptos"/>
@@ -8183,15 +8187,15 @@
             <w:pPr>
               <w:pStyle w:val="Normal"/>
               <w:rPr>
-                <w:ins w:author="ITALO FRANCISCO ALMEIDA DE OLIVEIRA" w:date="2025-05-23T23:36:33.183Z" w16du:dateUtc="2025-05-23T23:36:33.183Z" w:id="444382336"/>
-                <w:rFonts w:ascii="Aptos" w:hAnsi="Aptos" w:eastAsia="Aptos" w:cs="Aptos"/>
-                <w:noProof w:val="0"/>
-                <w:sz w:val="28"/>
-                <w:szCs w:val="28"/>
-                <w:lang w:val="pt-BR"/>
-              </w:rPr>
-            </w:pPr>
-            <w:ins w:author="ITALO FRANCISCO ALMEIDA DE OLIVEIRA" w:date="2025-05-23T23:36:33.183Z" w:id="799932539">
+                <w:ins w:author="ITALO FRANCISCO ALMEIDA DE OLIVEIRA" w:date="2025-05-23T23:36:33.183Z" w16du:dateUtc="2025-05-23T23:36:33.183Z" w:id="1762113563"/>
+                <w:rFonts w:ascii="Aptos" w:hAnsi="Aptos" w:eastAsia="Aptos" w:cs="Aptos"/>
+                <w:noProof w:val="0"/>
+                <w:sz w:val="28"/>
+                <w:szCs w:val="28"/>
+                <w:lang w:val="pt-BR"/>
+              </w:rPr>
+            </w:pPr>
+            <w:ins w:author="ITALO FRANCISCO ALMEIDA DE OLIVEIRA" w:date="2025-05-23T23:36:33.183Z" w:id="671915942">
               <w:r>
                 <w:rPr>
                   <w:rFonts w:ascii="Aptos" w:hAnsi="Aptos" w:eastAsia="Aptos" w:cs="Aptos"/>
@@ -8221,7 +8225,7 @@
       <w:tr>
         <w:trPr>
           <w:trHeight w:val="300"/>
-          <w:ins w:author="ITALO FRANCISCO ALMEIDA DE OLIVEIRA" w:date="2025-05-23T23:35:48.519Z" w16du:dateUtc="2025-05-23T23:35:48.519Z" w:id="932615760"/>
+          <w:ins w:author="ITALO FRANCISCO ALMEIDA DE OLIVEIRA" w:date="2025-05-23T23:35:48.519Z" w16du:dateUtc="2025-05-23T23:35:48.519Z" w:id="1265380548"/>
         </w:trPr>
         <w:tc>
           <w:tcPr>
@@ -8239,7 +8243,7 @@
                 <w:lang w:val="pt-BR"/>
               </w:rPr>
             </w:pPr>
-            <w:ins w:author="ITALO FRANCISCO ALMEIDA DE OLIVEIRA" w:date="2025-05-23T23:36:18.339Z" w:id="1500533789">
+            <w:ins w:author="ITALO FRANCISCO ALMEIDA DE OLIVEIRA" w:date="2025-05-23T23:36:18.339Z" w:id="1765103341">
               <w:r>
                 <w:rPr>
                   <w:rFonts w:ascii="Aptos" w:hAnsi="Aptos" w:eastAsia="Aptos" w:cs="Aptos"/>
@@ -8269,7 +8273,7 @@
                 <w:lang w:val="pt-BR"/>
               </w:rPr>
             </w:pPr>
-            <w:ins w:author="ITALO FRANCISCO ALMEIDA DE OLIVEIRA" w:date="2025-05-23T23:36:39.155Z" w:id="780576931">
+            <w:ins w:author="ITALO FRANCISCO ALMEIDA DE OLIVEIRA" w:date="2025-05-23T23:36:39.155Z" w:id="1754514819">
               <w:r>
                 <w:rPr>
                   <w:rFonts w:ascii="Aptos" w:hAnsi="Aptos" w:eastAsia="Aptos" w:cs="Aptos"/>
@@ -8292,15 +8296,15 @@
             <w:pPr>
               <w:pStyle w:val="Normal"/>
               <w:rPr>
-                <w:ins w:author="ITALO FRANCISCO ALMEIDA DE OLIVEIRA" w:date="2025-05-23T23:36:43.123Z" w16du:dateUtc="2025-05-23T23:36:43.123Z" w:id="1407246482"/>
-                <w:rFonts w:ascii="Aptos" w:hAnsi="Aptos" w:eastAsia="Aptos" w:cs="Aptos"/>
-                <w:noProof w:val="0"/>
-                <w:sz w:val="28"/>
-                <w:szCs w:val="28"/>
-                <w:lang w:val="pt-BR"/>
-              </w:rPr>
-            </w:pPr>
-            <w:ins w:author="ITALO FRANCISCO ALMEIDA DE OLIVEIRA" w:date="2025-05-23T23:36:43.123Z" w:id="1319492582">
+                <w:ins w:author="ITALO FRANCISCO ALMEIDA DE OLIVEIRA" w:date="2025-05-23T23:36:43.123Z" w16du:dateUtc="2025-05-23T23:36:43.123Z" w:id="1941122229"/>
+                <w:rFonts w:ascii="Aptos" w:hAnsi="Aptos" w:eastAsia="Aptos" w:cs="Aptos"/>
+                <w:noProof w:val="0"/>
+                <w:sz w:val="28"/>
+                <w:szCs w:val="28"/>
+                <w:lang w:val="pt-BR"/>
+              </w:rPr>
+            </w:pPr>
+            <w:ins w:author="ITALO FRANCISCO ALMEIDA DE OLIVEIRA" w:date="2025-05-23T23:36:43.123Z" w:id="1419121141">
               <w:r>
                 <w:rPr>
                   <w:rFonts w:ascii="Aptos" w:hAnsi="Aptos" w:eastAsia="Aptos" w:cs="Aptos"/>
@@ -8330,7 +8334,7 @@
       <w:tr>
         <w:trPr>
           <w:trHeight w:val="300"/>
-          <w:ins w:author="ITALO FRANCISCO ALMEIDA DE OLIVEIRA" w:date="2025-05-23T23:35:53.009Z" w16du:dateUtc="2025-05-23T23:35:53.009Z" w:id="78020887"/>
+          <w:ins w:author="ITALO FRANCISCO ALMEIDA DE OLIVEIRA" w:date="2025-05-23T23:35:53.009Z" w16du:dateUtc="2025-05-23T23:35:53.009Z" w:id="1491276934"/>
         </w:trPr>
         <w:tc>
           <w:tcPr>
@@ -8348,7 +8352,7 @@
                 <w:lang w:val="pt-BR"/>
               </w:rPr>
             </w:pPr>
-            <w:ins w:author="ITALO FRANCISCO ALMEIDA DE OLIVEIRA" w:date="2025-05-23T23:36:21.162Z" w:id="84384858">
+            <w:ins w:author="ITALO FRANCISCO ALMEIDA DE OLIVEIRA" w:date="2025-05-23T23:36:21.162Z" w:id="1305363012">
               <w:r>
                 <w:rPr>
                   <w:rFonts w:ascii="Aptos" w:hAnsi="Aptos" w:eastAsia="Aptos" w:cs="Aptos"/>
@@ -8378,7 +8382,7 @@
                 <w:lang w:val="pt-BR"/>
               </w:rPr>
             </w:pPr>
-            <w:ins w:author="ITALO FRANCISCO ALMEIDA DE OLIVEIRA" w:date="2025-05-23T23:36:48.931Z" w:id="999878075">
+            <w:ins w:author="ITALO FRANCISCO ALMEIDA DE OLIVEIRA" w:date="2025-05-23T23:36:48.931Z" w:id="1309824124">
               <w:r>
                 <w:rPr>
                   <w:rFonts w:ascii="Aptos" w:hAnsi="Aptos" w:eastAsia="Aptos" w:cs="Aptos"/>
@@ -8408,7 +8412,7 @@
                 <w:lang w:val="pt-BR"/>
               </w:rPr>
             </w:pPr>
-            <w:ins w:author="ITALO FRANCISCO ALMEIDA DE OLIVEIRA" w:date="2025-05-23T23:36:54.578Z" w:id="1044376431">
+            <w:ins w:author="ITALO FRANCISCO ALMEIDA DE OLIVEIRA" w:date="2025-05-23T23:36:54.578Z" w:id="522397676">
               <w:r>
                 <w:rPr>
                   <w:rFonts w:ascii="Aptos" w:hAnsi="Aptos" w:eastAsia="Aptos" w:cs="Aptos"/>
@@ -8426,8 +8430,8 @@
       <w:tr>
         <w:trPr>
           <w:trHeight w:val="300"/>
-          <w:ins w:author="ARLISON GASPAR DE OLIVEIRA" w:date="2025-05-24T17:25:36.638Z" w16du:dateUtc="2025-05-24T17:25:36.638Z" w:id="1926423864"/>
-          <w:del w:author="GUSTAVO DE OLIVEIRA REGO MORAIS" w:date="2025-05-24T19:34:57.077Z" w16du:dateUtc="2025-05-24T19:34:57.077Z" w:id="1246755077"/>
+          <w:ins w:author="ARLISON GASPAR DE OLIVEIRA" w:date="2025-05-24T17:25:36.638Z" w16du:dateUtc="2025-05-24T17:25:36.638Z" w:id="311953703"/>
+          <w:del w:author="GUSTAVO DE OLIVEIRA REGO MORAIS" w:date="2025-05-24T19:34:57.077Z" w16du:dateUtc="2025-05-24T19:34:57.077Z" w:id="1865238825"/>
         </w:trPr>
         <w:tc>
           <w:tcPr>
@@ -8445,7 +8449,7 @@
                 <w:lang w:val="pt-BR"/>
               </w:rPr>
             </w:pPr>
-            <w:ins w:author="ARLISON GASPAR DE OLIVEIRA" w:date="2025-05-24T17:25:40.843Z" w:id="85089062">
+            <w:ins w:author="ARLISON GASPAR DE OLIVEIRA" w:date="2025-05-24T17:25:40.843Z" w:id="653278524">
               <w:r>
                 <w:rPr>
                   <w:rFonts w:ascii="Aptos" w:hAnsi="Aptos" w:eastAsia="Aptos" w:cs="Aptos"/>
@@ -8475,7 +8479,7 @@
                 <w:lang w:val="pt-BR"/>
               </w:rPr>
             </w:pPr>
-            <w:ins w:author="ARLISON GASPAR DE OLIVEIRA" w:date="2025-05-24T17:25:49.182Z" w:id="1092092937">
+            <w:ins w:author="ARLISON GASPAR DE OLIVEIRA" w:date="2025-05-24T17:25:49.182Z" w:id="2101801856">
               <w:r>
                 <w:rPr>
                   <w:rFonts w:ascii="Aptos" w:hAnsi="Aptos" w:eastAsia="Aptos" w:cs="Aptos"/>
@@ -8515,7 +8519,7 @@
                 <w:lang w:val="pt-BR"/>
               </w:rPr>
             </w:pPr>
-            <w:ins w:author="ARLISON GASPAR DE OLIVEIRA" w:date="2025-05-24T17:25:58.897Z" w:id="1001530585">
+            <w:ins w:author="ARLISON GASPAR DE OLIVEIRA" w:date="2025-05-24T17:25:58.897Z" w:id="1288829453">
               <w:r>
                 <w:rPr>
                   <w:rFonts w:ascii="Aptos" w:hAnsi="Aptos" w:eastAsia="Aptos" w:cs="Aptos"/>
@@ -8527,7 +8531,7 @@
                 <w:t>Solicitar antes</w:t>
               </w:r>
             </w:ins>
-            <w:ins w:author="ARLISON GASPAR DE OLIVEIRA" w:date="2025-05-24T17:26:13.528Z" w:id="1469752273">
+            <w:ins w:author="ARLISON GASPAR DE OLIVEIRA" w:date="2025-05-24T17:26:13.528Z" w:id="794143526">
               <w:r>
                 <w:rPr>
                   <w:rFonts w:ascii="Aptos" w:hAnsi="Aptos" w:eastAsia="Aptos" w:cs="Aptos"/>
@@ -8545,8 +8549,8 @@
       <w:tr>
         <w:trPr>
           <w:trHeight w:val="300"/>
-          <w:ins w:author="ARLISON GASPAR DE OLIVEIRA" w:date="2025-05-24T17:26:52.313Z" w16du:dateUtc="2025-05-24T17:26:52.313Z" w:id="162485962"/>
-          <w:del w:author="GUSTAVO DE OLIVEIRA REGO MORAIS" w:date="2025-05-24T19:30:33.487Z" w16du:dateUtc="2025-05-24T19:30:33.487Z" w:id="1692026276"/>
+          <w:ins w:author="ARLISON GASPAR DE OLIVEIRA" w:date="2025-05-24T17:26:52.313Z" w16du:dateUtc="2025-05-24T17:26:52.313Z" w:id="1239924422"/>
+          <w:del w:author="GUSTAVO DE OLIVEIRA REGO MORAIS" w:date="2025-05-24T19:30:33.487Z" w16du:dateUtc="2025-05-24T19:30:33.487Z" w:id="103958237"/>
         </w:trPr>
         <w:tc>
           <w:tcPr>
@@ -8557,16 +8561,16 @@
             <w:pPr>
               <w:pStyle w:val="Normal"/>
               <w:rPr>
-                <w:del w:author="GUSTAVO DE OLIVEIRA REGO MORAIS" w:date="2025-05-24T19:30:48.014Z" w16du:dateUtc="2025-05-24T19:30:48.014Z" w:id="844114252"/>
-                <w:rFonts w:ascii="Aptos" w:hAnsi="Aptos" w:eastAsia="Aptos" w:cs="Aptos"/>
-                <w:noProof w:val="0"/>
-                <w:sz w:val="28"/>
-                <w:szCs w:val="28"/>
-                <w:lang w:val="pt-BR"/>
-              </w:rPr>
-            </w:pPr>
-            <w:ins w:author="ARLISON GASPAR DE OLIVEIRA" w:date="2025-05-24T17:26:59.4Z" w:id="1074554991">
-              <w:del w:author="GUSTAVO DE OLIVEIRA REGO MORAIS" w:date="2025-05-24T19:30:23.655Z" w:id="1136196997">
+                <w:del w:author="GUSTAVO DE OLIVEIRA REGO MORAIS" w:date="2025-05-24T19:30:48.014Z" w16du:dateUtc="2025-05-24T19:30:48.014Z" w:id="741358378"/>
+                <w:rFonts w:ascii="Aptos" w:hAnsi="Aptos" w:eastAsia="Aptos" w:cs="Aptos"/>
+                <w:noProof w:val="0"/>
+                <w:sz w:val="28"/>
+                <w:szCs w:val="28"/>
+                <w:lang w:val="pt-BR"/>
+              </w:rPr>
+            </w:pPr>
+            <w:ins w:author="ARLISON GASPAR DE OLIVEIRA" w:date="2025-05-24T17:26:59.4Z" w:id="1158588001">
+              <w:del w:author="GUSTAVO DE OLIVEIRA REGO MORAIS" w:date="2025-05-24T19:30:23.655Z" w:id="2052853061">
                 <w:r>
                   <w:rPr>
                     <w:rFonts w:ascii="Aptos" w:hAnsi="Aptos" w:eastAsia="Aptos" w:cs="Aptos"/>
@@ -8579,7 +8583,7 @@
                 </w:r>
               </w:del>
             </w:ins>
-            <w:ins w:author="GUSTAVO DE OLIVEIRA REGO MORAIS" w:date="2025-05-24T19:30:48.015Z" w:id="750352512">
+            <w:ins w:author="GUSTAVO DE OLIVEIRA REGO MORAIS" w:date="2025-05-24T19:30:48.015Z" w:id="1284970462">
               <w:r>
                 <w:rPr>
                   <w:rFonts w:ascii="Aptos" w:hAnsi="Aptos" w:eastAsia="Aptos" w:cs="Aptos"/>
@@ -8602,16 +8606,16 @@
             <w:pPr>
               <w:pStyle w:val="Normal"/>
               <w:rPr>
-                <w:del w:author="GUSTAVO DE OLIVEIRA REGO MORAIS" w:date="2025-05-24T19:30:47.153Z" w16du:dateUtc="2025-05-24T19:30:47.153Z" w:id="1304696963"/>
-                <w:rFonts w:ascii="Aptos" w:hAnsi="Aptos" w:eastAsia="Aptos" w:cs="Aptos"/>
-                <w:noProof w:val="0"/>
-                <w:sz w:val="28"/>
-                <w:szCs w:val="28"/>
-                <w:lang w:val="pt-BR"/>
-              </w:rPr>
-            </w:pPr>
-            <w:ins w:author="ARLISON GASPAR DE OLIVEIRA" w:date="2025-05-24T17:27:07.453Z" w:id="1159107288">
-              <w:del w:author="GUSTAVO DE OLIVEIRA REGO MORAIS" w:date="2025-05-24T19:30:23.654Z" w:id="1074546011">
+                <w:del w:author="GUSTAVO DE OLIVEIRA REGO MORAIS" w:date="2025-05-24T19:30:47.153Z" w16du:dateUtc="2025-05-24T19:30:47.153Z" w:id="223680014"/>
+                <w:rFonts w:ascii="Aptos" w:hAnsi="Aptos" w:eastAsia="Aptos" w:cs="Aptos"/>
+                <w:noProof w:val="0"/>
+                <w:sz w:val="28"/>
+                <w:szCs w:val="28"/>
+                <w:lang w:val="pt-BR"/>
+              </w:rPr>
+            </w:pPr>
+            <w:ins w:author="ARLISON GASPAR DE OLIVEIRA" w:date="2025-05-24T17:27:07.453Z" w:id="1524277463">
+              <w:del w:author="GUSTAVO DE OLIVEIRA REGO MORAIS" w:date="2025-05-24T19:30:23.654Z" w:id="1637899881">
                 <w:r>
                   <w:rPr>
                     <w:rFonts w:ascii="Aptos" w:hAnsi="Aptos" w:eastAsia="Aptos" w:cs="Aptos"/>
@@ -8624,7 +8628,7 @@
                 </w:r>
               </w:del>
             </w:ins>
-            <w:ins w:author="GUSTAVO DE OLIVEIRA REGO MORAIS" w:date="2025-05-24T19:30:47.154Z" w:id="113855627">
+            <w:ins w:author="GUSTAVO DE OLIVEIRA REGO MORAIS" w:date="2025-05-24T19:30:47.154Z" w:id="1861810177">
               <w:r>
                 <w:rPr>
                   <w:rFonts w:ascii="Aptos" w:hAnsi="Aptos" w:eastAsia="Aptos" w:cs="Aptos"/>
@@ -8647,16 +8651,16 @@
             <w:pPr>
               <w:pStyle w:val="Normal"/>
               <w:rPr>
-                <w:del w:author="GUSTAVO DE OLIVEIRA REGO MORAIS" w:date="2025-05-24T19:30:49Z" w16du:dateUtc="2025-05-24T19:30:49Z" w:id="1097342756"/>
-                <w:rFonts w:ascii="Aptos" w:hAnsi="Aptos" w:eastAsia="Aptos" w:cs="Aptos"/>
-                <w:noProof w:val="0"/>
-                <w:sz w:val="28"/>
-                <w:szCs w:val="28"/>
-                <w:lang w:val="pt-BR"/>
-              </w:rPr>
-            </w:pPr>
-            <w:ins w:author="ARLISON GASPAR DE OLIVEIRA" w:date="2025-05-24T17:27:59.88Z" w:id="315399295">
-              <w:del w:author="GUSTAVO DE OLIVEIRA REGO MORAIS" w:date="2025-05-24T19:30:23.648Z" w:id="1568255774">
+                <w:del w:author="GUSTAVO DE OLIVEIRA REGO MORAIS" w:date="2025-05-24T19:30:49Z" w16du:dateUtc="2025-05-24T19:30:49Z" w:id="2083699159"/>
+                <w:rFonts w:ascii="Aptos" w:hAnsi="Aptos" w:eastAsia="Aptos" w:cs="Aptos"/>
+                <w:noProof w:val="0"/>
+                <w:sz w:val="28"/>
+                <w:szCs w:val="28"/>
+                <w:lang w:val="pt-BR"/>
+              </w:rPr>
+            </w:pPr>
+            <w:ins w:author="ARLISON GASPAR DE OLIVEIRA" w:date="2025-05-24T17:27:59.88Z" w:id="345956277">
+              <w:del w:author="GUSTAVO DE OLIVEIRA REGO MORAIS" w:date="2025-05-24T19:30:23.648Z" w:id="1680532607">
                 <w:r>
                   <w:rPr>
                     <w:rFonts w:ascii="Aptos" w:hAnsi="Aptos" w:eastAsia="Aptos" w:cs="Aptos"/>
@@ -8709,8 +8713,8 @@
                 </w:r>
               </w:del>
             </w:ins>
-            <w:ins w:author="ARLISON GASPAR DE OLIVEIRA" w:date="2025-05-24T17:28:02.221Z" w:id="1706802633">
-              <w:del w:author="GUSTAVO DE OLIVEIRA REGO MORAIS" w:date="2025-05-24T19:30:23.648Z" w:id="2043320905">
+            <w:ins w:author="ARLISON GASPAR DE OLIVEIRA" w:date="2025-05-24T17:28:02.221Z" w:id="1935499768">
+              <w:del w:author="GUSTAVO DE OLIVEIRA REGO MORAIS" w:date="2025-05-24T19:30:23.648Z" w:id="1144932028">
                 <w:r>
                   <w:rPr>
                     <w:rFonts w:ascii="Aptos" w:hAnsi="Aptos" w:eastAsia="Aptos" w:cs="Aptos"/>
@@ -8743,7 +8747,7 @@
                 </w:r>
               </w:del>
             </w:ins>
-            <w:ins w:author="GUSTAVO DE OLIVEIRA REGO MORAIS" w:date="2025-05-24T19:30:49Z" w:id="479944855">
+            <w:ins w:author="GUSTAVO DE OLIVEIRA REGO MORAIS" w:date="2025-05-24T19:30:49Z" w:id="889276922">
               <w:r>
                 <w:rPr>
                   <w:rFonts w:ascii="Aptos" w:hAnsi="Aptos" w:eastAsia="Aptos" w:cs="Aptos"/>
@@ -8773,7 +8777,7 @@
     <w:p>
       <w:pPr>
         <w:rPr>
-          <w:del w:author="GUSTAVO DE OLIVEIRA REGO MORAIS" w:date="2025-05-24T17:11:22.613Z" w16du:dateUtc="2025-05-24T17:11:22.613Z" w:id="2036542581"/>
+          <w:del w:author="GUSTAVO DE OLIVEIRA REGO MORAIS" w:date="2025-05-24T17:11:22.613Z" w16du:dateUtc="2025-05-24T17:11:22.613Z" w:id="1278291838"/>
           <w:rFonts w:ascii="Aptos" w:hAnsi="Aptos" w:eastAsia="Aptos" w:cs="Aptos"/>
           <w:noProof w:val="0"/>
           <w:sz w:val="28"/>
@@ -8797,7 +8801,7 @@
       <w:pPr>
         <w:pStyle w:val="Normal"/>
         <w:rPr>
-          <w:del w:author="GUSTAVO DE OLIVEIRA REGO MORAIS" w:date="2025-05-24T17:11:22.141Z" w16du:dateUtc="2025-05-24T17:11:22.141Z" w:id="1051650373"/>
+          <w:del w:author="GUSTAVO DE OLIVEIRA REGO MORAIS" w:date="2025-05-24T17:11:22.141Z" w16du:dateUtc="2025-05-24T17:11:22.141Z" w:id="861333247"/>
           <w:rFonts w:ascii="Aptos" w:hAnsi="Aptos" w:eastAsia="Aptos" w:cs="Aptos"/>
           <w:noProof w:val="0"/>
           <w:sz w:val="28"/>
@@ -8815,7 +8819,7 @@
           <w:sz w:val="28"/>
           <w:szCs w:val="28"/>
           <w:lang w:val="pt-BR"/>
-          <w:rPrChange w:author="ARLISON GASPAR DE OLIVEIRA" w:date="2025-05-22T16:30:52.568Z" w:id="1983349495">
+          <w:rPrChange w:author="ARLISON GASPAR DE OLIVEIRA" w:date="2025-05-22T16:30:52.568Z" w:id="2132916612">
             <w:rPr>
               <w:b w:val="1"/>
               <w:bCs w:val="1"/>

</xml_diff>

<commit_message>
Alterando os arquivos de entrevista de novo
Alterando de novo, corrigindo alguns espaçamentos e afins.
</commit_message>
<xml_diff>
--- a/Documentos/Entrevista MPC.docx
+++ b/Documentos/Entrevista MPC.docx
@@ -151,7 +151,7 @@
         </w:rPr>
         <w:t xml:space="preserve">Data: </w:t>
       </w:r>
-      <w:ins w:author="GUSTAVO DE OLIVEIRA REGO MORAIS" w:date="2025-05-23T20:53:34.658Z" w:id="617244435">
+      <w:ins w:author="GUSTAVO DE OLIVEIRA REGO MORAIS" w:date="2025-05-23T20:53:34.658Z" w:id="856065341">
         <w:r>
           <w:rPr>
             <w:rFonts w:ascii="Aptos" w:hAnsi="Aptos" w:eastAsia="Aptos" w:cs="Aptos"/>
@@ -163,7 +163,7 @@
           <w:t>23</w:t>
         </w:r>
       </w:ins>
-      <w:del w:author="GUSTAVO DE OLIVEIRA REGO MORAIS" w:date="2025-05-23T20:53:33.393Z" w:id="1803612850">
+      <w:del w:author="GUSTAVO DE OLIVEIRA REGO MORAIS" w:date="2025-05-23T20:53:33.393Z" w:id="1848295971">
         <w:r>
           <w:rPr>
             <w:rFonts w:ascii="Aptos" w:hAnsi="Aptos" w:eastAsia="Aptos" w:cs="Aptos"/>
@@ -185,7 +185,7 @@
         </w:rPr>
         <w:t xml:space="preserve"> / </w:t>
       </w:r>
-      <w:ins w:author="GUSTAVO DE OLIVEIRA REGO MORAIS" w:date="2025-05-23T20:53:38.662Z" w:id="237849686">
+      <w:ins w:author="GUSTAVO DE OLIVEIRA REGO MORAIS" w:date="2025-05-23T20:53:38.662Z" w:id="242772130">
         <w:r>
           <w:rPr>
             <w:rFonts w:ascii="Aptos" w:hAnsi="Aptos" w:eastAsia="Aptos" w:cs="Aptos"/>
@@ -197,7 +197,7 @@
           <w:t xml:space="preserve">05 </w:t>
         </w:r>
       </w:ins>
-      <w:del w:author="GUSTAVO DE OLIVEIRA REGO MORAIS" w:date="2025-05-23T20:53:37.303Z" w:id="1284754422">
+      <w:del w:author="GUSTAVO DE OLIVEIRA REGO MORAIS" w:date="2025-05-23T20:53:37.303Z" w:id="424902489">
         <w:r>
           <w:rPr>
             <w:rFonts w:ascii="Aptos" w:hAnsi="Aptos" w:eastAsia="Aptos" w:cs="Aptos"/>
@@ -219,7 +219,7 @@
         </w:rPr>
         <w:t xml:space="preserve"> / </w:t>
       </w:r>
-      <w:del w:author="GUSTAVO DE OLIVEIRA REGO MORAIS" w:date="2025-05-23T20:53:43.217Z" w:id="1125878457">
+      <w:del w:author="GUSTAVO DE OLIVEIRA REGO MORAIS" w:date="2025-05-23T20:53:43.217Z" w:id="1948570205">
         <w:r>
           <w:rPr>
             <w:rFonts w:ascii="Aptos" w:hAnsi="Aptos" w:eastAsia="Aptos" w:cs="Aptos"/>
@@ -231,7 +231,7 @@
           <w:delText xml:space="preserve">_____ </w:delText>
         </w:r>
       </w:del>
-      <w:ins w:author="GUSTAVO DE OLIVEIRA REGO MORAIS" w:date="2025-05-23T20:53:43.807Z" w:id="433338392">
+      <w:ins w:author="GUSTAVO DE OLIVEIRA REGO MORAIS" w:date="2025-05-23T20:53:43.807Z" w:id="1978596966">
         <w:r>
           <w:rPr>
             <w:rFonts w:ascii="Aptos" w:hAnsi="Aptos" w:eastAsia="Aptos" w:cs="Aptos"/>
@@ -264,7 +264,7 @@
         </w:rPr>
         <w:t>Entrevistador</w:t>
       </w:r>
-      <w:ins w:author="GUSTAVO DE OLIVEIRA REGO MORAIS" w:date="2025-05-23T01:55:38.711Z" w:id="387615824">
+      <w:ins w:author="GUSTAVO DE OLIVEIRA REGO MORAIS" w:date="2025-05-23T01:55:38.711Z" w:id="708619081">
         <w:r>
           <w:rPr>
             <w:rFonts w:ascii="Aptos" w:hAnsi="Aptos" w:eastAsia="Aptos" w:cs="Aptos"/>
@@ -296,7 +296,7 @@
         </w:rPr>
         <w:t xml:space="preserve"> </w:t>
       </w:r>
-      <w:ins w:author="GUSTAVO DE OLIVEIRA REGO MORAIS" w:date="2025-05-23T20:36:55.23Z" w:id="1700402608">
+      <w:ins w:author="GUSTAVO DE OLIVEIRA REGO MORAIS" w:date="2025-05-23T20:36:55.23Z" w:id="356645525">
         <w:r>
           <w:rPr>
             <w:rFonts w:ascii="Aptos" w:hAnsi="Aptos" w:eastAsia="Aptos" w:cs="Aptos"/>
@@ -318,7 +318,7 @@
           <w:t xml:space="preserve"> Gabriel Santos Barros, Gustavo de Oliveira, Ítalo Francisco e </w:t>
         </w:r>
       </w:ins>
-      <w:ins w:author="GUSTAVO DE OLIVEIRA REGO MORAIS" w:date="2025-05-23T20:37:11.879Z" w:id="1557622337">
+      <w:ins w:author="GUSTAVO DE OLIVEIRA REGO MORAIS" w:date="2025-05-23T20:37:11.879Z" w:id="2145520437">
         <w:r>
           <w:rPr>
             <w:rFonts w:ascii="Aptos" w:hAnsi="Aptos" w:eastAsia="Aptos" w:cs="Aptos"/>
@@ -351,7 +351,7 @@
         </w:rPr>
         <w:t>Responsável (PO):</w:t>
       </w:r>
-      <w:ins w:author="GUSTAVO DE OLIVEIRA REGO MORAIS" w:date="2025-05-23T20:45:28.732Z" w:id="777317197">
+      <w:ins w:author="GUSTAVO DE OLIVEIRA REGO MORAIS" w:date="2025-05-23T20:45:28.732Z" w:id="1632848679">
         <w:r>
           <w:rPr>
             <w:rFonts w:ascii="Aptos" w:hAnsi="Aptos" w:eastAsia="Aptos" w:cs="Aptos"/>
@@ -383,7 +383,7 @@
           <w:t xml:space="preserve"> Gaspar de Oliveira</w:t>
         </w:r>
       </w:ins>
-      <w:del w:author="GUSTAVO DE OLIVEIRA REGO MORAIS" w:date="2025-05-23T20:45:06.606Z" w:id="228617950">
+      <w:del w:author="GUSTAVO DE OLIVEIRA REGO MORAIS" w:date="2025-05-23T20:45:06.606Z" w:id="407528682">
         <w:r>
           <w:rPr>
             <w:rFonts w:ascii="Aptos" w:hAnsi="Aptos" w:eastAsia="Aptos" w:cs="Aptos"/>
@@ -643,7 +643,7 @@
         </w:rPr>
         <w:t xml:space="preserve"> de forma eficaz</w:t>
       </w:r>
-      <w:ins w:author="JOAO PEDRO MIRANDA SOUSA" w:date="2025-05-23T22:56:48.226Z" w:id="1880026438">
+      <w:ins w:author="JOAO PEDRO MIRANDA SOUSA" w:date="2025-05-23T22:56:48.226Z" w:id="855843243">
         <w:r>
           <w:rPr>
             <w:rFonts w:ascii="Aptos" w:hAnsi="Aptos" w:eastAsia="Aptos" w:cs="Aptos"/>
@@ -758,7 +758,7 @@
         </w:rPr>
         <w:t>cadastra</w:t>
       </w:r>
-      <w:ins w:author="JOAO PEDRO MIRANDA SOUSA" w:date="2025-05-23T22:56:58.798Z" w:id="2091776388">
+      <w:ins w:author="JOAO PEDRO MIRANDA SOUSA" w:date="2025-05-23T22:56:58.798Z" w:id="1936366153">
         <w:r>
           <w:rPr>
             <w:rFonts w:ascii="Aptos" w:hAnsi="Aptos" w:eastAsia="Aptos" w:cs="Aptos"/>
@@ -993,7 +993,7 @@
         </w:rPr>
         <w:t>Diferente de outras, terá suporte de uma IA para sugestões de peças de acordo com que o usuário quer com gasto disponível para ele</w:t>
       </w:r>
-      <w:ins w:author="JOAO PEDRO MIRANDA SOUSA" w:date="2025-05-23T22:57:58.519Z" w:id="1729693702">
+      <w:ins w:author="JOAO PEDRO MIRANDA SOUSA" w:date="2025-05-23T22:57:58.519Z" w:id="853305112">
         <w:r>
           <w:rPr>
             <w:rFonts w:ascii="Aptos" w:hAnsi="Aptos" w:eastAsia="Aptos" w:cs="Aptos"/>
@@ -1005,7 +1005,7 @@
           <w:t>, levando em consideração</w:t>
         </w:r>
       </w:ins>
-      <w:ins w:author="JOAO PEDRO MIRANDA SOUSA" w:date="2025-05-23T22:58:43.557Z" w:id="596418957">
+      <w:ins w:author="JOAO PEDRO MIRANDA SOUSA" w:date="2025-05-23T22:58:43.557Z" w:id="1541469629">
         <w:r>
           <w:rPr>
             <w:rFonts w:ascii="Aptos" w:hAnsi="Aptos" w:eastAsia="Aptos" w:cs="Aptos"/>
@@ -1047,7 +1047,7 @@
           <w:t xml:space="preserve"> por exem</w:t>
         </w:r>
       </w:ins>
-      <w:ins w:author="JOAO PEDRO MIRANDA SOUSA" w:date="2025-05-23T22:59:00.368Z" w:id="579283338">
+      <w:ins w:author="JOAO PEDRO MIRANDA SOUSA" w:date="2025-05-23T22:59:00.368Z" w:id="1266164645">
         <w:r>
           <w:rPr>
             <w:rFonts w:ascii="Aptos" w:hAnsi="Aptos" w:eastAsia="Aptos" w:cs="Aptos"/>
@@ -1059,7 +1059,7 @@
           <w:t>plo</w:t>
         </w:r>
       </w:ins>
-      <w:ins w:author="JOAO PEDRO MIRANDA SOUSA" w:date="2025-05-23T22:58:43.557Z" w:id="1175756670">
+      <w:ins w:author="JOAO PEDRO MIRANDA SOUSA" w:date="2025-05-23T22:58:43.557Z" w:id="1100890026">
         <w:r>
           <w:rPr>
             <w:rFonts w:ascii="Aptos" w:hAnsi="Aptos" w:eastAsia="Aptos" w:cs="Aptos"/>
@@ -1344,7 +1344,7 @@
         </w:rPr>
         <w:t xml:space="preserve">em </w:t>
       </w:r>
-      <w:del w:author="JOAO PEDRO MIRANDA SOUSA" w:date="2025-05-23T23:00:31.249Z" w:id="1051842943">
+      <w:del w:author="JOAO PEDRO MIRANDA SOUSA" w:date="2025-05-23T23:00:31.249Z" w:id="966368548">
         <w:r>
           <w:rPr>
             <w:rFonts w:ascii="Aptos" w:hAnsi="Aptos" w:eastAsia="Aptos" w:cs="Aptos"/>
@@ -1396,7 +1396,7 @@
         </w:rPr>
         <w:t xml:space="preserve"> compatibilidade entre as peças ou informar que o valor </w:t>
       </w:r>
-      <w:ins w:author="JOAO PEDRO MIRANDA SOUSA" w:date="2025-05-23T23:01:03.811Z" w:id="1369020052">
+      <w:ins w:author="JOAO PEDRO MIRANDA SOUSA" w:date="2025-05-23T23:01:03.811Z" w:id="2138181589">
         <w:r>
           <w:rPr>
             <w:rFonts w:ascii="Aptos" w:hAnsi="Aptos" w:eastAsia="Aptos" w:cs="Aptos"/>
@@ -1408,7 +1408,7 @@
           <w:t xml:space="preserve">a ser </w:t>
         </w:r>
       </w:ins>
-      <w:del w:author="JOAO PEDRO MIRANDA SOUSA" w:date="2025-05-23T23:00:59.298Z" w:id="1282845075">
+      <w:del w:author="JOAO PEDRO MIRANDA SOUSA" w:date="2025-05-23T23:00:59.298Z" w:id="722041407">
         <w:r>
           <w:rPr>
             <w:rFonts w:ascii="Aptos" w:hAnsi="Aptos" w:eastAsia="Aptos" w:cs="Aptos"/>
@@ -1430,7 +1430,7 @@
         </w:rPr>
         <w:t xml:space="preserve">gasto </w:t>
       </w:r>
-      <w:ins w:author="JOAO PEDRO MIRANDA SOUSA" w:date="2025-05-23T23:01:11.987Z" w:id="849522451">
+      <w:ins w:author="JOAO PEDRO MIRANDA SOUSA" w:date="2025-05-23T23:01:11.987Z" w:id="1554285397">
         <w:r>
           <w:rPr>
             <w:rFonts w:ascii="Aptos" w:hAnsi="Aptos" w:eastAsia="Aptos" w:cs="Aptos"/>
@@ -1462,7 +1462,7 @@
         </w:rPr>
         <w:t>ente para atender as necessidades</w:t>
       </w:r>
-      <w:ins w:author="GUSTAVO DE OLIVEIRA REGO MORAIS" w:date="2025-05-23T20:35:05.862Z" w:id="14300376">
+      <w:ins w:author="GUSTAVO DE OLIVEIRA REGO MORAIS" w:date="2025-05-23T20:35:05.862Z" w:id="580122927">
         <w:r>
           <w:rPr>
             <w:rFonts w:ascii="Aptos" w:hAnsi="Aptos" w:eastAsia="Aptos" w:cs="Aptos"/>
@@ -1474,7 +1474,7 @@
           <w:t>.</w:t>
         </w:r>
       </w:ins>
-      <w:ins w:author="ARLISON GASPAR DE OLIVEIRA" w:date="2025-05-24T17:23:42.79Z" w:id="612557209">
+      <w:ins w:author="ARLISON GASPAR DE OLIVEIRA" w:date="2025-05-24T17:23:42.79Z" w:id="553725077">
         <w:r>
           <w:rPr>
             <w:rFonts w:ascii="Aptos" w:hAnsi="Aptos" w:eastAsia="Aptos" w:cs="Aptos"/>
@@ -1496,7 +1496,7 @@
           <w:t>bot</w:t>
         </w:r>
       </w:ins>
-      <w:ins w:author="ARLISON GASPAR DE OLIVEIRA" w:date="2025-05-24T17:24:04.987Z" w:id="1525090874">
+      <w:ins w:author="ARLISON GASPAR DE OLIVEIRA" w:date="2025-05-24T17:24:04.987Z" w:id="1415537648">
         <w:r>
           <w:rPr>
             <w:rFonts w:ascii="Aptos" w:hAnsi="Aptos" w:eastAsia="Aptos" w:cs="Aptos"/>
@@ -1561,7 +1561,7 @@
         </w:rPr>
         <w:t>Será tanto manual quanto automático</w:t>
       </w:r>
-      <w:ins w:author="GUSTAVO DE OLIVEIRA REGO MORAIS" w:date="2025-05-23T20:35:03.306Z" w:id="2133139537">
+      <w:ins w:author="GUSTAVO DE OLIVEIRA REGO MORAIS" w:date="2025-05-23T20:35:03.306Z" w:id="1091134279">
         <w:r>
           <w:rPr>
             <w:rFonts w:ascii="Aptos" w:hAnsi="Aptos" w:eastAsia="Aptos" w:cs="Aptos"/>
@@ -1676,7 +1676,7 @@
         </w:rPr>
         <w:t xml:space="preserve"> mas não compartilhar</w:t>
       </w:r>
-      <w:ins w:author="GUSTAVO DE OLIVEIRA REGO MORAIS" w:date="2025-05-23T21:03:45.711Z" w:id="723695109">
+      <w:ins w:author="GUSTAVO DE OLIVEIRA REGO MORAIS" w:date="2025-05-23T21:03:45.711Z" w:id="433716961">
         <w:r>
           <w:rPr>
             <w:rFonts w:ascii="Aptos" w:hAnsi="Aptos" w:eastAsia="Aptos" w:cs="Aptos"/>
@@ -1741,7 +1741,7 @@
         </w:rPr>
         <w:t xml:space="preserve">Sim, </w:t>
       </w:r>
-      <w:del w:author="GUSTAVO DE OLIVEIRA REGO MORAIS" w:date="2025-05-23T20:44:14.785Z" w:id="1407842637">
+      <w:del w:author="GUSTAVO DE OLIVEIRA REGO MORAIS" w:date="2025-05-23T20:44:14.785Z" w:id="1543990494">
         <w:r>
           <w:rPr>
             <w:rFonts w:ascii="Aptos" w:hAnsi="Aptos" w:eastAsia="Aptos" w:cs="Aptos"/>
@@ -1753,7 +1753,7 @@
           <w:delText>ira</w:delText>
         </w:r>
       </w:del>
-      <w:ins w:author="GUSTAVO DE OLIVEIRA REGO MORAIS" w:date="2025-05-23T20:44:14.785Z" w:id="1140129437">
+      <w:ins w:author="GUSTAVO DE OLIVEIRA REGO MORAIS" w:date="2025-05-23T20:44:14.785Z" w:id="1524667416">
         <w:r>
           <w:rPr>
             <w:rFonts w:ascii="Aptos" w:hAnsi="Aptos" w:eastAsia="Aptos" w:cs="Aptos"/>
@@ -1775,7 +1775,7 @@
         </w:rPr>
         <w:t xml:space="preserve"> </w:t>
       </w:r>
-      <w:del w:author="ARLISON GASPAR DE OLIVEIRA" w:date="2025-05-22T17:12:56.009Z" w:id="360197635">
+      <w:del w:author="ARLISON GASPAR DE OLIVEIRA" w:date="2025-05-22T17:12:56.009Z" w:id="1877070690">
         <w:r>
           <w:rPr>
             <w:rFonts w:ascii="Aptos" w:hAnsi="Aptos" w:eastAsia="Aptos" w:cs="Aptos"/>
@@ -1787,7 +1787,7 @@
           <w:delText>fonecer</w:delText>
         </w:r>
       </w:del>
-      <w:ins w:author="ARLISON GASPAR DE OLIVEIRA" w:date="2025-05-22T17:12:56.009Z" w:id="1894374732">
+      <w:ins w:author="ARLISON GASPAR DE OLIVEIRA" w:date="2025-05-22T17:12:56.009Z" w:id="393379061">
         <w:r>
           <w:rPr>
             <w:rFonts w:ascii="Aptos" w:hAnsi="Aptos" w:eastAsia="Aptos" w:cs="Aptos"/>
@@ -1872,7 +1872,7 @@
         </w:rPr>
         <w:t xml:space="preserve">Sim, </w:t>
       </w:r>
-      <w:del w:author="ITALO FRANCISCO ALMEIDA DE OLIVEIRA" w:date="2025-05-23T18:22:35.293Z" w:id="2056057433">
+      <w:del w:author="ITALO FRANCISCO ALMEIDA DE OLIVEIRA" w:date="2025-05-23T18:22:35.293Z" w:id="681145662">
         <w:r>
           <w:rPr>
             <w:rFonts w:ascii="Aptos" w:hAnsi="Aptos" w:eastAsia="Aptos" w:cs="Aptos"/>
@@ -1884,7 +1884,7 @@
           <w:delText>havera</w:delText>
         </w:r>
       </w:del>
-      <w:ins w:author="ITALO FRANCISCO ALMEIDA DE OLIVEIRA" w:date="2025-05-23T18:22:35.294Z" w:id="1841575632">
+      <w:ins w:author="ITALO FRANCISCO ALMEIDA DE OLIVEIRA" w:date="2025-05-23T18:22:35.294Z" w:id="712472084">
         <w:r>
           <w:rPr>
             <w:rFonts w:ascii="Aptos" w:hAnsi="Aptos" w:eastAsia="Aptos" w:cs="Aptos"/>
@@ -1906,7 +1906,7 @@
         </w:rPr>
         <w:t xml:space="preserve"> </w:t>
       </w:r>
-      <w:del w:author="ARLISON GASPAR DE OLIVEIRA" w:date="2025-05-22T17:12:59.615Z" w:id="1206545544">
+      <w:del w:author="ARLISON GASPAR DE OLIVEIRA" w:date="2025-05-22T17:12:59.615Z" w:id="1121297877">
         <w:r>
           <w:rPr>
             <w:rFonts w:ascii="Aptos" w:hAnsi="Aptos" w:eastAsia="Aptos" w:cs="Aptos"/>
@@ -1918,7 +1918,7 @@
           <w:delText>nessecidade</w:delText>
         </w:r>
       </w:del>
-      <w:ins w:author="ARLISON GASPAR DE OLIVEIRA" w:date="2025-05-22T17:12:59.616Z" w:id="1649301319">
+      <w:ins w:author="ARLISON GASPAR DE OLIVEIRA" w:date="2025-05-22T17:12:59.616Z" w:id="1439947557">
         <w:r>
           <w:rPr>
             <w:rFonts w:ascii="Aptos" w:hAnsi="Aptos" w:eastAsia="Aptos" w:cs="Aptos"/>
@@ -1950,7 +1950,7 @@
         </w:rPr>
         <w:t xml:space="preserve">alvar </w:t>
       </w:r>
-      <w:ins w:author="GUSTAVO DE OLIVEIRA REGO MORAIS" w:date="2025-05-23T21:04:04.654Z" w:id="1693564178">
+      <w:ins w:author="GUSTAVO DE OLIVEIRA REGO MORAIS" w:date="2025-05-23T21:04:04.654Z" w:id="1758183732">
         <w:r>
           <w:rPr>
             <w:rFonts w:ascii="Aptos" w:hAnsi="Aptos" w:eastAsia="Aptos" w:cs="Aptos"/>
@@ -1972,7 +1972,7 @@
         </w:rPr>
         <w:t>m</w:t>
       </w:r>
-      <w:ins w:author="GUSTAVO DE OLIVEIRA REGO MORAIS" w:date="2025-05-23T21:04:06.639Z" w:id="30607984">
+      <w:ins w:author="GUSTAVO DE OLIVEIRA REGO MORAIS" w:date="2025-05-23T21:04:06.639Z" w:id="1641390284">
         <w:r>
           <w:rPr>
             <w:rFonts w:ascii="Aptos" w:hAnsi="Aptos" w:eastAsia="Aptos" w:cs="Aptos"/>
@@ -1984,7 +1984,7 @@
           <w:t>o</w:t>
         </w:r>
       </w:ins>
-      <w:del w:author="GUSTAVO DE OLIVEIRA REGO MORAIS" w:date="2025-05-23T21:04:06.343Z" w:id="212288833">
+      <w:del w:author="GUSTAVO DE OLIVEIRA REGO MORAIS" w:date="2025-05-23T21:04:06.343Z" w:id="133116265">
         <w:r>
           <w:rPr>
             <w:rFonts w:ascii="Aptos" w:hAnsi="Aptos" w:eastAsia="Aptos" w:cs="Aptos"/>
@@ -2036,7 +2036,7 @@
         </w:rPr>
         <w:t xml:space="preserve"> do </w:t>
       </w:r>
-      <w:del w:author="ITALO FRANCISCO ALMEIDA DE OLIVEIRA" w:date="2025-05-23T18:23:17.201Z" w:id="1472362162">
+      <w:del w:author="ITALO FRANCISCO ALMEIDA DE OLIVEIRA" w:date="2025-05-23T18:23:17.201Z" w:id="6156849">
         <w:r>
           <w:rPr>
             <w:rFonts w:ascii="Aptos" w:hAnsi="Aptos" w:eastAsia="Aptos" w:cs="Aptos"/>
@@ -2058,7 +2058,7 @@
           <w:delText>suario</w:delText>
         </w:r>
       </w:del>
-      <w:ins w:author="ITALO FRANCISCO ALMEIDA DE OLIVEIRA" w:date="2025-05-23T18:23:17.201Z" w:id="1131501465">
+      <w:ins w:author="ITALO FRANCISCO ALMEIDA DE OLIVEIRA" w:date="2025-05-23T18:23:17.201Z" w:id="1987561153">
         <w:r>
           <w:rPr>
             <w:rFonts w:ascii="Aptos" w:hAnsi="Aptos" w:eastAsia="Aptos" w:cs="Aptos"/>
@@ -2100,7 +2100,7 @@
         </w:rPr>
         <w:t xml:space="preserve"> de </w:t>
       </w:r>
-      <w:del w:author="ITALO FRANCISCO ALMEIDA DE OLIVEIRA" w:date="2025-05-23T18:23:34.959Z" w:id="383871379">
+      <w:del w:author="ITALO FRANCISCO ALMEIDA DE OLIVEIRA" w:date="2025-05-23T18:23:34.959Z" w:id="1885024064">
         <w:r>
           <w:rPr>
             <w:rFonts w:ascii="Aptos" w:hAnsi="Aptos" w:eastAsia="Aptos" w:cs="Aptos"/>
@@ -2132,7 +2132,7 @@
           <w:delText>es</w:delText>
         </w:r>
       </w:del>
-      <w:ins w:author="ITALO FRANCISCO ALMEIDA DE OLIVEIRA" w:date="2025-05-23T18:23:34.959Z" w:id="247315667">
+      <w:ins w:author="ITALO FRANCISCO ALMEIDA DE OLIVEIRA" w:date="2025-05-23T18:23:34.959Z" w:id="2046501136">
         <w:r>
           <w:rPr>
             <w:rFonts w:ascii="Aptos" w:hAnsi="Aptos" w:eastAsia="Aptos" w:cs="Aptos"/>
@@ -2154,7 +2154,7 @@
         </w:rPr>
         <w:t xml:space="preserve"> pelo </w:t>
       </w:r>
-      <w:del w:author="ITALO FRANCISCO ALMEIDA DE OLIVEIRA" w:date="2025-05-23T18:23:39.928Z" w:id="724460089">
+      <w:del w:author="ITALO FRANCISCO ALMEIDA DE OLIVEIRA" w:date="2025-05-23T18:23:39.928Z" w:id="1482657430">
         <w:r>
           <w:rPr>
             <w:rFonts w:ascii="Aptos" w:hAnsi="Aptos" w:eastAsia="Aptos" w:cs="Aptos"/>
@@ -2166,7 +2166,7 @@
           <w:delText>email</w:delText>
         </w:r>
       </w:del>
-      <w:ins w:author="ITALO FRANCISCO ALMEIDA DE OLIVEIRA" w:date="2025-05-23T18:23:39.928Z" w:id="808310451">
+      <w:ins w:author="ITALO FRANCISCO ALMEIDA DE OLIVEIRA" w:date="2025-05-23T18:23:39.928Z" w:id="1102436395">
         <w:r>
           <w:rPr>
             <w:rFonts w:ascii="Aptos" w:hAnsi="Aptos" w:eastAsia="Aptos" w:cs="Aptos"/>
@@ -2198,7 +2198,7 @@
         </w:rPr>
         <w:t xml:space="preserve"> ou contato fornecido no cadastro</w:t>
       </w:r>
-      <w:ins w:author="GUSTAVO DE OLIVEIRA REGO MORAIS" w:date="2025-05-23T20:35:37.155Z" w:id="677197036">
+      <w:ins w:author="GUSTAVO DE OLIVEIRA REGO MORAIS" w:date="2025-05-23T20:35:37.155Z" w:id="2057992121">
         <w:r>
           <w:rPr>
             <w:rFonts w:ascii="Aptos" w:hAnsi="Aptos" w:eastAsia="Aptos" w:cs="Aptos"/>
@@ -2303,7 +2303,7 @@
         </w:rPr>
         <w:t xml:space="preserve">Os maiores gastos serão focados nas peças mais necessárias e </w:t>
       </w:r>
-      <w:ins w:author="GUSTAVO DE OLIVEIRA REGO MORAIS" w:date="2025-05-23T20:44:06.739Z" w:id="1746565100">
+      <w:ins w:author="GUSTAVO DE OLIVEIRA REGO MORAIS" w:date="2025-05-23T20:44:06.739Z" w:id="1492424919">
         <w:r>
           <w:rPr>
             <w:rFonts w:ascii="Aptos" w:hAnsi="Aptos" w:eastAsia="Aptos" w:cs="Aptos"/>
@@ -2315,7 +2315,7 @@
           <w:t>enssenciais</w:t>
         </w:r>
       </w:ins>
-      <w:del w:author="GUSTAVO DE OLIVEIRA REGO MORAIS" w:date="2025-05-23T20:44:01.534Z" w:id="29485486">
+      <w:del w:author="GUSTAVO DE OLIVEIRA REGO MORAIS" w:date="2025-05-23T20:44:01.534Z" w:id="468920195">
         <w:r>
           <w:rPr>
             <w:rFonts w:ascii="Aptos" w:hAnsi="Aptos" w:eastAsia="Aptos" w:cs="Aptos"/>
@@ -2337,7 +2337,7 @@
         </w:rPr>
         <w:t xml:space="preserve"> de acordo com a necessidade do usuário</w:t>
       </w:r>
-      <w:ins w:author="GUSTAVO DE OLIVEIRA REGO MORAIS" w:date="2025-05-23T20:35:33.875Z" w:id="496110161">
+      <w:ins w:author="GUSTAVO DE OLIVEIRA REGO MORAIS" w:date="2025-05-23T20:35:33.875Z" w:id="916092222">
         <w:r>
           <w:rPr>
             <w:rFonts w:ascii="Aptos" w:hAnsi="Aptos" w:eastAsia="Aptos" w:cs="Aptos"/>
@@ -2410,7 +2410,7 @@
         </w:rPr>
         <w:t>ir</w:t>
       </w:r>
-      <w:ins w:author="GUSTAVO DE OLIVEIRA REGO MORAIS" w:date="2025-05-23T01:55:05.192Z" w:id="1355378006">
+      <w:ins w:author="GUSTAVO DE OLIVEIRA REGO MORAIS" w:date="2025-05-23T01:55:05.192Z" w:id="633371529">
         <w:r>
           <w:rPr>
             <w:rFonts w:ascii="Aptos" w:hAnsi="Aptos" w:eastAsia="Aptos" w:cs="Aptos"/>
@@ -2422,7 +2422,7 @@
           <w:t>á</w:t>
         </w:r>
       </w:ins>
-      <w:ins w:author="GUSTAVO DE OLIVEIRA REGO MORAIS" w:date="2025-05-23T20:30:03.777Z" w:id="661355143">
+      <w:ins w:author="GUSTAVO DE OLIVEIRA REGO MORAIS" w:date="2025-05-23T20:30:03.777Z" w:id="1037746229">
         <w:r>
           <w:rPr>
             <w:rFonts w:ascii="Aptos" w:hAnsi="Aptos" w:eastAsia="Aptos" w:cs="Aptos"/>
@@ -2434,7 +2434,7 @@
           <w:t xml:space="preserve"> </w:t>
         </w:r>
       </w:ins>
-      <w:del w:author="GUSTAVO DE OLIVEIRA REGO MORAIS" w:date="2025-05-23T01:55:03.854Z" w:id="238875399">
+      <w:del w:author="GUSTAVO DE OLIVEIRA REGO MORAIS" w:date="2025-05-23T01:55:03.854Z" w:id="2021983590">
         <w:r>
           <w:rPr>
             <w:rFonts w:ascii="Aptos" w:hAnsi="Aptos" w:eastAsia="Aptos" w:cs="Aptos"/>
@@ -2486,7 +2486,7 @@
         </w:rPr>
         <w:t>idade</w:t>
       </w:r>
-      <w:ins w:author="JOAO PEDRO MIRANDA SOUSA" w:date="2025-05-23T23:07:17.955Z" w:id="1021260488">
+      <w:ins w:author="JOAO PEDRO MIRANDA SOUSA" w:date="2025-05-23T23:07:17.955Z" w:id="1054482513">
         <w:r>
           <w:rPr>
             <w:rFonts w:ascii="Aptos" w:hAnsi="Aptos" w:eastAsia="Aptos" w:cs="Aptos"/>
@@ -2518,7 +2518,7 @@
         </w:rPr>
         <w:t>por</w:t>
       </w:r>
-      <w:ins w:author="GUSTAVO DE OLIVEIRA REGO MORAIS" w:date="2025-05-23T01:55:19.32Z" w:id="907191488">
+      <w:ins w:author="GUSTAVO DE OLIVEIRA REGO MORAIS" w:date="2025-05-23T01:55:19.32Z" w:id="81612280">
         <w:r>
           <w:rPr>
             <w:rFonts w:ascii="Aptos" w:hAnsi="Aptos" w:eastAsia="Aptos" w:cs="Aptos"/>
@@ -2530,7 +2530,7 @@
           <w:t>é</w:t>
         </w:r>
       </w:ins>
-      <w:del w:author="GUSTAVO DE OLIVEIRA REGO MORAIS" w:date="2025-05-23T01:55:18.928Z" w:id="2075221265">
+      <w:del w:author="GUSTAVO DE OLIVEIRA REGO MORAIS" w:date="2025-05-23T01:55:18.928Z" w:id="171290236">
         <w:r>
           <w:rPr>
             <w:rFonts w:ascii="Aptos" w:hAnsi="Aptos" w:eastAsia="Aptos" w:cs="Aptos"/>
@@ -2552,7 +2552,7 @@
         </w:rPr>
         <w:t>m</w:t>
       </w:r>
-      <w:ins w:author="GUSTAVO DE OLIVEIRA REGO MORAIS" w:date="2025-05-23T20:35:20.87Z" w:id="2039743352">
+      <w:ins w:author="GUSTAVO DE OLIVEIRA REGO MORAIS" w:date="2025-05-23T20:35:20.87Z" w:id="730628">
         <w:r>
           <w:rPr>
             <w:rFonts w:ascii="Aptos" w:hAnsi="Aptos" w:eastAsia="Aptos" w:cs="Aptos"/>
@@ -2564,7 +2564,7 @@
           <w:t xml:space="preserve"> </w:t>
         </w:r>
       </w:ins>
-      <w:del w:author="GUSTAVO DE OLIVEIRA REGO MORAIS" w:date="2025-05-23T20:35:20.453Z" w:id="2105189928">
+      <w:del w:author="GUSTAVO DE OLIVEIRA REGO MORAIS" w:date="2025-05-23T20:35:20.453Z" w:id="2082382542">
         <w:r>
           <w:rPr>
             <w:rFonts w:ascii="Aptos" w:hAnsi="Aptos" w:eastAsia="Aptos" w:cs="Aptos"/>
@@ -2596,7 +2596,7 @@
         </w:rPr>
         <w:t>benef</w:t>
       </w:r>
-      <w:ins w:author="GUSTAVO DE OLIVEIRA REGO MORAIS" w:date="2025-05-23T01:55:12.265Z" w:id="1062314049">
+      <w:ins w:author="GUSTAVO DE OLIVEIRA REGO MORAIS" w:date="2025-05-23T01:55:12.265Z" w:id="1292666466">
         <w:r>
           <w:rPr>
             <w:rFonts w:ascii="Aptos" w:hAnsi="Aptos" w:eastAsia="Aptos" w:cs="Aptos"/>
@@ -2608,7 +2608,7 @@
           <w:t>í</w:t>
         </w:r>
       </w:ins>
-      <w:del w:author="GUSTAVO DE OLIVEIRA REGO MORAIS" w:date="2025-05-23T01:55:11.528Z" w:id="1255753110">
+      <w:del w:author="GUSTAVO DE OLIVEIRA REGO MORAIS" w:date="2025-05-23T01:55:11.528Z" w:id="1300290366">
         <w:r>
           <w:rPr>
             <w:rFonts w:ascii="Aptos" w:hAnsi="Aptos" w:eastAsia="Aptos" w:cs="Aptos"/>
@@ -2640,7 +2640,7 @@
         </w:rPr>
         <w:t xml:space="preserve"> </w:t>
       </w:r>
-      <w:del w:author="ITALO FRANCISCO ALMEIDA DE OLIVEIRA" w:date="2025-05-23T18:22:04.637Z" w:id="1123638724">
+      <w:del w:author="ITALO FRANCISCO ALMEIDA DE OLIVEIRA" w:date="2025-05-23T18:22:04.637Z" w:id="142901977">
         <w:r>
           <w:rPr>
             <w:rFonts w:ascii="Aptos" w:hAnsi="Aptos" w:eastAsia="Aptos" w:cs="Aptos"/>
@@ -2652,7 +2652,7 @@
           <w:delText>sera</w:delText>
         </w:r>
       </w:del>
-      <w:ins w:author="ITALO FRANCISCO ALMEIDA DE OLIVEIRA" w:date="2025-05-23T18:22:04.638Z" w:id="2099730009">
+      <w:ins w:author="ITALO FRANCISCO ALMEIDA DE OLIVEIRA" w:date="2025-05-23T18:22:04.638Z" w:id="957095561">
         <w:r>
           <w:rPr>
             <w:rFonts w:ascii="Aptos" w:hAnsi="Aptos" w:eastAsia="Aptos" w:cs="Aptos"/>
@@ -2674,7 +2674,7 @@
         </w:rPr>
         <w:t xml:space="preserve"> de acordo com </w:t>
       </w:r>
-      <w:del w:author="ITALO FRANCISCO ALMEIDA DE OLIVEIRA" w:date="2025-05-23T18:22:07.056Z" w:id="1079474520">
+      <w:del w:author="ITALO FRANCISCO ALMEIDA DE OLIVEIRA" w:date="2025-05-23T18:22:07.056Z" w:id="713016433">
         <w:r>
           <w:rPr>
             <w:rFonts w:ascii="Aptos" w:hAnsi="Aptos" w:eastAsia="Aptos" w:cs="Aptos"/>
@@ -2696,7 +2696,7 @@
         </w:rPr>
         <w:t xml:space="preserve"> as necessidades e </w:t>
       </w:r>
-      <w:del w:author="ITALO FRANCISCO ALMEIDA DE OLIVEIRA" w:date="2025-05-23T18:22:14.717Z" w:id="1805740942">
+      <w:del w:author="ITALO FRANCISCO ALMEIDA DE OLIVEIRA" w:date="2025-05-23T18:22:14.717Z" w:id="1204542140">
         <w:r>
           <w:rPr>
             <w:rFonts w:ascii="Aptos" w:hAnsi="Aptos" w:eastAsia="Aptos" w:cs="Aptos"/>
@@ -2708,7 +2708,7 @@
           <w:delText>gsotos</w:delText>
         </w:r>
       </w:del>
-      <w:ins w:author="ITALO FRANCISCO ALMEIDA DE OLIVEIRA" w:date="2025-05-23T18:22:14.718Z" w:id="537938407">
+      <w:ins w:author="ITALO FRANCISCO ALMEIDA DE OLIVEIRA" w:date="2025-05-23T18:22:14.718Z" w:id="692125242">
         <w:r>
           <w:rPr>
             <w:rFonts w:ascii="Aptos" w:hAnsi="Aptos" w:eastAsia="Aptos" w:cs="Aptos"/>
@@ -2750,7 +2750,7 @@
         </w:rPr>
         <w:t xml:space="preserve">lo </w:t>
       </w:r>
-      <w:del w:author="ITALO FRANCISCO ALMEIDA DE OLIVEIRA" w:date="2025-05-23T18:22:18.446Z" w:id="958309681">
+      <w:del w:author="ITALO FRANCISCO ALMEIDA DE OLIVEIRA" w:date="2025-05-23T18:22:18.446Z" w:id="1620648128">
         <w:r>
           <w:rPr>
             <w:rFonts w:ascii="Aptos" w:hAnsi="Aptos" w:eastAsia="Aptos" w:cs="Aptos"/>
@@ -2762,7 +2762,7 @@
           <w:delText>usuario</w:delText>
         </w:r>
       </w:del>
-      <w:ins w:author="ITALO FRANCISCO ALMEIDA DE OLIVEIRA" w:date="2025-05-23T18:22:18.447Z" w:id="968684016">
+      <w:ins w:author="ITALO FRANCISCO ALMEIDA DE OLIVEIRA" w:date="2025-05-23T18:22:18.447Z" w:id="1699523134">
         <w:r>
           <w:rPr>
             <w:rFonts w:ascii="Aptos" w:hAnsi="Aptos" w:eastAsia="Aptos" w:cs="Aptos"/>
@@ -2774,7 +2774,7 @@
           <w:t>usuário</w:t>
         </w:r>
       </w:ins>
-      <w:ins w:author="GUSTAVO DE OLIVEIRA REGO MORAIS" w:date="2025-05-23T20:35:31.701Z" w:id="1120237811">
+      <w:ins w:author="GUSTAVO DE OLIVEIRA REGO MORAIS" w:date="2025-05-23T20:35:31.701Z" w:id="1966984256">
         <w:r>
           <w:rPr>
             <w:rFonts w:ascii="Aptos" w:hAnsi="Aptos" w:eastAsia="Aptos" w:cs="Aptos"/>
@@ -2786,7 +2786,7 @@
           <w:t>.</w:t>
         </w:r>
       </w:ins>
-      <w:ins w:author="JOAO PEDRO MIRANDA SOUSA" w:date="2025-05-23T23:07:59.445Z" w:id="1264311525">
+      <w:ins w:author="JOAO PEDRO MIRANDA SOUSA" w:date="2025-05-23T23:07:59.445Z" w:id="323099205">
         <w:r>
           <w:rPr>
             <w:rFonts w:ascii="Aptos" w:hAnsi="Aptos" w:eastAsia="Aptos" w:cs="Aptos"/>
@@ -2798,7 +2798,7 @@
           <w:t xml:space="preserve"> Ou seja, se o usuário deseja uma configuração e tem </w:t>
         </w:r>
       </w:ins>
-      <w:ins w:author="JOAO PEDRO MIRANDA SOUSA" w:date="2025-05-23T23:08:51.198Z" w:id="932907060">
+      <w:ins w:author="JOAO PEDRO MIRANDA SOUSA" w:date="2025-05-23T23:08:51.198Z" w:id="1560677163">
         <w:r>
           <w:rPr>
             <w:rFonts w:ascii="Aptos" w:hAnsi="Aptos" w:eastAsia="Aptos" w:cs="Aptos"/>
@@ -2810,7 +2810,7 @@
           <w:t xml:space="preserve">um valor </w:t>
         </w:r>
       </w:ins>
-      <w:ins w:author="JOAO PEDRO MIRANDA SOUSA" w:date="2025-05-23T23:11:07.693Z" w:id="668003824">
+      <w:ins w:author="JOAO PEDRO MIRANDA SOUSA" w:date="2025-05-23T23:11:07.693Z" w:id="157175895">
         <w:r>
           <w:rPr>
             <w:rFonts w:ascii="Aptos" w:hAnsi="Aptos" w:eastAsia="Aptos" w:cs="Aptos"/>
@@ -2822,7 +2822,7 @@
           <w:t xml:space="preserve">de gasto </w:t>
         </w:r>
       </w:ins>
-      <w:ins w:author="JOAO PEDRO MIRANDA SOUSA" w:date="2025-05-23T23:08:51.198Z" w:id="2065758841">
+      <w:ins w:author="JOAO PEDRO MIRANDA SOUSA" w:date="2025-05-23T23:08:51.198Z" w:id="469838561">
         <w:r>
           <w:rPr>
             <w:rFonts w:ascii="Aptos" w:hAnsi="Aptos" w:eastAsia="Aptos" w:cs="Aptos"/>
@@ -2844,7 +2844,7 @@
           <w:t xml:space="preserve">com um custo-benefício </w:t>
         </w:r>
       </w:ins>
-      <w:ins w:author="JOAO PEDRO MIRANDA SOUSA" w:date="2025-05-23T23:09:28.574Z" w:id="744640266">
+      <w:ins w:author="JOAO PEDRO MIRANDA SOUSA" w:date="2025-05-23T23:09:28.574Z" w:id="25697955">
         <w:r>
           <w:rPr>
             <w:rFonts w:ascii="Aptos" w:hAnsi="Aptos" w:eastAsia="Aptos" w:cs="Aptos"/>
@@ -2866,7 +2866,7 @@
           <w:t xml:space="preserve">ém mais custo </w:t>
         </w:r>
       </w:ins>
-      <w:ins w:author="JOAO PEDRO MIRANDA SOUSA" w:date="2025-05-23T23:10:36.22Z" w:id="730852592">
+      <w:ins w:author="JOAO PEDRO MIRANDA SOUSA" w:date="2025-05-23T23:10:36.22Z" w:id="1483500661">
         <w:r>
           <w:rPr>
             <w:rFonts w:ascii="Aptos" w:hAnsi="Aptos" w:eastAsia="Aptos" w:cs="Aptos"/>
@@ -2878,7 +2878,7 @@
           <w:t xml:space="preserve">do </w:t>
         </w:r>
       </w:ins>
-      <w:ins w:author="JOAO PEDRO MIRANDA SOUSA" w:date="2025-05-23T23:09:28.574Z" w:id="104235380">
+      <w:ins w:author="JOAO PEDRO MIRANDA SOUSA" w:date="2025-05-23T23:09:28.574Z" w:id="24019653">
         <w:r>
           <w:rPr>
             <w:rFonts w:ascii="Aptos" w:hAnsi="Aptos" w:eastAsia="Aptos" w:cs="Aptos"/>
@@ -2900,7 +2900,7 @@
           <w:t>)</w:t>
         </w:r>
       </w:ins>
-      <w:ins w:author="JOAO PEDRO MIRANDA SOUSA" w:date="2025-05-23T23:10:07.483Z" w:id="1177373765">
+      <w:ins w:author="JOAO PEDRO MIRANDA SOUSA" w:date="2025-05-23T23:10:07.483Z" w:id="1712049059">
         <w:r>
           <w:rPr>
             <w:rFonts w:ascii="Aptos" w:hAnsi="Aptos" w:eastAsia="Aptos" w:cs="Aptos"/>
@@ -3001,7 +3001,7 @@
         </w:rPr>
         <w:t xml:space="preserve">erfis </w:t>
       </w:r>
-      <w:del w:author="ITALO FRANCISCO ALMEIDA DE OLIVEIRA" w:date="2025-05-23T18:21:36.64Z" w:id="1470857253">
+      <w:del w:author="ITALO FRANCISCO ALMEIDA DE OLIVEIRA" w:date="2025-05-23T18:21:36.64Z" w:id="439110869">
         <w:r>
           <w:rPr>
             <w:rFonts w:ascii="Aptos" w:hAnsi="Aptos" w:eastAsia="Aptos" w:cs="Aptos"/>
@@ -3013,7 +3013,7 @@
           <w:delText>padroes</w:delText>
         </w:r>
       </w:del>
-      <w:ins w:author="ITALO FRANCISCO ALMEIDA DE OLIVEIRA" w:date="2025-05-23T18:21:36.643Z" w:id="1799064758">
+      <w:ins w:author="ITALO FRANCISCO ALMEIDA DE OLIVEIRA" w:date="2025-05-23T18:21:36.643Z" w:id="299421030">
         <w:r>
           <w:rPr>
             <w:rFonts w:ascii="Aptos" w:hAnsi="Aptos" w:eastAsia="Aptos" w:cs="Aptos"/>
@@ -3045,7 +3045,7 @@
         </w:rPr>
         <w:t>ser</w:t>
       </w:r>
-      <w:ins w:author="GUSTAVO DE OLIVEIRA REGO MORAIS" w:date="2025-05-23T01:55:59.849Z" w:id="524346826">
+      <w:ins w:author="GUSTAVO DE OLIVEIRA REGO MORAIS" w:date="2025-05-23T01:55:59.849Z" w:id="190894621">
         <w:r>
           <w:rPr>
             <w:rFonts w:ascii="Aptos" w:hAnsi="Aptos" w:eastAsia="Aptos" w:cs="Aptos"/>
@@ -3057,7 +3057,7 @@
           <w:t>ã</w:t>
         </w:r>
       </w:ins>
-      <w:del w:author="GUSTAVO DE OLIVEIRA REGO MORAIS" w:date="2025-05-23T01:55:59.481Z" w:id="677794371">
+      <w:del w:author="GUSTAVO DE OLIVEIRA REGO MORAIS" w:date="2025-05-23T01:55:59.481Z" w:id="579048081">
         <w:r>
           <w:rPr>
             <w:rFonts w:ascii="Aptos" w:hAnsi="Aptos" w:eastAsia="Aptos" w:cs="Aptos"/>
@@ -3109,7 +3109,7 @@
         </w:rPr>
         <w:t xml:space="preserve">s </w:t>
       </w:r>
-      <w:del w:author="GUSTAVO DE OLIVEIRA REGO MORAIS" w:date="2025-05-23T16:33:00.433Z" w:id="1278238352">
+      <w:del w:author="GUSTAVO DE OLIVEIRA REGO MORAIS" w:date="2025-05-23T16:33:00.433Z" w:id="2031303872">
         <w:r>
           <w:rPr>
             <w:rFonts w:ascii="Aptos" w:hAnsi="Aptos" w:eastAsia="Aptos" w:cs="Aptos"/>
@@ -3122,7 +3122,7 @@
         </w:r>
       </w:del>
       <w:bookmarkStart w:name="_Int_y61CoPB7" w:id="832317077"/>
-      <w:ins w:author="GUSTAVO DE OLIVEIRA REGO MORAIS" w:date="2025-05-23T16:33:00.437Z" w:id="95924793">
+      <w:ins w:author="GUSTAVO DE OLIVEIRA REGO MORAIS" w:date="2025-05-23T16:33:00.437Z" w:id="260987483">
         <w:r>
           <w:rPr>
             <w:rFonts w:ascii="Aptos" w:hAnsi="Aptos" w:eastAsia="Aptos" w:cs="Aptos"/>
@@ -3175,7 +3175,7 @@
         </w:rPr>
         <w:t>r</w:t>
       </w:r>
-      <w:ins w:author="GUSTAVO DE OLIVEIRA REGO MORAIS" w:date="2025-05-22T23:46:07.163Z" w:id="732551732">
+      <w:ins w:author="GUSTAVO DE OLIVEIRA REGO MORAIS" w:date="2025-05-22T23:46:07.163Z" w:id="1232301159">
         <w:r>
           <w:rPr>
             <w:rFonts w:ascii="Aptos" w:hAnsi="Aptos" w:eastAsia="Aptos" w:cs="Aptos"/>
@@ -3187,7 +3187,7 @@
           <w:t>á</w:t>
         </w:r>
       </w:ins>
-      <w:del w:author="GUSTAVO DE OLIVEIRA REGO MORAIS" w:date="2025-05-22T23:46:06.741Z" w:id="1410042852">
+      <w:del w:author="GUSTAVO DE OLIVEIRA REGO MORAIS" w:date="2025-05-22T23:46:06.741Z" w:id="262204433">
         <w:r>
           <w:rPr>
             <w:rFonts w:ascii="Aptos" w:hAnsi="Aptos" w:eastAsia="Aptos" w:cs="Aptos"/>
@@ -3209,7 +3209,7 @@
         </w:rPr>
         <w:t xml:space="preserve"> </w:t>
       </w:r>
-      <w:del w:author="GUSTAVO DE OLIVEIRA REGO MORAIS" w:date="2025-05-23T16:33:02.815Z" w:id="1115922049">
+      <w:del w:author="GUSTAVO DE OLIVEIRA REGO MORAIS" w:date="2025-05-23T16:33:02.815Z" w:id="1987473360">
         <w:r>
           <w:rPr>
             <w:rFonts w:ascii="Aptos" w:hAnsi="Aptos" w:eastAsia="Aptos" w:cs="Aptos"/>
@@ -3221,7 +3221,7 @@
           <w:delText>dinamico</w:delText>
         </w:r>
       </w:del>
-      <w:ins w:author="GUSTAVO DE OLIVEIRA REGO MORAIS" w:date="2025-05-23T16:33:02.816Z" w:id="386399407">
+      <w:ins w:author="GUSTAVO DE OLIVEIRA REGO MORAIS" w:date="2025-05-23T16:33:02.816Z" w:id="1927674934">
         <w:r>
           <w:rPr>
             <w:rFonts w:ascii="Aptos" w:hAnsi="Aptos" w:eastAsia="Aptos" w:cs="Aptos"/>
@@ -3263,7 +3263,7 @@
         </w:rPr>
         <w:t xml:space="preserve">estão do sistema </w:t>
       </w:r>
-      <w:del w:author="GUSTAVO DE OLIVEIRA REGO MORAIS" w:date="2025-05-23T18:59:44.528Z" w:id="1138980393">
+      <w:del w:author="GUSTAVO DE OLIVEIRA REGO MORAIS" w:date="2025-05-23T18:59:44.528Z" w:id="2031255698">
         <w:r>
           <w:rPr>
             <w:rFonts w:ascii="Aptos" w:hAnsi="Aptos" w:eastAsia="Aptos" w:cs="Aptos"/>
@@ -3275,7 +3275,7 @@
           <w:delText>ira</w:delText>
         </w:r>
       </w:del>
-      <w:ins w:author="GUSTAVO DE OLIVEIRA REGO MORAIS" w:date="2025-05-23T18:59:44.529Z" w:id="2079743534">
+      <w:ins w:author="GUSTAVO DE OLIVEIRA REGO MORAIS" w:date="2025-05-23T18:59:44.529Z" w:id="2046059535">
         <w:r>
           <w:rPr>
             <w:rFonts w:ascii="Aptos" w:hAnsi="Aptos" w:eastAsia="Aptos" w:cs="Aptos"/>
@@ -3297,7 +3297,7 @@
         </w:rPr>
         <w:t xml:space="preserve"> ser de acordo com que foi informado pelo </w:t>
       </w:r>
-      <w:del w:author="GUSTAVO DE OLIVEIRA REGO MORAIS" w:date="2025-05-22T23:46:02.934Z" w:id="2122720649">
+      <w:del w:author="GUSTAVO DE OLIVEIRA REGO MORAIS" w:date="2025-05-22T23:46:02.934Z" w:id="1829436379">
         <w:r>
           <w:rPr>
             <w:rFonts w:ascii="Aptos" w:hAnsi="Aptos" w:eastAsia="Aptos" w:cs="Aptos"/>
@@ -3319,7 +3319,7 @@
           <w:delText>ario</w:delText>
         </w:r>
       </w:del>
-      <w:ins w:author="GUSTAVO DE OLIVEIRA REGO MORAIS" w:date="2025-05-22T23:46:02.936Z" w:id="1141128249">
+      <w:ins w:author="GUSTAVO DE OLIVEIRA REGO MORAIS" w:date="2025-05-22T23:46:02.936Z" w:id="2130444978">
         <w:r>
           <w:rPr>
             <w:rFonts w:ascii="Aptos" w:hAnsi="Aptos" w:eastAsia="Aptos" w:cs="Aptos"/>
@@ -3341,7 +3341,7 @@
         </w:rPr>
         <w:t xml:space="preserve"> e com gasto estabelecido</w:t>
       </w:r>
-      <w:ins w:author="JOAO PEDRO MIRANDA SOUSA" w:date="2025-05-23T23:10:59.306Z" w:id="1155503355">
+      <w:ins w:author="JOAO PEDRO MIRANDA SOUSA" w:date="2025-05-23T23:10:59.306Z" w:id="483542801">
         <w:r>
           <w:rPr>
             <w:rFonts w:ascii="Aptos" w:hAnsi="Aptos" w:eastAsia="Aptos" w:cs="Aptos"/>
@@ -3422,7 +3422,7 @@
         </w:rPr>
         <w:t xml:space="preserve">Ele </w:t>
       </w:r>
-      <w:del w:author="GUSTAVO DE OLIVEIRA REGO MORAIS" w:date="2025-05-23T16:33:13.693Z" w:id="820816442">
+      <w:del w:author="GUSTAVO DE OLIVEIRA REGO MORAIS" w:date="2025-05-23T16:33:13.693Z" w:id="427607262">
         <w:r>
           <w:rPr>
             <w:rFonts w:ascii="Aptos" w:hAnsi="Aptos" w:eastAsia="Aptos" w:cs="Aptos"/>
@@ -3434,7 +3434,7 @@
           <w:delText>ira</w:delText>
         </w:r>
       </w:del>
-      <w:ins w:author="GUSTAVO DE OLIVEIRA REGO MORAIS" w:date="2025-05-23T16:33:13.694Z" w:id="338085640">
+      <w:ins w:author="GUSTAVO DE OLIVEIRA REGO MORAIS" w:date="2025-05-23T16:33:13.694Z" w:id="1415952524">
         <w:r>
           <w:rPr>
             <w:rFonts w:ascii="Aptos" w:hAnsi="Aptos" w:eastAsia="Aptos" w:cs="Aptos"/>
@@ -3466,7 +3466,7 @@
         </w:rPr>
         <w:t>q</w:t>
       </w:r>
-      <w:ins w:author="GUSTAVO DE OLIVEIRA REGO MORAIS" w:date="2025-05-22T23:45:36.24Z" w:id="108003568">
+      <w:ins w:author="GUSTAVO DE OLIVEIRA REGO MORAIS" w:date="2025-05-22T23:45:36.24Z" w:id="1697157636">
         <w:r>
           <w:rPr>
             <w:rFonts w:ascii="Aptos" w:hAnsi="Aptos" w:eastAsia="Aptos" w:cs="Aptos"/>
@@ -3498,7 +3498,7 @@
         </w:rPr>
         <w:t xml:space="preserve"> peças precisam ser mais caras e o </w:t>
       </w:r>
-      <w:del w:author="GUSTAVO DE OLIVEIRA REGO MORAIS" w:date="2025-05-22T23:45:40.135Z" w:id="270255380">
+      <w:del w:author="GUSTAVO DE OLIVEIRA REGO MORAIS" w:date="2025-05-22T23:45:40.135Z" w:id="1656096288">
         <w:r>
           <w:rPr>
             <w:rFonts w:ascii="Aptos" w:hAnsi="Aptos" w:eastAsia="Aptos" w:cs="Aptos"/>
@@ -3510,7 +3510,7 @@
           <w:delText>porque</w:delText>
         </w:r>
       </w:del>
-      <w:ins w:author="GUSTAVO DE OLIVEIRA REGO MORAIS" w:date="2025-05-22T23:45:40.137Z" w:id="536175138">
+      <w:ins w:author="GUSTAVO DE OLIVEIRA REGO MORAIS" w:date="2025-05-22T23:45:40.137Z" w:id="1791459057">
         <w:r>
           <w:rPr>
             <w:rFonts w:ascii="Aptos" w:hAnsi="Aptos" w:eastAsia="Aptos" w:cs="Aptos"/>
@@ -3532,7 +3532,7 @@
         </w:rPr>
         <w:t xml:space="preserve"> e sugerir um valor </w:t>
       </w:r>
-      <w:del w:author="GUSTAVO DE OLIVEIRA REGO MORAIS" w:date="2025-05-22T23:45:44.582Z" w:id="1404642376">
+      <w:del w:author="GUSTAVO DE OLIVEIRA REGO MORAIS" w:date="2025-05-22T23:45:44.582Z" w:id="1322501688">
         <w:r>
           <w:rPr>
             <w:rFonts w:ascii="Aptos" w:hAnsi="Aptos" w:eastAsia="Aptos" w:cs="Aptos"/>
@@ -3544,7 +3544,7 @@
           <w:delText>medio</w:delText>
         </w:r>
       </w:del>
-      <w:ins w:author="GUSTAVO DE OLIVEIRA REGO MORAIS" w:date="2025-05-22T23:45:44.583Z" w:id="206773534">
+      <w:ins w:author="GUSTAVO DE OLIVEIRA REGO MORAIS" w:date="2025-05-22T23:45:44.583Z" w:id="867382338">
         <w:r>
           <w:rPr>
             <w:rFonts w:ascii="Aptos" w:hAnsi="Aptos" w:eastAsia="Aptos" w:cs="Aptos"/>
@@ -3576,7 +3576,7 @@
         </w:rPr>
         <w:t xml:space="preserve"> uma montagem um pouco abaixo do pedido e dizer seus </w:t>
       </w:r>
-      <w:del w:author="GUSTAVO DE OLIVEIRA REGO MORAIS" w:date="2025-05-22T23:45:46.174Z" w:id="710751049">
+      <w:del w:author="GUSTAVO DE OLIVEIRA REGO MORAIS" w:date="2025-05-22T23:45:46.174Z" w:id="721905273">
         <w:r>
           <w:rPr>
             <w:rFonts w:ascii="Aptos" w:hAnsi="Aptos" w:eastAsia="Aptos" w:cs="Aptos"/>
@@ -3588,7 +3588,7 @@
           <w:delText>beneficios</w:delText>
         </w:r>
       </w:del>
-      <w:ins w:author="GUSTAVO DE OLIVEIRA REGO MORAIS" w:date="2025-05-22T23:45:46.175Z" w:id="908106159">
+      <w:ins w:author="GUSTAVO DE OLIVEIRA REGO MORAIS" w:date="2025-05-22T23:45:46.175Z" w:id="781799346">
         <w:r>
           <w:rPr>
             <w:rFonts w:ascii="Aptos" w:hAnsi="Aptos" w:eastAsia="Aptos" w:cs="Aptos"/>
@@ -3600,7 +3600,7 @@
           <w:t>benefícios</w:t>
         </w:r>
       </w:ins>
-      <w:ins w:author="JOAO PEDRO MIRANDA SOUSA" w:date="2025-05-23T23:13:31.276Z" w:id="1880997268">
+      <w:ins w:author="JOAO PEDRO MIRANDA SOUSA" w:date="2025-05-23T23:13:31.276Z" w:id="2053688721">
         <w:r>
           <w:rPr>
             <w:rFonts w:ascii="Aptos" w:hAnsi="Aptos" w:eastAsia="Aptos" w:cs="Aptos"/>
@@ -3612,7 +3612,7 @@
           <w:t xml:space="preserve"> e o que não garant</w:t>
         </w:r>
       </w:ins>
-      <w:ins w:author="JOAO PEDRO MIRANDA SOUSA" w:date="2025-05-23T23:15:10.417Z" w:id="2100068483">
+      <w:ins w:author="JOAO PEDRO MIRANDA SOUSA" w:date="2025-05-23T23:15:10.417Z" w:id="1809526450">
         <w:r>
           <w:rPr>
             <w:rFonts w:ascii="Aptos" w:hAnsi="Aptos" w:eastAsia="Aptos" w:cs="Aptos"/>
@@ -3624,7 +3624,7 @@
           <w:t>imos</w:t>
         </w:r>
       </w:ins>
-      <w:ins w:author="JOAO PEDRO MIRANDA SOUSA" w:date="2025-05-23T23:13:31.276Z" w:id="836852720">
+      <w:ins w:author="JOAO PEDRO MIRANDA SOUSA" w:date="2025-05-23T23:13:31.276Z" w:id="833325423">
         <w:r>
           <w:rPr>
             <w:rFonts w:ascii="Aptos" w:hAnsi="Aptos" w:eastAsia="Aptos" w:cs="Aptos"/>
@@ -3636,7 +3636,7 @@
           <w:t xml:space="preserve"> o funcionamento (principalmente </w:t>
         </w:r>
       </w:ins>
-      <w:ins w:author="JOAO PEDRO MIRANDA SOUSA" w:date="2025-05-23T23:14:59.378Z" w:id="865861622">
+      <w:ins w:author="JOAO PEDRO MIRANDA SOUSA" w:date="2025-05-23T23:14:59.378Z" w:id="423617675">
         <w:r>
           <w:rPr>
             <w:rFonts w:ascii="Aptos" w:hAnsi="Aptos" w:eastAsia="Aptos" w:cs="Aptos"/>
@@ -3648,7 +3648,7 @@
           <w:t xml:space="preserve">nos casos em que um usuário informa a utilização de determinados softwares que têm pré-requisitos mínimos </w:t>
         </w:r>
       </w:ins>
-      <w:ins w:author="JOAO PEDRO MIRANDA SOUSA" w:date="2025-05-23T23:15:03.519Z" w:id="279027724">
+      <w:ins w:author="JOAO PEDRO MIRANDA SOUSA" w:date="2025-05-23T23:15:03.519Z" w:id="1551723522">
         <w:r>
           <w:rPr>
             <w:rFonts w:ascii="Aptos" w:hAnsi="Aptos" w:eastAsia="Aptos" w:cs="Aptos"/>
@@ -3660,7 +3660,7 @@
           <w:t>para funcionamento</w:t>
         </w:r>
       </w:ins>
-      <w:ins w:author="JOAO PEDRO MIRANDA SOUSA" w:date="2025-05-23T23:13:31.276Z" w:id="718810064">
+      <w:ins w:author="JOAO PEDRO MIRANDA SOUSA" w:date="2025-05-23T23:13:31.276Z" w:id="375350962">
         <w:r>
           <w:rPr>
             <w:rFonts w:ascii="Aptos" w:hAnsi="Aptos" w:eastAsia="Aptos" w:cs="Aptos"/>
@@ -3761,15 +3761,15 @@
       <w:pPr>
         <w:ind w:firstLine="708"/>
         <w:rPr>
-          <w:del w:author="GUSTAVO DE OLIVEIRA REGO MORAIS" w:date="2025-05-23T20:42:42.965Z" w16du:dateUtc="2025-05-23T20:42:42.965Z" w:id="1666550619"/>
-          <w:rFonts w:ascii="Aptos" w:hAnsi="Aptos" w:eastAsia="Aptos" w:cs="Aptos"/>
-          <w:noProof w:val="0"/>
-          <w:sz w:val="28"/>
-          <w:szCs w:val="28"/>
-          <w:lang w:val="pt-BR"/>
-        </w:rPr>
-      </w:pPr>
-      <w:ins w:author="GUSTAVO DE OLIVEIRA REGO MORAIS" w:date="2025-05-23T20:43:37.665Z" w:id="1902207807">
+          <w:ins w:author="GUSTAVO DE OLIVEIRA REGO MORAIS" w:date="2025-05-24T19:45:43.18Z" w16du:dateUtc="2025-05-24T19:45:43.18Z" w:id="1154849800"/>
+          <w:rFonts w:ascii="Aptos" w:hAnsi="Aptos" w:eastAsia="Aptos" w:cs="Aptos"/>
+          <w:noProof w:val="0"/>
+          <w:sz w:val="28"/>
+          <w:szCs w:val="28"/>
+          <w:lang w:val="pt-BR"/>
+        </w:rPr>
+      </w:pPr>
+      <w:ins w:author="GUSTAVO DE OLIVEIRA REGO MORAIS" w:date="2025-05-23T20:43:37.665Z" w:id="652473720">
         <w:r>
           <w:rPr>
             <w:rFonts w:ascii="Aptos" w:hAnsi="Aptos" w:eastAsia="Aptos" w:cs="Aptos"/>
@@ -3781,7 +3781,7 @@
           <w:t>Principalmente</w:t>
         </w:r>
       </w:ins>
-      <w:ins w:author="GUSTAVO DE OLIVEIRA REGO MORAIS" w:date="2025-05-23T20:42:58.267Z" w:id="1659376129">
+      <w:ins w:author="GUSTAVO DE OLIVEIRA REGO MORAIS" w:date="2025-05-23T20:42:58.267Z" w:id="952047154">
         <w:r>
           <w:rPr>
             <w:rFonts w:ascii="Aptos" w:hAnsi="Aptos" w:eastAsia="Aptos" w:cs="Aptos"/>
@@ -3813,7 +3813,7 @@
           <w:t xml:space="preserve"> e algumas APIS</w:t>
         </w:r>
       </w:ins>
-      <w:ins w:author="GUSTAVO DE OLIVEIRA REGO MORAIS" w:date="2025-05-23T20:43:24.852Z" w:id="1411401300">
+      <w:ins w:author="GUSTAVO DE OLIVEIRA REGO MORAIS" w:date="2025-05-23T20:43:24.852Z" w:id="1391176024">
         <w:r>
           <w:rPr>
             <w:rFonts w:ascii="Aptos" w:hAnsi="Aptos" w:eastAsia="Aptos" w:cs="Aptos"/>
@@ -3825,8 +3825,8 @@
           <w:t>.</w:t>
         </w:r>
       </w:ins>
-      <w:ins w:author="ARLISON GASPAR DE OLIVEIRA" w:date="2025-05-22T17:13:33.112Z" w:id="1718835644">
-        <w:del w:author="GUSTAVO DE OLIVEIRA REGO MORAIS" w:date="2025-05-23T19:05:52.63Z" w:id="662003131">
+      <w:ins w:author="ARLISON GASPAR DE OLIVEIRA" w:date="2025-05-22T17:13:33.112Z" w:id="923293754">
+        <w:del w:author="GUSTAVO DE OLIVEIRA REGO MORAIS" w:date="2025-05-23T19:05:52.63Z" w:id="1972378935">
           <w:r>
             <w:rPr>
               <w:rFonts w:ascii="Aptos" w:hAnsi="Aptos" w:eastAsia="Aptos" w:cs="Aptos"/>
@@ -3838,7 +3838,7 @@
             <w:delText>Principalmento</w:delText>
           </w:r>
         </w:del>
-        <w:del w:author="GUSTAVO DE OLIVEIRA REGO MORAIS" w:date="2025-05-23T20:42:42.965Z" w:id="848619314">
+        <w:del w:author="GUSTAVO DE OLIVEIRA REGO MORAIS" w:date="2025-05-23T20:42:42.965Z" w:id="1601297909">
           <w:r>
             <w:rPr>
               <w:rFonts w:ascii="Aptos" w:hAnsi="Aptos" w:eastAsia="Aptos" w:cs="Aptos"/>
@@ -3924,127 +3924,129 @@
     </w:p>
     <w:p>
       <w:pPr>
-        <w:rPr>
-          <w:ins w:author="ARLISON GASPAR DE OLIVEIRA" w:date="2025-05-22T17:13:36.694Z" w16du:dateUtc="2025-05-22T17:13:36.694Z" w:id="1721738035"/>
-          <w:rFonts w:ascii="Aptos" w:hAnsi="Aptos" w:eastAsia="Aptos" w:cs="Aptos"/>
-          <w:noProof w:val="0"/>
-          <w:sz w:val="28"/>
-          <w:szCs w:val="28"/>
-          <w:lang w:val="pt-BR"/>
-        </w:rPr>
-      </w:pPr>
-      <w:r>
-        <w:rPr>
-          <w:rFonts w:ascii="Aptos" w:hAnsi="Aptos" w:eastAsia="Aptos" w:cs="Aptos"/>
-          <w:noProof w:val="0"/>
-          <w:sz w:val="28"/>
-          <w:szCs w:val="28"/>
-          <w:lang w:val="pt-BR"/>
-        </w:rPr>
-        <w:t xml:space="preserve">- Existe preferência por alguma loja específica? </w:t>
-      </w:r>
+        <w:ind w:firstLine="708"/>
+        <w:rPr>
+          <w:del w:author="GUSTAVO DE OLIVEIRA REGO MORAIS" w:date="2025-05-23T20:42:42.965Z" w16du:dateUtc="2025-05-23T20:42:42.965Z" w:id="502609796"/>
+          <w:rFonts w:ascii="Aptos" w:hAnsi="Aptos" w:eastAsia="Aptos" w:cs="Aptos"/>
+          <w:noProof w:val="0"/>
+          <w:sz w:val="28"/>
+          <w:szCs w:val="28"/>
+          <w:lang w:val="pt-BR"/>
+        </w:rPr>
+      </w:pPr>
     </w:p>
     <w:p>
       <w:pPr>
-        <w:ind w:firstLine="708"/>
-        <w:rPr>
-          <w:rFonts w:ascii="Aptos" w:hAnsi="Aptos" w:eastAsia="Aptos" w:cs="Aptos"/>
-          <w:noProof w:val="0"/>
-          <w:sz w:val="28"/>
-          <w:szCs w:val="28"/>
-          <w:lang w:val="pt-BR"/>
-        </w:rPr>
-      </w:pPr>
-      <w:ins w:author="ARLISON GASPAR DE OLIVEIRA" w:date="2025-05-22T17:13:46.562Z" w:id="952377205">
-        <w:r>
-          <w:rPr>
-            <w:rFonts w:ascii="Aptos" w:hAnsi="Aptos" w:eastAsia="Aptos" w:cs="Aptos"/>
-            <w:noProof w:val="0"/>
-            <w:sz w:val="28"/>
-            <w:szCs w:val="28"/>
-            <w:lang w:val="pt-BR"/>
-          </w:rPr>
-          <w:t>No momento não</w:t>
-        </w:r>
-      </w:ins>
-      <w:ins w:author="GUSTAVO DE OLIVEIRA REGO MORAIS" w:date="2025-05-23T19:05:43.862Z" w:id="1806473804">
-        <w:r>
-          <w:rPr>
-            <w:rFonts w:ascii="Aptos" w:hAnsi="Aptos" w:eastAsia="Aptos" w:cs="Aptos"/>
-            <w:noProof w:val="0"/>
-            <w:sz w:val="28"/>
-            <w:szCs w:val="28"/>
-            <w:lang w:val="pt-BR"/>
-          </w:rPr>
-          <w:t>.</w:t>
-        </w:r>
-      </w:ins>
+        <w:rPr>
+          <w:ins w:author="ARLISON GASPAR DE OLIVEIRA" w:date="2025-05-22T17:13:36.694Z" w16du:dateUtc="2025-05-22T17:13:36.694Z" w:id="1721738035"/>
+          <w:rFonts w:ascii="Aptos" w:hAnsi="Aptos" w:eastAsia="Aptos" w:cs="Aptos"/>
+          <w:noProof w:val="0"/>
+          <w:sz w:val="28"/>
+          <w:szCs w:val="28"/>
+          <w:lang w:val="pt-BR"/>
+        </w:rPr>
+      </w:pPr>
+      <w:r>
+        <w:rPr>
+          <w:rFonts w:ascii="Aptos" w:hAnsi="Aptos" w:eastAsia="Aptos" w:cs="Aptos"/>
+          <w:noProof w:val="0"/>
+          <w:sz w:val="28"/>
+          <w:szCs w:val="28"/>
+          <w:lang w:val="pt-BR"/>
+        </w:rPr>
+        <w:t xml:space="preserve">- Existe preferência por alguma loja específica? </w:t>
+      </w:r>
     </w:p>
     <w:p>
       <w:pPr>
-        <w:rPr>
-          <w:rFonts w:ascii="Aptos" w:hAnsi="Aptos" w:eastAsia="Aptos" w:cs="Aptos"/>
-          <w:noProof w:val="0"/>
-          <w:sz w:val="28"/>
-          <w:szCs w:val="28"/>
-          <w:lang w:val="pt-BR"/>
-        </w:rPr>
-      </w:pPr>
-      <w:r>
-        <w:rPr>
-          <w:rFonts w:ascii="Aptos" w:hAnsi="Aptos" w:eastAsia="Aptos" w:cs="Aptos"/>
-          <w:noProof w:val="0"/>
-          <w:sz w:val="28"/>
-          <w:szCs w:val="28"/>
-          <w:lang w:val="pt-BR"/>
-        </w:rPr>
-        <w:t>- Com que frequência os dados devem ser atualizados?</w:t>
-      </w:r>
+        <w:ind w:firstLine="708"/>
+        <w:rPr>
+          <w:rFonts w:ascii="Aptos" w:hAnsi="Aptos" w:eastAsia="Aptos" w:cs="Aptos"/>
+          <w:noProof w:val="0"/>
+          <w:sz w:val="28"/>
+          <w:szCs w:val="28"/>
+          <w:lang w:val="pt-BR"/>
+        </w:rPr>
+      </w:pPr>
+      <w:ins w:author="ARLISON GASPAR DE OLIVEIRA" w:date="2025-05-22T17:13:46.562Z" w:id="1649486331">
+        <w:r>
+          <w:rPr>
+            <w:rFonts w:ascii="Aptos" w:hAnsi="Aptos" w:eastAsia="Aptos" w:cs="Aptos"/>
+            <w:noProof w:val="0"/>
+            <w:sz w:val="28"/>
+            <w:szCs w:val="28"/>
+            <w:lang w:val="pt-BR"/>
+          </w:rPr>
+          <w:t>No momento não</w:t>
+        </w:r>
+      </w:ins>
+      <w:ins w:author="GUSTAVO DE OLIVEIRA REGO MORAIS" w:date="2025-05-23T19:05:43.862Z" w:id="1119878970">
+        <w:r>
+          <w:rPr>
+            <w:rFonts w:ascii="Aptos" w:hAnsi="Aptos" w:eastAsia="Aptos" w:cs="Aptos"/>
+            <w:noProof w:val="0"/>
+            <w:sz w:val="28"/>
+            <w:szCs w:val="28"/>
+            <w:lang w:val="pt-BR"/>
+          </w:rPr>
+          <w:t>.</w:t>
+        </w:r>
+      </w:ins>
     </w:p>
     <w:p>
       <w:pPr>
-        <w:ind w:firstLine="708"/>
-        <w:rPr>
-          <w:rFonts w:ascii="Aptos" w:hAnsi="Aptos" w:eastAsia="Aptos" w:cs="Aptos"/>
-          <w:noProof w:val="0"/>
-          <w:sz w:val="28"/>
-          <w:szCs w:val="28"/>
-          <w:lang w:val="pt-BR"/>
-        </w:rPr>
-      </w:pPr>
-      <w:r>
-        <w:rPr>
-          <w:rFonts w:ascii="Aptos" w:hAnsi="Aptos" w:eastAsia="Aptos" w:cs="Aptos"/>
-          <w:noProof w:val="0"/>
-          <w:sz w:val="28"/>
-          <w:szCs w:val="28"/>
-          <w:lang w:val="pt-BR"/>
-        </w:rPr>
-        <w:t>Semanalmente, mas se não for possível pode ser em 15 dias ou mensalmente</w:t>
-      </w:r>
-      <w:ins w:author="GUSTAVO DE OLIVEIRA REGO MORAIS" w:date="2025-05-23T20:42:17.624Z" w:id="718178487">
-        <w:r>
-          <w:rPr>
-            <w:rFonts w:ascii="Aptos" w:hAnsi="Aptos" w:eastAsia="Aptos" w:cs="Aptos"/>
-            <w:noProof w:val="0"/>
-            <w:sz w:val="28"/>
-            <w:szCs w:val="28"/>
-            <w:lang w:val="pt-BR"/>
-          </w:rPr>
-          <w:t>.</w:t>
-        </w:r>
-      </w:ins>
+        <w:rPr>
+          <w:rFonts w:ascii="Aptos" w:hAnsi="Aptos" w:eastAsia="Aptos" w:cs="Aptos"/>
+          <w:noProof w:val="0"/>
+          <w:sz w:val="28"/>
+          <w:szCs w:val="28"/>
+          <w:lang w:val="pt-BR"/>
+        </w:rPr>
+      </w:pPr>
+      <w:r>
+        <w:rPr>
+          <w:rFonts w:ascii="Aptos" w:hAnsi="Aptos" w:eastAsia="Aptos" w:cs="Aptos"/>
+          <w:noProof w:val="0"/>
+          <w:sz w:val="28"/>
+          <w:szCs w:val="28"/>
+          <w:lang w:val="pt-BR"/>
+        </w:rPr>
+        <w:t>- Com que frequência os dados devem ser atualizados?</w:t>
+      </w:r>
     </w:p>
     <w:p>
       <w:pPr>
-        <w:rPr>
-          <w:rFonts w:ascii="Aptos" w:hAnsi="Aptos" w:eastAsia="Aptos" w:cs="Aptos"/>
-          <w:noProof w:val="0"/>
-          <w:sz w:val="28"/>
-          <w:szCs w:val="28"/>
-          <w:lang w:val="pt-BR"/>
-        </w:rPr>
-      </w:pPr>
+        <w:ind w:firstLine="708"/>
+        <w:rPr>
+          <w:rFonts w:ascii="Aptos" w:hAnsi="Aptos" w:eastAsia="Aptos" w:cs="Aptos"/>
+          <w:noProof w:val="0"/>
+          <w:sz w:val="28"/>
+          <w:szCs w:val="28"/>
+          <w:lang w:val="pt-BR"/>
+        </w:rPr>
+      </w:pPr>
+      <w:r>
+        <w:rPr>
+          <w:rFonts w:ascii="Aptos" w:hAnsi="Aptos" w:eastAsia="Aptos" w:cs="Aptos"/>
+          <w:noProof w:val="0"/>
+          <w:sz w:val="28"/>
+          <w:szCs w:val="28"/>
+          <w:lang w:val="pt-BR"/>
+        </w:rPr>
+        <w:t>Semanalmente, mas se não for possível pode ser em 15 dias ou mensalmente</w:t>
+      </w:r>
+      <w:ins w:author="GUSTAVO DE OLIVEIRA REGO MORAIS" w:date="2025-05-23T20:42:17.624Z" w:id="1681437202">
+        <w:r>
+          <w:rPr>
+            <w:rFonts w:ascii="Aptos" w:hAnsi="Aptos" w:eastAsia="Aptos" w:cs="Aptos"/>
+            <w:noProof w:val="0"/>
+            <w:sz w:val="28"/>
+            <w:szCs w:val="28"/>
+            <w:lang w:val="pt-BR"/>
+          </w:rPr>
+          <w:t>.</w:t>
+        </w:r>
+      </w:ins>
     </w:p>
     <w:p>
       <w:pPr>
@@ -4056,402 +4058,402 @@
           <w:lang w:val="pt-BR"/>
         </w:rPr>
       </w:pPr>
-      <w:r>
-        <w:rPr>
-          <w:rFonts w:ascii="Aptos" w:hAnsi="Aptos" w:eastAsia="Aptos" w:cs="Aptos"/>
-          <w:noProof w:val="0"/>
-          <w:sz w:val="28"/>
-          <w:szCs w:val="28"/>
-          <w:lang w:val="pt-BR"/>
-        </w:rPr>
-        <w:t xml:space="preserve">5. Experiência do Usuário e Interface </w:t>
-      </w:r>
     </w:p>
     <w:p>
       <w:pPr>
         <w:rPr>
-          <w:ins w:author="GUSTAVO DE OLIVEIRA REGO MORAIS" w:date="2025-05-23T17:49:46.944Z" w16du:dateUtc="2025-05-23T17:49:46.944Z" w:id="1406995141"/>
-          <w:rFonts w:ascii="Aptos" w:hAnsi="Aptos" w:eastAsia="Aptos" w:cs="Aptos"/>
-          <w:noProof w:val="0"/>
-          <w:sz w:val="28"/>
-          <w:szCs w:val="28"/>
-          <w:lang w:val="pt-BR"/>
-        </w:rPr>
-      </w:pPr>
-      <w:r>
-        <w:rPr>
-          <w:rFonts w:ascii="Aptos" w:hAnsi="Aptos" w:eastAsia="Aptos" w:cs="Aptos"/>
-          <w:noProof w:val="0"/>
-          <w:sz w:val="28"/>
-          <w:szCs w:val="28"/>
-          <w:lang w:val="pt-BR"/>
-        </w:rPr>
-        <w:t>- Tem alguma ideia de como o layout do site deve ser? (referências, estilo visual)</w:t>
-      </w:r>
-      <w:r>
-        <w:rPr>
-          <w:rFonts w:ascii="Aptos" w:hAnsi="Aptos" w:eastAsia="Aptos" w:cs="Aptos"/>
-          <w:noProof w:val="0"/>
-          <w:sz w:val="28"/>
-          <w:szCs w:val="28"/>
-          <w:lang w:val="pt-BR"/>
-        </w:rPr>
-        <w:t xml:space="preserve"> </w:t>
+          <w:rFonts w:ascii="Aptos" w:hAnsi="Aptos" w:eastAsia="Aptos" w:cs="Aptos"/>
+          <w:noProof w:val="0"/>
+          <w:sz w:val="28"/>
+          <w:szCs w:val="28"/>
+          <w:lang w:val="pt-BR"/>
+        </w:rPr>
+      </w:pPr>
+      <w:r>
+        <w:rPr>
+          <w:rFonts w:ascii="Aptos" w:hAnsi="Aptos" w:eastAsia="Aptos" w:cs="Aptos"/>
+          <w:noProof w:val="0"/>
+          <w:sz w:val="28"/>
+          <w:szCs w:val="28"/>
+          <w:lang w:val="pt-BR"/>
+        </w:rPr>
+        <w:t xml:space="preserve">5. Experiência do Usuário e Interface </w:t>
       </w:r>
     </w:p>
     <w:p>
       <w:pPr>
-        <w:ind w:firstLine="708"/>
-        <w:rPr>
-          <w:rFonts w:ascii="Aptos" w:hAnsi="Aptos" w:eastAsia="Aptos" w:cs="Aptos"/>
-          <w:noProof w:val="0"/>
-          <w:sz w:val="28"/>
-          <w:szCs w:val="28"/>
-          <w:lang w:val="pt-BR"/>
-        </w:rPr>
-      </w:pPr>
-      <w:ins w:author="GUSTAVO DE OLIVEIRA REGO MORAIS" w:date="2025-05-23T17:49:59.968Z" w:id="423317692">
-        <w:r>
-          <w:rPr>
-            <w:rFonts w:ascii="Aptos" w:hAnsi="Aptos" w:eastAsia="Aptos" w:cs="Aptos"/>
-            <w:noProof w:val="0"/>
-            <w:sz w:val="28"/>
-            <w:szCs w:val="28"/>
-            <w:lang w:val="pt-BR"/>
-          </w:rPr>
-          <w:t>O site deve ser simples e minimalis</w:t>
-        </w:r>
-      </w:ins>
-      <w:ins w:author="GUSTAVO DE OLIVEIRA REGO MORAIS" w:date="2025-05-23T17:50:47.745Z" w:id="1457746082">
-        <w:r>
-          <w:rPr>
-            <w:rFonts w:ascii="Aptos" w:hAnsi="Aptos" w:eastAsia="Aptos" w:cs="Aptos"/>
-            <w:noProof w:val="0"/>
-            <w:sz w:val="28"/>
-            <w:szCs w:val="28"/>
-            <w:lang w:val="pt-BR"/>
-          </w:rPr>
-          <w:t>ta para não haver poluição visual para o usuário</w:t>
-        </w:r>
-      </w:ins>
-      <w:ins w:author="GUSTAVO DE OLIVEIRA REGO MORAIS" w:date="2025-05-23T20:42:10.097Z" w:id="1414024778">
-        <w:r>
-          <w:rPr>
-            <w:rFonts w:ascii="Aptos" w:hAnsi="Aptos" w:eastAsia="Aptos" w:cs="Aptos"/>
-            <w:noProof w:val="0"/>
-            <w:sz w:val="28"/>
-            <w:szCs w:val="28"/>
-            <w:lang w:val="pt-BR"/>
-          </w:rPr>
-          <w:t>.</w:t>
-        </w:r>
-      </w:ins>
+        <w:rPr>
+          <w:ins w:author="GUSTAVO DE OLIVEIRA REGO MORAIS" w:date="2025-05-23T17:49:46.944Z" w16du:dateUtc="2025-05-23T17:49:46.944Z" w:id="560884453"/>
+          <w:rFonts w:ascii="Aptos" w:hAnsi="Aptos" w:eastAsia="Aptos" w:cs="Aptos"/>
+          <w:noProof w:val="0"/>
+          <w:sz w:val="28"/>
+          <w:szCs w:val="28"/>
+          <w:lang w:val="pt-BR"/>
+        </w:rPr>
+      </w:pPr>
+      <w:r>
+        <w:rPr>
+          <w:rFonts w:ascii="Aptos" w:hAnsi="Aptos" w:eastAsia="Aptos" w:cs="Aptos"/>
+          <w:noProof w:val="0"/>
+          <w:sz w:val="28"/>
+          <w:szCs w:val="28"/>
+          <w:lang w:val="pt-BR"/>
+        </w:rPr>
+        <w:t>- Tem alguma ideia de como o layout do site deve ser? (referências, estilo visual)</w:t>
+      </w:r>
+      <w:r>
+        <w:rPr>
+          <w:rFonts w:ascii="Aptos" w:hAnsi="Aptos" w:eastAsia="Aptos" w:cs="Aptos"/>
+          <w:noProof w:val="0"/>
+          <w:sz w:val="28"/>
+          <w:szCs w:val="28"/>
+          <w:lang w:val="pt-BR"/>
+        </w:rPr>
+        <w:t xml:space="preserve"> </w:t>
+      </w:r>
     </w:p>
     <w:p>
       <w:pPr>
-        <w:rPr>
-          <w:ins w:author="ARLISON GASPAR DE OLIVEIRA" w:date="2025-05-22T17:15:58.681Z" w16du:dateUtc="2025-05-22T17:15:58.681Z" w:id="66876074"/>
-          <w:rFonts w:ascii="Aptos" w:hAnsi="Aptos" w:eastAsia="Aptos" w:cs="Aptos"/>
-          <w:noProof w:val="0"/>
-          <w:sz w:val="28"/>
-          <w:szCs w:val="28"/>
-          <w:lang w:val="pt-BR"/>
-        </w:rPr>
-      </w:pPr>
-      <w:r>
-        <w:rPr>
-          <w:rFonts w:ascii="Aptos" w:hAnsi="Aptos" w:eastAsia="Aptos" w:cs="Aptos"/>
-          <w:noProof w:val="0"/>
-          <w:sz w:val="28"/>
-          <w:szCs w:val="28"/>
-          <w:lang w:val="pt-BR"/>
-        </w:rPr>
-        <w:t>- Quais informações devem aparecer para cada peça listada?</w:t>
-      </w:r>
+        <w:ind w:firstLine="708"/>
+        <w:rPr>
+          <w:rFonts w:ascii="Aptos" w:hAnsi="Aptos" w:eastAsia="Aptos" w:cs="Aptos"/>
+          <w:noProof w:val="0"/>
+          <w:sz w:val="28"/>
+          <w:szCs w:val="28"/>
+          <w:lang w:val="pt-BR"/>
+        </w:rPr>
+      </w:pPr>
+      <w:ins w:author="GUSTAVO DE OLIVEIRA REGO MORAIS" w:date="2025-05-23T17:49:59.968Z" w:id="1906693371">
+        <w:r>
+          <w:rPr>
+            <w:rFonts w:ascii="Aptos" w:hAnsi="Aptos" w:eastAsia="Aptos" w:cs="Aptos"/>
+            <w:noProof w:val="0"/>
+            <w:sz w:val="28"/>
+            <w:szCs w:val="28"/>
+            <w:lang w:val="pt-BR"/>
+          </w:rPr>
+          <w:t>O site deve ser simples e minimalis</w:t>
+        </w:r>
+      </w:ins>
+      <w:ins w:author="GUSTAVO DE OLIVEIRA REGO MORAIS" w:date="2025-05-23T17:50:47.745Z" w:id="700844621">
+        <w:r>
+          <w:rPr>
+            <w:rFonts w:ascii="Aptos" w:hAnsi="Aptos" w:eastAsia="Aptos" w:cs="Aptos"/>
+            <w:noProof w:val="0"/>
+            <w:sz w:val="28"/>
+            <w:szCs w:val="28"/>
+            <w:lang w:val="pt-BR"/>
+          </w:rPr>
+          <w:t>ta para não haver poluição visual para o usuário</w:t>
+        </w:r>
+      </w:ins>
+      <w:ins w:author="GUSTAVO DE OLIVEIRA REGO MORAIS" w:date="2025-05-23T20:42:10.097Z" w:id="1699565680">
+        <w:r>
+          <w:rPr>
+            <w:rFonts w:ascii="Aptos" w:hAnsi="Aptos" w:eastAsia="Aptos" w:cs="Aptos"/>
+            <w:noProof w:val="0"/>
+            <w:sz w:val="28"/>
+            <w:szCs w:val="28"/>
+            <w:lang w:val="pt-BR"/>
+          </w:rPr>
+          <w:t>.</w:t>
+        </w:r>
+      </w:ins>
     </w:p>
     <w:p>
       <w:pPr>
-        <w:ind w:firstLine="708"/>
-        <w:rPr>
-          <w:rFonts w:ascii="Aptos" w:hAnsi="Aptos" w:eastAsia="Aptos" w:cs="Aptos"/>
-          <w:noProof w:val="0"/>
-          <w:sz w:val="28"/>
-          <w:szCs w:val="28"/>
-          <w:lang w:val="pt-BR"/>
-        </w:rPr>
-      </w:pPr>
-      <w:ins w:author="ARLISON GASPAR DE OLIVEIRA" w:date="2025-05-22T17:15:59.935Z" w:id="1129291007">
-        <w:r>
-          <w:rPr>
-            <w:rFonts w:ascii="Aptos" w:hAnsi="Aptos" w:eastAsia="Aptos" w:cs="Aptos"/>
-            <w:noProof w:val="0"/>
-            <w:sz w:val="28"/>
-            <w:szCs w:val="28"/>
-            <w:lang w:val="pt-BR"/>
-          </w:rPr>
-          <w:t>O</w:t>
-        </w:r>
-      </w:ins>
-      <w:ins w:author="ARLISON GASPAR DE OLIVEIRA" w:date="2025-05-22T17:16:22.734Z" w:id="1817928507">
-        <w:r>
-          <w:rPr>
-            <w:rFonts w:ascii="Aptos" w:hAnsi="Aptos" w:eastAsia="Aptos" w:cs="Aptos"/>
-            <w:noProof w:val="0"/>
-            <w:sz w:val="28"/>
-            <w:szCs w:val="28"/>
-            <w:lang w:val="pt-BR"/>
-          </w:rPr>
-          <w:t xml:space="preserve"> preço, qual loja </w:t>
-        </w:r>
-        <w:r>
-          <w:rPr>
-            <w:rFonts w:ascii="Aptos" w:hAnsi="Aptos" w:eastAsia="Aptos" w:cs="Aptos"/>
-            <w:noProof w:val="0"/>
-            <w:sz w:val="28"/>
-            <w:szCs w:val="28"/>
-            <w:lang w:val="pt-BR"/>
-          </w:rPr>
-          <w:t>está</w:t>
-        </w:r>
-        <w:r>
-          <w:rPr>
-            <w:rFonts w:ascii="Aptos" w:hAnsi="Aptos" w:eastAsia="Aptos" w:cs="Aptos"/>
-            <w:noProof w:val="0"/>
-            <w:sz w:val="28"/>
-            <w:szCs w:val="28"/>
-            <w:lang w:val="pt-BR"/>
-          </w:rPr>
-          <w:t xml:space="preserve"> disponibilizando, formas de </w:t>
-        </w:r>
-        <w:r>
-          <w:rPr>
-            <w:rFonts w:ascii="Aptos" w:hAnsi="Aptos" w:eastAsia="Aptos" w:cs="Aptos"/>
-            <w:noProof w:val="0"/>
-            <w:sz w:val="28"/>
-            <w:szCs w:val="28"/>
-            <w:lang w:val="pt-BR"/>
-          </w:rPr>
-          <w:t>pagamento</w:t>
-        </w:r>
-        <w:r>
-          <w:rPr>
-            <w:rFonts w:ascii="Aptos" w:hAnsi="Aptos" w:eastAsia="Aptos" w:cs="Aptos"/>
-            <w:noProof w:val="0"/>
-            <w:sz w:val="28"/>
-            <w:szCs w:val="28"/>
-            <w:lang w:val="pt-BR"/>
-          </w:rPr>
-          <w:t>.</w:t>
-        </w:r>
-      </w:ins>
-      <w:r>
-        <w:rPr>
-          <w:rFonts w:ascii="Aptos" w:hAnsi="Aptos" w:eastAsia="Aptos" w:cs="Aptos"/>
-          <w:noProof w:val="0"/>
-          <w:sz w:val="28"/>
-          <w:szCs w:val="28"/>
-          <w:lang w:val="pt-BR"/>
-        </w:rPr>
-        <w:t xml:space="preserve"> </w:t>
-      </w:r>
-      <w:ins w:author="JOAO PEDRO MIRANDA SOUSA" w:date="2025-05-23T23:46:24.511Z" w:id="1608860870">
-        <w:r>
-          <w:rPr>
-            <w:rFonts w:ascii="Aptos" w:hAnsi="Aptos" w:eastAsia="Aptos" w:cs="Aptos"/>
-            <w:noProof w:val="0"/>
-            <w:sz w:val="28"/>
-            <w:szCs w:val="28"/>
-            <w:lang w:val="pt-BR"/>
-          </w:rPr>
-          <w:t xml:space="preserve">Algo a se pensar é a inclusão de </w:t>
-        </w:r>
-      </w:ins>
-      <w:ins w:author="JOAO PEDRO MIRANDA SOUSA" w:date="2025-05-23T23:44:33.016Z" w:id="514989192">
-        <w:r>
-          <w:rPr>
-            <w:rFonts w:ascii="Aptos" w:hAnsi="Aptos" w:eastAsia="Aptos" w:cs="Aptos"/>
-            <w:noProof w:val="0"/>
-            <w:sz w:val="28"/>
-            <w:szCs w:val="28"/>
-            <w:lang w:val="pt-BR"/>
-          </w:rPr>
-          <w:t>uma</w:t>
-        </w:r>
-      </w:ins>
-      <w:ins w:author="JOAO PEDRO MIRANDA SOUSA" w:date="2025-05-23T23:45:10.122Z" w:id="1522349997">
-        <w:r>
-          <w:rPr>
-            <w:rFonts w:ascii="Aptos" w:hAnsi="Aptos" w:eastAsia="Aptos" w:cs="Aptos"/>
-            <w:noProof w:val="0"/>
-            <w:sz w:val="28"/>
-            <w:szCs w:val="28"/>
-            <w:lang w:val="pt-BR"/>
-          </w:rPr>
-          <w:t xml:space="preserve"> breve</w:t>
-        </w:r>
-      </w:ins>
-      <w:ins w:author="JOAO PEDRO MIRANDA SOUSA" w:date="2025-05-23T23:44:33.016Z" w:id="959769881">
-        <w:r>
-          <w:rPr>
-            <w:rFonts w:ascii="Aptos" w:hAnsi="Aptos" w:eastAsia="Aptos" w:cs="Aptos"/>
-            <w:noProof w:val="0"/>
-            <w:sz w:val="28"/>
-            <w:szCs w:val="28"/>
-            <w:lang w:val="pt-BR"/>
-          </w:rPr>
-          <w:t xml:space="preserve"> descrição sobre a peça em uma espécie de “saiba mais” e como ela irá contribuir para aquela</w:t>
-        </w:r>
-        <w:r>
-          <w:rPr>
-            <w:rFonts w:ascii="Aptos" w:hAnsi="Aptos" w:eastAsia="Aptos" w:cs="Aptos"/>
-            <w:noProof w:val="0"/>
-            <w:sz w:val="28"/>
-            <w:szCs w:val="28"/>
-            <w:lang w:val="pt-BR"/>
-          </w:rPr>
-          <w:t xml:space="preserve"> arqui</w:t>
-        </w:r>
-      </w:ins>
-      <w:ins w:author="JOAO PEDRO MIRANDA SOUSA" w:date="2025-05-23T23:45:00.937Z" w:id="213599923">
-        <w:r>
-          <w:rPr>
-            <w:rFonts w:ascii="Aptos" w:hAnsi="Aptos" w:eastAsia="Aptos" w:cs="Aptos"/>
-            <w:noProof w:val="0"/>
-            <w:sz w:val="28"/>
-            <w:szCs w:val="28"/>
-            <w:lang w:val="pt-BR"/>
-          </w:rPr>
-          <w:t>tetura</w:t>
-        </w:r>
-      </w:ins>
-      <w:ins w:author="JOAO PEDRO MIRANDA SOUSA" w:date="2025-05-23T23:44:33.016Z" w:id="1228311770">
-        <w:r>
-          <w:rPr>
-            <w:rFonts w:ascii="Aptos" w:hAnsi="Aptos" w:eastAsia="Aptos" w:cs="Aptos"/>
-            <w:noProof w:val="0"/>
-            <w:sz w:val="28"/>
-            <w:szCs w:val="28"/>
-            <w:lang w:val="pt-BR"/>
-          </w:rPr>
-          <w:t>.</w:t>
-        </w:r>
-      </w:ins>
+        <w:rPr>
+          <w:ins w:author="ARLISON GASPAR DE OLIVEIRA" w:date="2025-05-22T17:15:58.681Z" w16du:dateUtc="2025-05-22T17:15:58.681Z" w:id="66876074"/>
+          <w:rFonts w:ascii="Aptos" w:hAnsi="Aptos" w:eastAsia="Aptos" w:cs="Aptos"/>
+          <w:noProof w:val="0"/>
+          <w:sz w:val="28"/>
+          <w:szCs w:val="28"/>
+          <w:lang w:val="pt-BR"/>
+        </w:rPr>
+      </w:pPr>
+      <w:r>
+        <w:rPr>
+          <w:rFonts w:ascii="Aptos" w:hAnsi="Aptos" w:eastAsia="Aptos" w:cs="Aptos"/>
+          <w:noProof w:val="0"/>
+          <w:sz w:val="28"/>
+          <w:szCs w:val="28"/>
+          <w:lang w:val="pt-BR"/>
+        </w:rPr>
+        <w:t>- Quais informações devem aparecer para cada peça listada?</w:t>
+      </w:r>
     </w:p>
     <w:p>
       <w:pPr>
-        <w:rPr>
-          <w:del w:author="GUSTAVO DE OLIVEIRA REGO MORAIS" w:date="2025-05-23T18:58:49.66Z" w16du:dateUtc="2025-05-23T18:58:49.66Z" w:id="1188235774"/>
-          <w:rFonts w:ascii="Aptos" w:hAnsi="Aptos" w:eastAsia="Aptos" w:cs="Aptos"/>
-          <w:noProof w:val="0"/>
-          <w:sz w:val="28"/>
-          <w:szCs w:val="28"/>
-          <w:lang w:val="pt-BR"/>
-        </w:rPr>
-      </w:pPr>
-      <w:r>
-        <w:rPr>
-          <w:rFonts w:ascii="Aptos" w:hAnsi="Aptos" w:eastAsia="Aptos" w:cs="Aptos"/>
-          <w:noProof w:val="0"/>
-          <w:sz w:val="28"/>
-          <w:szCs w:val="28"/>
-          <w:lang w:val="pt-BR"/>
-        </w:rPr>
-        <w:t>- O fluxo deve ser passo a passo ou tudo em uma tela única?</w:t>
-      </w:r>
+        <w:ind w:firstLine="708"/>
+        <w:rPr>
+          <w:rFonts w:ascii="Aptos" w:hAnsi="Aptos" w:eastAsia="Aptos" w:cs="Aptos"/>
+          <w:noProof w:val="0"/>
+          <w:sz w:val="28"/>
+          <w:szCs w:val="28"/>
+          <w:lang w:val="pt-BR"/>
+        </w:rPr>
+      </w:pPr>
+      <w:ins w:author="ARLISON GASPAR DE OLIVEIRA" w:date="2025-05-22T17:15:59.935Z" w:id="1952496549">
+        <w:r>
+          <w:rPr>
+            <w:rFonts w:ascii="Aptos" w:hAnsi="Aptos" w:eastAsia="Aptos" w:cs="Aptos"/>
+            <w:noProof w:val="0"/>
+            <w:sz w:val="28"/>
+            <w:szCs w:val="28"/>
+            <w:lang w:val="pt-BR"/>
+          </w:rPr>
+          <w:t>O</w:t>
+        </w:r>
+      </w:ins>
+      <w:ins w:author="ARLISON GASPAR DE OLIVEIRA" w:date="2025-05-22T17:16:22.734Z" w:id="1240913064">
+        <w:r>
+          <w:rPr>
+            <w:rFonts w:ascii="Aptos" w:hAnsi="Aptos" w:eastAsia="Aptos" w:cs="Aptos"/>
+            <w:noProof w:val="0"/>
+            <w:sz w:val="28"/>
+            <w:szCs w:val="28"/>
+            <w:lang w:val="pt-BR"/>
+          </w:rPr>
+          <w:t xml:space="preserve"> preço, qual loja </w:t>
+        </w:r>
+        <w:r>
+          <w:rPr>
+            <w:rFonts w:ascii="Aptos" w:hAnsi="Aptos" w:eastAsia="Aptos" w:cs="Aptos"/>
+            <w:noProof w:val="0"/>
+            <w:sz w:val="28"/>
+            <w:szCs w:val="28"/>
+            <w:lang w:val="pt-BR"/>
+          </w:rPr>
+          <w:t>está</w:t>
+        </w:r>
+        <w:r>
+          <w:rPr>
+            <w:rFonts w:ascii="Aptos" w:hAnsi="Aptos" w:eastAsia="Aptos" w:cs="Aptos"/>
+            <w:noProof w:val="0"/>
+            <w:sz w:val="28"/>
+            <w:szCs w:val="28"/>
+            <w:lang w:val="pt-BR"/>
+          </w:rPr>
+          <w:t xml:space="preserve"> disponibilizando, formas de </w:t>
+        </w:r>
+        <w:r>
+          <w:rPr>
+            <w:rFonts w:ascii="Aptos" w:hAnsi="Aptos" w:eastAsia="Aptos" w:cs="Aptos"/>
+            <w:noProof w:val="0"/>
+            <w:sz w:val="28"/>
+            <w:szCs w:val="28"/>
+            <w:lang w:val="pt-BR"/>
+          </w:rPr>
+          <w:t>pagamento</w:t>
+        </w:r>
+        <w:r>
+          <w:rPr>
+            <w:rFonts w:ascii="Aptos" w:hAnsi="Aptos" w:eastAsia="Aptos" w:cs="Aptos"/>
+            <w:noProof w:val="0"/>
+            <w:sz w:val="28"/>
+            <w:szCs w:val="28"/>
+            <w:lang w:val="pt-BR"/>
+          </w:rPr>
+          <w:t>.</w:t>
+        </w:r>
+      </w:ins>
+      <w:r>
+        <w:rPr>
+          <w:rFonts w:ascii="Aptos" w:hAnsi="Aptos" w:eastAsia="Aptos" w:cs="Aptos"/>
+          <w:noProof w:val="0"/>
+          <w:sz w:val="28"/>
+          <w:szCs w:val="28"/>
+          <w:lang w:val="pt-BR"/>
+        </w:rPr>
+        <w:t xml:space="preserve"> </w:t>
+      </w:r>
+      <w:ins w:author="JOAO PEDRO MIRANDA SOUSA" w:date="2025-05-23T23:46:24.511Z" w:id="1744513934">
+        <w:r>
+          <w:rPr>
+            <w:rFonts w:ascii="Aptos" w:hAnsi="Aptos" w:eastAsia="Aptos" w:cs="Aptos"/>
+            <w:noProof w:val="0"/>
+            <w:sz w:val="28"/>
+            <w:szCs w:val="28"/>
+            <w:lang w:val="pt-BR"/>
+          </w:rPr>
+          <w:t xml:space="preserve">Algo a se pensar é a inclusão de </w:t>
+        </w:r>
+      </w:ins>
+      <w:ins w:author="JOAO PEDRO MIRANDA SOUSA" w:date="2025-05-23T23:44:33.016Z" w:id="1799236418">
+        <w:r>
+          <w:rPr>
+            <w:rFonts w:ascii="Aptos" w:hAnsi="Aptos" w:eastAsia="Aptos" w:cs="Aptos"/>
+            <w:noProof w:val="0"/>
+            <w:sz w:val="28"/>
+            <w:szCs w:val="28"/>
+            <w:lang w:val="pt-BR"/>
+          </w:rPr>
+          <w:t>uma</w:t>
+        </w:r>
+      </w:ins>
+      <w:ins w:author="JOAO PEDRO MIRANDA SOUSA" w:date="2025-05-23T23:45:10.122Z" w:id="1331474309">
+        <w:r>
+          <w:rPr>
+            <w:rFonts w:ascii="Aptos" w:hAnsi="Aptos" w:eastAsia="Aptos" w:cs="Aptos"/>
+            <w:noProof w:val="0"/>
+            <w:sz w:val="28"/>
+            <w:szCs w:val="28"/>
+            <w:lang w:val="pt-BR"/>
+          </w:rPr>
+          <w:t xml:space="preserve"> breve</w:t>
+        </w:r>
+      </w:ins>
+      <w:ins w:author="JOAO PEDRO MIRANDA SOUSA" w:date="2025-05-23T23:44:33.016Z" w:id="412885948">
+        <w:r>
+          <w:rPr>
+            <w:rFonts w:ascii="Aptos" w:hAnsi="Aptos" w:eastAsia="Aptos" w:cs="Aptos"/>
+            <w:noProof w:val="0"/>
+            <w:sz w:val="28"/>
+            <w:szCs w:val="28"/>
+            <w:lang w:val="pt-BR"/>
+          </w:rPr>
+          <w:t xml:space="preserve"> descrição sobre a peça em uma espécie de “saiba mais” e como ela irá contribuir para aquela</w:t>
+        </w:r>
+        <w:r>
+          <w:rPr>
+            <w:rFonts w:ascii="Aptos" w:hAnsi="Aptos" w:eastAsia="Aptos" w:cs="Aptos"/>
+            <w:noProof w:val="0"/>
+            <w:sz w:val="28"/>
+            <w:szCs w:val="28"/>
+            <w:lang w:val="pt-BR"/>
+          </w:rPr>
+          <w:t xml:space="preserve"> arqui</w:t>
+        </w:r>
+      </w:ins>
+      <w:ins w:author="JOAO PEDRO MIRANDA SOUSA" w:date="2025-05-23T23:45:00.937Z" w:id="398280754">
+        <w:r>
+          <w:rPr>
+            <w:rFonts w:ascii="Aptos" w:hAnsi="Aptos" w:eastAsia="Aptos" w:cs="Aptos"/>
+            <w:noProof w:val="0"/>
+            <w:sz w:val="28"/>
+            <w:szCs w:val="28"/>
+            <w:lang w:val="pt-BR"/>
+          </w:rPr>
+          <w:t>tetura</w:t>
+        </w:r>
+      </w:ins>
+      <w:ins w:author="JOAO PEDRO MIRANDA SOUSA" w:date="2025-05-23T23:44:33.016Z" w:id="1531795851">
+        <w:r>
+          <w:rPr>
+            <w:rFonts w:ascii="Aptos" w:hAnsi="Aptos" w:eastAsia="Aptos" w:cs="Aptos"/>
+            <w:noProof w:val="0"/>
+            <w:sz w:val="28"/>
+            <w:szCs w:val="28"/>
+            <w:lang w:val="pt-BR"/>
+          </w:rPr>
+          <w:t>.</w:t>
+        </w:r>
+      </w:ins>
     </w:p>
     <w:p>
       <w:pPr>
-        <w:ind w:firstLine="708"/>
-        <w:rPr>
-          <w:ins w:author="GUSTAVO DE OLIVEIRA REGO MORAIS" w:date="2025-05-23T18:59:00.143Z" w16du:dateUtc="2025-05-23T18:59:00.143Z" w:id="1206993175"/>
-          <w:rFonts w:ascii="Aptos" w:hAnsi="Aptos" w:eastAsia="Aptos" w:cs="Aptos"/>
-          <w:noProof w:val="0"/>
-          <w:sz w:val="28"/>
-          <w:szCs w:val="28"/>
-          <w:lang w:val="pt-BR"/>
-        </w:rPr>
-      </w:pPr>
-      <w:r>
-        <w:rPr>
-          <w:rFonts w:ascii="Aptos" w:hAnsi="Aptos" w:eastAsia="Aptos" w:cs="Aptos"/>
-          <w:noProof w:val="0"/>
-          <w:sz w:val="28"/>
-          <w:szCs w:val="28"/>
-          <w:lang w:val="pt-BR"/>
-        </w:rPr>
-        <w:t xml:space="preserve">Passo a passo, </w:t>
-      </w:r>
-      <w:r>
-        <w:rPr>
-          <w:rFonts w:ascii="Aptos" w:hAnsi="Aptos" w:eastAsia="Aptos" w:cs="Aptos"/>
-          <w:noProof w:val="0"/>
-          <w:sz w:val="28"/>
-          <w:szCs w:val="28"/>
-          <w:lang w:val="pt-BR"/>
-        </w:rPr>
-        <w:t>porém</w:t>
-      </w:r>
-      <w:r>
-        <w:rPr>
-          <w:rFonts w:ascii="Aptos" w:hAnsi="Aptos" w:eastAsia="Aptos" w:cs="Aptos"/>
-          <w:noProof w:val="0"/>
-          <w:sz w:val="28"/>
-          <w:szCs w:val="28"/>
-          <w:lang w:val="pt-BR"/>
-        </w:rPr>
-        <w:t xml:space="preserve"> no final </w:t>
-      </w:r>
-      <w:r>
-        <w:rPr>
-          <w:rFonts w:ascii="Aptos" w:hAnsi="Aptos" w:eastAsia="Aptos" w:cs="Aptos"/>
-          <w:noProof w:val="0"/>
-          <w:sz w:val="28"/>
-          <w:szCs w:val="28"/>
-          <w:lang w:val="pt-BR"/>
-        </w:rPr>
-        <w:t>terá</w:t>
-      </w:r>
-      <w:r>
-        <w:rPr>
-          <w:rFonts w:ascii="Aptos" w:hAnsi="Aptos" w:eastAsia="Aptos" w:cs="Aptos"/>
-          <w:noProof w:val="0"/>
-          <w:sz w:val="28"/>
-          <w:szCs w:val="28"/>
-          <w:lang w:val="pt-BR"/>
-        </w:rPr>
-        <w:t xml:space="preserve"> </w:t>
-      </w:r>
-      <w:r>
-        <w:rPr>
-          <w:rFonts w:ascii="Aptos" w:hAnsi="Aptos" w:eastAsia="Aptos" w:cs="Aptos"/>
-          <w:noProof w:val="0"/>
-          <w:sz w:val="28"/>
-          <w:szCs w:val="28"/>
-          <w:lang w:val="pt-BR"/>
-        </w:rPr>
-        <w:t>uma tela única</w:t>
-      </w:r>
-      <w:r>
-        <w:rPr>
-          <w:rFonts w:ascii="Aptos" w:hAnsi="Aptos" w:eastAsia="Aptos" w:cs="Aptos"/>
-          <w:noProof w:val="0"/>
-          <w:sz w:val="28"/>
-          <w:szCs w:val="28"/>
-          <w:lang w:val="pt-BR"/>
-        </w:rPr>
-        <w:t xml:space="preserve"> com tudo listado.</w:t>
+        <w:rPr>
+          <w:del w:author="GUSTAVO DE OLIVEIRA REGO MORAIS" w:date="2025-05-23T18:58:49.66Z" w16du:dateUtc="2025-05-23T18:58:49.66Z" w:id="1865250923"/>
+          <w:rFonts w:ascii="Aptos" w:hAnsi="Aptos" w:eastAsia="Aptos" w:cs="Aptos"/>
+          <w:noProof w:val="0"/>
+          <w:sz w:val="28"/>
+          <w:szCs w:val="28"/>
+          <w:lang w:val="pt-BR"/>
+        </w:rPr>
+      </w:pPr>
+      <w:r>
+        <w:rPr>
+          <w:rFonts w:ascii="Aptos" w:hAnsi="Aptos" w:eastAsia="Aptos" w:cs="Aptos"/>
+          <w:noProof w:val="0"/>
+          <w:sz w:val="28"/>
+          <w:szCs w:val="28"/>
+          <w:lang w:val="pt-BR"/>
+        </w:rPr>
+        <w:t>- O fluxo deve ser passo a passo ou tudo em uma tela única?</w:t>
       </w:r>
     </w:p>
     <w:p>
       <w:pPr>
-        <w:rPr>
-          <w:rFonts w:ascii="Aptos" w:hAnsi="Aptos" w:eastAsia="Aptos" w:cs="Aptos"/>
-          <w:noProof w:val="0"/>
-          <w:sz w:val="28"/>
-          <w:szCs w:val="28"/>
-          <w:lang w:val="pt-BR"/>
-        </w:rPr>
-      </w:pPr>
+        <w:ind w:firstLine="708"/>
+        <w:rPr>
+          <w:ins w:author="GUSTAVO DE OLIVEIRA REGO MORAIS" w:date="2025-05-23T18:59:00.143Z" w16du:dateUtc="2025-05-23T18:59:00.143Z" w:id="453178394"/>
+          <w:rFonts w:ascii="Aptos" w:hAnsi="Aptos" w:eastAsia="Aptos" w:cs="Aptos"/>
+          <w:noProof w:val="0"/>
+          <w:sz w:val="28"/>
+          <w:szCs w:val="28"/>
+          <w:lang w:val="pt-BR"/>
+        </w:rPr>
+      </w:pPr>
+      <w:r>
+        <w:rPr>
+          <w:rFonts w:ascii="Aptos" w:hAnsi="Aptos" w:eastAsia="Aptos" w:cs="Aptos"/>
+          <w:noProof w:val="0"/>
+          <w:sz w:val="28"/>
+          <w:szCs w:val="28"/>
+          <w:lang w:val="pt-BR"/>
+        </w:rPr>
+        <w:t xml:space="preserve">Passo a passo, </w:t>
+      </w:r>
+      <w:r>
+        <w:rPr>
+          <w:rFonts w:ascii="Aptos" w:hAnsi="Aptos" w:eastAsia="Aptos" w:cs="Aptos"/>
+          <w:noProof w:val="0"/>
+          <w:sz w:val="28"/>
+          <w:szCs w:val="28"/>
+          <w:lang w:val="pt-BR"/>
+        </w:rPr>
+        <w:t>porém</w:t>
+      </w:r>
+      <w:r>
+        <w:rPr>
+          <w:rFonts w:ascii="Aptos" w:hAnsi="Aptos" w:eastAsia="Aptos" w:cs="Aptos"/>
+          <w:noProof w:val="0"/>
+          <w:sz w:val="28"/>
+          <w:szCs w:val="28"/>
+          <w:lang w:val="pt-BR"/>
+        </w:rPr>
+        <w:t xml:space="preserve"> no final </w:t>
+      </w:r>
+      <w:r>
+        <w:rPr>
+          <w:rFonts w:ascii="Aptos" w:hAnsi="Aptos" w:eastAsia="Aptos" w:cs="Aptos"/>
+          <w:noProof w:val="0"/>
+          <w:sz w:val="28"/>
+          <w:szCs w:val="28"/>
+          <w:lang w:val="pt-BR"/>
+        </w:rPr>
+        <w:t>terá</w:t>
+      </w:r>
+      <w:r>
+        <w:rPr>
+          <w:rFonts w:ascii="Aptos" w:hAnsi="Aptos" w:eastAsia="Aptos" w:cs="Aptos"/>
+          <w:noProof w:val="0"/>
+          <w:sz w:val="28"/>
+          <w:szCs w:val="28"/>
+          <w:lang w:val="pt-BR"/>
+        </w:rPr>
+        <w:t xml:space="preserve"> </w:t>
+      </w:r>
+      <w:r>
+        <w:rPr>
+          <w:rFonts w:ascii="Aptos" w:hAnsi="Aptos" w:eastAsia="Aptos" w:cs="Aptos"/>
+          <w:noProof w:val="0"/>
+          <w:sz w:val="28"/>
+          <w:szCs w:val="28"/>
+          <w:lang w:val="pt-BR"/>
+        </w:rPr>
+        <w:t>uma tela única</w:t>
+      </w:r>
+      <w:r>
+        <w:rPr>
+          <w:rFonts w:ascii="Aptos" w:hAnsi="Aptos" w:eastAsia="Aptos" w:cs="Aptos"/>
+          <w:noProof w:val="0"/>
+          <w:sz w:val="28"/>
+          <w:szCs w:val="28"/>
+          <w:lang w:val="pt-BR"/>
+        </w:rPr>
+        <w:t xml:space="preserve"> com tudo listado.</w:t>
+      </w:r>
     </w:p>
     <w:p>
       <w:pPr>
@@ -4463,41 +4465,52 @@
           <w:lang w:val="pt-BR"/>
         </w:rPr>
       </w:pPr>
-      <w:r>
-        <w:rPr>
-          <w:rFonts w:ascii="Aptos" w:hAnsi="Aptos" w:eastAsia="Aptos" w:cs="Aptos"/>
-          <w:noProof w:val="0"/>
-          <w:sz w:val="28"/>
-          <w:szCs w:val="28"/>
-          <w:lang w:val="pt-BR"/>
-        </w:rPr>
-        <w:t xml:space="preserve">6. Restrições Técnicas e Estratégicas </w:t>
-      </w:r>
     </w:p>
     <w:p>
       <w:pPr>
         <w:rPr>
-          <w:ins w:author="GUSTAVO DE OLIVEIRA REGO MORAIS" w:date="2025-05-23T19:00:06.367Z" w16du:dateUtc="2025-05-23T19:00:06.367Z" w:id="284639998"/>
-          <w:rFonts w:ascii="Aptos" w:hAnsi="Aptos" w:eastAsia="Aptos" w:cs="Aptos"/>
-          <w:noProof w:val="0"/>
-          <w:sz w:val="28"/>
-          <w:szCs w:val="28"/>
-          <w:lang w:val="pt-BR"/>
-        </w:rPr>
-      </w:pPr>
-      <w:r>
-        <w:rPr>
-          <w:rFonts w:ascii="Aptos" w:hAnsi="Aptos" w:eastAsia="Aptos" w:cs="Aptos"/>
-          <w:noProof w:val="0"/>
-          <w:sz w:val="28"/>
-          <w:szCs w:val="28"/>
-          <w:lang w:val="pt-BR"/>
-        </w:rPr>
-        <w:t>- Existe preferência por alguma linguagem ou framework?</w:t>
+          <w:rFonts w:ascii="Aptos" w:hAnsi="Aptos" w:eastAsia="Aptos" w:cs="Aptos"/>
+          <w:noProof w:val="0"/>
+          <w:sz w:val="28"/>
+          <w:szCs w:val="28"/>
+          <w:lang w:val="pt-BR"/>
+        </w:rPr>
+      </w:pPr>
+      <w:r>
+        <w:rPr>
+          <w:rFonts w:ascii="Aptos" w:hAnsi="Aptos" w:eastAsia="Aptos" w:cs="Aptos"/>
+          <w:noProof w:val="0"/>
+          <w:sz w:val="28"/>
+          <w:szCs w:val="28"/>
+          <w:lang w:val="pt-BR"/>
+        </w:rPr>
+        <w:t xml:space="preserve">6. Restrições Técnicas e Estratégicas </w:t>
       </w:r>
     </w:p>
     <w:p>
       <w:pPr>
+        <w:rPr>
+          <w:ins w:author="GUSTAVO DE OLIVEIRA REGO MORAIS" w:date="2025-05-23T19:00:06.367Z" w16du:dateUtc="2025-05-23T19:00:06.367Z" w:id="2118389985"/>
+          <w:rFonts w:ascii="Aptos" w:hAnsi="Aptos" w:eastAsia="Aptos" w:cs="Aptos"/>
+          <w:noProof w:val="0"/>
+          <w:sz w:val="28"/>
+          <w:szCs w:val="28"/>
+          <w:lang w:val="pt-BR"/>
+        </w:rPr>
+      </w:pPr>
+      <w:r>
+        <w:rPr>
+          <w:rFonts w:ascii="Aptos" w:hAnsi="Aptos" w:eastAsia="Aptos" w:cs="Aptos"/>
+          <w:noProof w:val="0"/>
+          <w:sz w:val="28"/>
+          <w:szCs w:val="28"/>
+          <w:lang w:val="pt-BR"/>
+        </w:rPr>
+        <w:t>- Existe preferência por alguma linguagem ou framework?</w:t>
+      </w:r>
+    </w:p>
+    <w:p>
+      <w:pPr>
         <w:ind w:firstLine="708"/>
         <w:rPr>
           <w:rFonts w:ascii="Aptos" w:hAnsi="Aptos" w:eastAsia="Aptos" w:cs="Aptos"/>
@@ -4507,7 +4520,7 @@
           <w:lang w:val="pt-BR"/>
         </w:rPr>
       </w:pPr>
-      <w:ins w:author="GUSTAVO DE OLIVEIRA REGO MORAIS" w:date="2025-05-23T19:00:09.012Z" w:id="797288091">
+      <w:ins w:author="GUSTAVO DE OLIVEIRA REGO MORAIS" w:date="2025-05-23T19:00:09.012Z" w:id="1464766893">
         <w:r>
           <w:rPr>
             <w:rFonts w:ascii="Aptos" w:hAnsi="Aptos" w:eastAsia="Aptos" w:cs="Aptos"/>
@@ -4519,7 +4532,7 @@
           <w:t>Não.</w:t>
         </w:r>
       </w:ins>
-      <w:del w:author="GUSTAVO DE OLIVEIRA REGO MORAIS" w:date="2025-05-23T19:00:17.59Z" w:id="631690867">
+      <w:del w:author="GUSTAVO DE OLIVEIRA REGO MORAIS" w:date="2025-05-23T19:00:17.59Z" w:id="1478971415">
         <w:r>
           <w:rPr>
             <w:rFonts w:ascii="Aptos" w:hAnsi="Aptos" w:eastAsia="Aptos" w:cs="Aptos"/>
@@ -4535,7 +4548,7 @@
     <w:p>
       <w:pPr>
         <w:rPr>
-          <w:ins w:author="GUSTAVO DE OLIVEIRA REGO MORAIS" w:date="2025-05-23T19:00:54.353Z" w16du:dateUtc="2025-05-23T19:00:54.353Z" w:id="953004366"/>
+          <w:ins w:author="GUSTAVO DE OLIVEIRA REGO MORAIS" w:date="2025-05-23T19:00:54.353Z" w16du:dateUtc="2025-05-23T19:00:54.353Z" w:id="1905825661"/>
           <w:rFonts w:ascii="Aptos" w:hAnsi="Aptos" w:eastAsia="Aptos" w:cs="Aptos"/>
           <w:noProof w:val="0"/>
           <w:sz w:val="28"/>
@@ -4565,7 +4578,7 @@
           <w:lang w:val="pt-BR"/>
         </w:rPr>
       </w:pPr>
-      <w:ins w:author="GUSTAVO DE OLIVEIRA REGO MORAIS" w:date="2025-05-23T20:37:59.959Z" w:id="712157218">
+      <w:ins w:author="GUSTAVO DE OLIVEIRA REGO MORAIS" w:date="2025-05-23T20:37:59.959Z" w:id="300205987">
         <w:r>
           <w:rPr>
             <w:rFonts w:ascii="Aptos" w:hAnsi="Aptos" w:eastAsia="Aptos" w:cs="Aptos"/>
@@ -4577,7 +4590,7 @@
           <w:t>Sim, é de interes</w:t>
         </w:r>
       </w:ins>
-      <w:ins w:author="GUSTAVO DE OLIVEIRA REGO MORAIS" w:date="2025-05-23T20:38:59.925Z" w:id="1945846496">
+      <w:ins w:author="GUSTAVO DE OLIVEIRA REGO MORAIS" w:date="2025-05-23T20:38:59.925Z" w:id="1778875290">
         <w:r>
           <w:rPr>
             <w:rFonts w:ascii="Aptos" w:hAnsi="Aptos" w:eastAsia="Aptos" w:cs="Aptos"/>
@@ -4599,7 +4612,7 @@
           <w:t xml:space="preserve">talvez o usuário que vá montar o computador não tenha um disponível no momento </w:t>
         </w:r>
       </w:ins>
-      <w:ins w:author="GUSTAVO DE OLIVEIRA REGO MORAIS" w:date="2025-05-23T20:39:10.331Z" w:id="809848446">
+      <w:ins w:author="GUSTAVO DE OLIVEIRA REGO MORAIS" w:date="2025-05-23T20:39:10.331Z" w:id="775786124">
         <w:r>
           <w:rPr>
             <w:rFonts w:ascii="Aptos" w:hAnsi="Aptos" w:eastAsia="Aptos" w:cs="Aptos"/>
@@ -4615,7 +4628,7 @@
     <w:p>
       <w:pPr>
         <w:rPr>
-          <w:ins w:author="GUSTAVO DE OLIVEIRA REGO MORAIS" w:date="2025-05-23T20:56:50.258Z" w16du:dateUtc="2025-05-23T20:56:50.258Z" w:id="1290619747"/>
+          <w:ins w:author="GUSTAVO DE OLIVEIRA REGO MORAIS" w:date="2025-05-23T20:56:50.258Z" w16du:dateUtc="2025-05-23T20:56:50.258Z" w:id="451131812"/>
           <w:rFonts w:ascii="Aptos" w:hAnsi="Aptos" w:eastAsia="Aptos" w:cs="Aptos"/>
           <w:noProof w:val="0"/>
           <w:sz w:val="28"/>
@@ -4644,7 +4657,7 @@
           <w:lang w:val="pt-BR"/>
         </w:rPr>
       </w:pPr>
-      <w:ins w:author="GUSTAVO DE OLIVEIRA REGO MORAIS" w:date="2025-05-23T20:56:51.191Z" w:id="926005442">
+      <w:ins w:author="GUSTAVO DE OLIVEIRA REGO MORAIS" w:date="2025-05-23T20:56:51.191Z" w:id="2070073590">
         <w:r>
           <w:tab/>
         </w:r>
@@ -4652,7 +4665,7 @@
           <w:rPr>
             <w:sz w:val="28"/>
             <w:szCs w:val="28"/>
-            <w:rPrChange w:author="GUSTAVO DE OLIVEIRA REGO MORAIS" w:date="2025-05-23T20:57:05.822Z" w:id="1986729162"/>
+            <w:rPrChange w:author="GUSTAVO DE OLIVEIRA REGO MORAIS" w:date="2025-05-23T20:57:05.822Z" w:id="1484900327"/>
           </w:rPr>
           <w:t>Não haverá painel administrativo nesta primeira versão, pois o sistema está sendo pensado para ser 100% automatizado com informações vindas de APIs externas. No futuro, caso as peças sejam gerenciadas manualmente, o painel pode ser considerado.</w:t>
         </w:r>
@@ -4672,7 +4685,7 @@
     <w:p>
       <w:pPr>
         <w:rPr>
-          <w:del w:author="GUSTAVO DE OLIVEIRA REGO MORAIS" w:date="2025-05-24T19:41:21.185Z" w16du:dateUtc="2025-05-24T19:41:21.185Z" w:id="1234106490"/>
+          <w:ins w:author="GUSTAVO DE OLIVEIRA REGO MORAIS" w:date="2025-05-24T19:44:37.016Z" w16du:dateUtc="2025-05-24T19:44:37.016Z" w:id="548379913"/>
           <w:rFonts w:ascii="Aptos" w:hAnsi="Aptos" w:eastAsia="Aptos" w:cs="Aptos"/>
           <w:noProof w:val="0"/>
           <w:sz w:val="28"/>
@@ -4694,15 +4707,27 @@
     <w:p>
       <w:pPr>
         <w:rPr>
-          <w:del w:author="GUSTAVO DE OLIVEIRA REGO MORAIS" w:date="2025-05-24T19:41:20.753Z" w16du:dateUtc="2025-05-24T19:41:20.753Z" w:id="1209763233"/>
-          <w:rFonts w:ascii="Aptos" w:hAnsi="Aptos" w:eastAsia="Aptos" w:cs="Aptos"/>
-          <w:noProof w:val="0"/>
-          <w:sz w:val="28"/>
-          <w:szCs w:val="28"/>
-          <w:lang w:val="pt-BR"/>
-        </w:rPr>
-      </w:pPr>
-      <w:del w:author="GUSTAVO DE OLIVEIRA REGO MORAIS" w:date="2025-05-24T19:41:20.756Z" w:id="1835727274">
+          <w:del w:author="GUSTAVO DE OLIVEIRA REGO MORAIS" w:date="2025-05-24T19:41:21.185Z" w16du:dateUtc="2025-05-24T19:41:21.185Z" w:id="1168281994"/>
+          <w:rFonts w:ascii="Aptos" w:hAnsi="Aptos" w:eastAsia="Aptos" w:cs="Aptos"/>
+          <w:noProof w:val="0"/>
+          <w:sz w:val="28"/>
+          <w:szCs w:val="28"/>
+          <w:lang w:val="pt-BR"/>
+        </w:rPr>
+      </w:pPr>
+    </w:p>
+    <w:p>
+      <w:pPr>
+        <w:rPr>
+          <w:del w:author="GUSTAVO DE OLIVEIRA REGO MORAIS" w:date="2025-05-24T19:41:20.753Z" w16du:dateUtc="2025-05-24T19:41:20.753Z" w:id="3757435"/>
+          <w:rFonts w:ascii="Aptos" w:hAnsi="Aptos" w:eastAsia="Aptos" w:cs="Aptos"/>
+          <w:noProof w:val="0"/>
+          <w:sz w:val="28"/>
+          <w:szCs w:val="28"/>
+          <w:lang w:val="pt-BR"/>
+        </w:rPr>
+      </w:pPr>
+      <w:del w:author="GUSTAVO DE OLIVEIRA REGO MORAIS" w:date="2025-05-24T19:41:20.756Z" w:id="580512745">
         <w:r>
           <w:rPr>
             <w:rFonts w:ascii="Aptos" w:hAnsi="Aptos" w:eastAsia="Aptos" w:cs="Aptos"/>
@@ -4714,7 +4739,7 @@
           <w:delText>- Qual o prazo ideal para a entrega da primeira versão funcional (MVP)?</w:delText>
         </w:r>
       </w:del>
-      <w:del w:author="GUSTAVO DE OLIVEIRA REGO MORAIS" w:date="2025-05-23T20:34:14.314Z" w:id="655975816">
+      <w:del w:author="GUSTAVO DE OLIVEIRA REGO MORAIS" w:date="2025-05-23T20:34:14.314Z" w:id="591675496">
         <w:r>
           <w:rPr>
             <w:rFonts w:ascii="Aptos" w:hAnsi="Aptos" w:eastAsia="Aptos" w:cs="Aptos"/>
@@ -4730,7 +4755,7 @@
     <w:p>
       <w:pPr>
         <w:rPr>
-          <w:del w:author="GUSTAVO DE OLIVEIRA REGO MORAIS" w:date="2025-05-23T21:06:30.961Z" w16du:dateUtc="2025-05-23T21:06:30.961Z" w:id="73484362"/>
+          <w:del w:author="GUSTAVO DE OLIVEIRA REGO MORAIS" w:date="2025-05-23T21:06:30.961Z" w16du:dateUtc="2025-05-23T21:06:30.961Z" w:id="961706647"/>
           <w:rFonts w:ascii="Aptos" w:hAnsi="Aptos" w:eastAsia="Aptos" w:cs="Aptos"/>
           <w:noProof w:val="0"/>
           <w:sz w:val="28"/>
@@ -4753,15 +4778,15 @@
       <w:pPr>
         <w:ind w:firstLine="708"/>
         <w:rPr>
-          <w:ins w:author="GUSTAVO DE OLIVEIRA REGO MORAIS" w:date="2025-05-23T21:06:25.441Z" w16du:dateUtc="2025-05-23T21:06:25.441Z" w:id="2096085916"/>
-          <w:rFonts w:ascii="Aptos" w:hAnsi="Aptos" w:eastAsia="Aptos" w:cs="Aptos"/>
-          <w:noProof w:val="0"/>
-          <w:sz w:val="28"/>
-          <w:szCs w:val="28"/>
-          <w:lang w:val="pt-BR"/>
-        </w:rPr>
-      </w:pPr>
-      <w:ins w:author="GUSTAVO DE OLIVEIRA REGO MORAIS" w:date="2025-05-23T21:06:25.441Z" w:id="1681365372">
+          <w:ins w:author="GUSTAVO DE OLIVEIRA REGO MORAIS" w:date="2025-05-23T21:06:25.441Z" w16du:dateUtc="2025-05-23T21:06:25.441Z" w:id="212601893"/>
+          <w:rFonts w:ascii="Aptos" w:hAnsi="Aptos" w:eastAsia="Aptos" w:cs="Aptos"/>
+          <w:noProof w:val="0"/>
+          <w:sz w:val="28"/>
+          <w:szCs w:val="28"/>
+          <w:lang w:val="pt-BR"/>
+        </w:rPr>
+      </w:pPr>
+      <w:ins w:author="GUSTAVO DE OLIVEIRA REGO MORAIS" w:date="2025-05-23T21:06:25.441Z" w:id="844246427">
         <w:r>
           <w:rPr>
             <w:rFonts w:ascii="Aptos" w:hAnsi="Aptos" w:eastAsia="Aptos" w:cs="Aptos"/>
@@ -4772,7 +4797,7 @@
           </w:rPr>
           <w:t xml:space="preserve">De preferência entregas parciais e iterativas, para que que seja </w:t>
         </w:r>
-        <w:del w:author="JOAO PEDRO MIRANDA SOUSA" w:date="2025-05-23T23:46:55.712Z" w:id="791660664">
+        <w:del w:author="JOAO PEDRO MIRANDA SOUSA" w:date="2025-05-23T23:46:55.712Z" w:id="773509132">
           <w:r>
             <w:rPr>
               <w:rFonts w:ascii="Aptos" w:hAnsi="Aptos" w:eastAsia="Aptos" w:cs="Aptos"/>
@@ -4785,7 +4810,7 @@
           </w:r>
         </w:del>
       </w:ins>
-      <w:ins w:author="JOAO PEDRO MIRANDA SOUSA" w:date="2025-05-23T23:46:55.713Z" w:id="1698285680">
+      <w:ins w:author="JOAO PEDRO MIRANDA SOUSA" w:date="2025-05-23T23:46:55.713Z" w:id="1258230771">
         <w:r>
           <w:rPr>
             <w:rFonts w:ascii="Aptos" w:hAnsi="Aptos" w:eastAsia="Aptos" w:cs="Aptos"/>
@@ -4797,7 +4822,7 @@
           <w:t>possível</w:t>
         </w:r>
       </w:ins>
-      <w:ins w:author="GUSTAVO DE OLIVEIRA REGO MORAIS" w:date="2025-05-23T21:06:25.441Z" w:id="2079260687">
+      <w:ins w:author="GUSTAVO DE OLIVEIRA REGO MORAIS" w:date="2025-05-23T21:06:25.441Z" w:id="624881198">
         <w:r>
           <w:rPr>
             <w:rFonts w:ascii="Aptos" w:hAnsi="Aptos" w:eastAsia="Aptos" w:cs="Aptos"/>
@@ -4844,20 +4869,20 @@
     <w:p>
       <w:pPr>
         <w:rPr>
-          <w:ins w:author="GUSTAVO DE OLIVEIRA REGO MORAIS" w:date="2025-05-23T21:11:52.518Z" w16du:dateUtc="2025-05-23T21:11:52.518Z" w:id="1903260542"/>
-          <w:rFonts w:ascii="Aptos" w:hAnsi="Aptos" w:eastAsia="Aptos" w:cs="Aptos"/>
-          <w:noProof w:val="0"/>
-          <w:sz w:val="28"/>
-          <w:szCs w:val="28"/>
-          <w:lang w:val="pt-BR"/>
-        </w:rPr>
-      </w:pPr>
-      <w:ins w:author="GUSTAVO DE OLIVEIRA REGO MORAIS" w:date="2025-05-23T21:07:31.414Z" w:id="1873100981">
+          <w:ins w:author="GUSTAVO DE OLIVEIRA REGO MORAIS" w:date="2025-05-23T21:11:52.518Z" w16du:dateUtc="2025-05-23T21:11:52.518Z" w:id="210639574"/>
+          <w:rFonts w:ascii="Aptos" w:hAnsi="Aptos" w:eastAsia="Aptos" w:cs="Aptos"/>
+          <w:noProof w:val="0"/>
+          <w:sz w:val="28"/>
+          <w:szCs w:val="28"/>
+          <w:lang w:val="pt-BR"/>
+        </w:rPr>
+      </w:pPr>
+      <w:ins w:author="GUSTAVO DE OLIVEIRA REGO MORAIS" w:date="2025-05-23T21:07:31.414Z" w:id="1145010437">
         <w:r>
           <w:tab/>
         </w:r>
       </w:ins>
-      <w:ins w:author="GUSTAVO DE OLIVEIRA REGO MORAIS" w:date="2025-05-23T21:09:57.972Z" w:id="855435171">
+      <w:ins w:author="GUSTAVO DE OLIVEIRA REGO MORAIS" w:date="2025-05-23T21:09:57.972Z" w:id="311531097">
         <w:r>
           <w:rPr>
             <w:rFonts w:ascii="Aptos" w:hAnsi="Aptos" w:eastAsia="Aptos" w:cs="Aptos"/>
@@ -4869,7 +4894,7 @@
           <w:t xml:space="preserve">Algumas funcionalidades </w:t>
         </w:r>
       </w:ins>
-      <w:ins w:author="GUSTAVO DE OLIVEIRA REGO MORAIS" w:date="2025-05-23T21:10:59.061Z" w:id="292867846">
+      <w:ins w:author="GUSTAVO DE OLIVEIRA REGO MORAIS" w:date="2025-05-23T21:10:59.061Z" w:id="1737889323">
         <w:r>
           <w:rPr>
             <w:rFonts w:ascii="Aptos" w:hAnsi="Aptos" w:eastAsia="Aptos" w:cs="Aptos"/>
@@ -4880,7 +4905,7 @@
           </w:rPr>
           <w:t>que podem ser planejadas para versões futuras como: Painel Administrativo, Exportação</w:t>
         </w:r>
-        <w:del w:author="JOAO PEDRO MIRANDA SOUSA" w:date="2025-05-23T23:47:39.912Z" w:id="1439704632">
+        <w:del w:author="JOAO PEDRO MIRANDA SOUSA" w:date="2025-05-23T23:47:39.912Z" w:id="683731671">
           <w:r>
             <w:rPr>
               <w:rFonts w:ascii="Aptos" w:hAnsi="Aptos" w:eastAsia="Aptos" w:cs="Aptos"/>
@@ -4893,7 +4918,7 @@
           </w:r>
         </w:del>
       </w:ins>
-      <w:ins w:author="JOAO PEDRO MIRANDA SOUSA" w:date="2025-05-23T23:47:33.04Z" w:id="1370215820">
+      <w:ins w:author="JOAO PEDRO MIRANDA SOUSA" w:date="2025-05-23T23:47:33.04Z" w:id="1080453701">
         <w:r>
           <w:rPr>
             <w:rFonts w:ascii="Aptos" w:hAnsi="Aptos" w:eastAsia="Aptos" w:cs="Aptos"/>
@@ -4905,7 +4930,7 @@
           <w:t xml:space="preserve"> </w:t>
         </w:r>
       </w:ins>
-      <w:ins w:author="GUSTAVO DE OLIVEIRA REGO MORAIS" w:date="2025-05-23T21:10:59.061Z" w:id="226406735">
+      <w:ins w:author="GUSTAVO DE OLIVEIRA REGO MORAIS" w:date="2025-05-23T21:10:59.061Z" w:id="2003020180">
         <w:r>
           <w:rPr>
             <w:rFonts w:ascii="Aptos" w:hAnsi="Aptos" w:eastAsia="Aptos" w:cs="Aptos"/>
@@ -4927,7 +4952,7 @@
           <w:t xml:space="preserve"> para arquivos</w:t>
         </w:r>
       </w:ins>
-      <w:ins w:author="GUSTAVO DE OLIVEIRA REGO MORAIS" w:date="2025-05-23T21:11:45.518Z" w:id="910012534">
+      <w:ins w:author="GUSTAVO DE OLIVEIRA REGO MORAIS" w:date="2025-05-23T21:11:45.518Z" w:id="1516987397">
         <w:r>
           <w:rPr>
             <w:rFonts w:ascii="Aptos" w:hAnsi="Aptos" w:eastAsia="Aptos" w:cs="Aptos"/>
@@ -4939,7 +4964,7 @@
           <w:t xml:space="preserve"> </w:t>
         </w:r>
       </w:ins>
-      <w:ins w:author="JOAO PEDRO MIRANDA SOUSA" w:date="2025-05-23T23:47:54.215Z" w:id="2031025148">
+      <w:ins w:author="JOAO PEDRO MIRANDA SOUSA" w:date="2025-05-23T23:47:54.215Z" w:id="1523567549">
         <w:r>
           <w:rPr>
             <w:rFonts w:ascii="Aptos" w:hAnsi="Aptos" w:eastAsia="Aptos" w:cs="Aptos"/>
@@ -4951,8 +4976,8 @@
           <w:t>e compartilhamento entre perfis, bem como</w:t>
         </w:r>
       </w:ins>
-      <w:ins w:author="GUSTAVO DE OLIVEIRA REGO MORAIS" w:date="2025-05-23T21:11:45.518Z" w:id="2099304704">
-        <w:del w:author="JOAO PEDRO MIRANDA SOUSA" w:date="2025-05-23T23:47:54.942Z" w:id="379961413">
+      <w:ins w:author="GUSTAVO DE OLIVEIRA REGO MORAIS" w:date="2025-05-23T21:11:45.518Z" w:id="1655261218">
+        <w:del w:author="JOAO PEDRO MIRANDA SOUSA" w:date="2025-05-23T23:47:54.942Z" w:id="1158715465">
           <w:r>
             <w:rPr>
               <w:rFonts w:ascii="Aptos" w:hAnsi="Aptos" w:eastAsia="Aptos" w:cs="Aptos"/>
@@ -5011,7 +5036,7 @@
     <w:p>
       <w:pPr>
         <w:rPr>
-          <w:ins w:author="GUSTAVO DE OLIVEIRA REGO MORAIS" w:date="2025-05-23T21:12:46.05Z" w16du:dateUtc="2025-05-23T21:12:46.05Z" w:id="1888198776"/>
+          <w:ins w:author="GUSTAVO DE OLIVEIRA REGO MORAIS" w:date="2025-05-23T21:12:46.05Z" w16du:dateUtc="2025-05-23T21:12:46.05Z" w:id="1562668588"/>
           <w:rFonts w:ascii="Aptos" w:hAnsi="Aptos" w:eastAsia="Aptos" w:cs="Aptos"/>
           <w:noProof w:val="0"/>
           <w:sz w:val="28"/>
@@ -5029,7 +5054,7 @@
         </w:rPr>
         <w:t>- Como saberemos se o projeto está funcionando bem?</w:t>
       </w:r>
-      <w:del w:author="GUSTAVO DE OLIVEIRA REGO MORAIS" w:date="2025-05-23T18:56:18.19Z" w:id="1237510033">
+      <w:del w:author="GUSTAVO DE OLIVEIRA REGO MORAIS" w:date="2025-05-23T18:56:18.19Z" w:id="1728633266">
         <w:r>
           <w:rPr>
             <w:rFonts w:ascii="Aptos" w:hAnsi="Aptos" w:eastAsia="Aptos" w:cs="Aptos"/>
@@ -5052,12 +5077,12 @@
           <w:lang w:val="pt-BR"/>
         </w:rPr>
       </w:pPr>
-      <w:ins w:author="GUSTAVO DE OLIVEIRA REGO MORAIS" w:date="2025-05-23T21:12:59.42Z" w:id="1808497165">
+      <w:ins w:author="GUSTAVO DE OLIVEIRA REGO MORAIS" w:date="2025-05-23T21:12:59.42Z" w:id="923769444">
         <w:r>
           <w:tab/>
         </w:r>
       </w:ins>
-      <w:ins w:author="GUSTAVO DE OLIVEIRA REGO MORAIS" w:date="2025-05-23T21:16:11.616Z" w:id="1162184307">
+      <w:ins w:author="GUSTAVO DE OLIVEIRA REGO MORAIS" w:date="2025-05-23T21:16:11.616Z" w:id="1152408301">
         <w:r>
           <w:rPr>
             <w:rFonts w:ascii="Aptos" w:hAnsi="Aptos" w:eastAsia="Aptos" w:cs="Aptos"/>
@@ -5073,7 +5098,7 @@
     <w:p>
       <w:pPr>
         <w:rPr>
-          <w:ins w:author="GUSTAVO DE OLIVEIRA REGO MORAIS" w:date="2025-05-23T21:16:25.256Z" w16du:dateUtc="2025-05-23T21:16:25.256Z" w:id="1961919395"/>
+          <w:ins w:author="GUSTAVO DE OLIVEIRA REGO MORAIS" w:date="2025-05-23T21:16:25.256Z" w16du:dateUtc="2025-05-23T21:16:25.256Z" w:id="1623631896"/>
           <w:rFonts w:ascii="Aptos" w:hAnsi="Aptos" w:eastAsia="Aptos" w:cs="Aptos"/>
           <w:noProof w:val="0"/>
           <w:sz w:val="28"/>
@@ -5143,7 +5168,7 @@
           <w:lang w:val="pt-BR"/>
         </w:rPr>
       </w:pPr>
-      <w:del w:author="GUSTAVO DE OLIVEIRA REGO MORAIS" w:date="2025-05-23T21:16:23.726Z" w:id="2122267172">
+      <w:del w:author="GUSTAVO DE OLIVEIRA REGO MORAIS" w:date="2025-05-23T21:16:23.726Z" w:id="970125402">
         <w:r>
           <w:rPr>
             <w:rFonts w:ascii="Aptos" w:hAnsi="Aptos" w:eastAsia="Aptos" w:cs="Aptos"/>
@@ -5155,7 +5180,7 @@
           <w:delText xml:space="preserve"> </w:delText>
         </w:r>
       </w:del>
-      <w:ins w:author="GUSTAVO DE OLIVEIRA REGO MORAIS" w:date="2025-05-23T21:23:45.036Z" w:id="792773111">
+      <w:ins w:author="GUSTAVO DE OLIVEIRA REGO MORAIS" w:date="2025-05-23T21:23:45.036Z" w:id="912839383">
         <w:r>
           <w:rPr>
             <w:rFonts w:ascii="Aptos" w:hAnsi="Aptos" w:eastAsia="Aptos" w:cs="Aptos"/>
@@ -5192,20 +5217,20 @@
     <w:p>
       <w:pPr>
         <w:rPr>
-          <w:ins w:author="ITALO FRANCISCO ALMEIDA DE OLIVEIRA" w:date="2025-05-23T21:31:06.557Z" w16du:dateUtc="2025-05-23T21:31:06.557Z" w:id="240696668"/>
-          <w:rFonts w:ascii="Aptos" w:hAnsi="Aptos" w:eastAsia="Aptos" w:cs="Aptos"/>
-          <w:noProof w:val="0"/>
-          <w:sz w:val="28"/>
-          <w:szCs w:val="28"/>
-          <w:lang w:val="pt-BR"/>
-        </w:rPr>
-      </w:pPr>
-      <w:ins w:author="GUSTAVO DE OLIVEIRA REGO MORAIS" w:date="2025-05-23T21:23:48.868Z" w:id="2089330146">
+          <w:ins w:author="ITALO FRANCISCO ALMEIDA DE OLIVEIRA" w:date="2025-05-23T21:31:06.557Z" w16du:dateUtc="2025-05-23T21:31:06.557Z" w:id="1024029009"/>
+          <w:rFonts w:ascii="Aptos" w:hAnsi="Aptos" w:eastAsia="Aptos" w:cs="Aptos"/>
+          <w:noProof w:val="0"/>
+          <w:sz w:val="28"/>
+          <w:szCs w:val="28"/>
+          <w:lang w:val="pt-BR"/>
+        </w:rPr>
+      </w:pPr>
+      <w:ins w:author="GUSTAVO DE OLIVEIRA REGO MORAIS" w:date="2025-05-23T21:23:48.868Z" w:id="351239063">
         <w:r>
           <w:tab/>
         </w:r>
       </w:ins>
-      <w:ins w:author="GUSTAVO DE OLIVEIRA REGO MORAIS" w:date="2025-05-23T21:25:59.878Z" w:id="462180623">
+      <w:ins w:author="GUSTAVO DE OLIVEIRA REGO MORAIS" w:date="2025-05-23T21:25:59.878Z" w:id="1410278085">
         <w:r>
           <w:rPr>
             <w:rFonts w:ascii="Aptos" w:hAnsi="Aptos" w:eastAsia="Aptos" w:cs="Aptos"/>
@@ -5217,7 +5242,7 @@
           <w:t xml:space="preserve">Sim, </w:t>
         </w:r>
       </w:ins>
-      <w:ins w:author="GUSTAVO DE OLIVEIRA REGO MORAIS" w:date="2025-05-23T21:26:54.345Z" w:id="1088902139">
+      <w:ins w:author="GUSTAVO DE OLIVEIRA REGO MORAIS" w:date="2025-05-23T21:26:54.345Z" w:id="29702957">
         <w:r>
           <w:rPr>
             <w:rFonts w:ascii="Aptos" w:hAnsi="Aptos" w:eastAsia="Aptos" w:cs="Aptos"/>
@@ -5253,7 +5278,7 @@
     <w:p>
       <w:pPr>
         <w:rPr>
-          <w:ins w:author="ITALO FRANCISCO ALMEIDA DE OLIVEIRA" w:date="2025-05-23T21:31:06.718Z" w16du:dateUtc="2025-05-23T21:31:06.718Z" w:id="1881495325"/>
+          <w:ins w:author="ITALO FRANCISCO ALMEIDA DE OLIVEIRA" w:date="2025-05-23T21:31:06.718Z" w16du:dateUtc="2025-05-23T21:31:06.718Z" w:id="1959720929"/>
           <w:rFonts w:ascii="Aptos" w:hAnsi="Aptos" w:eastAsia="Aptos" w:cs="Aptos"/>
           <w:noProof w:val="0"/>
           <w:sz w:val="28"/>
@@ -5326,7 +5351,7 @@
                 <w:lang w:val="pt-BR"/>
               </w:rPr>
             </w:pPr>
-            <w:ins w:author="ITALO FRANCISCO ALMEIDA DE OLIVEIRA" w:date="2025-05-23T21:02:09.868Z" w:id="803172664">
+            <w:ins w:author="ITALO FRANCISCO ALMEIDA DE OLIVEIRA" w:date="2025-05-23T21:02:09.868Z" w:id="238485512">
               <w:r>
                 <w:rPr>
                   <w:rFonts w:ascii="Aptos" w:hAnsi="Aptos" w:eastAsia="Aptos" w:cs="Aptos"/>
@@ -5356,7 +5381,7 @@
                 <w:lang w:val="pt-BR"/>
               </w:rPr>
             </w:pPr>
-            <w:ins w:author="ITALO FRANCISCO ALMEIDA DE OLIVEIRA" w:date="2025-05-23T21:02:13.511Z" w:id="72226255">
+            <w:ins w:author="ITALO FRANCISCO ALMEIDA DE OLIVEIRA" w:date="2025-05-23T21:02:13.511Z" w:id="925322613">
               <w:r>
                 <w:rPr>
                   <w:rFonts w:ascii="Aptos" w:hAnsi="Aptos" w:eastAsia="Aptos" w:cs="Aptos"/>
@@ -5386,7 +5411,7 @@
                 <w:lang w:val="pt-BR"/>
               </w:rPr>
             </w:pPr>
-            <w:ins w:author="ITALO FRANCISCO ALMEIDA DE OLIVEIRA" w:date="2025-05-23T21:02:26.04Z" w:id="2014333985">
+            <w:ins w:author="ITALO FRANCISCO ALMEIDA DE OLIVEIRA" w:date="2025-05-23T21:02:26.04Z" w:id="1162334120">
               <w:r>
                 <w:rPr>
                   <w:rFonts w:ascii="Aptos" w:hAnsi="Aptos" w:eastAsia="Aptos" w:cs="Aptos"/>
@@ -5470,15 +5495,15 @@
             <w:pPr>
               <w:pStyle w:val="Normal"/>
               <w:rPr>
-                <w:ins w:author="ITALO FRANCISCO ALMEIDA DE OLIVEIRA" w:date="2025-05-23T21:03:01.307Z" w16du:dateUtc="2025-05-23T21:03:01.307Z" w:id="1530418541"/>
-                <w:rFonts w:ascii="Aptos" w:hAnsi="Aptos" w:eastAsia="Aptos" w:cs="Aptos"/>
-                <w:noProof w:val="0"/>
-                <w:sz w:val="28"/>
-                <w:szCs w:val="28"/>
-                <w:lang w:val="pt-BR"/>
-              </w:rPr>
-            </w:pPr>
-            <w:ins w:author="ITALO FRANCISCO ALMEIDA DE OLIVEIRA" w:date="2025-05-23T21:03:01.307Z" w:id="1344942806">
+                <w:ins w:author="ITALO FRANCISCO ALMEIDA DE OLIVEIRA" w:date="2025-05-23T21:03:01.307Z" w16du:dateUtc="2025-05-23T21:03:01.307Z" w:id="298211598"/>
+                <w:rFonts w:ascii="Aptos" w:hAnsi="Aptos" w:eastAsia="Aptos" w:cs="Aptos"/>
+                <w:noProof w:val="0"/>
+                <w:sz w:val="28"/>
+                <w:szCs w:val="28"/>
+                <w:lang w:val="pt-BR"/>
+              </w:rPr>
+            </w:pPr>
+            <w:ins w:author="ITALO FRANCISCO ALMEIDA DE OLIVEIRA" w:date="2025-05-23T21:03:01.307Z" w:id="1359719742">
               <w:r>
                 <w:rPr>
                   <w:rFonts w:ascii="Aptos" w:hAnsi="Aptos" w:eastAsia="Aptos" w:cs="Aptos"/>
@@ -5553,7 +5578,7 @@
                 <w:lang w:val="pt-BR"/>
               </w:rPr>
             </w:pPr>
-            <w:ins w:author="ITALO FRANCISCO ALMEIDA DE OLIVEIRA" w:date="2025-05-23T21:03:13.944Z" w:id="1714651217">
+            <w:ins w:author="ITALO FRANCISCO ALMEIDA DE OLIVEIRA" w:date="2025-05-23T21:03:13.944Z" w:id="661530409">
               <w:r>
                 <w:rPr>
                   <w:rFonts w:ascii="Aptos" w:hAnsi="Aptos" w:eastAsia="Aptos" w:cs="Aptos"/>
@@ -5583,7 +5608,7 @@
                 <w:lang w:val="pt-BR"/>
               </w:rPr>
             </w:pPr>
-            <w:ins w:author="ITALO FRANCISCO ALMEIDA DE OLIVEIRA" w:date="2025-05-23T21:03:26.849Z" w:id="957424083">
+            <w:ins w:author="ITALO FRANCISCO ALMEIDA DE OLIVEIRA" w:date="2025-05-23T21:03:26.849Z" w:id="1545794898">
               <w:r>
                 <w:rPr>
                   <w:rFonts w:ascii="Aptos" w:hAnsi="Aptos" w:eastAsia="Aptos" w:cs="Aptos"/>
@@ -5646,7 +5671,7 @@
                 <w:lang w:val="pt-BR"/>
               </w:rPr>
             </w:pPr>
-            <w:ins w:author="ITALO FRANCISCO ALMEIDA DE OLIVEIRA" w:date="2025-05-23T21:03:35.388Z" w:id="800511007">
+            <w:ins w:author="ITALO FRANCISCO ALMEIDA DE OLIVEIRA" w:date="2025-05-23T21:03:35.388Z" w:id="100209569">
               <w:r>
                 <w:rPr>
                   <w:rFonts w:ascii="Aptos" w:hAnsi="Aptos" w:eastAsia="Aptos" w:cs="Aptos"/>
@@ -5669,15 +5694,15 @@
             <w:pPr>
               <w:pStyle w:val="Normal"/>
               <w:rPr>
-                <w:ins w:author="ITALO FRANCISCO ALMEIDA DE OLIVEIRA" w:date="2025-05-23T21:03:40.828Z" w16du:dateUtc="2025-05-23T21:03:40.828Z" w:id="2025392816"/>
-                <w:rFonts w:ascii="Aptos" w:hAnsi="Aptos" w:eastAsia="Aptos" w:cs="Aptos"/>
-                <w:noProof w:val="0"/>
-                <w:sz w:val="28"/>
-                <w:szCs w:val="28"/>
-                <w:lang w:val="pt-BR"/>
-              </w:rPr>
-            </w:pPr>
-            <w:ins w:author="ITALO FRANCISCO ALMEIDA DE OLIVEIRA" w:date="2025-05-23T21:03:40.828Z" w:id="1986922137">
+                <w:ins w:author="ITALO FRANCISCO ALMEIDA DE OLIVEIRA" w:date="2025-05-23T21:03:40.828Z" w16du:dateUtc="2025-05-23T21:03:40.828Z" w:id="1931148992"/>
+                <w:rFonts w:ascii="Aptos" w:hAnsi="Aptos" w:eastAsia="Aptos" w:cs="Aptos"/>
+                <w:noProof w:val="0"/>
+                <w:sz w:val="28"/>
+                <w:szCs w:val="28"/>
+                <w:lang w:val="pt-BR"/>
+              </w:rPr>
+            </w:pPr>
+            <w:ins w:author="ITALO FRANCISCO ALMEIDA DE OLIVEIRA" w:date="2025-05-23T21:03:40.828Z" w:id="1144462407">
               <w:r>
                 <w:rPr>
                   <w:rFonts w:ascii="Aptos" w:hAnsi="Aptos" w:eastAsia="Aptos" w:cs="Aptos"/>
@@ -5752,7 +5777,7 @@
                 <w:lang w:val="pt-BR"/>
               </w:rPr>
             </w:pPr>
-            <w:ins w:author="ITALO FRANCISCO ALMEIDA DE OLIVEIRA" w:date="2025-05-23T21:03:54.814Z" w:id="1391182125">
+            <w:ins w:author="ITALO FRANCISCO ALMEIDA DE OLIVEIRA" w:date="2025-05-23T21:03:54.814Z" w:id="722367426">
               <w:r>
                 <w:rPr>
                   <w:rFonts w:ascii="Aptos" w:hAnsi="Aptos" w:eastAsia="Aptos" w:cs="Aptos"/>
@@ -5775,15 +5800,15 @@
             <w:pPr>
               <w:pStyle w:val="Normal"/>
               <w:rPr>
-                <w:ins w:author="ITALO FRANCISCO ALMEIDA DE OLIVEIRA" w:date="2025-05-23T21:03:59.266Z" w16du:dateUtc="2025-05-23T21:03:59.266Z" w:id="2004391537"/>
-                <w:rFonts w:ascii="Aptos" w:hAnsi="Aptos" w:eastAsia="Aptos" w:cs="Aptos"/>
-                <w:noProof w:val="0"/>
-                <w:sz w:val="28"/>
-                <w:szCs w:val="28"/>
-                <w:lang w:val="pt-BR"/>
-              </w:rPr>
-            </w:pPr>
-            <w:ins w:author="ITALO FRANCISCO ALMEIDA DE OLIVEIRA" w:date="2025-05-23T21:03:59.266Z" w:id="1762862799">
+                <w:ins w:author="ITALO FRANCISCO ALMEIDA DE OLIVEIRA" w:date="2025-05-23T21:03:59.266Z" w16du:dateUtc="2025-05-23T21:03:59.266Z" w:id="1314049663"/>
+                <w:rFonts w:ascii="Aptos" w:hAnsi="Aptos" w:eastAsia="Aptos" w:cs="Aptos"/>
+                <w:noProof w:val="0"/>
+                <w:sz w:val="28"/>
+                <w:szCs w:val="28"/>
+                <w:lang w:val="pt-BR"/>
+              </w:rPr>
+            </w:pPr>
+            <w:ins w:author="ITALO FRANCISCO ALMEIDA DE OLIVEIRA" w:date="2025-05-23T21:03:59.266Z" w:id="1601121352">
               <w:r>
                 <w:rPr>
                   <w:rFonts w:ascii="Aptos" w:hAnsi="Aptos" w:eastAsia="Aptos" w:cs="Aptos"/>
@@ -5823,15 +5848,15 @@
             <w:pPr>
               <w:pStyle w:val="Normal"/>
               <w:rPr>
-                <w:ins w:author="ITALO FRANCISCO ALMEIDA DE OLIVEIRA" w:date="2025-05-23T21:04:40.451Z" w16du:dateUtc="2025-05-23T21:04:40.451Z" w:id="1652468925"/>
-                <w:rFonts w:ascii="Aptos" w:hAnsi="Aptos" w:eastAsia="Aptos" w:cs="Aptos"/>
-                <w:noProof w:val="0"/>
-                <w:sz w:val="28"/>
-                <w:szCs w:val="28"/>
-                <w:lang w:val="pt-BR"/>
-              </w:rPr>
-            </w:pPr>
-            <w:ins w:author="ITALO FRANCISCO ALMEIDA DE OLIVEIRA" w:date="2025-05-23T21:04:57.916Z" w:id="912813392">
+                <w:ins w:author="ITALO FRANCISCO ALMEIDA DE OLIVEIRA" w:date="2025-05-23T21:04:40.451Z" w16du:dateUtc="2025-05-23T21:04:40.451Z" w:id="168657974"/>
+                <w:rFonts w:ascii="Aptos" w:hAnsi="Aptos" w:eastAsia="Aptos" w:cs="Aptos"/>
+                <w:noProof w:val="0"/>
+                <w:sz w:val="28"/>
+                <w:szCs w:val="28"/>
+                <w:lang w:val="pt-BR"/>
+              </w:rPr>
+            </w:pPr>
+            <w:ins w:author="ITALO FRANCISCO ALMEIDA DE OLIVEIRA" w:date="2025-05-23T21:04:57.916Z" w:id="922815292">
               <w:r>
                 <w:rPr>
                   <w:rFonts w:ascii="Aptos" w:hAnsi="Aptos" w:eastAsia="Aptos" w:cs="Aptos"/>
@@ -5873,7 +5898,7 @@
                 <w:lang w:val="pt-BR"/>
               </w:rPr>
             </w:pPr>
-            <w:ins w:author="ITALO FRANCISCO ALMEIDA DE OLIVEIRA" w:date="2025-05-23T21:05:44.091Z" w:id="1578074815">
+            <w:ins w:author="ITALO FRANCISCO ALMEIDA DE OLIVEIRA" w:date="2025-05-23T21:05:44.091Z" w:id="1629250651">
               <w:r>
                 <w:rPr>
                   <w:rFonts w:ascii="Aptos" w:hAnsi="Aptos" w:eastAsia="Aptos" w:cs="Aptos"/>
@@ -5896,15 +5921,15 @@
             <w:pPr>
               <w:pStyle w:val="Normal"/>
               <w:rPr>
-                <w:ins w:author="ITALO FRANCISCO ALMEIDA DE OLIVEIRA" w:date="2025-05-23T21:05:50.732Z" w16du:dateUtc="2025-05-23T21:05:50.732Z" w:id="1034548783"/>
-                <w:rFonts w:ascii="Aptos" w:hAnsi="Aptos" w:eastAsia="Aptos" w:cs="Aptos"/>
-                <w:noProof w:val="0"/>
-                <w:sz w:val="28"/>
-                <w:szCs w:val="28"/>
-                <w:lang w:val="pt-BR"/>
-              </w:rPr>
-            </w:pPr>
-            <w:ins w:author="ITALO FRANCISCO ALMEIDA DE OLIVEIRA" w:date="2025-05-23T21:05:50.732Z" w:id="1768451862">
+                <w:ins w:author="ITALO FRANCISCO ALMEIDA DE OLIVEIRA" w:date="2025-05-23T21:05:50.732Z" w16du:dateUtc="2025-05-23T21:05:50.732Z" w:id="2047913138"/>
+                <w:rFonts w:ascii="Aptos" w:hAnsi="Aptos" w:eastAsia="Aptos" w:cs="Aptos"/>
+                <w:noProof w:val="0"/>
+                <w:sz w:val="28"/>
+                <w:szCs w:val="28"/>
+                <w:lang w:val="pt-BR"/>
+              </w:rPr>
+            </w:pPr>
+            <w:ins w:author="ITALO FRANCISCO ALMEIDA DE OLIVEIRA" w:date="2025-05-23T21:05:50.732Z" w:id="1354737612">
               <w:r>
                 <w:rPr>
                   <w:rFonts w:ascii="Aptos" w:hAnsi="Aptos" w:eastAsia="Aptos" w:cs="Aptos"/>
@@ -5944,15 +5969,15 @@
             <w:pPr>
               <w:pStyle w:val="Normal"/>
               <w:rPr>
-                <w:ins w:author="ITALO FRANCISCO ALMEIDA DE OLIVEIRA" w:date="2025-05-23T21:04:44.542Z" w16du:dateUtc="2025-05-23T21:04:44.542Z" w:id="1449100950"/>
-                <w:rFonts w:ascii="Aptos" w:hAnsi="Aptos" w:eastAsia="Aptos" w:cs="Aptos"/>
-                <w:noProof w:val="0"/>
-                <w:sz w:val="28"/>
-                <w:szCs w:val="28"/>
-                <w:lang w:val="pt-BR"/>
-              </w:rPr>
-            </w:pPr>
-            <w:ins w:author="ITALO FRANCISCO ALMEIDA DE OLIVEIRA" w:date="2025-05-23T21:04:42.401Z" w:id="1294655125">
+                <w:ins w:author="ITALO FRANCISCO ALMEIDA DE OLIVEIRA" w:date="2025-05-23T21:04:44.542Z" w16du:dateUtc="2025-05-23T21:04:44.542Z" w:id="1281605981"/>
+                <w:rFonts w:ascii="Aptos" w:hAnsi="Aptos" w:eastAsia="Aptos" w:cs="Aptos"/>
+                <w:noProof w:val="0"/>
+                <w:sz w:val="28"/>
+                <w:szCs w:val="28"/>
+                <w:lang w:val="pt-BR"/>
+              </w:rPr>
+            </w:pPr>
+            <w:ins w:author="ITALO FRANCISCO ALMEIDA DE OLIVEIRA" w:date="2025-05-23T21:04:42.401Z" w:id="468231318">
               <w:r>
                 <w:rPr>
                   <w:rFonts w:ascii="Aptos" w:hAnsi="Aptos" w:eastAsia="Aptos" w:cs="Aptos"/>
@@ -5964,7 +5989,7 @@
                 <w:t>RF 0</w:t>
               </w:r>
             </w:ins>
-            <w:ins w:author="ITALO FRANCISCO ALMEIDA DE OLIVEIRA" w:date="2025-05-23T21:05:00.786Z" w:id="595974447">
+            <w:ins w:author="ITALO FRANCISCO ALMEIDA DE OLIVEIRA" w:date="2025-05-23T21:05:00.786Z" w:id="672647575">
               <w:r>
                 <w:rPr>
                   <w:rFonts w:ascii="Aptos" w:hAnsi="Aptos" w:eastAsia="Aptos" w:cs="Aptos"/>
@@ -6006,7 +6031,7 @@
                 <w:lang w:val="pt-BR"/>
               </w:rPr>
             </w:pPr>
-            <w:ins w:author="ITALO FRANCISCO ALMEIDA DE OLIVEIRA" w:date="2025-05-23T21:07:34.037Z" w:id="999503352">
+            <w:ins w:author="ITALO FRANCISCO ALMEIDA DE OLIVEIRA" w:date="2025-05-23T21:07:34.037Z" w:id="1613123443">
               <w:r>
                 <w:rPr>
                   <w:rFonts w:ascii="Aptos" w:hAnsi="Aptos" w:eastAsia="Aptos" w:cs="Aptos"/>
@@ -6029,15 +6054,15 @@
             <w:pPr>
               <w:pStyle w:val="Normal"/>
               <w:rPr>
-                <w:ins w:author="ITALO FRANCISCO ALMEIDA DE OLIVEIRA" w:date="2025-05-23T21:07:48.029Z" w16du:dateUtc="2025-05-23T21:07:48.029Z" w:id="2146039385"/>
-                <w:rFonts w:ascii="Aptos" w:hAnsi="Aptos" w:eastAsia="Aptos" w:cs="Aptos"/>
-                <w:noProof w:val="0"/>
-                <w:sz w:val="28"/>
-                <w:szCs w:val="28"/>
-                <w:lang w:val="pt-BR"/>
-              </w:rPr>
-            </w:pPr>
-            <w:ins w:author="ITALO FRANCISCO ALMEIDA DE OLIVEIRA" w:date="2025-05-23T21:07:48.029Z" w:id="1488065164">
+                <w:ins w:author="ITALO FRANCISCO ALMEIDA DE OLIVEIRA" w:date="2025-05-23T21:07:48.029Z" w16du:dateUtc="2025-05-23T21:07:48.029Z" w:id="594361272"/>
+                <w:rFonts w:ascii="Aptos" w:hAnsi="Aptos" w:eastAsia="Aptos" w:cs="Aptos"/>
+                <w:noProof w:val="0"/>
+                <w:sz w:val="28"/>
+                <w:szCs w:val="28"/>
+                <w:lang w:val="pt-BR"/>
+              </w:rPr>
+            </w:pPr>
+            <w:ins w:author="ITALO FRANCISCO ALMEIDA DE OLIVEIRA" w:date="2025-05-23T21:07:48.029Z" w:id="1193424905">
               <w:r>
                 <w:rPr>
                   <w:rFonts w:ascii="Aptos" w:hAnsi="Aptos" w:eastAsia="Aptos" w:cs="Aptos"/>
@@ -6077,15 +6102,15 @@
             <w:pPr>
               <w:pStyle w:val="Normal"/>
               <w:rPr>
-                <w:ins w:author="ITALO FRANCISCO ALMEIDA DE OLIVEIRA" w:date="2025-05-23T21:04:45.842Z" w16du:dateUtc="2025-05-23T21:04:45.842Z" w:id="771149105"/>
-                <w:rFonts w:ascii="Aptos" w:hAnsi="Aptos" w:eastAsia="Aptos" w:cs="Aptos"/>
-                <w:noProof w:val="0"/>
-                <w:sz w:val="28"/>
-                <w:szCs w:val="28"/>
-                <w:lang w:val="pt-BR"/>
-              </w:rPr>
-            </w:pPr>
-            <w:ins w:author="ITALO FRANCISCO ALMEIDA DE OLIVEIRA" w:date="2025-05-23T21:04:45.842Z" w:id="2137606733">
+                <w:ins w:author="ITALO FRANCISCO ALMEIDA DE OLIVEIRA" w:date="2025-05-23T21:04:45.842Z" w16du:dateUtc="2025-05-23T21:04:45.842Z" w:id="666290664"/>
+                <w:rFonts w:ascii="Aptos" w:hAnsi="Aptos" w:eastAsia="Aptos" w:cs="Aptos"/>
+                <w:noProof w:val="0"/>
+                <w:sz w:val="28"/>
+                <w:szCs w:val="28"/>
+                <w:lang w:val="pt-BR"/>
+              </w:rPr>
+            </w:pPr>
+            <w:ins w:author="ITALO FRANCISCO ALMEIDA DE OLIVEIRA" w:date="2025-05-23T21:04:45.842Z" w:id="1511400288">
               <w:r>
                 <w:rPr>
                   <w:rFonts w:ascii="Aptos" w:hAnsi="Aptos" w:eastAsia="Aptos" w:cs="Aptos"/>
@@ -6097,7 +6122,7 @@
                 <w:t>RF 0</w:t>
               </w:r>
             </w:ins>
-            <w:ins w:author="ITALO FRANCISCO ALMEIDA DE OLIVEIRA" w:date="2025-05-23T21:07:02.917Z" w:id="771838569">
+            <w:ins w:author="ITALO FRANCISCO ALMEIDA DE OLIVEIRA" w:date="2025-05-23T21:07:02.917Z" w:id="149243257">
               <w:r>
                 <w:rPr>
                   <w:rFonts w:ascii="Aptos" w:hAnsi="Aptos" w:eastAsia="Aptos" w:cs="Aptos"/>
@@ -6139,7 +6164,7 @@
                 <w:lang w:val="pt-BR"/>
               </w:rPr>
             </w:pPr>
-            <w:ins w:author="ITALO FRANCISCO ALMEIDA DE OLIVEIRA" w:date="2025-05-23T21:07:56.768Z" w:id="1925643766">
+            <w:ins w:author="ITALO FRANCISCO ALMEIDA DE OLIVEIRA" w:date="2025-05-23T21:07:56.768Z" w:id="1828935661">
               <w:r>
                 <w:rPr>
                   <w:rFonts w:ascii="Aptos" w:hAnsi="Aptos" w:eastAsia="Aptos" w:cs="Aptos"/>
@@ -6162,15 +6187,15 @@
             <w:pPr>
               <w:pStyle w:val="Normal"/>
               <w:rPr>
-                <w:ins w:author="ITALO FRANCISCO ALMEIDA DE OLIVEIRA" w:date="2025-05-23T21:08:09.463Z" w16du:dateUtc="2025-05-23T21:08:09.463Z" w:id="1811514868"/>
-                <w:rFonts w:ascii="Aptos" w:hAnsi="Aptos" w:eastAsia="Aptos" w:cs="Aptos"/>
-                <w:noProof w:val="0"/>
-                <w:sz w:val="28"/>
-                <w:szCs w:val="28"/>
-                <w:lang w:val="pt-BR"/>
-              </w:rPr>
-            </w:pPr>
-            <w:ins w:author="ITALO FRANCISCO ALMEIDA DE OLIVEIRA" w:date="2025-05-23T21:08:09.463Z" w:id="113277405">
+                <w:ins w:author="ITALO FRANCISCO ALMEIDA DE OLIVEIRA" w:date="2025-05-23T21:08:09.463Z" w16du:dateUtc="2025-05-23T21:08:09.463Z" w:id="1585605141"/>
+                <w:rFonts w:ascii="Aptos" w:hAnsi="Aptos" w:eastAsia="Aptos" w:cs="Aptos"/>
+                <w:noProof w:val="0"/>
+                <w:sz w:val="28"/>
+                <w:szCs w:val="28"/>
+                <w:lang w:val="pt-BR"/>
+              </w:rPr>
+            </w:pPr>
+            <w:ins w:author="ITALO FRANCISCO ALMEIDA DE OLIVEIRA" w:date="2025-05-23T21:08:09.463Z" w:id="2023353943">
               <w:r>
                 <w:rPr>
                   <w:rFonts w:ascii="Aptos" w:hAnsi="Aptos" w:eastAsia="Aptos" w:cs="Aptos"/>
@@ -6187,7 +6212,7 @@
             <w:pPr>
               <w:pStyle w:val="Normal"/>
               <w:rPr>
-                <w:ins w:author="ITALO FRANCISCO ALMEIDA DE OLIVEIRA" w:date="2025-05-23T21:08:09.463Z" w16du:dateUtc="2025-05-23T21:08:09.463Z" w:id="696615681"/>
+                <w:ins w:author="ITALO FRANCISCO ALMEIDA DE OLIVEIRA" w:date="2025-05-23T21:08:09.463Z" w16du:dateUtc="2025-05-23T21:08:09.463Z" w:id="12825262"/>
                 <w:rFonts w:ascii="Aptos" w:hAnsi="Aptos" w:eastAsia="Aptos" w:cs="Aptos"/>
                 <w:noProof w:val="0"/>
                 <w:sz w:val="28"/>
@@ -6233,7 +6258,7 @@
                 <w:lang w:val="pt-BR"/>
               </w:rPr>
             </w:pPr>
-            <w:ins w:author="ITALO FRANCISCO ALMEIDA DE OLIVEIRA" w:date="2025-05-23T21:04:47.193Z" w:id="2031428086">
+            <w:ins w:author="ITALO FRANCISCO ALMEIDA DE OLIVEIRA" w:date="2025-05-23T21:04:47.193Z" w:id="972366711">
               <w:r>
                 <w:rPr>
                   <w:rFonts w:ascii="Aptos" w:hAnsi="Aptos" w:eastAsia="Aptos" w:cs="Aptos"/>
@@ -6245,7 +6270,7 @@
                 <w:t xml:space="preserve">RF </w:t>
               </w:r>
             </w:ins>
-            <w:ins w:author="ITALO FRANCISCO ALMEIDA DE OLIVEIRA" w:date="2025-05-23T21:07:08.95Z" w:id="1587249291">
+            <w:ins w:author="ITALO FRANCISCO ALMEIDA DE OLIVEIRA" w:date="2025-05-23T21:07:08.95Z" w:id="1365115311">
               <w:r>
                 <w:rPr>
                   <w:rFonts w:ascii="Aptos" w:hAnsi="Aptos" w:eastAsia="Aptos" w:cs="Aptos"/>
@@ -6275,7 +6300,7 @@
                 <w:lang w:val="pt-BR"/>
               </w:rPr>
             </w:pPr>
-            <w:ins w:author="ITALO FRANCISCO ALMEIDA DE OLIVEIRA" w:date="2025-05-23T21:08:24.394Z" w:id="1873880930">
+            <w:ins w:author="ITALO FRANCISCO ALMEIDA DE OLIVEIRA" w:date="2025-05-23T21:08:24.394Z" w:id="595265171">
               <w:r>
                 <w:rPr>
                   <w:rFonts w:ascii="Aptos" w:hAnsi="Aptos" w:eastAsia="Aptos" w:cs="Aptos"/>
@@ -6305,7 +6330,7 @@
                 <w:lang w:val="pt-BR"/>
               </w:rPr>
             </w:pPr>
-            <w:ins w:author="ITALO FRANCISCO ALMEIDA DE OLIVEIRA" w:date="2025-05-23T21:08:31.841Z" w:id="1258731389">
+            <w:ins w:author="ITALO FRANCISCO ALMEIDA DE OLIVEIRA" w:date="2025-05-23T21:08:31.841Z" w:id="2127344701">
               <w:r>
                 <w:rPr>
                   <w:rFonts w:ascii="Aptos" w:hAnsi="Aptos" w:eastAsia="Aptos" w:cs="Aptos"/>
@@ -6333,15 +6358,15 @@
             <w:pPr>
               <w:pStyle w:val="Normal"/>
               <w:rPr>
-                <w:ins w:author="ITALO FRANCISCO ALMEIDA DE OLIVEIRA" w:date="2025-05-23T21:04:48.199Z" w16du:dateUtc="2025-05-23T21:04:48.199Z" w:id="1006612340"/>
-                <w:rFonts w:ascii="Aptos" w:hAnsi="Aptos" w:eastAsia="Aptos" w:cs="Aptos"/>
-                <w:noProof w:val="0"/>
-                <w:sz w:val="28"/>
-                <w:szCs w:val="28"/>
-                <w:lang w:val="pt-BR"/>
-              </w:rPr>
-            </w:pPr>
-            <w:ins w:author="ITALO FRANCISCO ALMEIDA DE OLIVEIRA" w:date="2025-05-23T21:04:48.199Z" w:id="544477220">
+                <w:ins w:author="ITALO FRANCISCO ALMEIDA DE OLIVEIRA" w:date="2025-05-23T21:04:48.199Z" w16du:dateUtc="2025-05-23T21:04:48.199Z" w:id="1346393617"/>
+                <w:rFonts w:ascii="Aptos" w:hAnsi="Aptos" w:eastAsia="Aptos" w:cs="Aptos"/>
+                <w:noProof w:val="0"/>
+                <w:sz w:val="28"/>
+                <w:szCs w:val="28"/>
+                <w:lang w:val="pt-BR"/>
+              </w:rPr>
+            </w:pPr>
+            <w:ins w:author="ITALO FRANCISCO ALMEIDA DE OLIVEIRA" w:date="2025-05-23T21:04:48.199Z" w:id="1881357138">
               <w:r>
                 <w:rPr>
                   <w:rFonts w:ascii="Aptos" w:hAnsi="Aptos" w:eastAsia="Aptos" w:cs="Aptos"/>
@@ -6353,7 +6378,7 @@
                 <w:t>RF</w:t>
               </w:r>
             </w:ins>
-            <w:ins w:author="ITALO FRANCISCO ALMEIDA DE OLIVEIRA" w:date="2025-05-23T21:05:17.394Z" w:id="1880463750">
+            <w:ins w:author="ITALO FRANCISCO ALMEIDA DE OLIVEIRA" w:date="2025-05-23T21:05:17.394Z" w:id="548866985">
               <w:r>
                 <w:rPr>
                   <w:rFonts w:ascii="Aptos" w:hAnsi="Aptos" w:eastAsia="Aptos" w:cs="Aptos"/>
@@ -6365,7 +6390,7 @@
                 <w:t xml:space="preserve"> </w:t>
               </w:r>
             </w:ins>
-            <w:ins w:author="ITALO FRANCISCO ALMEIDA DE OLIVEIRA" w:date="2025-05-23T21:07:13.225Z" w:id="1356052384">
+            <w:ins w:author="ITALO FRANCISCO ALMEIDA DE OLIVEIRA" w:date="2025-05-23T21:07:13.225Z" w:id="1017468975">
               <w:r>
                 <w:rPr>
                   <w:rFonts w:ascii="Aptos" w:hAnsi="Aptos" w:eastAsia="Aptos" w:cs="Aptos"/>
@@ -6407,7 +6432,7 @@
                 <w:lang w:val="pt-BR"/>
               </w:rPr>
             </w:pPr>
-            <w:ins w:author="ITALO FRANCISCO ALMEIDA DE OLIVEIRA" w:date="2025-05-23T21:08:43.587Z" w:id="1064437632">
+            <w:ins w:author="ITALO FRANCISCO ALMEIDA DE OLIVEIRA" w:date="2025-05-23T21:08:43.587Z" w:id="100009374">
               <w:r>
                 <w:rPr>
                   <w:rFonts w:ascii="Aptos" w:hAnsi="Aptos" w:eastAsia="Aptos" w:cs="Aptos"/>
@@ -6430,15 +6455,15 @@
             <w:pPr>
               <w:pStyle w:val="Normal"/>
               <w:rPr>
-                <w:ins w:author="ITALO FRANCISCO ALMEIDA DE OLIVEIRA" w:date="2025-05-23T21:08:54.38Z" w16du:dateUtc="2025-05-23T21:08:54.38Z" w:id="1792796779"/>
-                <w:rFonts w:ascii="Aptos" w:hAnsi="Aptos" w:eastAsia="Aptos" w:cs="Aptos"/>
-                <w:noProof w:val="0"/>
-                <w:sz w:val="28"/>
-                <w:szCs w:val="28"/>
-                <w:lang w:val="pt-BR"/>
-              </w:rPr>
-            </w:pPr>
-            <w:ins w:author="ITALO FRANCISCO ALMEIDA DE OLIVEIRA" w:date="2025-05-23T21:08:54.379Z" w:id="86620049">
+                <w:ins w:author="ITALO FRANCISCO ALMEIDA DE OLIVEIRA" w:date="2025-05-23T21:08:54.38Z" w16du:dateUtc="2025-05-23T21:08:54.38Z" w:id="763527869"/>
+                <w:rFonts w:ascii="Aptos" w:hAnsi="Aptos" w:eastAsia="Aptos" w:cs="Aptos"/>
+                <w:noProof w:val="0"/>
+                <w:sz w:val="28"/>
+                <w:szCs w:val="28"/>
+                <w:lang w:val="pt-BR"/>
+              </w:rPr>
+            </w:pPr>
+            <w:ins w:author="ITALO FRANCISCO ALMEIDA DE OLIVEIRA" w:date="2025-05-23T21:08:54.379Z" w:id="765300413">
               <w:r>
                 <w:rPr>
                   <w:rFonts w:ascii="Aptos" w:hAnsi="Aptos" w:eastAsia="Aptos" w:cs="Aptos"/>
@@ -6478,15 +6503,15 @@
             <w:pPr>
               <w:pStyle w:val="Normal"/>
               <w:rPr>
-                <w:ins w:author="ITALO FRANCISCO ALMEIDA DE OLIVEIRA" w:date="2025-05-23T21:04:49.596Z" w16du:dateUtc="2025-05-23T21:04:49.596Z" w:id="1644537694"/>
-                <w:rFonts w:ascii="Aptos" w:hAnsi="Aptos" w:eastAsia="Aptos" w:cs="Aptos"/>
-                <w:noProof w:val="0"/>
-                <w:sz w:val="28"/>
-                <w:szCs w:val="28"/>
-                <w:lang w:val="pt-BR"/>
-              </w:rPr>
-            </w:pPr>
-            <w:ins w:author="ITALO FRANCISCO ALMEIDA DE OLIVEIRA" w:date="2025-05-23T21:04:49.595Z" w:id="572618783">
+                <w:ins w:author="ITALO FRANCISCO ALMEIDA DE OLIVEIRA" w:date="2025-05-23T21:04:49.596Z" w16du:dateUtc="2025-05-23T21:04:49.596Z" w:id="1354811493"/>
+                <w:rFonts w:ascii="Aptos" w:hAnsi="Aptos" w:eastAsia="Aptos" w:cs="Aptos"/>
+                <w:noProof w:val="0"/>
+                <w:sz w:val="28"/>
+                <w:szCs w:val="28"/>
+                <w:lang w:val="pt-BR"/>
+              </w:rPr>
+            </w:pPr>
+            <w:ins w:author="ITALO FRANCISCO ALMEIDA DE OLIVEIRA" w:date="2025-05-23T21:04:49.595Z" w:id="422622782">
               <w:r>
                 <w:rPr>
                   <w:rFonts w:ascii="Aptos" w:hAnsi="Aptos" w:eastAsia="Aptos" w:cs="Aptos"/>
@@ -6498,7 +6523,7 @@
                 <w:t xml:space="preserve">RF </w:t>
               </w:r>
             </w:ins>
-            <w:ins w:author="ITALO FRANCISCO ALMEIDA DE OLIVEIRA" w:date="2025-05-23T21:07:16.73Z" w:id="1259044582">
+            <w:ins w:author="ITALO FRANCISCO ALMEIDA DE OLIVEIRA" w:date="2025-05-23T21:07:16.73Z" w:id="1089338623">
               <w:r>
                 <w:rPr>
                   <w:rFonts w:ascii="Aptos" w:hAnsi="Aptos" w:eastAsia="Aptos" w:cs="Aptos"/>
@@ -6540,7 +6565,7 @@
                 <w:lang w:val="pt-BR"/>
               </w:rPr>
             </w:pPr>
-            <w:ins w:author="ITALO FRANCISCO ALMEIDA DE OLIVEIRA" w:date="2025-05-23T21:09:01.993Z" w:id="1794405985">
+            <w:ins w:author="ITALO FRANCISCO ALMEIDA DE OLIVEIRA" w:date="2025-05-23T21:09:01.993Z" w:id="278390450">
               <w:r>
                 <w:rPr>
                   <w:rFonts w:ascii="Aptos" w:hAnsi="Aptos" w:eastAsia="Aptos" w:cs="Aptos"/>
@@ -6563,15 +6588,15 @@
             <w:pPr>
               <w:pStyle w:val="Normal"/>
               <w:rPr>
-                <w:ins w:author="ITALO FRANCISCO ALMEIDA DE OLIVEIRA" w:date="2025-05-23T21:09:12.14Z" w16du:dateUtc="2025-05-23T21:09:12.14Z" w:id="82418287"/>
-                <w:rFonts w:ascii="Aptos" w:hAnsi="Aptos" w:eastAsia="Aptos" w:cs="Aptos"/>
-                <w:noProof w:val="0"/>
-                <w:sz w:val="28"/>
-                <w:szCs w:val="28"/>
-                <w:lang w:val="pt-BR"/>
-              </w:rPr>
-            </w:pPr>
-            <w:ins w:author="ITALO FRANCISCO ALMEIDA DE OLIVEIRA" w:date="2025-05-23T21:09:12.14Z" w:id="423279117">
+                <w:ins w:author="ITALO FRANCISCO ALMEIDA DE OLIVEIRA" w:date="2025-05-23T21:09:12.14Z" w16du:dateUtc="2025-05-23T21:09:12.14Z" w:id="615778525"/>
+                <w:rFonts w:ascii="Aptos" w:hAnsi="Aptos" w:eastAsia="Aptos" w:cs="Aptos"/>
+                <w:noProof w:val="0"/>
+                <w:sz w:val="28"/>
+                <w:szCs w:val="28"/>
+                <w:lang w:val="pt-BR"/>
+              </w:rPr>
+            </w:pPr>
+            <w:ins w:author="ITALO FRANCISCO ALMEIDA DE OLIVEIRA" w:date="2025-05-23T21:09:12.14Z" w:id="490915149">
               <w:r>
                 <w:rPr>
                   <w:rFonts w:ascii="Aptos" w:hAnsi="Aptos" w:eastAsia="Aptos" w:cs="Aptos"/>
@@ -6611,15 +6636,15 @@
             <w:pPr>
               <w:pStyle w:val="Normal"/>
               <w:rPr>
-                <w:ins w:author="ITALO FRANCISCO ALMEIDA DE OLIVEIRA" w:date="2025-05-23T21:04:50.634Z" w16du:dateUtc="2025-05-23T21:04:50.634Z" w:id="2076322259"/>
-                <w:rFonts w:ascii="Aptos" w:hAnsi="Aptos" w:eastAsia="Aptos" w:cs="Aptos"/>
-                <w:noProof w:val="0"/>
-                <w:sz w:val="28"/>
-                <w:szCs w:val="28"/>
-                <w:lang w:val="pt-BR"/>
-              </w:rPr>
-            </w:pPr>
-            <w:ins w:author="ITALO FRANCISCO ALMEIDA DE OLIVEIRA" w:date="2025-05-23T21:04:50.634Z" w:id="693887991">
+                <w:ins w:author="ITALO FRANCISCO ALMEIDA DE OLIVEIRA" w:date="2025-05-23T21:04:50.634Z" w16du:dateUtc="2025-05-23T21:04:50.634Z" w:id="354384294"/>
+                <w:rFonts w:ascii="Aptos" w:hAnsi="Aptos" w:eastAsia="Aptos" w:cs="Aptos"/>
+                <w:noProof w:val="0"/>
+                <w:sz w:val="28"/>
+                <w:szCs w:val="28"/>
+                <w:lang w:val="pt-BR"/>
+              </w:rPr>
+            </w:pPr>
+            <w:ins w:author="ITALO FRANCISCO ALMEIDA DE OLIVEIRA" w:date="2025-05-23T21:04:50.634Z" w:id="313915357">
               <w:r>
                 <w:rPr>
                   <w:rFonts w:ascii="Aptos" w:hAnsi="Aptos" w:eastAsia="Aptos" w:cs="Aptos"/>
@@ -6631,7 +6656,7 @@
                 <w:t xml:space="preserve">RF </w:t>
               </w:r>
             </w:ins>
-            <w:ins w:author="ITALO FRANCISCO ALMEIDA DE OLIVEIRA" w:date="2025-05-23T21:07:20.368Z" w:id="1688338548">
+            <w:ins w:author="ITALO FRANCISCO ALMEIDA DE OLIVEIRA" w:date="2025-05-23T21:07:20.368Z" w:id="2084092010">
               <w:r>
                 <w:rPr>
                   <w:rFonts w:ascii="Aptos" w:hAnsi="Aptos" w:eastAsia="Aptos" w:cs="Aptos"/>
@@ -6673,7 +6698,7 @@
                 <w:lang w:val="pt-BR"/>
               </w:rPr>
             </w:pPr>
-            <w:ins w:author="ITALO FRANCISCO ALMEIDA DE OLIVEIRA" w:date="2025-05-23T21:09:20.545Z" w:id="963541273">
+            <w:ins w:author="ITALO FRANCISCO ALMEIDA DE OLIVEIRA" w:date="2025-05-23T21:09:20.545Z" w:id="1084939738">
               <w:r>
                 <w:rPr>
                   <w:rFonts w:ascii="Aptos" w:hAnsi="Aptos" w:eastAsia="Aptos" w:cs="Aptos"/>
@@ -6696,15 +6721,15 @@
             <w:pPr>
               <w:pStyle w:val="Normal"/>
               <w:rPr>
-                <w:ins w:author="ITALO FRANCISCO ALMEIDA DE OLIVEIRA" w:date="2025-05-23T21:09:25.479Z" w16du:dateUtc="2025-05-23T21:09:25.479Z" w:id="1993083721"/>
-                <w:rFonts w:ascii="Aptos" w:hAnsi="Aptos" w:eastAsia="Aptos" w:cs="Aptos"/>
-                <w:noProof w:val="0"/>
-                <w:sz w:val="28"/>
-                <w:szCs w:val="28"/>
-                <w:lang w:val="pt-BR"/>
-              </w:rPr>
-            </w:pPr>
-            <w:ins w:author="ITALO FRANCISCO ALMEIDA DE OLIVEIRA" w:date="2025-05-23T21:09:25.479Z" w:id="330305384">
+                <w:ins w:author="ITALO FRANCISCO ALMEIDA DE OLIVEIRA" w:date="2025-05-23T21:09:25.479Z" w16du:dateUtc="2025-05-23T21:09:25.479Z" w:id="908046550"/>
+                <w:rFonts w:ascii="Aptos" w:hAnsi="Aptos" w:eastAsia="Aptos" w:cs="Aptos"/>
+                <w:noProof w:val="0"/>
+                <w:sz w:val="28"/>
+                <w:szCs w:val="28"/>
+                <w:lang w:val="pt-BR"/>
+              </w:rPr>
+            </w:pPr>
+            <w:ins w:author="ITALO FRANCISCO ALMEIDA DE OLIVEIRA" w:date="2025-05-23T21:09:25.479Z" w:id="1092831100">
               <w:r>
                 <w:rPr>
                   <w:rFonts w:ascii="Aptos" w:hAnsi="Aptos" w:eastAsia="Aptos" w:cs="Aptos"/>
@@ -6744,15 +6769,15 @@
             <w:pPr>
               <w:pStyle w:val="Normal"/>
               <w:rPr>
-                <w:ins w:author="ITALO FRANCISCO ALMEIDA DE OLIVEIRA" w:date="2025-05-23T21:04:51.555Z" w16du:dateUtc="2025-05-23T21:04:51.555Z" w:id="2050998971"/>
-                <w:rFonts w:ascii="Aptos" w:hAnsi="Aptos" w:eastAsia="Aptos" w:cs="Aptos"/>
-                <w:noProof w:val="0"/>
-                <w:sz w:val="28"/>
-                <w:szCs w:val="28"/>
-                <w:lang w:val="pt-BR"/>
-              </w:rPr>
-            </w:pPr>
-            <w:ins w:author="ITALO FRANCISCO ALMEIDA DE OLIVEIRA" w:date="2025-05-23T21:04:51.555Z" w:id="1457186487">
+                <w:ins w:author="ITALO FRANCISCO ALMEIDA DE OLIVEIRA" w:date="2025-05-23T21:04:51.555Z" w16du:dateUtc="2025-05-23T21:04:51.555Z" w:id="642573271"/>
+                <w:rFonts w:ascii="Aptos" w:hAnsi="Aptos" w:eastAsia="Aptos" w:cs="Aptos"/>
+                <w:noProof w:val="0"/>
+                <w:sz w:val="28"/>
+                <w:szCs w:val="28"/>
+                <w:lang w:val="pt-BR"/>
+              </w:rPr>
+            </w:pPr>
+            <w:ins w:author="ITALO FRANCISCO ALMEIDA DE OLIVEIRA" w:date="2025-05-23T21:04:51.555Z" w:id="1733783813">
               <w:r>
                 <w:rPr>
                   <w:rFonts w:ascii="Aptos" w:hAnsi="Aptos" w:eastAsia="Aptos" w:cs="Aptos"/>
@@ -6764,7 +6789,7 @@
                 <w:t xml:space="preserve">RF </w:t>
               </w:r>
             </w:ins>
-            <w:ins w:author="ITALO FRANCISCO ALMEIDA DE OLIVEIRA" w:date="2025-05-23T21:07:23.858Z" w:id="764723452">
+            <w:ins w:author="ITALO FRANCISCO ALMEIDA DE OLIVEIRA" w:date="2025-05-23T21:07:23.858Z" w:id="1135424847">
               <w:r>
                 <w:rPr>
                   <w:rFonts w:ascii="Aptos" w:hAnsi="Aptos" w:eastAsia="Aptos" w:cs="Aptos"/>
@@ -6806,7 +6831,7 @@
                 <w:lang w:val="pt-BR"/>
               </w:rPr>
             </w:pPr>
-            <w:ins w:author="ITALO FRANCISCO ALMEIDA DE OLIVEIRA" w:date="2025-05-23T21:09:31.431Z" w:id="1505207805">
+            <w:ins w:author="ITALO FRANCISCO ALMEIDA DE OLIVEIRA" w:date="2025-05-23T21:09:31.431Z" w:id="557582684">
               <w:r>
                 <w:rPr>
                   <w:rFonts w:ascii="Aptos" w:hAnsi="Aptos" w:eastAsia="Aptos" w:cs="Aptos"/>
@@ -6829,15 +6854,15 @@
             <w:pPr>
               <w:pStyle w:val="Normal"/>
               <w:rPr>
-                <w:ins w:author="ITALO FRANCISCO ALMEIDA DE OLIVEIRA" w:date="2025-05-23T21:09:36.267Z" w16du:dateUtc="2025-05-23T21:09:36.267Z" w:id="643455429"/>
-                <w:rFonts w:ascii="Aptos" w:hAnsi="Aptos" w:eastAsia="Aptos" w:cs="Aptos"/>
-                <w:noProof w:val="0"/>
-                <w:sz w:val="28"/>
-                <w:szCs w:val="28"/>
-                <w:lang w:val="pt-BR"/>
-              </w:rPr>
-            </w:pPr>
-            <w:ins w:author="ITALO FRANCISCO ALMEIDA DE OLIVEIRA" w:date="2025-05-23T21:09:36.267Z" w:id="1170993300">
+                <w:ins w:author="ITALO FRANCISCO ALMEIDA DE OLIVEIRA" w:date="2025-05-23T21:09:36.267Z" w16du:dateUtc="2025-05-23T21:09:36.267Z" w:id="787066328"/>
+                <w:rFonts w:ascii="Aptos" w:hAnsi="Aptos" w:eastAsia="Aptos" w:cs="Aptos"/>
+                <w:noProof w:val="0"/>
+                <w:sz w:val="28"/>
+                <w:szCs w:val="28"/>
+                <w:lang w:val="pt-BR"/>
+              </w:rPr>
+            </w:pPr>
+            <w:ins w:author="ITALO FRANCISCO ALMEIDA DE OLIVEIRA" w:date="2025-05-23T21:09:36.267Z" w:id="1279006506">
               <w:r>
                 <w:rPr>
                   <w:rFonts w:ascii="Aptos" w:hAnsi="Aptos" w:eastAsia="Aptos" w:cs="Aptos"/>
@@ -6867,7 +6892,7 @@
       <w:tr>
         <w:trPr>
           <w:trHeight w:val="300"/>
-          <w:ins w:author="ARLISON GASPAR DE OLIVEIRA" w:date="2025-05-24T17:19:19.004Z" w16du:dateUtc="2025-05-24T17:19:19.004Z" w:id="1237267453"/>
+          <w:ins w:author="ARLISON GASPAR DE OLIVEIRA" w:date="2025-05-24T17:19:19.004Z" w16du:dateUtc="2025-05-24T17:19:19.004Z" w:id="289787056"/>
         </w:trPr>
         <w:tc>
           <w:tcPr>
@@ -6885,7 +6910,7 @@
                 <w:lang w:val="pt-BR"/>
               </w:rPr>
             </w:pPr>
-            <w:ins w:author="ARLISON GASPAR DE OLIVEIRA" w:date="2025-05-24T17:20:34.99Z" w:id="425843716">
+            <w:ins w:author="ARLISON GASPAR DE OLIVEIRA" w:date="2025-05-24T17:20:34.99Z" w:id="967227920">
               <w:r>
                 <w:rPr>
                   <w:rFonts w:ascii="Aptos" w:hAnsi="Aptos" w:eastAsia="Aptos" w:cs="Aptos"/>
@@ -6915,7 +6940,7 @@
                 <w:lang w:val="pt-BR"/>
               </w:rPr>
             </w:pPr>
-            <w:ins w:author="ARLISON GASPAR DE OLIVEIRA" w:date="2025-05-24T17:20:42.028Z" w:id="410955431">
+            <w:ins w:author="ARLISON GASPAR DE OLIVEIRA" w:date="2025-05-24T17:20:42.028Z" w:id="630082908">
               <w:r>
                 <w:rPr>
                   <w:rFonts w:ascii="Aptos" w:hAnsi="Aptos" w:eastAsia="Aptos" w:cs="Aptos"/>
@@ -6945,8 +6970,8 @@
                 <w:lang w:val="pt-BR"/>
               </w:rPr>
             </w:pPr>
-            <w:ins w:author="ARLISON GASPAR DE OLIVEIRA" w:date="2025-05-24T17:20:59.231Z" w:id="1045984111">
-              <w:del w:author="GUSTAVO DE OLIVEIRA REGO MORAIS" w:date="2025-05-24T19:34:15.117Z" w:id="359006220">
+            <w:ins w:author="ARLISON GASPAR DE OLIVEIRA" w:date="2025-05-24T17:20:59.231Z" w:id="1530247481">
+              <w:del w:author="GUSTAVO DE OLIVEIRA REGO MORAIS" w:date="2025-05-24T19:34:15.117Z" w:id="269484306">
                 <w:r>
                   <w:rPr>
                     <w:rFonts w:ascii="Aptos" w:hAnsi="Aptos" w:eastAsia="Aptos" w:cs="Aptos"/>
@@ -6959,8 +6984,8 @@
                 </w:r>
               </w:del>
             </w:ins>
-            <w:ins w:author="ARLISON GASPAR DE OLIVEIRA" w:date="2025-05-24T17:21:10.755Z" w:id="2916708">
-              <w:del w:author="GUSTAVO DE OLIVEIRA REGO MORAIS" w:date="2025-05-24T19:34:15.117Z" w:id="731304605">
+            <w:ins w:author="ARLISON GASPAR DE OLIVEIRA" w:date="2025-05-24T17:21:10.755Z" w:id="1222478148">
+              <w:del w:author="GUSTAVO DE OLIVEIRA REGO MORAIS" w:date="2025-05-24T19:34:15.117Z" w:id="1958296328">
                 <w:r>
                   <w:rPr>
                     <w:rFonts w:ascii="Aptos" w:hAnsi="Aptos" w:eastAsia="Aptos" w:cs="Aptos"/>
@@ -6973,8 +6998,8 @@
                 </w:r>
               </w:del>
             </w:ins>
-            <w:ins w:author="ARLISON GASPAR DE OLIVEIRA" w:date="2025-05-24T17:20:59.231Z" w:id="1471779576">
-              <w:del w:author="GUSTAVO DE OLIVEIRA REGO MORAIS" w:date="2025-05-24T19:34:15.117Z" w:id="1075618365">
+            <w:ins w:author="ARLISON GASPAR DE OLIVEIRA" w:date="2025-05-24T17:20:59.231Z" w:id="1181088570">
+              <w:del w:author="GUSTAVO DE OLIVEIRA REGO MORAIS" w:date="2025-05-24T19:34:15.117Z" w:id="237059452">
                 <w:r>
                   <w:rPr>
                     <w:rFonts w:ascii="Aptos" w:hAnsi="Aptos" w:eastAsia="Aptos" w:cs="Aptos"/>
@@ -6987,8 +7012,8 @@
                 </w:r>
               </w:del>
             </w:ins>
-            <w:ins w:author="ARLISON GASPAR DE OLIVEIRA" w:date="2025-05-24T17:21:06.518Z" w:id="820444430">
-              <w:del w:author="GUSTAVO DE OLIVEIRA REGO MORAIS" w:date="2025-05-24T19:34:15.117Z" w:id="117284600">
+            <w:ins w:author="ARLISON GASPAR DE OLIVEIRA" w:date="2025-05-24T17:21:06.518Z" w:id="1271166780">
+              <w:del w:author="GUSTAVO DE OLIVEIRA REGO MORAIS" w:date="2025-05-24T19:34:15.117Z" w:id="1119154221">
                 <w:r>
                   <w:rPr>
                     <w:rFonts w:ascii="Aptos" w:hAnsi="Aptos" w:eastAsia="Aptos" w:cs="Aptos"/>
@@ -7021,7 +7046,7 @@
                 </w:r>
               </w:del>
             </w:ins>
-            <w:ins w:author="GUSTAVO DE OLIVEIRA REGO MORAIS" w:date="2025-05-24T19:34:15.141Z" w:id="49598768">
+            <w:ins w:author="GUSTAVO DE OLIVEIRA REGO MORAIS" w:date="2025-05-24T19:34:15.141Z" w:id="1652781717">
               <w:r>
                 <w:rPr>
                   <w:rFonts w:ascii="Aptos" w:hAnsi="Aptos" w:eastAsia="Aptos" w:cs="Aptos"/>
@@ -7248,7 +7273,7 @@
             <w:pPr>
               <w:pStyle w:val="Normal"/>
               <w:rPr>
-                <w:ins w:author="ITALO FRANCISCO ALMEIDA DE OLIVEIRA" w:date="2025-05-23T23:30:25.888Z" w16du:dateUtc="2025-05-23T23:30:25.888Z" w:id="1255873627"/>
+                <w:ins w:author="ITALO FRANCISCO ALMEIDA DE OLIVEIRA" w:date="2025-05-23T23:30:25.888Z" w16du:dateUtc="2025-05-23T23:30:25.888Z" w:id="122146775"/>
                 <w:rFonts w:ascii="Aptos" w:hAnsi="Aptos" w:eastAsia="Aptos" w:cs="Aptos"/>
                 <w:noProof w:val="0"/>
                 <w:sz w:val="28"/>
@@ -7271,33 +7296,33 @@
             <w:pPr>
               <w:pStyle w:val="Normal"/>
               <w:rPr>
-                <w:ins w:author="ITALO FRANCISCO ALMEIDA DE OLIVEIRA" w:date="2025-05-23T23:30:26.277Z" w16du:dateUtc="2025-05-23T23:30:26.277Z" w:id="974295467"/>
-                <w:rFonts w:ascii="Aptos" w:hAnsi="Aptos" w:eastAsia="Aptos" w:cs="Aptos"/>
-                <w:noProof w:val="0"/>
-                <w:sz w:val="28"/>
-                <w:szCs w:val="28"/>
-                <w:lang w:val="pt-BR"/>
-              </w:rPr>
-            </w:pPr>
-          </w:p>
-          <w:p>
-            <w:pPr>
-              <w:pStyle w:val="Normal"/>
-              <w:rPr>
-                <w:ins w:author="ITALO FRANCISCO ALMEIDA DE OLIVEIRA" w:date="2025-05-23T23:30:26.535Z" w16du:dateUtc="2025-05-23T23:30:26.535Z" w:id="1934765654"/>
-                <w:rFonts w:ascii="Aptos" w:hAnsi="Aptos" w:eastAsia="Aptos" w:cs="Aptos"/>
-                <w:noProof w:val="0"/>
-                <w:sz w:val="28"/>
-                <w:szCs w:val="28"/>
-                <w:lang w:val="pt-BR"/>
-              </w:rPr>
-            </w:pPr>
-          </w:p>
-          <w:p>
-            <w:pPr>
-              <w:pStyle w:val="Normal"/>
-              <w:rPr>
-                <w:ins w:author="ITALO FRANCISCO ALMEIDA DE OLIVEIRA" w:date="2025-05-23T23:30:26.761Z" w16du:dateUtc="2025-05-23T23:30:26.761Z" w:id="499343376"/>
+                <w:ins w:author="ITALO FRANCISCO ALMEIDA DE OLIVEIRA" w:date="2025-05-23T23:30:26.277Z" w16du:dateUtc="2025-05-23T23:30:26.277Z" w:id="1616695112"/>
+                <w:rFonts w:ascii="Aptos" w:hAnsi="Aptos" w:eastAsia="Aptos" w:cs="Aptos"/>
+                <w:noProof w:val="0"/>
+                <w:sz w:val="28"/>
+                <w:szCs w:val="28"/>
+                <w:lang w:val="pt-BR"/>
+              </w:rPr>
+            </w:pPr>
+          </w:p>
+          <w:p>
+            <w:pPr>
+              <w:pStyle w:val="Normal"/>
+              <w:rPr>
+                <w:ins w:author="ITALO FRANCISCO ALMEIDA DE OLIVEIRA" w:date="2025-05-23T23:30:26.535Z" w16du:dateUtc="2025-05-23T23:30:26.535Z" w:id="1157924017"/>
+                <w:rFonts w:ascii="Aptos" w:hAnsi="Aptos" w:eastAsia="Aptos" w:cs="Aptos"/>
+                <w:noProof w:val="0"/>
+                <w:sz w:val="28"/>
+                <w:szCs w:val="28"/>
+                <w:lang w:val="pt-BR"/>
+              </w:rPr>
+            </w:pPr>
+          </w:p>
+          <w:p>
+            <w:pPr>
+              <w:pStyle w:val="Normal"/>
+              <w:rPr>
+                <w:ins w:author="ITALO FRANCISCO ALMEIDA DE OLIVEIRA" w:date="2025-05-23T23:30:26.761Z" w16du:dateUtc="2025-05-23T23:30:26.761Z" w:id="13354535"/>
                 <w:rFonts w:ascii="Aptos" w:hAnsi="Aptos" w:eastAsia="Aptos" w:cs="Aptos"/>
                 <w:noProof w:val="0"/>
                 <w:sz w:val="28"/>
@@ -7379,7 +7404,7 @@
       <w:tr>
         <w:trPr>
           <w:trHeight w:val="300"/>
-          <w:ins w:author="ITALO FRANCISCO ALMEIDA DE OLIVEIRA" w:date="2025-05-23T23:31:18.407Z" w16du:dateUtc="2025-05-23T23:31:18.407Z" w:id="1717982761"/>
+          <w:ins w:author="ITALO FRANCISCO ALMEIDA DE OLIVEIRA" w:date="2025-05-23T23:31:18.407Z" w16du:dateUtc="2025-05-23T23:31:18.407Z" w:id="1736238608"/>
         </w:trPr>
         <w:tc>
           <w:tcPr>
@@ -7397,7 +7422,7 @@
                 <w:lang w:val="pt-BR"/>
               </w:rPr>
             </w:pPr>
-            <w:ins w:author="ITALO FRANCISCO ALMEIDA DE OLIVEIRA" w:date="2025-05-23T23:31:34.32Z" w:id="2145527673">
+            <w:ins w:author="ITALO FRANCISCO ALMEIDA DE OLIVEIRA" w:date="2025-05-23T23:31:34.32Z" w:id="1831441673">
               <w:r>
                 <w:rPr>
                   <w:rFonts w:ascii="Aptos" w:hAnsi="Aptos" w:eastAsia="Aptos" w:cs="Aptos"/>
@@ -7427,7 +7452,7 @@
                 <w:lang w:val="pt-BR"/>
               </w:rPr>
             </w:pPr>
-            <w:ins w:author="ITALO FRANCISCO ALMEIDA DE OLIVEIRA" w:date="2025-05-23T23:33:40.395Z" w:id="2004931961">
+            <w:ins w:author="ITALO FRANCISCO ALMEIDA DE OLIVEIRA" w:date="2025-05-23T23:33:40.395Z" w:id="831550039">
               <w:r>
                 <w:rPr>
                   <w:rFonts w:ascii="Aptos" w:hAnsi="Aptos" w:eastAsia="Aptos" w:cs="Aptos"/>
@@ -7450,15 +7475,15 @@
             <w:pPr>
               <w:pStyle w:val="Normal"/>
               <w:rPr>
-                <w:ins w:author="ITALO FRANCISCO ALMEIDA DE OLIVEIRA" w:date="2025-05-23T23:33:56.195Z" w16du:dateUtc="2025-05-23T23:33:56.195Z" w:id="840061873"/>
-                <w:rFonts w:ascii="Aptos" w:hAnsi="Aptos" w:eastAsia="Aptos" w:cs="Aptos"/>
-                <w:noProof w:val="0"/>
-                <w:sz w:val="28"/>
-                <w:szCs w:val="28"/>
-                <w:lang w:val="pt-BR"/>
-              </w:rPr>
-            </w:pPr>
-            <w:ins w:author="ITALO FRANCISCO ALMEIDA DE OLIVEIRA" w:date="2025-05-23T23:33:56.195Z" w:id="133621342">
+                <w:ins w:author="ITALO FRANCISCO ALMEIDA DE OLIVEIRA" w:date="2025-05-23T23:33:56.195Z" w16du:dateUtc="2025-05-23T23:33:56.195Z" w:id="1727592330"/>
+                <w:rFonts w:ascii="Aptos" w:hAnsi="Aptos" w:eastAsia="Aptos" w:cs="Aptos"/>
+                <w:noProof w:val="0"/>
+                <w:sz w:val="28"/>
+                <w:szCs w:val="28"/>
+                <w:lang w:val="pt-BR"/>
+              </w:rPr>
+            </w:pPr>
+            <w:ins w:author="ITALO FRANCISCO ALMEIDA DE OLIVEIRA" w:date="2025-05-23T23:33:56.195Z" w:id="796470592">
               <w:r>
                 <w:rPr>
                   <w:rFonts w:ascii="Aptos" w:hAnsi="Aptos" w:eastAsia="Aptos" w:cs="Aptos"/>
@@ -7488,7 +7513,7 @@
       <w:tr>
         <w:trPr>
           <w:trHeight w:val="300"/>
-          <w:ins w:author="ITALO FRANCISCO ALMEIDA DE OLIVEIRA" w:date="2025-05-23T23:31:13.065Z" w16du:dateUtc="2025-05-23T23:31:13.065Z" w:id="1480486293"/>
+          <w:ins w:author="ITALO FRANCISCO ALMEIDA DE OLIVEIRA" w:date="2025-05-23T23:31:13.065Z" w16du:dateUtc="2025-05-23T23:31:13.065Z" w:id="740132842"/>
         </w:trPr>
         <w:tc>
           <w:tcPr>
@@ -7506,7 +7531,7 @@
                 <w:lang w:val="pt-BR"/>
               </w:rPr>
             </w:pPr>
-            <w:ins w:author="ITALO FRANCISCO ALMEIDA DE OLIVEIRA" w:date="2025-05-23T23:31:36.644Z" w:id="1031833276">
+            <w:ins w:author="ITALO FRANCISCO ALMEIDA DE OLIVEIRA" w:date="2025-05-23T23:31:36.644Z" w:id="988816545">
               <w:r>
                 <w:rPr>
                   <w:rFonts w:ascii="Aptos" w:hAnsi="Aptos" w:eastAsia="Aptos" w:cs="Aptos"/>
@@ -7536,7 +7561,7 @@
                 <w:lang w:val="pt-BR"/>
               </w:rPr>
             </w:pPr>
-            <w:ins w:author="ITALO FRANCISCO ALMEIDA DE OLIVEIRA" w:date="2025-05-23T23:34:04.263Z" w:id="933303625">
+            <w:ins w:author="ITALO FRANCISCO ALMEIDA DE OLIVEIRA" w:date="2025-05-23T23:34:04.263Z" w:id="1789948474">
               <w:r>
                 <w:rPr>
                   <w:rFonts w:ascii="Aptos" w:hAnsi="Aptos" w:eastAsia="Aptos" w:cs="Aptos"/>
@@ -7566,7 +7591,7 @@
                 <w:lang w:val="pt-BR"/>
               </w:rPr>
             </w:pPr>
-            <w:ins w:author="ITALO FRANCISCO ALMEIDA DE OLIVEIRA" w:date="2025-05-23T23:34:24.968Z" w:id="1191989179">
+            <w:ins w:author="ITALO FRANCISCO ALMEIDA DE OLIVEIRA" w:date="2025-05-23T23:34:24.968Z" w:id="1744484921">
               <w:r>
                 <w:rPr>
                   <w:rFonts w:ascii="Aptos" w:hAnsi="Aptos" w:eastAsia="Aptos" w:cs="Aptos"/>
@@ -7584,7 +7609,7 @@
       <w:tr>
         <w:trPr>
           <w:trHeight w:val="300"/>
-          <w:ins w:author="ITALO FRANCISCO ALMEIDA DE OLIVEIRA" w:date="2025-05-23T23:31:10.603Z" w16du:dateUtc="2025-05-23T23:31:10.603Z" w:id="837964444"/>
+          <w:ins w:author="ITALO FRANCISCO ALMEIDA DE OLIVEIRA" w:date="2025-05-23T23:31:10.603Z" w16du:dateUtc="2025-05-23T23:31:10.603Z" w:id="768836404"/>
         </w:trPr>
         <w:tc>
           <w:tcPr>
@@ -7602,7 +7627,7 @@
                 <w:lang w:val="pt-BR"/>
               </w:rPr>
             </w:pPr>
-            <w:ins w:author="ITALO FRANCISCO ALMEIDA DE OLIVEIRA" w:date="2025-05-23T23:31:39.107Z" w:id="1792445571">
+            <w:ins w:author="ITALO FRANCISCO ALMEIDA DE OLIVEIRA" w:date="2025-05-23T23:31:39.107Z" w:id="516661711">
               <w:r>
                 <w:rPr>
                   <w:rFonts w:ascii="Aptos" w:hAnsi="Aptos" w:eastAsia="Aptos" w:cs="Aptos"/>
@@ -7632,7 +7657,7 @@
                 <w:lang w:val="pt-BR"/>
               </w:rPr>
             </w:pPr>
-            <w:ins w:author="ITALO FRANCISCO ALMEIDA DE OLIVEIRA" w:date="2025-05-23T23:34:31.007Z" w:id="1558255572">
+            <w:ins w:author="ITALO FRANCISCO ALMEIDA DE OLIVEIRA" w:date="2025-05-23T23:34:31.007Z" w:id="922139255">
               <w:r>
                 <w:rPr>
                   <w:rFonts w:ascii="Aptos" w:hAnsi="Aptos" w:eastAsia="Aptos" w:cs="Aptos"/>
@@ -7655,15 +7680,15 @@
             <w:pPr>
               <w:pStyle w:val="Normal"/>
               <w:rPr>
-                <w:ins w:author="ITALO FRANCISCO ALMEIDA DE OLIVEIRA" w:date="2025-05-23T23:34:39.608Z" w16du:dateUtc="2025-05-23T23:34:39.608Z" w:id="1981634906"/>
-                <w:rFonts w:ascii="Aptos" w:hAnsi="Aptos" w:eastAsia="Aptos" w:cs="Aptos"/>
-                <w:noProof w:val="0"/>
-                <w:sz w:val="28"/>
-                <w:szCs w:val="28"/>
-                <w:lang w:val="pt-BR"/>
-              </w:rPr>
-            </w:pPr>
-            <w:ins w:author="ITALO FRANCISCO ALMEIDA DE OLIVEIRA" w:date="2025-05-23T23:34:39.608Z" w:id="241827711">
+                <w:ins w:author="ITALO FRANCISCO ALMEIDA DE OLIVEIRA" w:date="2025-05-23T23:34:39.608Z" w16du:dateUtc="2025-05-23T23:34:39.608Z" w:id="944363129"/>
+                <w:rFonts w:ascii="Aptos" w:hAnsi="Aptos" w:eastAsia="Aptos" w:cs="Aptos"/>
+                <w:noProof w:val="0"/>
+                <w:sz w:val="28"/>
+                <w:szCs w:val="28"/>
+                <w:lang w:val="pt-BR"/>
+              </w:rPr>
+            </w:pPr>
+            <w:ins w:author="ITALO FRANCISCO ALMEIDA DE OLIVEIRA" w:date="2025-05-23T23:34:39.608Z" w:id="2027764765">
               <w:r>
                 <w:rPr>
                   <w:rFonts w:ascii="Aptos" w:hAnsi="Aptos" w:eastAsia="Aptos" w:cs="Aptos"/>
@@ -7693,7 +7718,7 @@
       <w:tr>
         <w:trPr>
           <w:trHeight w:val="300"/>
-          <w:ins w:author="ITALO FRANCISCO ALMEIDA DE OLIVEIRA" w:date="2025-05-23T23:31:08.138Z" w16du:dateUtc="2025-05-23T23:31:08.138Z" w:id="662960057"/>
+          <w:ins w:author="ITALO FRANCISCO ALMEIDA DE OLIVEIRA" w:date="2025-05-23T23:31:08.138Z" w16du:dateUtc="2025-05-23T23:31:08.138Z" w:id="1643354198"/>
         </w:trPr>
         <w:tc>
           <w:tcPr>
@@ -7711,7 +7736,7 @@
                 <w:lang w:val="pt-BR"/>
               </w:rPr>
             </w:pPr>
-            <w:ins w:author="ITALO FRANCISCO ALMEIDA DE OLIVEIRA" w:date="2025-05-23T23:31:40.967Z" w:id="397591787">
+            <w:ins w:author="ITALO FRANCISCO ALMEIDA DE OLIVEIRA" w:date="2025-05-23T23:31:40.967Z" w:id="88881704">
               <w:r>
                 <w:rPr>
                   <w:rFonts w:ascii="Aptos" w:hAnsi="Aptos" w:eastAsia="Aptos" w:cs="Aptos"/>
@@ -7741,7 +7766,7 @@
                 <w:lang w:val="pt-BR"/>
               </w:rPr>
             </w:pPr>
-            <w:ins w:author="ITALO FRANCISCO ALMEIDA DE OLIVEIRA" w:date="2025-05-23T23:34:47.736Z" w:id="1024671838">
+            <w:ins w:author="ITALO FRANCISCO ALMEIDA DE OLIVEIRA" w:date="2025-05-23T23:34:47.736Z" w:id="1261607703">
               <w:r>
                 <w:rPr>
                   <w:rFonts w:ascii="Aptos" w:hAnsi="Aptos" w:eastAsia="Aptos" w:cs="Aptos"/>
@@ -7764,15 +7789,15 @@
             <w:pPr>
               <w:pStyle w:val="Normal"/>
               <w:rPr>
-                <w:ins w:author="ITALO FRANCISCO ALMEIDA DE OLIVEIRA" w:date="2025-05-23T23:34:52.249Z" w16du:dateUtc="2025-05-23T23:34:52.249Z" w:id="1952943911"/>
-                <w:rFonts w:ascii="Aptos" w:hAnsi="Aptos" w:eastAsia="Aptos" w:cs="Aptos"/>
-                <w:noProof w:val="0"/>
-                <w:sz w:val="28"/>
-                <w:szCs w:val="28"/>
-                <w:lang w:val="pt-BR"/>
-              </w:rPr>
-            </w:pPr>
-            <w:ins w:author="ITALO FRANCISCO ALMEIDA DE OLIVEIRA" w:date="2025-05-23T23:34:52.249Z" w:id="122835291">
+                <w:ins w:author="ITALO FRANCISCO ALMEIDA DE OLIVEIRA" w:date="2025-05-23T23:34:52.249Z" w16du:dateUtc="2025-05-23T23:34:52.249Z" w:id="1140907247"/>
+                <w:rFonts w:ascii="Aptos" w:hAnsi="Aptos" w:eastAsia="Aptos" w:cs="Aptos"/>
+                <w:noProof w:val="0"/>
+                <w:sz w:val="28"/>
+                <w:szCs w:val="28"/>
+                <w:lang w:val="pt-BR"/>
+              </w:rPr>
+            </w:pPr>
+            <w:ins w:author="ITALO FRANCISCO ALMEIDA DE OLIVEIRA" w:date="2025-05-23T23:34:52.249Z" w:id="1284096966">
               <w:r>
                 <w:rPr>
                   <w:rFonts w:ascii="Aptos" w:hAnsi="Aptos" w:eastAsia="Aptos" w:cs="Aptos"/>
@@ -7802,7 +7827,7 @@
       <w:tr>
         <w:trPr>
           <w:trHeight w:val="300"/>
-          <w:ins w:author="ITALO FRANCISCO ALMEIDA DE OLIVEIRA" w:date="2025-05-23T23:31:04.369Z" w16du:dateUtc="2025-05-23T23:31:04.369Z" w:id="1800053107"/>
+          <w:ins w:author="ITALO FRANCISCO ALMEIDA DE OLIVEIRA" w:date="2025-05-23T23:31:04.369Z" w16du:dateUtc="2025-05-23T23:31:04.369Z" w:id="1265460399"/>
         </w:trPr>
         <w:tc>
           <w:tcPr>
@@ -7820,7 +7845,7 @@
                 <w:lang w:val="pt-BR"/>
               </w:rPr>
             </w:pPr>
-            <w:ins w:author="ITALO FRANCISCO ALMEIDA DE OLIVEIRA" w:date="2025-05-23T23:31:43.002Z" w:id="530996697">
+            <w:ins w:author="ITALO FRANCISCO ALMEIDA DE OLIVEIRA" w:date="2025-05-23T23:31:43.002Z" w:id="499804402">
               <w:r>
                 <w:rPr>
                   <w:rFonts w:ascii="Aptos" w:hAnsi="Aptos" w:eastAsia="Aptos" w:cs="Aptos"/>
@@ -7850,7 +7875,7 @@
                 <w:lang w:val="pt-BR"/>
               </w:rPr>
             </w:pPr>
-            <w:ins w:author="ITALO FRANCISCO ALMEIDA DE OLIVEIRA" w:date="2025-05-23T23:34:58.456Z" w:id="1202697796">
+            <w:ins w:author="ITALO FRANCISCO ALMEIDA DE OLIVEIRA" w:date="2025-05-23T23:34:58.456Z" w:id="857437128">
               <w:r>
                 <w:rPr>
                   <w:rFonts w:ascii="Aptos" w:hAnsi="Aptos" w:eastAsia="Aptos" w:cs="Aptos"/>
@@ -7873,15 +7898,15 @@
             <w:pPr>
               <w:pStyle w:val="Normal"/>
               <w:rPr>
-                <w:ins w:author="ITALO FRANCISCO ALMEIDA DE OLIVEIRA" w:date="2025-05-23T23:35:04.899Z" w16du:dateUtc="2025-05-23T23:35:04.899Z" w:id="1444732017"/>
-                <w:rFonts w:ascii="Aptos" w:hAnsi="Aptos" w:eastAsia="Aptos" w:cs="Aptos"/>
-                <w:noProof w:val="0"/>
-                <w:sz w:val="28"/>
-                <w:szCs w:val="28"/>
-                <w:lang w:val="pt-BR"/>
-              </w:rPr>
-            </w:pPr>
-            <w:ins w:author="ITALO FRANCISCO ALMEIDA DE OLIVEIRA" w:date="2025-05-23T23:35:04.899Z" w:id="137000454">
+                <w:ins w:author="ITALO FRANCISCO ALMEIDA DE OLIVEIRA" w:date="2025-05-23T23:35:04.899Z" w16du:dateUtc="2025-05-23T23:35:04.899Z" w:id="2010372901"/>
+                <w:rFonts w:ascii="Aptos" w:hAnsi="Aptos" w:eastAsia="Aptos" w:cs="Aptos"/>
+                <w:noProof w:val="0"/>
+                <w:sz w:val="28"/>
+                <w:szCs w:val="28"/>
+                <w:lang w:val="pt-BR"/>
+              </w:rPr>
+            </w:pPr>
+            <w:ins w:author="ITALO FRANCISCO ALMEIDA DE OLIVEIRA" w:date="2025-05-23T23:35:04.899Z" w:id="567574698">
               <w:r>
                 <w:rPr>
                   <w:rFonts w:ascii="Aptos" w:hAnsi="Aptos" w:eastAsia="Aptos" w:cs="Aptos"/>
@@ -7911,7 +7936,7 @@
       <w:tr>
         <w:trPr>
           <w:trHeight w:val="300"/>
-          <w:ins w:author="ITALO FRANCISCO ALMEIDA DE OLIVEIRA" w:date="2025-05-23T23:30:53.303Z" w16du:dateUtc="2025-05-23T23:30:53.303Z" w:id="1680706907"/>
+          <w:ins w:author="ITALO FRANCISCO ALMEIDA DE OLIVEIRA" w:date="2025-05-23T23:30:53.303Z" w16du:dateUtc="2025-05-23T23:30:53.303Z" w:id="954578902"/>
         </w:trPr>
         <w:tc>
           <w:tcPr>
@@ -7929,7 +7954,7 @@
                 <w:lang w:val="pt-BR"/>
               </w:rPr>
             </w:pPr>
-            <w:ins w:author="ITALO FRANCISCO ALMEIDA DE OLIVEIRA" w:date="2025-05-23T23:31:45.541Z" w:id="1298382143">
+            <w:ins w:author="ITALO FRANCISCO ALMEIDA DE OLIVEIRA" w:date="2025-05-23T23:31:45.541Z" w:id="1929217994">
               <w:r>
                 <w:rPr>
                   <w:rFonts w:ascii="Aptos" w:hAnsi="Aptos" w:eastAsia="Aptos" w:cs="Aptos"/>
@@ -7959,7 +7984,7 @@
                 <w:lang w:val="pt-BR"/>
               </w:rPr>
             </w:pPr>
-            <w:ins w:author="ITALO FRANCISCO ALMEIDA DE OLIVEIRA" w:date="2025-05-23T23:35:12.829Z" w:id="1490544745">
+            <w:ins w:author="ITALO FRANCISCO ALMEIDA DE OLIVEIRA" w:date="2025-05-23T23:35:12.829Z" w:id="686033803">
               <w:r>
                 <w:rPr>
                   <w:rFonts w:ascii="Aptos" w:hAnsi="Aptos" w:eastAsia="Aptos" w:cs="Aptos"/>
@@ -7982,15 +8007,15 @@
             <w:pPr>
               <w:pStyle w:val="Normal"/>
               <w:rPr>
-                <w:ins w:author="ITALO FRANCISCO ALMEIDA DE OLIVEIRA" w:date="2025-05-23T23:35:16.913Z" w16du:dateUtc="2025-05-23T23:35:16.913Z" w:id="309738987"/>
-                <w:rFonts w:ascii="Aptos" w:hAnsi="Aptos" w:eastAsia="Aptos" w:cs="Aptos"/>
-                <w:noProof w:val="0"/>
-                <w:sz w:val="28"/>
-                <w:szCs w:val="28"/>
-                <w:lang w:val="pt-BR"/>
-              </w:rPr>
-            </w:pPr>
-            <w:ins w:author="ITALO FRANCISCO ALMEIDA DE OLIVEIRA" w:date="2025-05-23T23:35:16.913Z" w:id="489647268">
+                <w:ins w:author="ITALO FRANCISCO ALMEIDA DE OLIVEIRA" w:date="2025-05-23T23:35:16.913Z" w16du:dateUtc="2025-05-23T23:35:16.913Z" w:id="927469088"/>
+                <w:rFonts w:ascii="Aptos" w:hAnsi="Aptos" w:eastAsia="Aptos" w:cs="Aptos"/>
+                <w:noProof w:val="0"/>
+                <w:sz w:val="28"/>
+                <w:szCs w:val="28"/>
+                <w:lang w:val="pt-BR"/>
+              </w:rPr>
+            </w:pPr>
+            <w:ins w:author="ITALO FRANCISCO ALMEIDA DE OLIVEIRA" w:date="2025-05-23T23:35:16.913Z" w:id="169887311">
               <w:r>
                 <w:rPr>
                   <w:rFonts w:ascii="Aptos" w:hAnsi="Aptos" w:eastAsia="Aptos" w:cs="Aptos"/>
@@ -8020,7 +8045,7 @@
       <w:tr>
         <w:trPr>
           <w:trHeight w:val="300"/>
-          <w:ins w:author="ITALO FRANCISCO ALMEIDA DE OLIVEIRA" w:date="2025-05-23T23:30:42.94Z" w16du:dateUtc="2025-05-23T23:30:42.94Z" w:id="1283947373"/>
+          <w:ins w:author="ITALO FRANCISCO ALMEIDA DE OLIVEIRA" w:date="2025-05-23T23:30:42.94Z" w16du:dateUtc="2025-05-23T23:30:42.94Z" w:id="588886385"/>
         </w:trPr>
         <w:tc>
           <w:tcPr>
@@ -8038,7 +8063,7 @@
                 <w:lang w:val="pt-BR"/>
               </w:rPr>
             </w:pPr>
-            <w:ins w:author="ITALO FRANCISCO ALMEIDA DE OLIVEIRA" w:date="2025-05-23T23:31:47.761Z" w:id="1161828380">
+            <w:ins w:author="ITALO FRANCISCO ALMEIDA DE OLIVEIRA" w:date="2025-05-23T23:31:47.761Z" w:id="1113827267">
               <w:r>
                 <w:rPr>
                   <w:rFonts w:ascii="Aptos" w:hAnsi="Aptos" w:eastAsia="Aptos" w:cs="Aptos"/>
@@ -8068,7 +8093,7 @@
                 <w:lang w:val="pt-BR"/>
               </w:rPr>
             </w:pPr>
-            <w:ins w:author="ITALO FRANCISCO ALMEIDA DE OLIVEIRA" w:date="2025-05-23T23:35:22.635Z" w:id="1760288927">
+            <w:ins w:author="ITALO FRANCISCO ALMEIDA DE OLIVEIRA" w:date="2025-05-23T23:35:22.635Z" w:id="77523557">
               <w:r>
                 <w:rPr>
                   <w:rFonts w:ascii="Aptos" w:hAnsi="Aptos" w:eastAsia="Aptos" w:cs="Aptos"/>
@@ -8098,7 +8123,7 @@
                 <w:lang w:val="pt-BR"/>
               </w:rPr>
             </w:pPr>
-            <w:ins w:author="ITALO FRANCISCO ALMEIDA DE OLIVEIRA" w:date="2025-05-23T23:35:35.194Z" w:id="2099539040">
+            <w:ins w:author="ITALO FRANCISCO ALMEIDA DE OLIVEIRA" w:date="2025-05-23T23:35:35.194Z" w:id="1019936772">
               <w:r>
                 <w:rPr>
                   <w:rFonts w:ascii="Aptos" w:hAnsi="Aptos" w:eastAsia="Aptos" w:cs="Aptos"/>
@@ -8116,7 +8141,7 @@
       <w:tr>
         <w:trPr>
           <w:trHeight w:val="300"/>
-          <w:ins w:author="ITALO FRANCISCO ALMEIDA DE OLIVEIRA" w:date="2025-05-23T23:35:40.27Z" w16du:dateUtc="2025-05-23T23:35:40.27Z" w:id="1268757447"/>
+          <w:ins w:author="ITALO FRANCISCO ALMEIDA DE OLIVEIRA" w:date="2025-05-23T23:35:40.27Z" w16du:dateUtc="2025-05-23T23:35:40.27Z" w:id="1595709831"/>
         </w:trPr>
         <w:tc>
           <w:tcPr>
@@ -8134,7 +8159,7 @@
                 <w:lang w:val="pt-BR"/>
               </w:rPr>
             </w:pPr>
-            <w:ins w:author="ITALO FRANCISCO ALMEIDA DE OLIVEIRA" w:date="2025-05-23T23:36:15.135Z" w:id="2132665791">
+            <w:ins w:author="ITALO FRANCISCO ALMEIDA DE OLIVEIRA" w:date="2025-05-23T23:36:15.135Z" w:id="1057894988">
               <w:r>
                 <w:rPr>
                   <w:rFonts w:ascii="Aptos" w:hAnsi="Aptos" w:eastAsia="Aptos" w:cs="Aptos"/>
@@ -8164,7 +8189,7 @@
                 <w:lang w:val="pt-BR"/>
               </w:rPr>
             </w:pPr>
-            <w:ins w:author="ITALO FRANCISCO ALMEIDA DE OLIVEIRA" w:date="2025-05-23T23:36:28.165Z" w:id="1766243123">
+            <w:ins w:author="ITALO FRANCISCO ALMEIDA DE OLIVEIRA" w:date="2025-05-23T23:36:28.165Z" w:id="29234557">
               <w:r>
                 <w:rPr>
                   <w:rFonts w:ascii="Aptos" w:hAnsi="Aptos" w:eastAsia="Aptos" w:cs="Aptos"/>
@@ -8187,15 +8212,15 @@
             <w:pPr>
               <w:pStyle w:val="Normal"/>
               <w:rPr>
-                <w:ins w:author="ITALO FRANCISCO ALMEIDA DE OLIVEIRA" w:date="2025-05-23T23:36:33.183Z" w16du:dateUtc="2025-05-23T23:36:33.183Z" w:id="1762113563"/>
-                <w:rFonts w:ascii="Aptos" w:hAnsi="Aptos" w:eastAsia="Aptos" w:cs="Aptos"/>
-                <w:noProof w:val="0"/>
-                <w:sz w:val="28"/>
-                <w:szCs w:val="28"/>
-                <w:lang w:val="pt-BR"/>
-              </w:rPr>
-            </w:pPr>
-            <w:ins w:author="ITALO FRANCISCO ALMEIDA DE OLIVEIRA" w:date="2025-05-23T23:36:33.183Z" w:id="671915942">
+                <w:ins w:author="ITALO FRANCISCO ALMEIDA DE OLIVEIRA" w:date="2025-05-23T23:36:33.183Z" w16du:dateUtc="2025-05-23T23:36:33.183Z" w:id="1126333616"/>
+                <w:rFonts w:ascii="Aptos" w:hAnsi="Aptos" w:eastAsia="Aptos" w:cs="Aptos"/>
+                <w:noProof w:val="0"/>
+                <w:sz w:val="28"/>
+                <w:szCs w:val="28"/>
+                <w:lang w:val="pt-BR"/>
+              </w:rPr>
+            </w:pPr>
+            <w:ins w:author="ITALO FRANCISCO ALMEIDA DE OLIVEIRA" w:date="2025-05-23T23:36:33.183Z" w:id="1733049073">
               <w:r>
                 <w:rPr>
                   <w:rFonts w:ascii="Aptos" w:hAnsi="Aptos" w:eastAsia="Aptos" w:cs="Aptos"/>
@@ -8225,7 +8250,7 @@
       <w:tr>
         <w:trPr>
           <w:trHeight w:val="300"/>
-          <w:ins w:author="ITALO FRANCISCO ALMEIDA DE OLIVEIRA" w:date="2025-05-23T23:35:48.519Z" w16du:dateUtc="2025-05-23T23:35:48.519Z" w:id="1265380548"/>
+          <w:ins w:author="ITALO FRANCISCO ALMEIDA DE OLIVEIRA" w:date="2025-05-23T23:35:48.519Z" w16du:dateUtc="2025-05-23T23:35:48.519Z" w:id="1331049483"/>
         </w:trPr>
         <w:tc>
           <w:tcPr>
@@ -8243,7 +8268,7 @@
                 <w:lang w:val="pt-BR"/>
               </w:rPr>
             </w:pPr>
-            <w:ins w:author="ITALO FRANCISCO ALMEIDA DE OLIVEIRA" w:date="2025-05-23T23:36:18.339Z" w:id="1765103341">
+            <w:ins w:author="ITALO FRANCISCO ALMEIDA DE OLIVEIRA" w:date="2025-05-23T23:36:18.339Z" w:id="565838657">
               <w:r>
                 <w:rPr>
                   <w:rFonts w:ascii="Aptos" w:hAnsi="Aptos" w:eastAsia="Aptos" w:cs="Aptos"/>
@@ -8273,7 +8298,7 @@
                 <w:lang w:val="pt-BR"/>
               </w:rPr>
             </w:pPr>
-            <w:ins w:author="ITALO FRANCISCO ALMEIDA DE OLIVEIRA" w:date="2025-05-23T23:36:39.155Z" w:id="1754514819">
+            <w:ins w:author="ITALO FRANCISCO ALMEIDA DE OLIVEIRA" w:date="2025-05-23T23:36:39.155Z" w:id="1502026653">
               <w:r>
                 <w:rPr>
                   <w:rFonts w:ascii="Aptos" w:hAnsi="Aptos" w:eastAsia="Aptos" w:cs="Aptos"/>
@@ -8296,15 +8321,15 @@
             <w:pPr>
               <w:pStyle w:val="Normal"/>
               <w:rPr>
-                <w:ins w:author="ITALO FRANCISCO ALMEIDA DE OLIVEIRA" w:date="2025-05-23T23:36:43.123Z" w16du:dateUtc="2025-05-23T23:36:43.123Z" w:id="1941122229"/>
-                <w:rFonts w:ascii="Aptos" w:hAnsi="Aptos" w:eastAsia="Aptos" w:cs="Aptos"/>
-                <w:noProof w:val="0"/>
-                <w:sz w:val="28"/>
-                <w:szCs w:val="28"/>
-                <w:lang w:val="pt-BR"/>
-              </w:rPr>
-            </w:pPr>
-            <w:ins w:author="ITALO FRANCISCO ALMEIDA DE OLIVEIRA" w:date="2025-05-23T23:36:43.123Z" w:id="1419121141">
+                <w:ins w:author="ITALO FRANCISCO ALMEIDA DE OLIVEIRA" w:date="2025-05-23T23:36:43.123Z" w16du:dateUtc="2025-05-23T23:36:43.123Z" w:id="59250007"/>
+                <w:rFonts w:ascii="Aptos" w:hAnsi="Aptos" w:eastAsia="Aptos" w:cs="Aptos"/>
+                <w:noProof w:val="0"/>
+                <w:sz w:val="28"/>
+                <w:szCs w:val="28"/>
+                <w:lang w:val="pt-BR"/>
+              </w:rPr>
+            </w:pPr>
+            <w:ins w:author="ITALO FRANCISCO ALMEIDA DE OLIVEIRA" w:date="2025-05-23T23:36:43.123Z" w:id="695304031">
               <w:r>
                 <w:rPr>
                   <w:rFonts w:ascii="Aptos" w:hAnsi="Aptos" w:eastAsia="Aptos" w:cs="Aptos"/>
@@ -8334,7 +8359,7 @@
       <w:tr>
         <w:trPr>
           <w:trHeight w:val="300"/>
-          <w:ins w:author="ITALO FRANCISCO ALMEIDA DE OLIVEIRA" w:date="2025-05-23T23:35:53.009Z" w16du:dateUtc="2025-05-23T23:35:53.009Z" w:id="1491276934"/>
+          <w:ins w:author="ITALO FRANCISCO ALMEIDA DE OLIVEIRA" w:date="2025-05-23T23:35:53.009Z" w16du:dateUtc="2025-05-23T23:35:53.009Z" w:id="1755206141"/>
         </w:trPr>
         <w:tc>
           <w:tcPr>
@@ -8352,7 +8377,7 @@
                 <w:lang w:val="pt-BR"/>
               </w:rPr>
             </w:pPr>
-            <w:ins w:author="ITALO FRANCISCO ALMEIDA DE OLIVEIRA" w:date="2025-05-23T23:36:21.162Z" w:id="1305363012">
+            <w:ins w:author="ITALO FRANCISCO ALMEIDA DE OLIVEIRA" w:date="2025-05-23T23:36:21.162Z" w:id="73709389">
               <w:r>
                 <w:rPr>
                   <w:rFonts w:ascii="Aptos" w:hAnsi="Aptos" w:eastAsia="Aptos" w:cs="Aptos"/>
@@ -8382,7 +8407,7 @@
                 <w:lang w:val="pt-BR"/>
               </w:rPr>
             </w:pPr>
-            <w:ins w:author="ITALO FRANCISCO ALMEIDA DE OLIVEIRA" w:date="2025-05-23T23:36:48.931Z" w:id="1309824124">
+            <w:ins w:author="ITALO FRANCISCO ALMEIDA DE OLIVEIRA" w:date="2025-05-23T23:36:48.931Z" w:id="202818821">
               <w:r>
                 <w:rPr>
                   <w:rFonts w:ascii="Aptos" w:hAnsi="Aptos" w:eastAsia="Aptos" w:cs="Aptos"/>
@@ -8412,7 +8437,7 @@
                 <w:lang w:val="pt-BR"/>
               </w:rPr>
             </w:pPr>
-            <w:ins w:author="ITALO FRANCISCO ALMEIDA DE OLIVEIRA" w:date="2025-05-23T23:36:54.578Z" w:id="522397676">
+            <w:ins w:author="ITALO FRANCISCO ALMEIDA DE OLIVEIRA" w:date="2025-05-23T23:36:54.578Z" w:id="113993739">
               <w:r>
                 <w:rPr>
                   <w:rFonts w:ascii="Aptos" w:hAnsi="Aptos" w:eastAsia="Aptos" w:cs="Aptos"/>
@@ -8430,8 +8455,8 @@
       <w:tr>
         <w:trPr>
           <w:trHeight w:val="300"/>
-          <w:ins w:author="ARLISON GASPAR DE OLIVEIRA" w:date="2025-05-24T17:25:36.638Z" w16du:dateUtc="2025-05-24T17:25:36.638Z" w:id="311953703"/>
-          <w:del w:author="GUSTAVO DE OLIVEIRA REGO MORAIS" w:date="2025-05-24T19:34:57.077Z" w16du:dateUtc="2025-05-24T19:34:57.077Z" w:id="1865238825"/>
+          <w:ins w:author="ARLISON GASPAR DE OLIVEIRA" w:date="2025-05-24T17:25:36.638Z" w16du:dateUtc="2025-05-24T17:25:36.638Z" w:id="1514675397"/>
+          <w:del w:author="GUSTAVO DE OLIVEIRA REGO MORAIS" w:date="2025-05-24T19:34:57.077Z" w16du:dateUtc="2025-05-24T19:34:57.077Z" w:id="1045042772"/>
         </w:trPr>
         <w:tc>
           <w:tcPr>
@@ -8449,7 +8474,7 @@
                 <w:lang w:val="pt-BR"/>
               </w:rPr>
             </w:pPr>
-            <w:ins w:author="ARLISON GASPAR DE OLIVEIRA" w:date="2025-05-24T17:25:40.843Z" w:id="653278524">
+            <w:ins w:author="ARLISON GASPAR DE OLIVEIRA" w:date="2025-05-24T17:25:40.843Z" w:id="1232599184">
               <w:r>
                 <w:rPr>
                   <w:rFonts w:ascii="Aptos" w:hAnsi="Aptos" w:eastAsia="Aptos" w:cs="Aptos"/>
@@ -8479,7 +8504,7 @@
                 <w:lang w:val="pt-BR"/>
               </w:rPr>
             </w:pPr>
-            <w:ins w:author="ARLISON GASPAR DE OLIVEIRA" w:date="2025-05-24T17:25:49.182Z" w:id="2101801856">
+            <w:ins w:author="ARLISON GASPAR DE OLIVEIRA" w:date="2025-05-24T17:25:49.182Z" w:id="1019221160">
               <w:r>
                 <w:rPr>
                   <w:rFonts w:ascii="Aptos" w:hAnsi="Aptos" w:eastAsia="Aptos" w:cs="Aptos"/>
@@ -8519,7 +8544,7 @@
                 <w:lang w:val="pt-BR"/>
               </w:rPr>
             </w:pPr>
-            <w:ins w:author="ARLISON GASPAR DE OLIVEIRA" w:date="2025-05-24T17:25:58.897Z" w:id="1288829453">
+            <w:ins w:author="ARLISON GASPAR DE OLIVEIRA" w:date="2025-05-24T17:25:58.897Z" w:id="1450217049">
               <w:r>
                 <w:rPr>
                   <w:rFonts w:ascii="Aptos" w:hAnsi="Aptos" w:eastAsia="Aptos" w:cs="Aptos"/>
@@ -8531,7 +8556,7 @@
                 <w:t>Solicitar antes</w:t>
               </w:r>
             </w:ins>
-            <w:ins w:author="ARLISON GASPAR DE OLIVEIRA" w:date="2025-05-24T17:26:13.528Z" w:id="794143526">
+            <w:ins w:author="ARLISON GASPAR DE OLIVEIRA" w:date="2025-05-24T17:26:13.528Z" w:id="525957921">
               <w:r>
                 <w:rPr>
                   <w:rFonts w:ascii="Aptos" w:hAnsi="Aptos" w:eastAsia="Aptos" w:cs="Aptos"/>
@@ -8549,8 +8574,8 @@
       <w:tr>
         <w:trPr>
           <w:trHeight w:val="300"/>
-          <w:ins w:author="ARLISON GASPAR DE OLIVEIRA" w:date="2025-05-24T17:26:52.313Z" w16du:dateUtc="2025-05-24T17:26:52.313Z" w:id="1239924422"/>
-          <w:del w:author="GUSTAVO DE OLIVEIRA REGO MORAIS" w:date="2025-05-24T19:30:33.487Z" w16du:dateUtc="2025-05-24T19:30:33.487Z" w:id="103958237"/>
+          <w:ins w:author="ARLISON GASPAR DE OLIVEIRA" w:date="2025-05-24T17:26:52.313Z" w16du:dateUtc="2025-05-24T17:26:52.313Z" w:id="1288779524"/>
+          <w:del w:author="GUSTAVO DE OLIVEIRA REGO MORAIS" w:date="2025-05-24T19:30:33.487Z" w16du:dateUtc="2025-05-24T19:30:33.487Z" w:id="1622179972"/>
         </w:trPr>
         <w:tc>
           <w:tcPr>
@@ -8561,16 +8586,16 @@
             <w:pPr>
               <w:pStyle w:val="Normal"/>
               <w:rPr>
-                <w:del w:author="GUSTAVO DE OLIVEIRA REGO MORAIS" w:date="2025-05-24T19:30:48.014Z" w16du:dateUtc="2025-05-24T19:30:48.014Z" w:id="741358378"/>
-                <w:rFonts w:ascii="Aptos" w:hAnsi="Aptos" w:eastAsia="Aptos" w:cs="Aptos"/>
-                <w:noProof w:val="0"/>
-                <w:sz w:val="28"/>
-                <w:szCs w:val="28"/>
-                <w:lang w:val="pt-BR"/>
-              </w:rPr>
-            </w:pPr>
-            <w:ins w:author="ARLISON GASPAR DE OLIVEIRA" w:date="2025-05-24T17:26:59.4Z" w:id="1158588001">
-              <w:del w:author="GUSTAVO DE OLIVEIRA REGO MORAIS" w:date="2025-05-24T19:30:23.655Z" w:id="2052853061">
+                <w:del w:author="GUSTAVO DE OLIVEIRA REGO MORAIS" w:date="2025-05-24T19:30:48.014Z" w16du:dateUtc="2025-05-24T19:30:48.014Z" w:id="193601675"/>
+                <w:rFonts w:ascii="Aptos" w:hAnsi="Aptos" w:eastAsia="Aptos" w:cs="Aptos"/>
+                <w:noProof w:val="0"/>
+                <w:sz w:val="28"/>
+                <w:szCs w:val="28"/>
+                <w:lang w:val="pt-BR"/>
+              </w:rPr>
+            </w:pPr>
+            <w:ins w:author="ARLISON GASPAR DE OLIVEIRA" w:date="2025-05-24T17:26:59.4Z" w:id="573871164">
+              <w:del w:author="GUSTAVO DE OLIVEIRA REGO MORAIS" w:date="2025-05-24T19:30:23.655Z" w:id="1800333330">
                 <w:r>
                   <w:rPr>
                     <w:rFonts w:ascii="Aptos" w:hAnsi="Aptos" w:eastAsia="Aptos" w:cs="Aptos"/>
@@ -8583,7 +8608,7 @@
                 </w:r>
               </w:del>
             </w:ins>
-            <w:ins w:author="GUSTAVO DE OLIVEIRA REGO MORAIS" w:date="2025-05-24T19:30:48.015Z" w:id="1284970462">
+            <w:ins w:author="GUSTAVO DE OLIVEIRA REGO MORAIS" w:date="2025-05-24T19:30:48.015Z" w:id="573567651">
               <w:r>
                 <w:rPr>
                   <w:rFonts w:ascii="Aptos" w:hAnsi="Aptos" w:eastAsia="Aptos" w:cs="Aptos"/>
@@ -8606,16 +8631,16 @@
             <w:pPr>
               <w:pStyle w:val="Normal"/>
               <w:rPr>
-                <w:del w:author="GUSTAVO DE OLIVEIRA REGO MORAIS" w:date="2025-05-24T19:30:47.153Z" w16du:dateUtc="2025-05-24T19:30:47.153Z" w:id="223680014"/>
-                <w:rFonts w:ascii="Aptos" w:hAnsi="Aptos" w:eastAsia="Aptos" w:cs="Aptos"/>
-                <w:noProof w:val="0"/>
-                <w:sz w:val="28"/>
-                <w:szCs w:val="28"/>
-                <w:lang w:val="pt-BR"/>
-              </w:rPr>
-            </w:pPr>
-            <w:ins w:author="ARLISON GASPAR DE OLIVEIRA" w:date="2025-05-24T17:27:07.453Z" w:id="1524277463">
-              <w:del w:author="GUSTAVO DE OLIVEIRA REGO MORAIS" w:date="2025-05-24T19:30:23.654Z" w:id="1637899881">
+                <w:del w:author="GUSTAVO DE OLIVEIRA REGO MORAIS" w:date="2025-05-24T19:30:47.153Z" w16du:dateUtc="2025-05-24T19:30:47.153Z" w:id="1089292942"/>
+                <w:rFonts w:ascii="Aptos" w:hAnsi="Aptos" w:eastAsia="Aptos" w:cs="Aptos"/>
+                <w:noProof w:val="0"/>
+                <w:sz w:val="28"/>
+                <w:szCs w:val="28"/>
+                <w:lang w:val="pt-BR"/>
+              </w:rPr>
+            </w:pPr>
+            <w:ins w:author="ARLISON GASPAR DE OLIVEIRA" w:date="2025-05-24T17:27:07.453Z" w:id="1601833077">
+              <w:del w:author="GUSTAVO DE OLIVEIRA REGO MORAIS" w:date="2025-05-24T19:30:23.654Z" w:id="1516776753">
                 <w:r>
                   <w:rPr>
                     <w:rFonts w:ascii="Aptos" w:hAnsi="Aptos" w:eastAsia="Aptos" w:cs="Aptos"/>
@@ -8628,7 +8653,7 @@
                 </w:r>
               </w:del>
             </w:ins>
-            <w:ins w:author="GUSTAVO DE OLIVEIRA REGO MORAIS" w:date="2025-05-24T19:30:47.154Z" w:id="1861810177">
+            <w:ins w:author="GUSTAVO DE OLIVEIRA REGO MORAIS" w:date="2025-05-24T19:30:47.154Z" w:id="507292766">
               <w:r>
                 <w:rPr>
                   <w:rFonts w:ascii="Aptos" w:hAnsi="Aptos" w:eastAsia="Aptos" w:cs="Aptos"/>
@@ -8651,16 +8676,16 @@
             <w:pPr>
               <w:pStyle w:val="Normal"/>
               <w:rPr>
-                <w:del w:author="GUSTAVO DE OLIVEIRA REGO MORAIS" w:date="2025-05-24T19:30:49Z" w16du:dateUtc="2025-05-24T19:30:49Z" w:id="2083699159"/>
-                <w:rFonts w:ascii="Aptos" w:hAnsi="Aptos" w:eastAsia="Aptos" w:cs="Aptos"/>
-                <w:noProof w:val="0"/>
-                <w:sz w:val="28"/>
-                <w:szCs w:val="28"/>
-                <w:lang w:val="pt-BR"/>
-              </w:rPr>
-            </w:pPr>
-            <w:ins w:author="ARLISON GASPAR DE OLIVEIRA" w:date="2025-05-24T17:27:59.88Z" w:id="345956277">
-              <w:del w:author="GUSTAVO DE OLIVEIRA REGO MORAIS" w:date="2025-05-24T19:30:23.648Z" w:id="1680532607">
+                <w:del w:author="GUSTAVO DE OLIVEIRA REGO MORAIS" w:date="2025-05-24T19:30:49Z" w16du:dateUtc="2025-05-24T19:30:49Z" w:id="2013122106"/>
+                <w:rFonts w:ascii="Aptos" w:hAnsi="Aptos" w:eastAsia="Aptos" w:cs="Aptos"/>
+                <w:noProof w:val="0"/>
+                <w:sz w:val="28"/>
+                <w:szCs w:val="28"/>
+                <w:lang w:val="pt-BR"/>
+              </w:rPr>
+            </w:pPr>
+            <w:ins w:author="ARLISON GASPAR DE OLIVEIRA" w:date="2025-05-24T17:27:59.88Z" w:id="1182047640">
+              <w:del w:author="GUSTAVO DE OLIVEIRA REGO MORAIS" w:date="2025-05-24T19:30:23.648Z" w:id="493394958">
                 <w:r>
                   <w:rPr>
                     <w:rFonts w:ascii="Aptos" w:hAnsi="Aptos" w:eastAsia="Aptos" w:cs="Aptos"/>
@@ -8713,8 +8738,8 @@
                 </w:r>
               </w:del>
             </w:ins>
-            <w:ins w:author="ARLISON GASPAR DE OLIVEIRA" w:date="2025-05-24T17:28:02.221Z" w:id="1935499768">
-              <w:del w:author="GUSTAVO DE OLIVEIRA REGO MORAIS" w:date="2025-05-24T19:30:23.648Z" w:id="1144932028">
+            <w:ins w:author="ARLISON GASPAR DE OLIVEIRA" w:date="2025-05-24T17:28:02.221Z" w:id="1339940163">
+              <w:del w:author="GUSTAVO DE OLIVEIRA REGO MORAIS" w:date="2025-05-24T19:30:23.648Z" w:id="1512750373">
                 <w:r>
                   <w:rPr>
                     <w:rFonts w:ascii="Aptos" w:hAnsi="Aptos" w:eastAsia="Aptos" w:cs="Aptos"/>
@@ -8747,7 +8772,7 @@
                 </w:r>
               </w:del>
             </w:ins>
-            <w:ins w:author="GUSTAVO DE OLIVEIRA REGO MORAIS" w:date="2025-05-24T19:30:49Z" w:id="889276922">
+            <w:ins w:author="GUSTAVO DE OLIVEIRA REGO MORAIS" w:date="2025-05-24T19:30:49Z" w:id="736662918">
               <w:r>
                 <w:rPr>
                   <w:rFonts w:ascii="Aptos" w:hAnsi="Aptos" w:eastAsia="Aptos" w:cs="Aptos"/>
@@ -8777,7 +8802,7 @@
     <w:p>
       <w:pPr>
         <w:rPr>
-          <w:del w:author="GUSTAVO DE OLIVEIRA REGO MORAIS" w:date="2025-05-24T17:11:22.613Z" w16du:dateUtc="2025-05-24T17:11:22.613Z" w:id="1278291838"/>
+          <w:del w:author="GUSTAVO DE OLIVEIRA REGO MORAIS" w:date="2025-05-24T17:11:22.613Z" w16du:dateUtc="2025-05-24T17:11:22.613Z" w:id="112950517"/>
           <w:rFonts w:ascii="Aptos" w:hAnsi="Aptos" w:eastAsia="Aptos" w:cs="Aptos"/>
           <w:noProof w:val="0"/>
           <w:sz w:val="28"/>
@@ -8801,7 +8826,7 @@
       <w:pPr>
         <w:pStyle w:val="Normal"/>
         <w:rPr>
-          <w:del w:author="GUSTAVO DE OLIVEIRA REGO MORAIS" w:date="2025-05-24T17:11:22.141Z" w16du:dateUtc="2025-05-24T17:11:22.141Z" w:id="861333247"/>
+          <w:del w:author="GUSTAVO DE OLIVEIRA REGO MORAIS" w:date="2025-05-24T17:11:22.141Z" w16du:dateUtc="2025-05-24T17:11:22.141Z" w:id="36076866"/>
           <w:rFonts w:ascii="Aptos" w:hAnsi="Aptos" w:eastAsia="Aptos" w:cs="Aptos"/>
           <w:noProof w:val="0"/>
           <w:sz w:val="28"/>
@@ -8819,7 +8844,7 @@
           <w:sz w:val="28"/>
           <w:szCs w:val="28"/>
           <w:lang w:val="pt-BR"/>
-          <w:rPrChange w:author="ARLISON GASPAR DE OLIVEIRA" w:date="2025-05-22T16:30:52.568Z" w:id="2132916612">
+          <w:rPrChange w:author="ARLISON GASPAR DE OLIVEIRA" w:date="2025-05-22T16:30:52.568Z" w:id="1394247458">
             <w:rPr>
               <w:b w:val="1"/>
               <w:bCs w:val="1"/>

</xml_diff>